<commit_message>
Update APIv1- almost complete
</commit_message>
<xml_diff>
--- a/Document/API_Specification/Pets_APIv1.docx
+++ b/Document/API_Specification/Pets_APIv1.docx
@@ -17207,16 +17207,7 @@
           <w:sz w:val="24"/>
           <w:szCs w:val="24"/>
         </w:rPr>
-        <w:t xml:space="preserve">Lấy </w:t>
-      </w:r>
-      <w:r>
-        <w:rPr>
-          <w:rFonts w:ascii="Times New Roman" w:hAnsi="Times New Roman" w:cs="Times New Roman"/>
-          <w:color w:val="000000" w:themeColor="text1"/>
-          <w:sz w:val="24"/>
-          <w:szCs w:val="24"/>
-        </w:rPr>
-        <w:t>chi tiết một Article</w:t>
+        <w:t>Lấy chi tiết một Article</w:t>
       </w:r>
     </w:p>
     <w:p>
@@ -17604,25 +17595,7 @@
                 <w:sz w:val="24"/>
                 <w:szCs w:val="24"/>
               </w:rPr>
-              <w:t xml:space="preserve">Lấy </w:t>
-            </w:r>
-            <w:r>
-              <w:rPr>
-                <w:rFonts w:ascii="Times New Roman" w:hAnsi="Times New Roman" w:cs="Times New Roman"/>
-                <w:color w:val="000000" w:themeColor="text1"/>
-                <w:sz w:val="24"/>
-                <w:szCs w:val="24"/>
-              </w:rPr>
-              <w:t>chi tiết article</w:t>
-            </w:r>
-            <w:r>
-              <w:rPr>
-                <w:rFonts w:ascii="Times New Roman" w:hAnsi="Times New Roman" w:cs="Times New Roman"/>
-                <w:color w:val="000000" w:themeColor="text1"/>
-                <w:sz w:val="24"/>
-                <w:szCs w:val="24"/>
-              </w:rPr>
-              <w:t xml:space="preserve"> thành công sẽ trả về</w:t>
+              <w:t>Lấy chi tiết article thành công sẽ trả về</w:t>
             </w:r>
           </w:p>
           <w:p>
@@ -18362,16 +18335,7 @@
           <w:sz w:val="24"/>
           <w:szCs w:val="24"/>
         </w:rPr>
-        <w:t>Get</w:t>
-      </w:r>
-      <w:r>
-        <w:rPr>
-          <w:rFonts w:ascii="Times New Roman" w:hAnsi="Times New Roman" w:cs="Times New Roman"/>
-          <w:color w:val="000000" w:themeColor="text1"/>
-          <w:sz w:val="24"/>
-          <w:szCs w:val="24"/>
-        </w:rPr>
-        <w:t>User</w:t>
+        <w:t>GetUser</w:t>
       </w:r>
     </w:p>
     <w:p>
@@ -18392,16 +18356,7 @@
           <w:sz w:val="24"/>
           <w:szCs w:val="24"/>
         </w:rPr>
-        <w:t xml:space="preserve">Lấy </w:t>
-      </w:r>
-      <w:r>
-        <w:rPr>
-          <w:rFonts w:ascii="Times New Roman" w:hAnsi="Times New Roman" w:cs="Times New Roman"/>
-          <w:color w:val="000000" w:themeColor="text1"/>
-          <w:sz w:val="24"/>
-          <w:szCs w:val="24"/>
-        </w:rPr>
-        <w:t>thông tin user</w:t>
+        <w:t>Lấy thông tin user</w:t>
       </w:r>
     </w:p>
     <w:p>
@@ -18572,16 +18527,7 @@
                 <w:sz w:val="24"/>
                 <w:szCs w:val="24"/>
               </w:rPr>
-              <w:t>/</w:t>
-            </w:r>
-            <w:r>
-              <w:rPr>
-                <w:rFonts w:ascii="Times New Roman" w:eastAsia="Consolas" w:hAnsi="Times New Roman" w:cs="Times New Roman"/>
-                <w:color w:val="000000" w:themeColor="text1"/>
-                <w:sz w:val="24"/>
-                <w:szCs w:val="24"/>
-              </w:rPr>
-              <w:t>userauthinfos/{id}</w:t>
+              <w:t>/userauthinfos/{id}</w:t>
             </w:r>
           </w:p>
         </w:tc>
@@ -18799,25 +18745,7 @@
                 <w:sz w:val="24"/>
                 <w:szCs w:val="24"/>
               </w:rPr>
-              <w:t xml:space="preserve">Lấy </w:t>
-            </w:r>
-            <w:r>
-              <w:rPr>
-                <w:rFonts w:ascii="Times New Roman" w:hAnsi="Times New Roman" w:cs="Times New Roman"/>
-                <w:color w:val="000000" w:themeColor="text1"/>
-                <w:sz w:val="24"/>
-                <w:szCs w:val="24"/>
-              </w:rPr>
-              <w:t xml:space="preserve">thông tin user </w:t>
-            </w:r>
-            <w:r>
-              <w:rPr>
-                <w:rFonts w:ascii="Times New Roman" w:hAnsi="Times New Roman" w:cs="Times New Roman"/>
-                <w:color w:val="000000" w:themeColor="text1"/>
-                <w:sz w:val="24"/>
-                <w:szCs w:val="24"/>
-              </w:rPr>
-              <w:t>thành công sẽ trả về</w:t>
+              <w:t>Lấy thông tin user thành công sẽ trả về</w:t>
             </w:r>
           </w:p>
           <w:p>
@@ -21478,25 +21406,7 @@
           <w:sz w:val="24"/>
           <w:szCs w:val="24"/>
         </w:rPr>
-        <w:t>Update</w:t>
-      </w:r>
-      <w:r>
-        <w:rPr>
-          <w:rFonts w:ascii="Times New Roman" w:hAnsi="Times New Roman" w:cs="Times New Roman"/>
-          <w:color w:val="000000" w:themeColor="text1"/>
-          <w:sz w:val="24"/>
-          <w:szCs w:val="24"/>
-        </w:rPr>
-        <w:t>Cover</w:t>
-      </w:r>
-      <w:r>
-        <w:rPr>
-          <w:rFonts w:ascii="Times New Roman" w:hAnsi="Times New Roman" w:cs="Times New Roman"/>
-          <w:color w:val="000000" w:themeColor="text1"/>
-          <w:sz w:val="24"/>
-          <w:szCs w:val="24"/>
-        </w:rPr>
-        <w:t>Thumbnail</w:t>
+        <w:t>UpdateCoverThumbnail</w:t>
       </w:r>
     </w:p>
     <w:p>
@@ -21517,25 +21427,7 @@
           <w:sz w:val="24"/>
           <w:szCs w:val="24"/>
         </w:rPr>
-        <w:t xml:space="preserve">Update ảnh </w:t>
-      </w:r>
-      <w:r>
-        <w:rPr>
-          <w:rFonts w:ascii="Times New Roman" w:hAnsi="Times New Roman" w:cs="Times New Roman"/>
-          <w:color w:val="000000" w:themeColor="text1"/>
-          <w:sz w:val="24"/>
-          <w:szCs w:val="24"/>
-        </w:rPr>
-        <w:t>cover</w:t>
-      </w:r>
-      <w:r>
-        <w:rPr>
-          <w:rFonts w:ascii="Times New Roman" w:hAnsi="Times New Roman" w:cs="Times New Roman"/>
-          <w:color w:val="000000" w:themeColor="text1"/>
-          <w:sz w:val="24"/>
-          <w:szCs w:val="24"/>
-        </w:rPr>
-        <w:t xml:space="preserve"> cho user</w:t>
+        <w:t>Update ảnh cover cho user</w:t>
       </w:r>
     </w:p>
     <w:p>
@@ -23378,16 +23270,7 @@
           <w:sz w:val="24"/>
           <w:szCs w:val="24"/>
         </w:rPr>
-        <w:t>Get</w:t>
-      </w:r>
-      <w:r>
-        <w:rPr>
-          <w:rFonts w:ascii="Times New Roman" w:hAnsi="Times New Roman" w:cs="Times New Roman"/>
-          <w:color w:val="000000" w:themeColor="text1"/>
-          <w:sz w:val="24"/>
-          <w:szCs w:val="24"/>
-        </w:rPr>
-        <w:t>UserArticles</w:t>
+        <w:t>GetUserArticles</w:t>
       </w:r>
     </w:p>
     <w:p>
@@ -23408,16 +23291,7 @@
           <w:sz w:val="24"/>
           <w:szCs w:val="24"/>
         </w:rPr>
-        <w:t xml:space="preserve">Lấy </w:t>
-      </w:r>
-      <w:r>
-        <w:rPr>
-          <w:rFonts w:ascii="Times New Roman" w:hAnsi="Times New Roman" w:cs="Times New Roman"/>
-          <w:color w:val="000000" w:themeColor="text1"/>
-          <w:sz w:val="24"/>
-          <w:szCs w:val="24"/>
-        </w:rPr>
-        <w:t>list Articles của User</w:t>
+        <w:t>Lấy list Articles của User</w:t>
       </w:r>
     </w:p>
     <w:p>
@@ -23588,16 +23462,7 @@
                 <w:sz w:val="24"/>
                 <w:szCs w:val="24"/>
               </w:rPr>
-              <w:t>/userauthinfos/{id}</w:t>
-            </w:r>
-            <w:r>
-              <w:rPr>
-                <w:rFonts w:ascii="Times New Roman" w:eastAsia="Consolas" w:hAnsi="Times New Roman" w:cs="Times New Roman"/>
-                <w:color w:val="000000" w:themeColor="text1"/>
-                <w:sz w:val="24"/>
-                <w:szCs w:val="24"/>
-              </w:rPr>
-              <w:t>/articles</w:t>
+              <w:t>/userauthinfos/{id}/articles</w:t>
             </w:r>
           </w:p>
         </w:tc>
@@ -23814,25 +23679,7 @@
                 <w:sz w:val="24"/>
                 <w:szCs w:val="24"/>
               </w:rPr>
-              <w:t xml:space="preserve">Lấy </w:t>
-            </w:r>
-            <w:r>
-              <w:rPr>
-                <w:rFonts w:ascii="Times New Roman" w:hAnsi="Times New Roman" w:cs="Times New Roman"/>
-                <w:color w:val="000000" w:themeColor="text1"/>
-                <w:sz w:val="24"/>
-                <w:szCs w:val="24"/>
-              </w:rPr>
-              <w:t>list Articles</w:t>
-            </w:r>
-            <w:r>
-              <w:rPr>
-                <w:rFonts w:ascii="Times New Roman" w:hAnsi="Times New Roman" w:cs="Times New Roman"/>
-                <w:color w:val="000000" w:themeColor="text1"/>
-                <w:sz w:val="24"/>
-                <w:szCs w:val="24"/>
-              </w:rPr>
-              <w:t xml:space="preserve"> thành công sẽ trả về</w:t>
+              <w:t>Lấy list Articles thành công sẽ trả về</w:t>
             </w:r>
           </w:p>
           <w:p>
@@ -25053,13 +24900,3031 @@
               </w:rPr>
               <w:t>}</w:t>
             </w:r>
-            <w:bookmarkStart w:id="11" w:name="_GoBack"/>
-            <w:bookmarkEnd w:id="11"/>
           </w:p>
         </w:tc>
       </w:tr>
     </w:tbl>
     <w:p/>
+    <w:p>
+      <w:pPr>
+        <w:pStyle w:val="Heading2"/>
+        <w:keepNext w:val="0"/>
+        <w:keepLines w:val="0"/>
+        <w:widowControl w:val="0"/>
+        <w:contextualSpacing w:val="0"/>
+        <w:rPr>
+          <w:rFonts w:ascii="Times New Roman" w:hAnsi="Times New Roman" w:cs="Times New Roman"/>
+          <w:color w:val="000000" w:themeColor="text1"/>
+          <w:sz w:val="24"/>
+          <w:szCs w:val="24"/>
+        </w:rPr>
+      </w:pPr>
+      <w:r>
+        <w:rPr>
+          <w:rFonts w:ascii="Times New Roman" w:hAnsi="Times New Roman" w:cs="Times New Roman"/>
+          <w:color w:val="000000" w:themeColor="text1"/>
+          <w:sz w:val="24"/>
+          <w:szCs w:val="24"/>
+        </w:rPr>
+        <w:t>14</w:t>
+      </w:r>
+      <w:r>
+        <w:rPr>
+          <w:rFonts w:ascii="Times New Roman" w:hAnsi="Times New Roman" w:cs="Times New Roman"/>
+          <w:color w:val="000000" w:themeColor="text1"/>
+          <w:sz w:val="24"/>
+          <w:szCs w:val="24"/>
+        </w:rPr>
+        <w:t xml:space="preserve">. </w:t>
+      </w:r>
+      <w:r>
+        <w:rPr>
+          <w:rFonts w:ascii="Times New Roman" w:hAnsi="Times New Roman" w:cs="Times New Roman"/>
+          <w:color w:val="000000" w:themeColor="text1"/>
+          <w:sz w:val="24"/>
+          <w:szCs w:val="24"/>
+        </w:rPr>
+        <w:t>Update</w:t>
+      </w:r>
+      <w:r>
+        <w:rPr>
+          <w:rFonts w:ascii="Times New Roman" w:hAnsi="Times New Roman" w:cs="Times New Roman"/>
+          <w:color w:val="000000" w:themeColor="text1"/>
+          <w:sz w:val="24"/>
+          <w:szCs w:val="24"/>
+        </w:rPr>
+        <w:t>UserInfo</w:t>
+      </w:r>
+    </w:p>
+    <w:p>
+      <w:pPr>
+        <w:widowControl w:val="0"/>
+        <w:ind w:right="-260"/>
+        <w:rPr>
+          <w:rFonts w:ascii="Times New Roman" w:hAnsi="Times New Roman" w:cs="Times New Roman"/>
+          <w:color w:val="000000" w:themeColor="text1"/>
+          <w:sz w:val="24"/>
+          <w:szCs w:val="24"/>
+        </w:rPr>
+      </w:pPr>
+      <w:r>
+        <w:rPr>
+          <w:rFonts w:ascii="Times New Roman" w:hAnsi="Times New Roman" w:cs="Times New Roman"/>
+          <w:color w:val="000000" w:themeColor="text1"/>
+          <w:sz w:val="24"/>
+          <w:szCs w:val="24"/>
+        </w:rPr>
+        <w:t xml:space="preserve">Update </w:t>
+      </w:r>
+      <w:r>
+        <w:rPr>
+          <w:rFonts w:ascii="Times New Roman" w:hAnsi="Times New Roman" w:cs="Times New Roman"/>
+          <w:color w:val="000000" w:themeColor="text1"/>
+          <w:sz w:val="24"/>
+          <w:szCs w:val="24"/>
+        </w:rPr>
+        <w:t>thông tin user</w:t>
+      </w:r>
+    </w:p>
+    <w:p>
+      <w:pPr>
+        <w:pStyle w:val="Heading3"/>
+        <w:rPr>
+          <w:rFonts w:ascii="Times New Roman" w:hAnsi="Times New Roman" w:cs="Times New Roman"/>
+          <w:color w:val="000000" w:themeColor="text1"/>
+        </w:rPr>
+      </w:pPr>
+      <w:r>
+        <w:rPr>
+          <w:rFonts w:ascii="Times New Roman" w:hAnsi="Times New Roman" w:cs="Times New Roman"/>
+          <w:color w:val="000000" w:themeColor="text1"/>
+        </w:rPr>
+        <w:t>Request</w:t>
+      </w:r>
+    </w:p>
+    <w:tbl>
+      <w:tblPr>
+        <w:tblW w:w="8910" w:type="dxa"/>
+        <w:tblBorders>
+          <w:top w:val="single" w:sz="8" w:space="0" w:color="000000"/>
+          <w:left w:val="single" w:sz="8" w:space="0" w:color="000000"/>
+          <w:bottom w:val="single" w:sz="8" w:space="0" w:color="000000"/>
+          <w:right w:val="single" w:sz="8" w:space="0" w:color="000000"/>
+          <w:insideH w:val="single" w:sz="8" w:space="0" w:color="000000"/>
+          <w:insideV w:val="single" w:sz="8" w:space="0" w:color="000000"/>
+        </w:tblBorders>
+        <w:tblLayout w:type="fixed"/>
+        <w:tblLook w:val="0600" w:firstRow="0" w:lastRow="0" w:firstColumn="0" w:lastColumn="0" w:noHBand="1" w:noVBand="1"/>
+      </w:tblPr>
+      <w:tblGrid>
+        <w:gridCol w:w="1080"/>
+        <w:gridCol w:w="7830"/>
+      </w:tblGrid>
+      <w:tr>
+        <w:tc>
+          <w:tcPr>
+            <w:tcW w:w="1080" w:type="dxa"/>
+            <w:shd w:val="clear" w:color="auto" w:fill="CFE2F3"/>
+            <w:tcMar>
+              <w:top w:w="100" w:type="dxa"/>
+              <w:left w:w="100" w:type="dxa"/>
+              <w:bottom w:w="100" w:type="dxa"/>
+              <w:right w:w="100" w:type="dxa"/>
+            </w:tcMar>
+          </w:tcPr>
+          <w:p>
+            <w:pPr>
+              <w:widowControl w:val="0"/>
+              <w:ind w:right="-260"/>
+              <w:rPr>
+                <w:rFonts w:ascii="Times New Roman" w:hAnsi="Times New Roman" w:cs="Times New Roman"/>
+                <w:color w:val="000000" w:themeColor="text1"/>
+                <w:sz w:val="24"/>
+                <w:szCs w:val="24"/>
+              </w:rPr>
+            </w:pPr>
+            <w:r>
+              <w:rPr>
+                <w:rFonts w:ascii="Times New Roman" w:hAnsi="Times New Roman" w:cs="Times New Roman"/>
+                <w:b/>
+                <w:color w:val="000000" w:themeColor="text1"/>
+                <w:sz w:val="24"/>
+                <w:szCs w:val="24"/>
+                <w:shd w:val="clear" w:color="auto" w:fill="CFE2F3"/>
+              </w:rPr>
+              <w:t>Method</w:t>
+            </w:r>
+          </w:p>
+        </w:tc>
+        <w:tc>
+          <w:tcPr>
+            <w:tcW w:w="7830" w:type="dxa"/>
+            <w:shd w:val="clear" w:color="auto" w:fill="CFE2F3"/>
+            <w:tcMar>
+              <w:top w:w="100" w:type="dxa"/>
+              <w:left w:w="100" w:type="dxa"/>
+              <w:bottom w:w="100" w:type="dxa"/>
+              <w:right w:w="100" w:type="dxa"/>
+            </w:tcMar>
+          </w:tcPr>
+          <w:p>
+            <w:pPr>
+              <w:widowControl w:val="0"/>
+              <w:ind w:right="-260"/>
+              <w:rPr>
+                <w:rFonts w:ascii="Times New Roman" w:hAnsi="Times New Roman" w:cs="Times New Roman"/>
+                <w:color w:val="000000" w:themeColor="text1"/>
+                <w:sz w:val="24"/>
+                <w:szCs w:val="24"/>
+              </w:rPr>
+            </w:pPr>
+            <w:r>
+              <w:rPr>
+                <w:rFonts w:ascii="Times New Roman" w:hAnsi="Times New Roman" w:cs="Times New Roman"/>
+                <w:b/>
+                <w:color w:val="000000" w:themeColor="text1"/>
+                <w:sz w:val="24"/>
+                <w:szCs w:val="24"/>
+                <w:shd w:val="clear" w:color="auto" w:fill="CFE2F3"/>
+              </w:rPr>
+              <w:t xml:space="preserve">URL            </w:t>
+            </w:r>
+          </w:p>
+        </w:tc>
+      </w:tr>
+      <w:tr>
+        <w:tc>
+          <w:tcPr>
+            <w:tcW w:w="1080" w:type="dxa"/>
+            <w:tcMar>
+              <w:top w:w="100" w:type="dxa"/>
+              <w:left w:w="100" w:type="dxa"/>
+              <w:bottom w:w="100" w:type="dxa"/>
+              <w:right w:w="100" w:type="dxa"/>
+            </w:tcMar>
+          </w:tcPr>
+          <w:p>
+            <w:pPr>
+              <w:widowControl w:val="0"/>
+              <w:ind w:right="-260"/>
+              <w:rPr>
+                <w:rFonts w:ascii="Times New Roman" w:hAnsi="Times New Roman" w:cs="Times New Roman"/>
+                <w:color w:val="000000" w:themeColor="text1"/>
+                <w:sz w:val="24"/>
+                <w:szCs w:val="24"/>
+              </w:rPr>
+            </w:pPr>
+            <w:r>
+              <w:rPr>
+                <w:rFonts w:ascii="Times New Roman" w:eastAsia="Consolas" w:hAnsi="Times New Roman" w:cs="Times New Roman"/>
+                <w:b/>
+                <w:color w:val="000000" w:themeColor="text1"/>
+                <w:sz w:val="24"/>
+                <w:szCs w:val="24"/>
+              </w:rPr>
+              <w:t>PUT</w:t>
+            </w:r>
+          </w:p>
+        </w:tc>
+        <w:tc>
+          <w:tcPr>
+            <w:tcW w:w="7830" w:type="dxa"/>
+            <w:tcMar>
+              <w:top w:w="100" w:type="dxa"/>
+              <w:left w:w="100" w:type="dxa"/>
+              <w:bottom w:w="100" w:type="dxa"/>
+              <w:right w:w="100" w:type="dxa"/>
+            </w:tcMar>
+          </w:tcPr>
+          <w:p>
+            <w:pPr>
+              <w:widowControl w:val="0"/>
+              <w:ind w:right="-260"/>
+              <w:rPr>
+                <w:rFonts w:ascii="Times New Roman" w:hAnsi="Times New Roman" w:cs="Times New Roman"/>
+                <w:color w:val="000000" w:themeColor="text1"/>
+                <w:sz w:val="24"/>
+                <w:szCs w:val="24"/>
+              </w:rPr>
+            </w:pPr>
+            <w:r>
+              <w:rPr>
+                <w:rFonts w:ascii="Times New Roman" w:eastAsia="Consolas" w:hAnsi="Times New Roman" w:cs="Times New Roman"/>
+                <w:color w:val="000000" w:themeColor="text1"/>
+                <w:sz w:val="24"/>
+                <w:szCs w:val="24"/>
+              </w:rPr>
+              <w:t>/userauthinfos/{id}</w:t>
+            </w:r>
+          </w:p>
+        </w:tc>
+      </w:tr>
+    </w:tbl>
+    <w:p>
+      <w:pPr>
+        <w:widowControl w:val="0"/>
+        <w:rPr>
+          <w:rFonts w:ascii="Times New Roman" w:hAnsi="Times New Roman" w:cs="Times New Roman"/>
+          <w:color w:val="000000" w:themeColor="text1"/>
+          <w:sz w:val="24"/>
+          <w:szCs w:val="24"/>
+        </w:rPr>
+      </w:pPr>
+    </w:p>
+    <w:p>
+      <w:pPr>
+        <w:widowControl w:val="0"/>
+        <w:rPr>
+          <w:rFonts w:ascii="Times New Roman" w:hAnsi="Times New Roman" w:cs="Times New Roman"/>
+          <w:color w:val="000000" w:themeColor="text1"/>
+          <w:sz w:val="24"/>
+          <w:szCs w:val="24"/>
+        </w:rPr>
+      </w:pPr>
+    </w:p>
+    <w:tbl>
+      <w:tblPr>
+        <w:tblW w:w="8940" w:type="dxa"/>
+        <w:tblBorders>
+          <w:top w:val="single" w:sz="8" w:space="0" w:color="000000"/>
+          <w:left w:val="single" w:sz="8" w:space="0" w:color="000000"/>
+          <w:bottom w:val="single" w:sz="8" w:space="0" w:color="000000"/>
+          <w:right w:val="single" w:sz="8" w:space="0" w:color="000000"/>
+          <w:insideH w:val="single" w:sz="8" w:space="0" w:color="000000"/>
+          <w:insideV w:val="single" w:sz="8" w:space="0" w:color="000000"/>
+        </w:tblBorders>
+        <w:tblLayout w:type="fixed"/>
+        <w:tblLook w:val="0600" w:firstRow="0" w:lastRow="0" w:firstColumn="0" w:lastColumn="0" w:noHBand="1" w:noVBand="1"/>
+      </w:tblPr>
+      <w:tblGrid>
+        <w:gridCol w:w="1250"/>
+        <w:gridCol w:w="3528"/>
+        <w:gridCol w:w="4162"/>
+      </w:tblGrid>
+      <w:tr>
+        <w:tc>
+          <w:tcPr>
+            <w:tcW w:w="1250" w:type="dxa"/>
+            <w:shd w:val="clear" w:color="auto" w:fill="CFE2F3"/>
+            <w:tcMar>
+              <w:top w:w="100" w:type="dxa"/>
+              <w:left w:w="100" w:type="dxa"/>
+              <w:bottom w:w="100" w:type="dxa"/>
+              <w:right w:w="100" w:type="dxa"/>
+            </w:tcMar>
+          </w:tcPr>
+          <w:p>
+            <w:pPr>
+              <w:widowControl w:val="0"/>
+              <w:ind w:right="-260"/>
+              <w:rPr>
+                <w:rFonts w:ascii="Times New Roman" w:hAnsi="Times New Roman" w:cs="Times New Roman"/>
+                <w:color w:val="000000" w:themeColor="text1"/>
+                <w:sz w:val="24"/>
+                <w:szCs w:val="24"/>
+              </w:rPr>
+            </w:pPr>
+            <w:r>
+              <w:rPr>
+                <w:rFonts w:ascii="Times New Roman" w:hAnsi="Times New Roman" w:cs="Times New Roman"/>
+                <w:b/>
+                <w:color w:val="000000" w:themeColor="text1"/>
+                <w:sz w:val="24"/>
+                <w:szCs w:val="24"/>
+                <w:shd w:val="clear" w:color="auto" w:fill="CFE2F3"/>
+              </w:rPr>
+              <w:t>Type</w:t>
+            </w:r>
+          </w:p>
+        </w:tc>
+        <w:tc>
+          <w:tcPr>
+            <w:tcW w:w="3528" w:type="dxa"/>
+            <w:shd w:val="clear" w:color="auto" w:fill="CFE2F3"/>
+            <w:tcMar>
+              <w:top w:w="100" w:type="dxa"/>
+              <w:left w:w="100" w:type="dxa"/>
+              <w:bottom w:w="100" w:type="dxa"/>
+              <w:right w:w="100" w:type="dxa"/>
+            </w:tcMar>
+          </w:tcPr>
+          <w:p>
+            <w:pPr>
+              <w:widowControl w:val="0"/>
+              <w:ind w:right="-260"/>
+              <w:rPr>
+                <w:rFonts w:ascii="Times New Roman" w:hAnsi="Times New Roman" w:cs="Times New Roman"/>
+                <w:color w:val="000000" w:themeColor="text1"/>
+                <w:sz w:val="24"/>
+                <w:szCs w:val="24"/>
+              </w:rPr>
+            </w:pPr>
+            <w:r>
+              <w:rPr>
+                <w:rFonts w:ascii="Times New Roman" w:hAnsi="Times New Roman" w:cs="Times New Roman"/>
+                <w:b/>
+                <w:color w:val="000000" w:themeColor="text1"/>
+                <w:sz w:val="24"/>
+                <w:szCs w:val="24"/>
+                <w:shd w:val="clear" w:color="auto" w:fill="CFE2F3"/>
+              </w:rPr>
+              <w:t>Params</w:t>
+            </w:r>
+          </w:p>
+        </w:tc>
+        <w:tc>
+          <w:tcPr>
+            <w:tcW w:w="4162" w:type="dxa"/>
+            <w:shd w:val="clear" w:color="auto" w:fill="CFE2F3"/>
+            <w:tcMar>
+              <w:top w:w="100" w:type="dxa"/>
+              <w:left w:w="100" w:type="dxa"/>
+              <w:bottom w:w="100" w:type="dxa"/>
+              <w:right w:w="100" w:type="dxa"/>
+            </w:tcMar>
+          </w:tcPr>
+          <w:p>
+            <w:pPr>
+              <w:widowControl w:val="0"/>
+              <w:ind w:right="-260"/>
+              <w:rPr>
+                <w:rFonts w:ascii="Times New Roman" w:hAnsi="Times New Roman" w:cs="Times New Roman"/>
+                <w:color w:val="000000" w:themeColor="text1"/>
+                <w:sz w:val="24"/>
+                <w:szCs w:val="24"/>
+              </w:rPr>
+            </w:pPr>
+            <w:r>
+              <w:rPr>
+                <w:rFonts w:ascii="Times New Roman" w:hAnsi="Times New Roman" w:cs="Times New Roman"/>
+                <w:b/>
+                <w:color w:val="000000" w:themeColor="text1"/>
+                <w:sz w:val="24"/>
+                <w:szCs w:val="24"/>
+                <w:shd w:val="clear" w:color="auto" w:fill="CFE2F3"/>
+              </w:rPr>
+              <w:t>Values</w:t>
+            </w:r>
+          </w:p>
+        </w:tc>
+      </w:tr>
+      <w:tr>
+        <w:trPr>
+          <w:trHeight w:val="20"/>
+        </w:trPr>
+        <w:tc>
+          <w:tcPr>
+            <w:tcW w:w="1250" w:type="dxa"/>
+            <w:tcMar>
+              <w:top w:w="100" w:type="dxa"/>
+              <w:left w:w="100" w:type="dxa"/>
+              <w:bottom w:w="100" w:type="dxa"/>
+              <w:right w:w="100" w:type="dxa"/>
+            </w:tcMar>
+          </w:tcPr>
+          <w:p>
+            <w:pPr>
+              <w:widowControl w:val="0"/>
+              <w:ind w:right="-260"/>
+              <w:rPr>
+                <w:rFonts w:ascii="Times New Roman" w:eastAsia="Consolas" w:hAnsi="Times New Roman" w:cs="Times New Roman"/>
+                <w:color w:val="000000" w:themeColor="text1"/>
+                <w:sz w:val="24"/>
+                <w:szCs w:val="24"/>
+              </w:rPr>
+            </w:pPr>
+            <w:r>
+              <w:rPr>
+                <w:rFonts w:ascii="Times New Roman" w:eastAsia="Consolas" w:hAnsi="Times New Roman" w:cs="Times New Roman"/>
+                <w:color w:val="000000" w:themeColor="text1"/>
+                <w:sz w:val="24"/>
+                <w:szCs w:val="24"/>
+              </w:rPr>
+              <w:t>BODY</w:t>
+            </w:r>
+          </w:p>
+          <w:p>
+            <w:pPr>
+              <w:widowControl w:val="0"/>
+              <w:ind w:right="-260"/>
+              <w:rPr>
+                <w:rFonts w:ascii="Times New Roman" w:hAnsi="Times New Roman" w:cs="Times New Roman"/>
+                <w:color w:val="000000" w:themeColor="text1"/>
+                <w:sz w:val="24"/>
+                <w:szCs w:val="24"/>
+              </w:rPr>
+            </w:pPr>
+            <w:r>
+              <w:rPr>
+                <w:rFonts w:ascii="Times New Roman" w:eastAsia="Consolas" w:hAnsi="Times New Roman" w:cs="Times New Roman"/>
+                <w:color w:val="000000" w:themeColor="text1"/>
+                <w:sz w:val="24"/>
+                <w:szCs w:val="24"/>
+              </w:rPr>
+              <w:t>PUT</w:t>
+            </w:r>
+          </w:p>
+        </w:tc>
+        <w:tc>
+          <w:tcPr>
+            <w:tcW w:w="3528" w:type="dxa"/>
+            <w:tcMar>
+              <w:top w:w="100" w:type="dxa"/>
+              <w:left w:w="100" w:type="dxa"/>
+              <w:bottom w:w="100" w:type="dxa"/>
+              <w:right w:w="100" w:type="dxa"/>
+            </w:tcMar>
+          </w:tcPr>
+          <w:p>
+            <w:pPr>
+              <w:rPr>
+                <w:rFonts w:ascii="Times New Roman" w:eastAsia="Consolas" w:hAnsi="Times New Roman" w:cs="Times New Roman"/>
+                <w:color w:val="000000" w:themeColor="text1"/>
+                <w:sz w:val="24"/>
+                <w:szCs w:val="24"/>
+              </w:rPr>
+            </w:pPr>
+            <w:r>
+              <w:rPr>
+                <w:rFonts w:ascii="Times New Roman" w:eastAsia="Consolas" w:hAnsi="Times New Roman" w:cs="Times New Roman"/>
+                <w:color w:val="000000" w:themeColor="text1"/>
+                <w:sz w:val="24"/>
+                <w:szCs w:val="24"/>
+              </w:rPr>
+              <w:t>id</w:t>
+            </w:r>
+          </w:p>
+          <w:p>
+            <w:pPr>
+              <w:rPr>
+                <w:rFonts w:ascii="Times New Roman" w:eastAsia="Consolas" w:hAnsi="Times New Roman" w:cs="Times New Roman"/>
+                <w:color w:val="000000" w:themeColor="text1"/>
+                <w:sz w:val="24"/>
+                <w:szCs w:val="24"/>
+              </w:rPr>
+            </w:pPr>
+            <w:r>
+              <w:rPr>
+                <w:rFonts w:ascii="Times New Roman" w:eastAsia="Consolas" w:hAnsi="Times New Roman" w:cs="Times New Roman"/>
+                <w:color w:val="000000" w:themeColor="text1"/>
+                <w:sz w:val="24"/>
+                <w:szCs w:val="24"/>
+              </w:rPr>
+              <w:t>email</w:t>
+            </w:r>
+          </w:p>
+          <w:p>
+            <w:pPr>
+              <w:rPr>
+                <w:rFonts w:ascii="Times New Roman" w:eastAsia="Consolas" w:hAnsi="Times New Roman" w:cs="Times New Roman"/>
+                <w:color w:val="000000" w:themeColor="text1"/>
+                <w:sz w:val="24"/>
+                <w:szCs w:val="24"/>
+              </w:rPr>
+            </w:pPr>
+            <w:r>
+              <w:rPr>
+                <w:rFonts w:ascii="Times New Roman" w:eastAsia="Consolas" w:hAnsi="Times New Roman" w:cs="Times New Roman"/>
+                <w:color w:val="000000" w:themeColor="text1"/>
+                <w:sz w:val="24"/>
+                <w:szCs w:val="24"/>
+              </w:rPr>
+              <w:t>phone</w:t>
+            </w:r>
+          </w:p>
+          <w:p>
+            <w:pPr>
+              <w:rPr>
+                <w:rFonts w:ascii="Times New Roman" w:eastAsia="Consolas" w:hAnsi="Times New Roman" w:cs="Times New Roman"/>
+                <w:color w:val="000000" w:themeColor="text1"/>
+                <w:sz w:val="24"/>
+                <w:szCs w:val="24"/>
+              </w:rPr>
+            </w:pPr>
+            <w:r>
+              <w:rPr>
+                <w:rFonts w:ascii="Times New Roman" w:eastAsia="Consolas" w:hAnsi="Times New Roman" w:cs="Times New Roman"/>
+                <w:color w:val="000000" w:themeColor="text1"/>
+                <w:sz w:val="24"/>
+                <w:szCs w:val="24"/>
+              </w:rPr>
+              <w:lastRenderedPageBreak/>
+              <w:t>firstname</w:t>
+            </w:r>
+          </w:p>
+          <w:p>
+            <w:pPr>
+              <w:rPr>
+                <w:rFonts w:ascii="Times New Roman" w:eastAsia="Consolas" w:hAnsi="Times New Roman" w:cs="Times New Roman"/>
+                <w:color w:val="000000" w:themeColor="text1"/>
+                <w:sz w:val="24"/>
+                <w:szCs w:val="24"/>
+              </w:rPr>
+            </w:pPr>
+            <w:r>
+              <w:rPr>
+                <w:rFonts w:ascii="Times New Roman" w:eastAsia="Consolas" w:hAnsi="Times New Roman" w:cs="Times New Roman"/>
+                <w:color w:val="000000" w:themeColor="text1"/>
+                <w:sz w:val="24"/>
+                <w:szCs w:val="24"/>
+              </w:rPr>
+              <w:t>lastName</w:t>
+            </w:r>
+          </w:p>
+          <w:p>
+            <w:pPr>
+              <w:rPr>
+                <w:rFonts w:ascii="Times New Roman" w:eastAsia="Consolas" w:hAnsi="Times New Roman" w:cs="Times New Roman"/>
+                <w:color w:val="000000" w:themeColor="text1"/>
+                <w:sz w:val="24"/>
+                <w:szCs w:val="24"/>
+              </w:rPr>
+            </w:pPr>
+            <w:r>
+              <w:rPr>
+                <w:rFonts w:ascii="Times New Roman" w:eastAsia="Consolas" w:hAnsi="Times New Roman" w:cs="Times New Roman"/>
+                <w:color w:val="000000" w:themeColor="text1"/>
+                <w:sz w:val="24"/>
+                <w:szCs w:val="24"/>
+              </w:rPr>
+              <w:t>nationality</w:t>
+            </w:r>
+          </w:p>
+          <w:p>
+            <w:pPr>
+              <w:rPr>
+                <w:rFonts w:ascii="Times New Roman" w:eastAsia="Consolas" w:hAnsi="Times New Roman" w:cs="Times New Roman"/>
+                <w:color w:val="000000" w:themeColor="text1"/>
+                <w:sz w:val="24"/>
+                <w:szCs w:val="24"/>
+              </w:rPr>
+            </w:pPr>
+            <w:r>
+              <w:rPr>
+                <w:rFonts w:ascii="Times New Roman" w:eastAsia="Consolas" w:hAnsi="Times New Roman" w:cs="Times New Roman"/>
+                <w:color w:val="000000" w:themeColor="text1"/>
+                <w:sz w:val="24"/>
+                <w:szCs w:val="24"/>
+              </w:rPr>
+              <w:t>language</w:t>
+            </w:r>
+          </w:p>
+          <w:p>
+            <w:pPr>
+              <w:rPr>
+                <w:rFonts w:ascii="Times New Roman" w:eastAsia="Consolas" w:hAnsi="Times New Roman" w:cs="Times New Roman"/>
+                <w:color w:val="000000" w:themeColor="text1"/>
+                <w:sz w:val="24"/>
+                <w:szCs w:val="24"/>
+              </w:rPr>
+            </w:pPr>
+            <w:r>
+              <w:rPr>
+                <w:rFonts w:ascii="Times New Roman" w:eastAsia="Consolas" w:hAnsi="Times New Roman" w:cs="Times New Roman"/>
+                <w:color w:val="000000" w:themeColor="text1"/>
+                <w:sz w:val="24"/>
+                <w:szCs w:val="24"/>
+              </w:rPr>
+              <w:t>avatarThumbnail</w:t>
+            </w:r>
+          </w:p>
+          <w:p>
+            <w:pPr>
+              <w:rPr>
+                <w:rFonts w:ascii="Times New Roman" w:eastAsia="Consolas" w:hAnsi="Times New Roman" w:cs="Times New Roman"/>
+                <w:color w:val="000000" w:themeColor="text1"/>
+                <w:sz w:val="24"/>
+                <w:szCs w:val="24"/>
+              </w:rPr>
+            </w:pPr>
+            <w:r>
+              <w:rPr>
+                <w:rFonts w:ascii="Times New Roman" w:eastAsia="Consolas" w:hAnsi="Times New Roman" w:cs="Times New Roman"/>
+                <w:color w:val="000000" w:themeColor="text1"/>
+                <w:sz w:val="24"/>
+                <w:szCs w:val="24"/>
+              </w:rPr>
+              <w:t>coverThumbnail</w:t>
+            </w:r>
+          </w:p>
+          <w:p>
+            <w:pPr>
+              <w:rPr>
+                <w:rFonts w:ascii="Times New Roman" w:eastAsia="Consolas" w:hAnsi="Times New Roman" w:cs="Times New Roman"/>
+                <w:color w:val="000000" w:themeColor="text1"/>
+                <w:sz w:val="24"/>
+                <w:szCs w:val="24"/>
+              </w:rPr>
+            </w:pPr>
+            <w:r>
+              <w:rPr>
+                <w:rFonts w:ascii="Times New Roman" w:eastAsia="Consolas" w:hAnsi="Times New Roman" w:cs="Times New Roman"/>
+                <w:color w:val="000000" w:themeColor="text1"/>
+                <w:sz w:val="24"/>
+                <w:szCs w:val="24"/>
+              </w:rPr>
+              <w:t>createdOn</w:t>
+            </w:r>
+          </w:p>
+          <w:p>
+            <w:pPr>
+              <w:rPr>
+                <w:rFonts w:ascii="Times New Roman" w:eastAsia="Consolas" w:hAnsi="Times New Roman" w:cs="Times New Roman"/>
+                <w:color w:val="000000" w:themeColor="text1"/>
+                <w:sz w:val="24"/>
+                <w:szCs w:val="24"/>
+              </w:rPr>
+            </w:pPr>
+            <w:r>
+              <w:rPr>
+                <w:rFonts w:ascii="Times New Roman" w:eastAsia="Consolas" w:hAnsi="Times New Roman" w:cs="Times New Roman"/>
+                <w:color w:val="000000" w:themeColor="text1"/>
+                <w:sz w:val="24"/>
+                <w:szCs w:val="24"/>
+              </w:rPr>
+              <w:t>birthDate</w:t>
+            </w:r>
+          </w:p>
+          <w:p>
+            <w:pPr>
+              <w:rPr>
+                <w:rFonts w:ascii="Times New Roman" w:eastAsia="Consolas" w:hAnsi="Times New Roman" w:cs="Times New Roman"/>
+                <w:color w:val="000000" w:themeColor="text1"/>
+                <w:sz w:val="24"/>
+                <w:szCs w:val="24"/>
+              </w:rPr>
+            </w:pPr>
+            <w:r>
+              <w:rPr>
+                <w:rFonts w:ascii="Times New Roman" w:eastAsia="Consolas" w:hAnsi="Times New Roman" w:cs="Times New Roman"/>
+                <w:color w:val="000000" w:themeColor="text1"/>
+                <w:sz w:val="24"/>
+                <w:szCs w:val="24"/>
+              </w:rPr>
+              <w:t>lastConnectedOn</w:t>
+            </w:r>
+          </w:p>
+          <w:p>
+            <w:pPr>
+              <w:rPr>
+                <w:rFonts w:ascii="Times New Roman" w:hAnsi="Times New Roman" w:cs="Times New Roman"/>
+                <w:sz w:val="24"/>
+                <w:szCs w:val="24"/>
+              </w:rPr>
+            </w:pPr>
+            <w:r>
+              <w:rPr>
+                <w:rFonts w:ascii="Times New Roman" w:hAnsi="Times New Roman" w:cs="Times New Roman"/>
+                <w:sz w:val="24"/>
+                <w:szCs w:val="24"/>
+              </w:rPr>
+              <w:br/>
+              <w:t>Type JSON</w:t>
+            </w:r>
+          </w:p>
+          <w:p>
+            <w:pPr>
+              <w:widowControl w:val="0"/>
+              <w:ind w:right="-260"/>
+              <w:rPr>
+                <w:rFonts w:ascii="Times New Roman" w:eastAsia="Consolas" w:hAnsi="Times New Roman" w:cs="Times New Roman"/>
+                <w:color w:val="000000" w:themeColor="text1"/>
+                <w:sz w:val="24"/>
+                <w:szCs w:val="24"/>
+              </w:rPr>
+            </w:pPr>
+            <w:r>
+              <w:rPr>
+                <w:rFonts w:ascii="Times New Roman" w:eastAsia="Consolas" w:hAnsi="Times New Roman" w:cs="Times New Roman"/>
+                <w:color w:val="000000" w:themeColor="text1"/>
+                <w:sz w:val="24"/>
+                <w:szCs w:val="24"/>
+              </w:rPr>
+              <w:t xml:space="preserve">{ </w:t>
+            </w:r>
+          </w:p>
+          <w:p>
+            <w:pPr>
+              <w:widowControl w:val="0"/>
+              <w:ind w:right="-260"/>
+              <w:rPr>
+                <w:rFonts w:ascii="Times New Roman" w:eastAsia="Consolas" w:hAnsi="Times New Roman" w:cs="Times New Roman"/>
+                <w:color w:val="000000" w:themeColor="text1"/>
+                <w:sz w:val="24"/>
+                <w:szCs w:val="24"/>
+              </w:rPr>
+            </w:pPr>
+            <w:r>
+              <w:rPr>
+                <w:rFonts w:ascii="Times New Roman" w:eastAsia="Consolas" w:hAnsi="Times New Roman" w:cs="Times New Roman"/>
+                <w:color w:val="000000" w:themeColor="text1"/>
+                <w:sz w:val="24"/>
+                <w:szCs w:val="24"/>
+              </w:rPr>
+              <w:tab/>
+              <w:t>"id": 1,</w:t>
+            </w:r>
+          </w:p>
+          <w:p>
+            <w:pPr>
+              <w:widowControl w:val="0"/>
+              <w:ind w:right="-260"/>
+              <w:rPr>
+                <w:rFonts w:ascii="Times New Roman" w:eastAsia="Consolas" w:hAnsi="Times New Roman" w:cs="Times New Roman"/>
+                <w:color w:val="000000" w:themeColor="text1"/>
+                <w:sz w:val="24"/>
+                <w:szCs w:val="24"/>
+              </w:rPr>
+            </w:pPr>
+            <w:r>
+              <w:rPr>
+                <w:rFonts w:ascii="Times New Roman" w:eastAsia="Consolas" w:hAnsi="Times New Roman" w:cs="Times New Roman"/>
+                <w:color w:val="000000" w:themeColor="text1"/>
+                <w:sz w:val="24"/>
+                <w:szCs w:val="24"/>
+              </w:rPr>
+              <w:t xml:space="preserve">    "email": "huynhducdangkhoa@gmail.com",</w:t>
+            </w:r>
+          </w:p>
+          <w:p>
+            <w:pPr>
+              <w:widowControl w:val="0"/>
+              <w:ind w:right="-260"/>
+              <w:rPr>
+                <w:rFonts w:ascii="Times New Roman" w:eastAsia="Consolas" w:hAnsi="Times New Roman" w:cs="Times New Roman"/>
+                <w:color w:val="000000" w:themeColor="text1"/>
+                <w:sz w:val="24"/>
+                <w:szCs w:val="24"/>
+              </w:rPr>
+            </w:pPr>
+            <w:r>
+              <w:rPr>
+                <w:rFonts w:ascii="Times New Roman" w:eastAsia="Consolas" w:hAnsi="Times New Roman" w:cs="Times New Roman"/>
+                <w:color w:val="000000" w:themeColor="text1"/>
+                <w:sz w:val="24"/>
+                <w:szCs w:val="24"/>
+              </w:rPr>
+              <w:t xml:space="preserve">    "phone": "09853641321",</w:t>
+            </w:r>
+          </w:p>
+          <w:p>
+            <w:pPr>
+              <w:widowControl w:val="0"/>
+              <w:ind w:right="-260"/>
+              <w:rPr>
+                <w:rFonts w:ascii="Times New Roman" w:eastAsia="Consolas" w:hAnsi="Times New Roman" w:cs="Times New Roman"/>
+                <w:color w:val="000000" w:themeColor="text1"/>
+                <w:sz w:val="24"/>
+                <w:szCs w:val="24"/>
+              </w:rPr>
+            </w:pPr>
+            <w:r>
+              <w:rPr>
+                <w:rFonts w:ascii="Times New Roman" w:eastAsia="Consolas" w:hAnsi="Times New Roman" w:cs="Times New Roman"/>
+                <w:color w:val="000000" w:themeColor="text1"/>
+                <w:sz w:val="24"/>
+                <w:szCs w:val="24"/>
+              </w:rPr>
+              <w:t xml:space="preserve">    "firstName": "Khoa",</w:t>
+            </w:r>
+          </w:p>
+          <w:p>
+            <w:pPr>
+              <w:widowControl w:val="0"/>
+              <w:ind w:right="-260"/>
+              <w:rPr>
+                <w:rFonts w:ascii="Times New Roman" w:eastAsia="Consolas" w:hAnsi="Times New Roman" w:cs="Times New Roman"/>
+                <w:color w:val="000000" w:themeColor="text1"/>
+                <w:sz w:val="24"/>
+                <w:szCs w:val="24"/>
+              </w:rPr>
+            </w:pPr>
+            <w:r>
+              <w:rPr>
+                <w:rFonts w:ascii="Times New Roman" w:eastAsia="Consolas" w:hAnsi="Times New Roman" w:cs="Times New Roman"/>
+                <w:color w:val="000000" w:themeColor="text1"/>
+                <w:sz w:val="24"/>
+                <w:szCs w:val="24"/>
+              </w:rPr>
+              <w:t xml:space="preserve">    "lastName": "Huynh",</w:t>
+            </w:r>
+          </w:p>
+          <w:p>
+            <w:pPr>
+              <w:widowControl w:val="0"/>
+              <w:ind w:right="-260"/>
+              <w:rPr>
+                <w:rFonts w:ascii="Times New Roman" w:eastAsia="Consolas" w:hAnsi="Times New Roman" w:cs="Times New Roman"/>
+                <w:color w:val="000000" w:themeColor="text1"/>
+                <w:sz w:val="24"/>
+                <w:szCs w:val="24"/>
+              </w:rPr>
+            </w:pPr>
+            <w:r>
+              <w:rPr>
+                <w:rFonts w:ascii="Times New Roman" w:eastAsia="Consolas" w:hAnsi="Times New Roman" w:cs="Times New Roman"/>
+                <w:color w:val="000000" w:themeColor="text1"/>
+                <w:sz w:val="24"/>
+                <w:szCs w:val="24"/>
+              </w:rPr>
+              <w:t xml:space="preserve">    "nationality": "VietNam",</w:t>
+            </w:r>
+          </w:p>
+          <w:p>
+            <w:pPr>
+              <w:widowControl w:val="0"/>
+              <w:ind w:right="-260"/>
+              <w:rPr>
+                <w:rFonts w:ascii="Times New Roman" w:eastAsia="Consolas" w:hAnsi="Times New Roman" w:cs="Times New Roman"/>
+                <w:color w:val="000000" w:themeColor="text1"/>
+                <w:sz w:val="24"/>
+                <w:szCs w:val="24"/>
+              </w:rPr>
+            </w:pPr>
+            <w:r>
+              <w:rPr>
+                <w:rFonts w:ascii="Times New Roman" w:eastAsia="Consolas" w:hAnsi="Times New Roman" w:cs="Times New Roman"/>
+                <w:color w:val="000000" w:themeColor="text1"/>
+                <w:sz w:val="24"/>
+                <w:szCs w:val="24"/>
+              </w:rPr>
+              <w:t xml:space="preserve">    "languages": "es",</w:t>
+            </w:r>
+          </w:p>
+          <w:p>
+            <w:pPr>
+              <w:widowControl w:val="0"/>
+              <w:ind w:right="-260"/>
+              <w:rPr>
+                <w:rFonts w:ascii="Times New Roman" w:eastAsia="Consolas" w:hAnsi="Times New Roman" w:cs="Times New Roman"/>
+                <w:color w:val="000000" w:themeColor="text1"/>
+                <w:sz w:val="24"/>
+                <w:szCs w:val="24"/>
+              </w:rPr>
+            </w:pPr>
+            <w:r>
+              <w:rPr>
+                <w:rFonts w:ascii="Times New Roman" w:eastAsia="Consolas" w:hAnsi="Times New Roman" w:cs="Times New Roman"/>
+                <w:color w:val="000000" w:themeColor="text1"/>
+                <w:sz w:val="24"/>
+                <w:szCs w:val="24"/>
+              </w:rPr>
+              <w:t xml:space="preserve">    "avatarThumbnail": "hat.jpg",</w:t>
+            </w:r>
+          </w:p>
+          <w:p>
+            <w:pPr>
+              <w:widowControl w:val="0"/>
+              <w:ind w:right="-260"/>
+              <w:rPr>
+                <w:rFonts w:ascii="Times New Roman" w:eastAsia="Consolas" w:hAnsi="Times New Roman" w:cs="Times New Roman"/>
+                <w:color w:val="000000" w:themeColor="text1"/>
+                <w:sz w:val="24"/>
+                <w:szCs w:val="24"/>
+              </w:rPr>
+            </w:pPr>
+            <w:r>
+              <w:rPr>
+                <w:rFonts w:ascii="Times New Roman" w:eastAsia="Consolas" w:hAnsi="Times New Roman" w:cs="Times New Roman"/>
+                <w:color w:val="000000" w:themeColor="text1"/>
+                <w:sz w:val="24"/>
+                <w:szCs w:val="24"/>
+              </w:rPr>
+              <w:t xml:space="preserve">    "coverThumbnail": "hat/jpg",</w:t>
+            </w:r>
+          </w:p>
+          <w:p>
+            <w:pPr>
+              <w:widowControl w:val="0"/>
+              <w:ind w:right="-260"/>
+              <w:rPr>
+                <w:rFonts w:ascii="Times New Roman" w:eastAsia="Consolas" w:hAnsi="Times New Roman" w:cs="Times New Roman"/>
+                <w:color w:val="000000" w:themeColor="text1"/>
+                <w:sz w:val="24"/>
+                <w:szCs w:val="24"/>
+              </w:rPr>
+            </w:pPr>
+            <w:r>
+              <w:rPr>
+                <w:rFonts w:ascii="Times New Roman" w:eastAsia="Consolas" w:hAnsi="Times New Roman" w:cs="Times New Roman"/>
+                <w:color w:val="000000" w:themeColor="text1"/>
+                <w:sz w:val="24"/>
+                <w:szCs w:val="24"/>
+              </w:rPr>
+              <w:t xml:space="preserve">    "createdOn": "1/1/2016",</w:t>
+            </w:r>
+          </w:p>
+          <w:p>
+            <w:pPr>
+              <w:widowControl w:val="0"/>
+              <w:ind w:right="-260"/>
+              <w:rPr>
+                <w:rFonts w:ascii="Times New Roman" w:eastAsia="Consolas" w:hAnsi="Times New Roman" w:cs="Times New Roman"/>
+                <w:color w:val="000000" w:themeColor="text1"/>
+                <w:sz w:val="24"/>
+                <w:szCs w:val="24"/>
+              </w:rPr>
+            </w:pPr>
+            <w:r>
+              <w:rPr>
+                <w:rFonts w:ascii="Times New Roman" w:eastAsia="Consolas" w:hAnsi="Times New Roman" w:cs="Times New Roman"/>
+                <w:color w:val="000000" w:themeColor="text1"/>
+                <w:sz w:val="24"/>
+                <w:szCs w:val="24"/>
+              </w:rPr>
+              <w:t xml:space="preserve">    "birthDate": "1/1/2016",</w:t>
+            </w:r>
+          </w:p>
+          <w:p>
+            <w:pPr>
+              <w:widowControl w:val="0"/>
+              <w:ind w:right="-260"/>
+              <w:rPr>
+                <w:rFonts w:ascii="Times New Roman" w:eastAsia="Consolas" w:hAnsi="Times New Roman" w:cs="Times New Roman"/>
+                <w:color w:val="000000" w:themeColor="text1"/>
+                <w:sz w:val="24"/>
+                <w:szCs w:val="24"/>
+              </w:rPr>
+            </w:pPr>
+            <w:r>
+              <w:rPr>
+                <w:rFonts w:ascii="Times New Roman" w:eastAsia="Consolas" w:hAnsi="Times New Roman" w:cs="Times New Roman"/>
+                <w:color w:val="000000" w:themeColor="text1"/>
+                <w:sz w:val="24"/>
+                <w:szCs w:val="24"/>
+              </w:rPr>
+              <w:t xml:space="preserve">    "LastConnectedOn": "1/1/2016"</w:t>
+            </w:r>
+          </w:p>
+          <w:p>
+            <w:pPr>
+              <w:rPr>
+                <w:rFonts w:ascii="Times New Roman" w:hAnsi="Times New Roman" w:cs="Times New Roman"/>
+                <w:sz w:val="24"/>
+                <w:szCs w:val="24"/>
+              </w:rPr>
+            </w:pPr>
+            <w:r>
+              <w:rPr>
+                <w:rFonts w:ascii="Times New Roman" w:eastAsia="Consolas" w:hAnsi="Times New Roman" w:cs="Times New Roman"/>
+                <w:color w:val="000000" w:themeColor="text1"/>
+                <w:sz w:val="24"/>
+                <w:szCs w:val="24"/>
+              </w:rPr>
+              <w:t>}</w:t>
+            </w:r>
+          </w:p>
+        </w:tc>
+        <w:tc>
+          <w:tcPr>
+            <w:tcW w:w="4162" w:type="dxa"/>
+            <w:tcMar>
+              <w:top w:w="100" w:type="dxa"/>
+              <w:left w:w="100" w:type="dxa"/>
+              <w:bottom w:w="100" w:type="dxa"/>
+              <w:right w:w="100" w:type="dxa"/>
+            </w:tcMar>
+          </w:tcPr>
+          <w:p>
+            <w:pPr>
+              <w:widowControl w:val="0"/>
+              <w:rPr>
+                <w:rFonts w:ascii="Times New Roman" w:hAnsi="Times New Roman" w:cs="Times New Roman"/>
+                <w:color w:val="000000" w:themeColor="text1"/>
+                <w:sz w:val="24"/>
+                <w:szCs w:val="24"/>
+              </w:rPr>
+            </w:pPr>
+            <w:r>
+              <w:rPr>
+                <w:rFonts w:ascii="Times New Roman" w:hAnsi="Times New Roman" w:cs="Times New Roman"/>
+                <w:color w:val="000000" w:themeColor="text1"/>
+                <w:sz w:val="24"/>
+                <w:szCs w:val="24"/>
+              </w:rPr>
+              <w:lastRenderedPageBreak/>
+              <w:t>Int</w:t>
+            </w:r>
+          </w:p>
+          <w:p>
+            <w:pPr>
+              <w:widowControl w:val="0"/>
+              <w:rPr>
+                <w:rFonts w:ascii="Times New Roman" w:hAnsi="Times New Roman" w:cs="Times New Roman"/>
+                <w:color w:val="000000" w:themeColor="text1"/>
+                <w:sz w:val="24"/>
+                <w:szCs w:val="24"/>
+              </w:rPr>
+            </w:pPr>
+            <w:r>
+              <w:rPr>
+                <w:rFonts w:ascii="Times New Roman" w:hAnsi="Times New Roman" w:cs="Times New Roman"/>
+                <w:color w:val="000000" w:themeColor="text1"/>
+                <w:sz w:val="24"/>
+                <w:szCs w:val="24"/>
+              </w:rPr>
+              <w:t>String</w:t>
+            </w:r>
+          </w:p>
+          <w:p>
+            <w:pPr>
+              <w:widowControl w:val="0"/>
+              <w:rPr>
+                <w:rFonts w:ascii="Times New Roman" w:hAnsi="Times New Roman" w:cs="Times New Roman"/>
+                <w:color w:val="000000" w:themeColor="text1"/>
+                <w:sz w:val="24"/>
+                <w:szCs w:val="24"/>
+              </w:rPr>
+            </w:pPr>
+            <w:r>
+              <w:rPr>
+                <w:rFonts w:ascii="Times New Roman" w:hAnsi="Times New Roman" w:cs="Times New Roman"/>
+                <w:color w:val="000000" w:themeColor="text1"/>
+                <w:sz w:val="24"/>
+                <w:szCs w:val="24"/>
+              </w:rPr>
+              <w:t>String</w:t>
+            </w:r>
+          </w:p>
+          <w:p>
+            <w:pPr>
+              <w:widowControl w:val="0"/>
+              <w:rPr>
+                <w:rFonts w:ascii="Times New Roman" w:hAnsi="Times New Roman" w:cs="Times New Roman"/>
+                <w:color w:val="000000" w:themeColor="text1"/>
+                <w:sz w:val="24"/>
+                <w:szCs w:val="24"/>
+              </w:rPr>
+            </w:pPr>
+            <w:r>
+              <w:rPr>
+                <w:rFonts w:ascii="Times New Roman" w:hAnsi="Times New Roman" w:cs="Times New Roman"/>
+                <w:color w:val="000000" w:themeColor="text1"/>
+                <w:sz w:val="24"/>
+                <w:szCs w:val="24"/>
+              </w:rPr>
+              <w:lastRenderedPageBreak/>
+              <w:t>String</w:t>
+            </w:r>
+          </w:p>
+          <w:p>
+            <w:pPr>
+              <w:widowControl w:val="0"/>
+              <w:rPr>
+                <w:rFonts w:ascii="Times New Roman" w:hAnsi="Times New Roman" w:cs="Times New Roman"/>
+                <w:color w:val="000000" w:themeColor="text1"/>
+                <w:sz w:val="24"/>
+                <w:szCs w:val="24"/>
+              </w:rPr>
+            </w:pPr>
+            <w:r>
+              <w:rPr>
+                <w:rFonts w:ascii="Times New Roman" w:hAnsi="Times New Roman" w:cs="Times New Roman"/>
+                <w:color w:val="000000" w:themeColor="text1"/>
+                <w:sz w:val="24"/>
+                <w:szCs w:val="24"/>
+              </w:rPr>
+              <w:t>String</w:t>
+            </w:r>
+          </w:p>
+          <w:p>
+            <w:pPr>
+              <w:widowControl w:val="0"/>
+              <w:rPr>
+                <w:rFonts w:ascii="Times New Roman" w:hAnsi="Times New Roman" w:cs="Times New Roman"/>
+                <w:color w:val="000000" w:themeColor="text1"/>
+                <w:sz w:val="24"/>
+                <w:szCs w:val="24"/>
+              </w:rPr>
+            </w:pPr>
+            <w:r>
+              <w:rPr>
+                <w:rFonts w:ascii="Times New Roman" w:hAnsi="Times New Roman" w:cs="Times New Roman"/>
+                <w:color w:val="000000" w:themeColor="text1"/>
+                <w:sz w:val="24"/>
+                <w:szCs w:val="24"/>
+              </w:rPr>
+              <w:t>String</w:t>
+            </w:r>
+          </w:p>
+          <w:p>
+            <w:pPr>
+              <w:widowControl w:val="0"/>
+              <w:rPr>
+                <w:rFonts w:ascii="Times New Roman" w:hAnsi="Times New Roman" w:cs="Times New Roman"/>
+                <w:color w:val="000000" w:themeColor="text1"/>
+                <w:sz w:val="24"/>
+                <w:szCs w:val="24"/>
+              </w:rPr>
+            </w:pPr>
+            <w:r>
+              <w:rPr>
+                <w:rFonts w:ascii="Times New Roman" w:hAnsi="Times New Roman" w:cs="Times New Roman"/>
+                <w:color w:val="000000" w:themeColor="text1"/>
+                <w:sz w:val="24"/>
+                <w:szCs w:val="24"/>
+              </w:rPr>
+              <w:t>String</w:t>
+            </w:r>
+          </w:p>
+          <w:p>
+            <w:pPr>
+              <w:widowControl w:val="0"/>
+              <w:rPr>
+                <w:rFonts w:ascii="Times New Roman" w:hAnsi="Times New Roman" w:cs="Times New Roman"/>
+                <w:color w:val="000000" w:themeColor="text1"/>
+                <w:sz w:val="24"/>
+                <w:szCs w:val="24"/>
+              </w:rPr>
+            </w:pPr>
+            <w:r>
+              <w:rPr>
+                <w:rFonts w:ascii="Times New Roman" w:hAnsi="Times New Roman" w:cs="Times New Roman"/>
+                <w:color w:val="000000" w:themeColor="text1"/>
+                <w:sz w:val="24"/>
+                <w:szCs w:val="24"/>
+              </w:rPr>
+              <w:t>String</w:t>
+            </w:r>
+          </w:p>
+          <w:p>
+            <w:pPr>
+              <w:widowControl w:val="0"/>
+              <w:rPr>
+                <w:rFonts w:ascii="Times New Roman" w:hAnsi="Times New Roman" w:cs="Times New Roman"/>
+                <w:color w:val="000000" w:themeColor="text1"/>
+                <w:sz w:val="24"/>
+                <w:szCs w:val="24"/>
+              </w:rPr>
+            </w:pPr>
+            <w:r>
+              <w:rPr>
+                <w:rFonts w:ascii="Times New Roman" w:hAnsi="Times New Roman" w:cs="Times New Roman"/>
+                <w:color w:val="000000" w:themeColor="text1"/>
+                <w:sz w:val="24"/>
+                <w:szCs w:val="24"/>
+              </w:rPr>
+              <w:t>String</w:t>
+            </w:r>
+          </w:p>
+          <w:p>
+            <w:pPr>
+              <w:widowControl w:val="0"/>
+              <w:rPr>
+                <w:rFonts w:ascii="Times New Roman" w:hAnsi="Times New Roman" w:cs="Times New Roman"/>
+                <w:color w:val="000000" w:themeColor="text1"/>
+                <w:sz w:val="24"/>
+                <w:szCs w:val="24"/>
+              </w:rPr>
+            </w:pPr>
+            <w:r>
+              <w:rPr>
+                <w:rFonts w:ascii="Times New Roman" w:hAnsi="Times New Roman" w:cs="Times New Roman"/>
+                <w:color w:val="000000" w:themeColor="text1"/>
+                <w:sz w:val="24"/>
+                <w:szCs w:val="24"/>
+              </w:rPr>
+              <w:t>DateTime</w:t>
+            </w:r>
+          </w:p>
+          <w:p>
+            <w:pPr>
+              <w:widowControl w:val="0"/>
+              <w:rPr>
+                <w:rFonts w:ascii="Times New Roman" w:hAnsi="Times New Roman" w:cs="Times New Roman"/>
+                <w:color w:val="000000" w:themeColor="text1"/>
+                <w:sz w:val="24"/>
+                <w:szCs w:val="24"/>
+              </w:rPr>
+            </w:pPr>
+            <w:r>
+              <w:rPr>
+                <w:rFonts w:ascii="Times New Roman" w:hAnsi="Times New Roman" w:cs="Times New Roman"/>
+                <w:color w:val="000000" w:themeColor="text1"/>
+                <w:sz w:val="24"/>
+                <w:szCs w:val="24"/>
+              </w:rPr>
+              <w:t>Date</w:t>
+            </w:r>
+          </w:p>
+          <w:p>
+            <w:pPr>
+              <w:widowControl w:val="0"/>
+              <w:rPr>
+                <w:rFonts w:ascii="Times New Roman" w:hAnsi="Times New Roman" w:cs="Times New Roman"/>
+                <w:color w:val="000000" w:themeColor="text1"/>
+                <w:sz w:val="24"/>
+                <w:szCs w:val="24"/>
+              </w:rPr>
+            </w:pPr>
+            <w:r>
+              <w:rPr>
+                <w:rFonts w:ascii="Times New Roman" w:hAnsi="Times New Roman" w:cs="Times New Roman"/>
+                <w:color w:val="000000" w:themeColor="text1"/>
+                <w:sz w:val="24"/>
+                <w:szCs w:val="24"/>
+              </w:rPr>
+              <w:t>DateTime</w:t>
+            </w:r>
+          </w:p>
+          <w:p>
+            <w:pPr>
+              <w:widowControl w:val="0"/>
+              <w:rPr>
+                <w:rFonts w:ascii="Times New Roman" w:hAnsi="Times New Roman" w:cs="Times New Roman"/>
+                <w:color w:val="000000" w:themeColor="text1"/>
+                <w:sz w:val="24"/>
+                <w:szCs w:val="24"/>
+              </w:rPr>
+            </w:pPr>
+          </w:p>
+        </w:tc>
+      </w:tr>
+    </w:tbl>
+    <w:p>
+      <w:pPr>
+        <w:widowControl w:val="0"/>
+        <w:rPr>
+          <w:rFonts w:ascii="Times New Roman" w:hAnsi="Times New Roman" w:cs="Times New Roman"/>
+          <w:color w:val="000000" w:themeColor="text1"/>
+          <w:sz w:val="24"/>
+          <w:szCs w:val="24"/>
+        </w:rPr>
+      </w:pPr>
+    </w:p>
+    <w:p>
+      <w:pPr>
+        <w:pStyle w:val="Heading3"/>
+        <w:rPr>
+          <w:rFonts w:ascii="Times New Roman" w:hAnsi="Times New Roman" w:cs="Times New Roman"/>
+          <w:color w:val="000000" w:themeColor="text1"/>
+        </w:rPr>
+      </w:pPr>
+      <w:r>
+        <w:rPr>
+          <w:rFonts w:ascii="Times New Roman" w:hAnsi="Times New Roman" w:cs="Times New Roman"/>
+          <w:color w:val="000000" w:themeColor="text1"/>
+        </w:rPr>
+        <w:t>Response</w:t>
+      </w:r>
+    </w:p>
+    <w:tbl>
+      <w:tblPr>
+        <w:tblW w:w="8920" w:type="dxa"/>
+        <w:tblBorders>
+          <w:top w:val="single" w:sz="8" w:space="0" w:color="000000"/>
+          <w:left w:val="single" w:sz="8" w:space="0" w:color="000000"/>
+          <w:bottom w:val="single" w:sz="8" w:space="0" w:color="000000"/>
+          <w:right w:val="single" w:sz="8" w:space="0" w:color="000000"/>
+          <w:insideH w:val="single" w:sz="8" w:space="0" w:color="000000"/>
+          <w:insideV w:val="single" w:sz="8" w:space="0" w:color="000000"/>
+        </w:tblBorders>
+        <w:tblLayout w:type="fixed"/>
+        <w:tblLook w:val="0600" w:firstRow="0" w:lastRow="0" w:firstColumn="0" w:lastColumn="0" w:noHBand="1" w:noVBand="1"/>
+      </w:tblPr>
+      <w:tblGrid>
+        <w:gridCol w:w="1520"/>
+        <w:gridCol w:w="7400"/>
+      </w:tblGrid>
+      <w:tr>
+        <w:tc>
+          <w:tcPr>
+            <w:tcW w:w="1520" w:type="dxa"/>
+            <w:shd w:val="clear" w:color="auto" w:fill="CFE2F3"/>
+            <w:tcMar>
+              <w:top w:w="100" w:type="dxa"/>
+              <w:left w:w="100" w:type="dxa"/>
+              <w:bottom w:w="100" w:type="dxa"/>
+              <w:right w:w="100" w:type="dxa"/>
+            </w:tcMar>
+          </w:tcPr>
+          <w:p>
+            <w:pPr>
+              <w:widowControl w:val="0"/>
+              <w:ind w:right="-260"/>
+              <w:rPr>
+                <w:rFonts w:ascii="Times New Roman" w:hAnsi="Times New Roman" w:cs="Times New Roman"/>
+                <w:color w:val="000000" w:themeColor="text1"/>
+                <w:sz w:val="24"/>
+                <w:szCs w:val="24"/>
+              </w:rPr>
+            </w:pPr>
+            <w:r>
+              <w:rPr>
+                <w:rFonts w:ascii="Times New Roman" w:hAnsi="Times New Roman" w:cs="Times New Roman"/>
+                <w:b/>
+                <w:color w:val="000000" w:themeColor="text1"/>
+                <w:sz w:val="24"/>
+                <w:szCs w:val="24"/>
+                <w:shd w:val="clear" w:color="auto" w:fill="CFE2F3"/>
+              </w:rPr>
+              <w:t>Code</w:t>
+            </w:r>
+          </w:p>
+        </w:tc>
+        <w:tc>
+          <w:tcPr>
+            <w:tcW w:w="7400" w:type="dxa"/>
+            <w:shd w:val="clear" w:color="auto" w:fill="CFE2F3"/>
+            <w:tcMar>
+              <w:top w:w="100" w:type="dxa"/>
+              <w:left w:w="100" w:type="dxa"/>
+              <w:bottom w:w="100" w:type="dxa"/>
+              <w:right w:w="100" w:type="dxa"/>
+            </w:tcMar>
+          </w:tcPr>
+          <w:p>
+            <w:pPr>
+              <w:widowControl w:val="0"/>
+              <w:ind w:right="-260"/>
+              <w:rPr>
+                <w:rFonts w:ascii="Times New Roman" w:hAnsi="Times New Roman" w:cs="Times New Roman"/>
+                <w:color w:val="000000" w:themeColor="text1"/>
+                <w:sz w:val="24"/>
+                <w:szCs w:val="24"/>
+              </w:rPr>
+            </w:pPr>
+            <w:r>
+              <w:rPr>
+                <w:rFonts w:ascii="Times New Roman" w:hAnsi="Times New Roman" w:cs="Times New Roman"/>
+                <w:b/>
+                <w:color w:val="000000" w:themeColor="text1"/>
+                <w:sz w:val="24"/>
+                <w:szCs w:val="24"/>
+                <w:shd w:val="clear" w:color="auto" w:fill="CFE2F3"/>
+              </w:rPr>
+              <w:t>Response</w:t>
+            </w:r>
+          </w:p>
+        </w:tc>
+      </w:tr>
+      <w:tr>
+        <w:tc>
+          <w:tcPr>
+            <w:tcW w:w="1520" w:type="dxa"/>
+            <w:tcMar>
+              <w:top w:w="100" w:type="dxa"/>
+              <w:left w:w="100" w:type="dxa"/>
+              <w:bottom w:w="100" w:type="dxa"/>
+              <w:right w:w="100" w:type="dxa"/>
+            </w:tcMar>
+          </w:tcPr>
+          <w:p>
+            <w:pPr>
+              <w:widowControl w:val="0"/>
+              <w:ind w:right="-260"/>
+              <w:rPr>
+                <w:rFonts w:ascii="Times New Roman" w:hAnsi="Times New Roman" w:cs="Times New Roman"/>
+                <w:color w:val="000000" w:themeColor="text1"/>
+                <w:sz w:val="24"/>
+                <w:szCs w:val="24"/>
+              </w:rPr>
+            </w:pPr>
+            <w:r>
+              <w:rPr>
+                <w:rFonts w:ascii="Times New Roman" w:hAnsi="Times New Roman" w:cs="Times New Roman"/>
+                <w:color w:val="000000" w:themeColor="text1"/>
+                <w:sz w:val="24"/>
+                <w:szCs w:val="24"/>
+              </w:rPr>
+              <w:t>200 OK</w:t>
+            </w:r>
+          </w:p>
+        </w:tc>
+        <w:tc>
+          <w:tcPr>
+            <w:tcW w:w="7400" w:type="dxa"/>
+            <w:tcMar>
+              <w:top w:w="100" w:type="dxa"/>
+              <w:left w:w="100" w:type="dxa"/>
+              <w:bottom w:w="100" w:type="dxa"/>
+              <w:right w:w="100" w:type="dxa"/>
+            </w:tcMar>
+          </w:tcPr>
+          <w:p>
+            <w:pPr>
+              <w:widowControl w:val="0"/>
+              <w:ind w:right="-260"/>
+              <w:rPr>
+                <w:rFonts w:ascii="Times New Roman" w:hAnsi="Times New Roman" w:cs="Times New Roman"/>
+                <w:b/>
+                <w:color w:val="000000" w:themeColor="text1"/>
+                <w:sz w:val="24"/>
+                <w:szCs w:val="24"/>
+              </w:rPr>
+            </w:pPr>
+            <w:r>
+              <w:rPr>
+                <w:rFonts w:ascii="Times New Roman" w:hAnsi="Times New Roman" w:cs="Times New Roman"/>
+                <w:b/>
+                <w:color w:val="000000" w:themeColor="text1"/>
+                <w:sz w:val="24"/>
+                <w:szCs w:val="24"/>
+              </w:rPr>
+              <w:t>Response trả về dữ liệu kiể</w:t>
+            </w:r>
+            <w:r>
+              <w:rPr>
+                <w:rFonts w:ascii="Times New Roman" w:hAnsi="Times New Roman" w:cs="Times New Roman"/>
+                <w:b/>
+                <w:color w:val="000000" w:themeColor="text1"/>
+                <w:sz w:val="24"/>
+                <w:szCs w:val="24"/>
+              </w:rPr>
+              <w:t>u JSON</w:t>
+            </w:r>
+          </w:p>
+          <w:p>
+            <w:pPr>
+              <w:widowControl w:val="0"/>
+              <w:ind w:right="-260"/>
+              <w:rPr>
+                <w:rFonts w:ascii="Times New Roman" w:hAnsi="Times New Roman" w:cs="Times New Roman"/>
+                <w:color w:val="000000" w:themeColor="text1"/>
+                <w:sz w:val="24"/>
+                <w:szCs w:val="24"/>
+              </w:rPr>
+            </w:pPr>
+            <w:r>
+              <w:rPr>
+                <w:rFonts w:ascii="Times New Roman" w:hAnsi="Times New Roman" w:cs="Times New Roman"/>
+                <w:color w:val="000000" w:themeColor="text1"/>
+                <w:sz w:val="24"/>
+                <w:szCs w:val="24"/>
+              </w:rPr>
+              <w:t xml:space="preserve">Update </w:t>
+            </w:r>
+            <w:r>
+              <w:rPr>
+                <w:rFonts w:ascii="Times New Roman" w:hAnsi="Times New Roman" w:cs="Times New Roman"/>
+                <w:color w:val="000000" w:themeColor="text1"/>
+                <w:sz w:val="24"/>
+                <w:szCs w:val="24"/>
+              </w:rPr>
+              <w:t>User Info</w:t>
+            </w:r>
+            <w:r>
+              <w:rPr>
+                <w:rFonts w:ascii="Times New Roman" w:hAnsi="Times New Roman" w:cs="Times New Roman"/>
+                <w:color w:val="000000" w:themeColor="text1"/>
+                <w:sz w:val="24"/>
+                <w:szCs w:val="24"/>
+              </w:rPr>
+              <w:t xml:space="preserve"> thành công sẽ trả về</w:t>
+            </w:r>
+          </w:p>
+          <w:p>
+            <w:pPr>
+              <w:widowControl w:val="0"/>
+              <w:ind w:right="-260"/>
+              <w:rPr>
+                <w:rFonts w:ascii="Times New Roman" w:hAnsi="Times New Roman" w:cs="Times New Roman"/>
+                <w:color w:val="000000" w:themeColor="text1"/>
+                <w:sz w:val="24"/>
+                <w:szCs w:val="24"/>
+              </w:rPr>
+            </w:pPr>
+            <w:r>
+              <w:rPr>
+                <w:rFonts w:ascii="Times New Roman" w:hAnsi="Times New Roman" w:cs="Times New Roman"/>
+                <w:color w:val="000000" w:themeColor="text1"/>
+                <w:sz w:val="24"/>
+                <w:szCs w:val="24"/>
+              </w:rPr>
+              <w:t>{</w:t>
+            </w:r>
+          </w:p>
+          <w:p>
+            <w:pPr>
+              <w:widowControl w:val="0"/>
+              <w:ind w:right="-260"/>
+              <w:rPr>
+                <w:rFonts w:ascii="Times New Roman" w:hAnsi="Times New Roman" w:cs="Times New Roman"/>
+                <w:color w:val="000000" w:themeColor="text1"/>
+                <w:sz w:val="24"/>
+                <w:szCs w:val="24"/>
+              </w:rPr>
+            </w:pPr>
+            <w:r>
+              <w:rPr>
+                <w:rFonts w:ascii="Times New Roman" w:hAnsi="Times New Roman" w:cs="Times New Roman"/>
+                <w:color w:val="000000" w:themeColor="text1"/>
+                <w:sz w:val="24"/>
+                <w:szCs w:val="24"/>
+              </w:rPr>
+              <w:t xml:space="preserve">  "id": 1,</w:t>
+            </w:r>
+          </w:p>
+          <w:p>
+            <w:pPr>
+              <w:widowControl w:val="0"/>
+              <w:ind w:right="-260"/>
+              <w:rPr>
+                <w:rFonts w:ascii="Times New Roman" w:hAnsi="Times New Roman" w:cs="Times New Roman"/>
+                <w:color w:val="000000" w:themeColor="text1"/>
+                <w:sz w:val="24"/>
+                <w:szCs w:val="24"/>
+              </w:rPr>
+            </w:pPr>
+            <w:r>
+              <w:rPr>
+                <w:rFonts w:ascii="Times New Roman" w:hAnsi="Times New Roman" w:cs="Times New Roman"/>
+                <w:color w:val="000000" w:themeColor="text1"/>
+                <w:sz w:val="24"/>
+                <w:szCs w:val="24"/>
+              </w:rPr>
+              <w:t xml:space="preserve">  "email": "huynhducdangkhoa@gmail.com",</w:t>
+            </w:r>
+          </w:p>
+          <w:p>
+            <w:pPr>
+              <w:widowControl w:val="0"/>
+              <w:ind w:right="-260"/>
+              <w:rPr>
+                <w:rFonts w:ascii="Times New Roman" w:hAnsi="Times New Roman" w:cs="Times New Roman"/>
+                <w:color w:val="000000" w:themeColor="text1"/>
+                <w:sz w:val="24"/>
+                <w:szCs w:val="24"/>
+              </w:rPr>
+            </w:pPr>
+            <w:r>
+              <w:rPr>
+                <w:rFonts w:ascii="Times New Roman" w:hAnsi="Times New Roman" w:cs="Times New Roman"/>
+                <w:color w:val="000000" w:themeColor="text1"/>
+                <w:sz w:val="24"/>
+                <w:szCs w:val="24"/>
+              </w:rPr>
+              <w:t xml:space="preserve">  "phone": "09853641321",</w:t>
+            </w:r>
+          </w:p>
+          <w:p>
+            <w:pPr>
+              <w:widowControl w:val="0"/>
+              <w:ind w:right="-260"/>
+              <w:rPr>
+                <w:rFonts w:ascii="Times New Roman" w:hAnsi="Times New Roman" w:cs="Times New Roman"/>
+                <w:color w:val="000000" w:themeColor="text1"/>
+                <w:sz w:val="24"/>
+                <w:szCs w:val="24"/>
+              </w:rPr>
+            </w:pPr>
+            <w:r>
+              <w:rPr>
+                <w:rFonts w:ascii="Times New Roman" w:hAnsi="Times New Roman" w:cs="Times New Roman"/>
+                <w:color w:val="000000" w:themeColor="text1"/>
+                <w:sz w:val="24"/>
+                <w:szCs w:val="24"/>
+              </w:rPr>
+              <w:t xml:space="preserve">  "firstName": "Khoa",</w:t>
+            </w:r>
+          </w:p>
+          <w:p>
+            <w:pPr>
+              <w:widowControl w:val="0"/>
+              <w:ind w:right="-260"/>
+              <w:rPr>
+                <w:rFonts w:ascii="Times New Roman" w:hAnsi="Times New Roman" w:cs="Times New Roman"/>
+                <w:color w:val="000000" w:themeColor="text1"/>
+                <w:sz w:val="24"/>
+                <w:szCs w:val="24"/>
+              </w:rPr>
+            </w:pPr>
+            <w:r>
+              <w:rPr>
+                <w:rFonts w:ascii="Times New Roman" w:hAnsi="Times New Roman" w:cs="Times New Roman"/>
+                <w:color w:val="000000" w:themeColor="text1"/>
+                <w:sz w:val="24"/>
+                <w:szCs w:val="24"/>
+              </w:rPr>
+              <w:t xml:space="preserve">  "lastName": "Huynh",</w:t>
+            </w:r>
+          </w:p>
+          <w:p>
+            <w:pPr>
+              <w:widowControl w:val="0"/>
+              <w:ind w:right="-260"/>
+              <w:rPr>
+                <w:rFonts w:ascii="Times New Roman" w:hAnsi="Times New Roman" w:cs="Times New Roman"/>
+                <w:color w:val="000000" w:themeColor="text1"/>
+                <w:sz w:val="24"/>
+                <w:szCs w:val="24"/>
+              </w:rPr>
+            </w:pPr>
+            <w:r>
+              <w:rPr>
+                <w:rFonts w:ascii="Times New Roman" w:hAnsi="Times New Roman" w:cs="Times New Roman"/>
+                <w:color w:val="000000" w:themeColor="text1"/>
+                <w:sz w:val="24"/>
+                <w:szCs w:val="24"/>
+              </w:rPr>
+              <w:lastRenderedPageBreak/>
+              <w:t xml:space="preserve">  "nationality": "VietNam",</w:t>
+            </w:r>
+          </w:p>
+          <w:p>
+            <w:pPr>
+              <w:widowControl w:val="0"/>
+              <w:ind w:right="-260"/>
+              <w:rPr>
+                <w:rFonts w:ascii="Times New Roman" w:hAnsi="Times New Roman" w:cs="Times New Roman"/>
+                <w:color w:val="000000" w:themeColor="text1"/>
+                <w:sz w:val="24"/>
+                <w:szCs w:val="24"/>
+              </w:rPr>
+            </w:pPr>
+            <w:r>
+              <w:rPr>
+                <w:rFonts w:ascii="Times New Roman" w:hAnsi="Times New Roman" w:cs="Times New Roman"/>
+                <w:color w:val="000000" w:themeColor="text1"/>
+                <w:sz w:val="24"/>
+                <w:szCs w:val="24"/>
+              </w:rPr>
+              <w:t xml:space="preserve">  "languages": "es",</w:t>
+            </w:r>
+          </w:p>
+          <w:p>
+            <w:pPr>
+              <w:widowControl w:val="0"/>
+              <w:ind w:right="-260"/>
+              <w:rPr>
+                <w:rFonts w:ascii="Times New Roman" w:hAnsi="Times New Roman" w:cs="Times New Roman"/>
+                <w:color w:val="000000" w:themeColor="text1"/>
+                <w:sz w:val="24"/>
+                <w:szCs w:val="24"/>
+              </w:rPr>
+            </w:pPr>
+            <w:r>
+              <w:rPr>
+                <w:rFonts w:ascii="Times New Roman" w:hAnsi="Times New Roman" w:cs="Times New Roman"/>
+                <w:color w:val="000000" w:themeColor="text1"/>
+                <w:sz w:val="24"/>
+                <w:szCs w:val="24"/>
+              </w:rPr>
+              <w:t xml:space="preserve">  "provinceId": null,</w:t>
+            </w:r>
+          </w:p>
+          <w:p>
+            <w:pPr>
+              <w:widowControl w:val="0"/>
+              <w:ind w:right="-260"/>
+              <w:rPr>
+                <w:rFonts w:ascii="Times New Roman" w:hAnsi="Times New Roman" w:cs="Times New Roman"/>
+                <w:color w:val="000000" w:themeColor="text1"/>
+                <w:sz w:val="24"/>
+                <w:szCs w:val="24"/>
+              </w:rPr>
+            </w:pPr>
+            <w:r>
+              <w:rPr>
+                <w:rFonts w:ascii="Times New Roman" w:hAnsi="Times New Roman" w:cs="Times New Roman"/>
+                <w:color w:val="000000" w:themeColor="text1"/>
+                <w:sz w:val="24"/>
+                <w:szCs w:val="24"/>
+              </w:rPr>
+              <w:t xml:space="preserve">  "districtId": null,</w:t>
+            </w:r>
+          </w:p>
+          <w:p>
+            <w:pPr>
+              <w:widowControl w:val="0"/>
+              <w:ind w:right="-260"/>
+              <w:rPr>
+                <w:rFonts w:ascii="Times New Roman" w:hAnsi="Times New Roman" w:cs="Times New Roman"/>
+                <w:color w:val="000000" w:themeColor="text1"/>
+                <w:sz w:val="24"/>
+                <w:szCs w:val="24"/>
+              </w:rPr>
+            </w:pPr>
+            <w:r>
+              <w:rPr>
+                <w:rFonts w:ascii="Times New Roman" w:hAnsi="Times New Roman" w:cs="Times New Roman"/>
+                <w:color w:val="000000" w:themeColor="text1"/>
+                <w:sz w:val="24"/>
+                <w:szCs w:val="24"/>
+              </w:rPr>
+              <w:t xml:space="preserve">  "wardId": null,</w:t>
+            </w:r>
+          </w:p>
+          <w:p>
+            <w:pPr>
+              <w:widowControl w:val="0"/>
+              <w:ind w:right="-260"/>
+              <w:rPr>
+                <w:rFonts w:ascii="Times New Roman" w:hAnsi="Times New Roman" w:cs="Times New Roman"/>
+                <w:color w:val="000000" w:themeColor="text1"/>
+                <w:sz w:val="24"/>
+                <w:szCs w:val="24"/>
+              </w:rPr>
+            </w:pPr>
+            <w:r>
+              <w:rPr>
+                <w:rFonts w:ascii="Times New Roman" w:hAnsi="Times New Roman" w:cs="Times New Roman"/>
+                <w:color w:val="000000" w:themeColor="text1"/>
+                <w:sz w:val="24"/>
+                <w:szCs w:val="24"/>
+              </w:rPr>
+              <w:t xml:space="preserve">  "avatarThumbnail": "hat.jpg",</w:t>
+            </w:r>
+          </w:p>
+          <w:p>
+            <w:pPr>
+              <w:widowControl w:val="0"/>
+              <w:ind w:right="-260"/>
+              <w:rPr>
+                <w:rFonts w:ascii="Times New Roman" w:hAnsi="Times New Roman" w:cs="Times New Roman"/>
+                <w:color w:val="000000" w:themeColor="text1"/>
+                <w:sz w:val="24"/>
+                <w:szCs w:val="24"/>
+              </w:rPr>
+            </w:pPr>
+            <w:r>
+              <w:rPr>
+                <w:rFonts w:ascii="Times New Roman" w:hAnsi="Times New Roman" w:cs="Times New Roman"/>
+                <w:color w:val="000000" w:themeColor="text1"/>
+                <w:sz w:val="24"/>
+                <w:szCs w:val="24"/>
+              </w:rPr>
+              <w:t xml:space="preserve">  "coverThumbnail": "hat/jpg",</w:t>
+            </w:r>
+          </w:p>
+          <w:p>
+            <w:pPr>
+              <w:widowControl w:val="0"/>
+              <w:ind w:right="-260"/>
+              <w:rPr>
+                <w:rFonts w:ascii="Times New Roman" w:hAnsi="Times New Roman" w:cs="Times New Roman"/>
+                <w:color w:val="000000" w:themeColor="text1"/>
+                <w:sz w:val="24"/>
+                <w:szCs w:val="24"/>
+              </w:rPr>
+            </w:pPr>
+            <w:r>
+              <w:rPr>
+                <w:rFonts w:ascii="Times New Roman" w:hAnsi="Times New Roman" w:cs="Times New Roman"/>
+                <w:color w:val="000000" w:themeColor="text1"/>
+                <w:sz w:val="24"/>
+                <w:szCs w:val="24"/>
+              </w:rPr>
+              <w:t xml:space="preserve">  "createdOn": "2016-01-01T00:00:00",</w:t>
+            </w:r>
+          </w:p>
+          <w:p>
+            <w:pPr>
+              <w:widowControl w:val="0"/>
+              <w:ind w:right="-260"/>
+              <w:rPr>
+                <w:rFonts w:ascii="Times New Roman" w:hAnsi="Times New Roman" w:cs="Times New Roman"/>
+                <w:color w:val="000000" w:themeColor="text1"/>
+                <w:sz w:val="24"/>
+                <w:szCs w:val="24"/>
+              </w:rPr>
+            </w:pPr>
+            <w:r>
+              <w:rPr>
+                <w:rFonts w:ascii="Times New Roman" w:hAnsi="Times New Roman" w:cs="Times New Roman"/>
+                <w:color w:val="000000" w:themeColor="text1"/>
+                <w:sz w:val="24"/>
+                <w:szCs w:val="24"/>
+              </w:rPr>
+              <w:t xml:space="preserve">  "birthDate": "2016-01-01T00:00:00",</w:t>
+            </w:r>
+          </w:p>
+          <w:p>
+            <w:pPr>
+              <w:widowControl w:val="0"/>
+              <w:ind w:right="-260"/>
+              <w:rPr>
+                <w:rFonts w:ascii="Times New Roman" w:hAnsi="Times New Roman" w:cs="Times New Roman"/>
+                <w:color w:val="000000" w:themeColor="text1"/>
+                <w:sz w:val="24"/>
+                <w:szCs w:val="24"/>
+              </w:rPr>
+            </w:pPr>
+            <w:r>
+              <w:rPr>
+                <w:rFonts w:ascii="Times New Roman" w:hAnsi="Times New Roman" w:cs="Times New Roman"/>
+                <w:color w:val="000000" w:themeColor="text1"/>
+                <w:sz w:val="24"/>
+                <w:szCs w:val="24"/>
+              </w:rPr>
+              <w:t xml:space="preserve">  "LastConnectedOn": "2016-01-01T00:00:00"</w:t>
+            </w:r>
+          </w:p>
+          <w:p>
+            <w:pPr>
+              <w:widowControl w:val="0"/>
+              <w:ind w:right="-260"/>
+              <w:rPr>
+                <w:rFonts w:ascii="Times New Roman" w:hAnsi="Times New Roman" w:cs="Times New Roman"/>
+                <w:color w:val="000000" w:themeColor="text1"/>
+                <w:sz w:val="24"/>
+                <w:szCs w:val="24"/>
+              </w:rPr>
+            </w:pPr>
+            <w:r>
+              <w:rPr>
+                <w:rFonts w:ascii="Times New Roman" w:hAnsi="Times New Roman" w:cs="Times New Roman"/>
+                <w:color w:val="000000" w:themeColor="text1"/>
+                <w:sz w:val="24"/>
+                <w:szCs w:val="24"/>
+              </w:rPr>
+              <w:t>}</w:t>
+            </w:r>
+          </w:p>
+        </w:tc>
+      </w:tr>
+      <w:tr>
+        <w:tc>
+          <w:tcPr>
+            <w:tcW w:w="1520" w:type="dxa"/>
+            <w:tcMar>
+              <w:top w:w="100" w:type="dxa"/>
+              <w:left w:w="100" w:type="dxa"/>
+              <w:bottom w:w="100" w:type="dxa"/>
+              <w:right w:w="100" w:type="dxa"/>
+            </w:tcMar>
+          </w:tcPr>
+          <w:p>
+            <w:pPr>
+              <w:widowControl w:val="0"/>
+              <w:ind w:right="-260"/>
+              <w:rPr>
+                <w:rFonts w:ascii="Times New Roman" w:eastAsia="Consolas" w:hAnsi="Times New Roman" w:cs="Times New Roman"/>
+                <w:color w:val="000000" w:themeColor="text1"/>
+                <w:sz w:val="24"/>
+                <w:szCs w:val="24"/>
+              </w:rPr>
+            </w:pPr>
+            <w:r>
+              <w:rPr>
+                <w:rFonts w:ascii="Times New Roman" w:eastAsia="Consolas" w:hAnsi="Times New Roman" w:cs="Times New Roman"/>
+                <w:color w:val="000000" w:themeColor="text1"/>
+                <w:sz w:val="24"/>
+                <w:szCs w:val="24"/>
+              </w:rPr>
+              <w:lastRenderedPageBreak/>
+              <w:t>500 InternalServer Error</w:t>
+            </w:r>
+          </w:p>
+        </w:tc>
+        <w:tc>
+          <w:tcPr>
+            <w:tcW w:w="7400" w:type="dxa"/>
+            <w:tcMar>
+              <w:top w:w="100" w:type="dxa"/>
+              <w:left w:w="100" w:type="dxa"/>
+              <w:bottom w:w="100" w:type="dxa"/>
+              <w:right w:w="100" w:type="dxa"/>
+            </w:tcMar>
+          </w:tcPr>
+          <w:p>
+            <w:pPr>
+              <w:widowControl w:val="0"/>
+              <w:ind w:right="-260"/>
+              <w:rPr>
+                <w:rFonts w:ascii="Times New Roman" w:hAnsi="Times New Roman" w:cs="Times New Roman"/>
+                <w:color w:val="000000" w:themeColor="text1"/>
+                <w:sz w:val="24"/>
+                <w:szCs w:val="24"/>
+              </w:rPr>
+            </w:pPr>
+            <w:r>
+              <w:rPr>
+                <w:rFonts w:ascii="Times New Roman" w:hAnsi="Times New Roman" w:cs="Times New Roman"/>
+                <w:color w:val="000000" w:themeColor="text1"/>
+                <w:sz w:val="24"/>
+                <w:szCs w:val="24"/>
+              </w:rPr>
+              <w:t>Lỗi do server</w:t>
+            </w:r>
+          </w:p>
+          <w:p>
+            <w:pPr>
+              <w:widowControl w:val="0"/>
+              <w:ind w:right="-260"/>
+              <w:rPr>
+                <w:rFonts w:ascii="Times New Roman" w:hAnsi="Times New Roman" w:cs="Times New Roman"/>
+                <w:color w:val="000000" w:themeColor="text1"/>
+                <w:sz w:val="24"/>
+                <w:szCs w:val="24"/>
+              </w:rPr>
+            </w:pPr>
+            <w:r>
+              <w:rPr>
+                <w:rFonts w:ascii="Times New Roman" w:hAnsi="Times New Roman" w:cs="Times New Roman"/>
+                <w:color w:val="000000" w:themeColor="text1"/>
+                <w:sz w:val="24"/>
+                <w:szCs w:val="24"/>
+              </w:rPr>
+              <w:t>{</w:t>
+            </w:r>
+          </w:p>
+          <w:p>
+            <w:pPr>
+              <w:widowControl w:val="0"/>
+              <w:ind w:right="-260"/>
+              <w:rPr>
+                <w:rFonts w:ascii="Times New Roman" w:hAnsi="Times New Roman" w:cs="Times New Roman"/>
+                <w:color w:val="000000" w:themeColor="text1"/>
+                <w:sz w:val="24"/>
+                <w:szCs w:val="24"/>
+              </w:rPr>
+            </w:pPr>
+            <w:r>
+              <w:rPr>
+                <w:rFonts w:ascii="Times New Roman" w:hAnsi="Times New Roman" w:cs="Times New Roman"/>
+                <w:color w:val="000000" w:themeColor="text1"/>
+                <w:sz w:val="24"/>
+                <w:szCs w:val="24"/>
+              </w:rPr>
+              <w:t>"errorCode":"500",</w:t>
+            </w:r>
+          </w:p>
+          <w:p>
+            <w:pPr>
+              <w:widowControl w:val="0"/>
+              <w:ind w:right="-260"/>
+              <w:rPr>
+                <w:rFonts w:ascii="Times New Roman" w:hAnsi="Times New Roman" w:cs="Times New Roman"/>
+                <w:color w:val="000000" w:themeColor="text1"/>
+                <w:sz w:val="24"/>
+                <w:szCs w:val="24"/>
+              </w:rPr>
+            </w:pPr>
+            <w:r>
+              <w:rPr>
+                <w:rFonts w:ascii="Times New Roman" w:hAnsi="Times New Roman" w:cs="Times New Roman"/>
+                <w:color w:val="000000" w:themeColor="text1"/>
+                <w:sz w:val="24"/>
+                <w:szCs w:val="24"/>
+              </w:rPr>
+              <w:t>"errorDes":"</w:t>
+            </w:r>
+            <w:r>
+              <w:rPr>
+                <w:rFonts w:ascii="Times New Roman" w:hAnsi="Times New Roman" w:cs="Times New Roman"/>
+                <w:sz w:val="24"/>
+                <w:szCs w:val="24"/>
+              </w:rPr>
+              <w:t>Server error</w:t>
+            </w:r>
+            <w:r>
+              <w:rPr>
+                <w:rFonts w:ascii="Times New Roman" w:hAnsi="Times New Roman" w:cs="Times New Roman"/>
+                <w:color w:val="000000" w:themeColor="text1"/>
+                <w:sz w:val="24"/>
+                <w:szCs w:val="24"/>
+              </w:rPr>
+              <w:t>",</w:t>
+            </w:r>
+          </w:p>
+          <w:p>
+            <w:pPr>
+              <w:widowControl w:val="0"/>
+              <w:ind w:right="-260"/>
+              <w:rPr>
+                <w:rFonts w:ascii="Times New Roman" w:hAnsi="Times New Roman" w:cs="Times New Roman"/>
+                <w:color w:val="000000" w:themeColor="text1"/>
+                <w:sz w:val="24"/>
+                <w:szCs w:val="24"/>
+              </w:rPr>
+            </w:pPr>
+            <w:r>
+              <w:rPr>
+                <w:rFonts w:ascii="Times New Roman" w:hAnsi="Times New Roman" w:cs="Times New Roman"/>
+                <w:color w:val="000000" w:themeColor="text1"/>
+                <w:sz w:val="24"/>
+                <w:szCs w:val="24"/>
+              </w:rPr>
+              <w:t>"errorMsg":"Server hiện tại đang gặp lỗi, xin vui lòng đợi cập nhật",</w:t>
+            </w:r>
+          </w:p>
+          <w:p>
+            <w:pPr>
+              <w:widowControl w:val="0"/>
+              <w:ind w:right="-260"/>
+              <w:rPr>
+                <w:rFonts w:ascii="Times New Roman" w:hAnsi="Times New Roman" w:cs="Times New Roman"/>
+                <w:color w:val="000000" w:themeColor="text1"/>
+                <w:sz w:val="24"/>
+                <w:szCs w:val="24"/>
+              </w:rPr>
+            </w:pPr>
+            <w:r>
+              <w:rPr>
+                <w:rFonts w:ascii="Times New Roman" w:hAnsi="Times New Roman" w:cs="Times New Roman"/>
+                <w:color w:val="000000" w:themeColor="text1"/>
+                <w:sz w:val="24"/>
+                <w:szCs w:val="24"/>
+              </w:rPr>
+              <w:t>"errorTrace":"Error_Trace"</w:t>
+            </w:r>
+          </w:p>
+          <w:p>
+            <w:pPr>
+              <w:widowControl w:val="0"/>
+              <w:ind w:right="-260"/>
+              <w:rPr>
+                <w:rFonts w:ascii="Times New Roman" w:hAnsi="Times New Roman" w:cs="Times New Roman"/>
+                <w:color w:val="000000" w:themeColor="text1"/>
+                <w:sz w:val="24"/>
+                <w:szCs w:val="24"/>
+              </w:rPr>
+            </w:pPr>
+            <w:r>
+              <w:rPr>
+                <w:rFonts w:ascii="Times New Roman" w:hAnsi="Times New Roman" w:cs="Times New Roman"/>
+                <w:color w:val="000000" w:themeColor="text1"/>
+                <w:sz w:val="24"/>
+                <w:szCs w:val="24"/>
+              </w:rPr>
+              <w:t>}</w:t>
+            </w:r>
+          </w:p>
+        </w:tc>
+      </w:tr>
+    </w:tbl>
+    <w:p/>
+    <w:p>
+      <w:pPr>
+        <w:pStyle w:val="Heading2"/>
+        <w:keepNext w:val="0"/>
+        <w:keepLines w:val="0"/>
+        <w:widowControl w:val="0"/>
+        <w:contextualSpacing w:val="0"/>
+        <w:rPr>
+          <w:rFonts w:ascii="Times New Roman" w:hAnsi="Times New Roman" w:cs="Times New Roman"/>
+          <w:color w:val="000000" w:themeColor="text1"/>
+          <w:sz w:val="24"/>
+          <w:szCs w:val="24"/>
+        </w:rPr>
+      </w:pPr>
+      <w:r>
+        <w:rPr>
+          <w:rFonts w:ascii="Times New Roman" w:hAnsi="Times New Roman" w:cs="Times New Roman"/>
+          <w:color w:val="000000" w:themeColor="text1"/>
+          <w:sz w:val="24"/>
+          <w:szCs w:val="24"/>
+        </w:rPr>
+        <w:t>15</w:t>
+      </w:r>
+      <w:r>
+        <w:rPr>
+          <w:rFonts w:ascii="Times New Roman" w:hAnsi="Times New Roman" w:cs="Times New Roman"/>
+          <w:color w:val="000000" w:themeColor="text1"/>
+          <w:sz w:val="24"/>
+          <w:szCs w:val="24"/>
+        </w:rPr>
+        <w:t xml:space="preserve">. </w:t>
+      </w:r>
+      <w:r>
+        <w:rPr>
+          <w:rFonts w:ascii="Times New Roman" w:hAnsi="Times New Roman" w:cs="Times New Roman"/>
+          <w:color w:val="000000" w:themeColor="text1"/>
+          <w:sz w:val="24"/>
+          <w:szCs w:val="24"/>
+        </w:rPr>
+        <w:t>Get</w:t>
+      </w:r>
+      <w:r>
+        <w:rPr>
+          <w:rFonts w:ascii="Times New Roman" w:hAnsi="Times New Roman" w:cs="Times New Roman"/>
+          <w:color w:val="000000" w:themeColor="text1"/>
+          <w:sz w:val="24"/>
+          <w:szCs w:val="24"/>
+        </w:rPr>
+        <w:t>UserPetImages</w:t>
+      </w:r>
+      <w:bookmarkStart w:id="11" w:name="_GoBack"/>
+      <w:bookmarkEnd w:id="11"/>
+    </w:p>
+    <w:p>
+      <w:pPr>
+        <w:widowControl w:val="0"/>
+        <w:ind w:right="-260"/>
+        <w:rPr>
+          <w:rFonts w:ascii="Times New Roman" w:hAnsi="Times New Roman" w:cs="Times New Roman"/>
+          <w:color w:val="000000" w:themeColor="text1"/>
+          <w:sz w:val="24"/>
+          <w:szCs w:val="24"/>
+        </w:rPr>
+      </w:pPr>
+      <w:r>
+        <w:rPr>
+          <w:rFonts w:ascii="Times New Roman" w:hAnsi="Times New Roman" w:cs="Times New Roman"/>
+          <w:color w:val="000000" w:themeColor="text1"/>
+          <w:sz w:val="24"/>
+          <w:szCs w:val="24"/>
+        </w:rPr>
+        <w:t xml:space="preserve">Lấy </w:t>
+      </w:r>
+      <w:r>
+        <w:rPr>
+          <w:rFonts w:ascii="Times New Roman" w:hAnsi="Times New Roman" w:cs="Times New Roman"/>
+          <w:color w:val="000000" w:themeColor="text1"/>
+          <w:sz w:val="24"/>
+          <w:szCs w:val="24"/>
+        </w:rPr>
+        <w:t>hình ảnh tất cả các pet của user</w:t>
+      </w:r>
+    </w:p>
+    <w:p>
+      <w:pPr>
+        <w:pStyle w:val="Heading3"/>
+        <w:rPr>
+          <w:rFonts w:ascii="Times New Roman" w:hAnsi="Times New Roman" w:cs="Times New Roman"/>
+          <w:color w:val="000000" w:themeColor="text1"/>
+        </w:rPr>
+      </w:pPr>
+      <w:r>
+        <w:rPr>
+          <w:rFonts w:ascii="Times New Roman" w:hAnsi="Times New Roman" w:cs="Times New Roman"/>
+          <w:color w:val="000000" w:themeColor="text1"/>
+        </w:rPr>
+        <w:t>Request</w:t>
+      </w:r>
+    </w:p>
+    <w:tbl>
+      <w:tblPr>
+        <w:tblW w:w="8910" w:type="dxa"/>
+        <w:tblBorders>
+          <w:top w:val="single" w:sz="8" w:space="0" w:color="000000"/>
+          <w:left w:val="single" w:sz="8" w:space="0" w:color="000000"/>
+          <w:bottom w:val="single" w:sz="8" w:space="0" w:color="000000"/>
+          <w:right w:val="single" w:sz="8" w:space="0" w:color="000000"/>
+          <w:insideH w:val="single" w:sz="8" w:space="0" w:color="000000"/>
+          <w:insideV w:val="single" w:sz="8" w:space="0" w:color="000000"/>
+        </w:tblBorders>
+        <w:tblLayout w:type="fixed"/>
+        <w:tblLook w:val="0600" w:firstRow="0" w:lastRow="0" w:firstColumn="0" w:lastColumn="0" w:noHBand="1" w:noVBand="1"/>
+      </w:tblPr>
+      <w:tblGrid>
+        <w:gridCol w:w="1080"/>
+        <w:gridCol w:w="7830"/>
+      </w:tblGrid>
+      <w:tr>
+        <w:tc>
+          <w:tcPr>
+            <w:tcW w:w="1080" w:type="dxa"/>
+            <w:shd w:val="clear" w:color="auto" w:fill="CFE2F3"/>
+            <w:tcMar>
+              <w:top w:w="100" w:type="dxa"/>
+              <w:left w:w="100" w:type="dxa"/>
+              <w:bottom w:w="100" w:type="dxa"/>
+              <w:right w:w="100" w:type="dxa"/>
+            </w:tcMar>
+          </w:tcPr>
+          <w:p>
+            <w:pPr>
+              <w:widowControl w:val="0"/>
+              <w:ind w:right="-260"/>
+              <w:rPr>
+                <w:rFonts w:ascii="Times New Roman" w:hAnsi="Times New Roman" w:cs="Times New Roman"/>
+                <w:color w:val="000000" w:themeColor="text1"/>
+                <w:sz w:val="24"/>
+                <w:szCs w:val="24"/>
+              </w:rPr>
+            </w:pPr>
+            <w:r>
+              <w:rPr>
+                <w:rFonts w:ascii="Times New Roman" w:hAnsi="Times New Roman" w:cs="Times New Roman"/>
+                <w:b/>
+                <w:color w:val="000000" w:themeColor="text1"/>
+                <w:sz w:val="24"/>
+                <w:szCs w:val="24"/>
+                <w:shd w:val="clear" w:color="auto" w:fill="CFE2F3"/>
+              </w:rPr>
+              <w:t>Method</w:t>
+            </w:r>
+          </w:p>
+        </w:tc>
+        <w:tc>
+          <w:tcPr>
+            <w:tcW w:w="7830" w:type="dxa"/>
+            <w:shd w:val="clear" w:color="auto" w:fill="CFE2F3"/>
+            <w:tcMar>
+              <w:top w:w="100" w:type="dxa"/>
+              <w:left w:w="100" w:type="dxa"/>
+              <w:bottom w:w="100" w:type="dxa"/>
+              <w:right w:w="100" w:type="dxa"/>
+            </w:tcMar>
+          </w:tcPr>
+          <w:p>
+            <w:pPr>
+              <w:widowControl w:val="0"/>
+              <w:ind w:right="-260"/>
+              <w:rPr>
+                <w:rFonts w:ascii="Times New Roman" w:hAnsi="Times New Roman" w:cs="Times New Roman"/>
+                <w:color w:val="000000" w:themeColor="text1"/>
+                <w:sz w:val="24"/>
+                <w:szCs w:val="24"/>
+              </w:rPr>
+            </w:pPr>
+            <w:r>
+              <w:rPr>
+                <w:rFonts w:ascii="Times New Roman" w:hAnsi="Times New Roman" w:cs="Times New Roman"/>
+                <w:b/>
+                <w:color w:val="000000" w:themeColor="text1"/>
+                <w:sz w:val="24"/>
+                <w:szCs w:val="24"/>
+                <w:shd w:val="clear" w:color="auto" w:fill="CFE2F3"/>
+              </w:rPr>
+              <w:t xml:space="preserve">URL            </w:t>
+            </w:r>
+          </w:p>
+        </w:tc>
+      </w:tr>
+      <w:tr>
+        <w:tc>
+          <w:tcPr>
+            <w:tcW w:w="1080" w:type="dxa"/>
+            <w:tcMar>
+              <w:top w:w="100" w:type="dxa"/>
+              <w:left w:w="100" w:type="dxa"/>
+              <w:bottom w:w="100" w:type="dxa"/>
+              <w:right w:w="100" w:type="dxa"/>
+            </w:tcMar>
+          </w:tcPr>
+          <w:p>
+            <w:pPr>
+              <w:widowControl w:val="0"/>
+              <w:ind w:right="-260"/>
+              <w:rPr>
+                <w:rFonts w:ascii="Times New Roman" w:hAnsi="Times New Roman" w:cs="Times New Roman"/>
+                <w:color w:val="000000" w:themeColor="text1"/>
+                <w:sz w:val="24"/>
+                <w:szCs w:val="24"/>
+              </w:rPr>
+            </w:pPr>
+            <w:r>
+              <w:rPr>
+                <w:rFonts w:ascii="Times New Roman" w:eastAsia="Consolas" w:hAnsi="Times New Roman" w:cs="Times New Roman"/>
+                <w:b/>
+                <w:color w:val="000000" w:themeColor="text1"/>
+                <w:sz w:val="24"/>
+                <w:szCs w:val="24"/>
+              </w:rPr>
+              <w:t>GET</w:t>
+            </w:r>
+          </w:p>
+        </w:tc>
+        <w:tc>
+          <w:tcPr>
+            <w:tcW w:w="7830" w:type="dxa"/>
+            <w:tcMar>
+              <w:top w:w="100" w:type="dxa"/>
+              <w:left w:w="100" w:type="dxa"/>
+              <w:bottom w:w="100" w:type="dxa"/>
+              <w:right w:w="100" w:type="dxa"/>
+            </w:tcMar>
+          </w:tcPr>
+          <w:p>
+            <w:pPr>
+              <w:widowControl w:val="0"/>
+              <w:ind w:right="-260"/>
+              <w:rPr>
+                <w:rFonts w:ascii="Times New Roman" w:hAnsi="Times New Roman" w:cs="Times New Roman"/>
+                <w:color w:val="000000" w:themeColor="text1"/>
+                <w:sz w:val="24"/>
+                <w:szCs w:val="24"/>
+              </w:rPr>
+            </w:pPr>
+            <w:r>
+              <w:rPr>
+                <w:rFonts w:ascii="Times New Roman" w:eastAsia="Consolas" w:hAnsi="Times New Roman" w:cs="Times New Roman"/>
+                <w:color w:val="000000" w:themeColor="text1"/>
+                <w:sz w:val="24"/>
+                <w:szCs w:val="24"/>
+              </w:rPr>
+              <w:t>/userauthinfos/{id}/</w:t>
+            </w:r>
+            <w:r>
+              <w:rPr>
+                <w:rFonts w:ascii="Times New Roman" w:eastAsia="Consolas" w:hAnsi="Times New Roman" w:cs="Times New Roman"/>
+                <w:color w:val="000000" w:themeColor="text1"/>
+                <w:sz w:val="24"/>
+                <w:szCs w:val="24"/>
+              </w:rPr>
+              <w:t>petimages</w:t>
+            </w:r>
+          </w:p>
+        </w:tc>
+      </w:tr>
+    </w:tbl>
+    <w:p>
+      <w:pPr>
+        <w:widowControl w:val="0"/>
+        <w:rPr>
+          <w:rFonts w:ascii="Times New Roman" w:hAnsi="Times New Roman" w:cs="Times New Roman"/>
+          <w:color w:val="000000" w:themeColor="text1"/>
+          <w:sz w:val="24"/>
+          <w:szCs w:val="24"/>
+        </w:rPr>
+      </w:pPr>
+    </w:p>
+    <w:p>
+      <w:pPr>
+        <w:pStyle w:val="Heading3"/>
+        <w:rPr>
+          <w:rFonts w:ascii="Times New Roman" w:hAnsi="Times New Roman" w:cs="Times New Roman"/>
+          <w:color w:val="000000" w:themeColor="text1"/>
+        </w:rPr>
+      </w:pPr>
+      <w:r>
+        <w:rPr>
+          <w:rFonts w:ascii="Times New Roman" w:hAnsi="Times New Roman" w:cs="Times New Roman"/>
+          <w:color w:val="000000" w:themeColor="text1"/>
+        </w:rPr>
+        <w:t>Response</w:t>
+      </w:r>
+    </w:p>
+    <w:tbl>
+      <w:tblPr>
+        <w:tblW w:w="8920" w:type="dxa"/>
+        <w:tblBorders>
+          <w:top w:val="single" w:sz="8" w:space="0" w:color="000000"/>
+          <w:left w:val="single" w:sz="8" w:space="0" w:color="000000"/>
+          <w:bottom w:val="single" w:sz="8" w:space="0" w:color="000000"/>
+          <w:right w:val="single" w:sz="8" w:space="0" w:color="000000"/>
+          <w:insideH w:val="single" w:sz="8" w:space="0" w:color="000000"/>
+          <w:insideV w:val="single" w:sz="8" w:space="0" w:color="000000"/>
+        </w:tblBorders>
+        <w:tblLayout w:type="fixed"/>
+        <w:tblLook w:val="0600" w:firstRow="0" w:lastRow="0" w:firstColumn="0" w:lastColumn="0" w:noHBand="1" w:noVBand="1"/>
+      </w:tblPr>
+      <w:tblGrid>
+        <w:gridCol w:w="1520"/>
+        <w:gridCol w:w="7400"/>
+      </w:tblGrid>
+      <w:tr>
+        <w:tc>
+          <w:tcPr>
+            <w:tcW w:w="1520" w:type="dxa"/>
+            <w:shd w:val="clear" w:color="auto" w:fill="CFE2F3"/>
+            <w:tcMar>
+              <w:top w:w="100" w:type="dxa"/>
+              <w:left w:w="100" w:type="dxa"/>
+              <w:bottom w:w="100" w:type="dxa"/>
+              <w:right w:w="100" w:type="dxa"/>
+            </w:tcMar>
+          </w:tcPr>
+          <w:p>
+            <w:pPr>
+              <w:widowControl w:val="0"/>
+              <w:ind w:right="-260"/>
+              <w:rPr>
+                <w:rFonts w:ascii="Times New Roman" w:hAnsi="Times New Roman" w:cs="Times New Roman"/>
+                <w:color w:val="000000" w:themeColor="text1"/>
+                <w:sz w:val="24"/>
+                <w:szCs w:val="24"/>
+              </w:rPr>
+            </w:pPr>
+            <w:r>
+              <w:rPr>
+                <w:rFonts w:ascii="Times New Roman" w:hAnsi="Times New Roman" w:cs="Times New Roman"/>
+                <w:b/>
+                <w:color w:val="000000" w:themeColor="text1"/>
+                <w:sz w:val="24"/>
+                <w:szCs w:val="24"/>
+                <w:shd w:val="clear" w:color="auto" w:fill="CFE2F3"/>
+              </w:rPr>
+              <w:t>Code</w:t>
+            </w:r>
+          </w:p>
+        </w:tc>
+        <w:tc>
+          <w:tcPr>
+            <w:tcW w:w="7400" w:type="dxa"/>
+            <w:shd w:val="clear" w:color="auto" w:fill="CFE2F3"/>
+            <w:tcMar>
+              <w:top w:w="100" w:type="dxa"/>
+              <w:left w:w="100" w:type="dxa"/>
+              <w:bottom w:w="100" w:type="dxa"/>
+              <w:right w:w="100" w:type="dxa"/>
+            </w:tcMar>
+          </w:tcPr>
+          <w:p>
+            <w:pPr>
+              <w:widowControl w:val="0"/>
+              <w:ind w:right="-260"/>
+              <w:rPr>
+                <w:rFonts w:ascii="Times New Roman" w:hAnsi="Times New Roman" w:cs="Times New Roman"/>
+                <w:color w:val="000000" w:themeColor="text1"/>
+                <w:sz w:val="24"/>
+                <w:szCs w:val="24"/>
+              </w:rPr>
+            </w:pPr>
+            <w:r>
+              <w:rPr>
+                <w:rFonts w:ascii="Times New Roman" w:hAnsi="Times New Roman" w:cs="Times New Roman"/>
+                <w:b/>
+                <w:color w:val="000000" w:themeColor="text1"/>
+                <w:sz w:val="24"/>
+                <w:szCs w:val="24"/>
+                <w:shd w:val="clear" w:color="auto" w:fill="CFE2F3"/>
+              </w:rPr>
+              <w:t>Response</w:t>
+            </w:r>
+          </w:p>
+        </w:tc>
+      </w:tr>
+      <w:tr>
+        <w:tc>
+          <w:tcPr>
+            <w:tcW w:w="1520" w:type="dxa"/>
+            <w:tcMar>
+              <w:top w:w="100" w:type="dxa"/>
+              <w:left w:w="100" w:type="dxa"/>
+              <w:bottom w:w="100" w:type="dxa"/>
+              <w:right w:w="100" w:type="dxa"/>
+            </w:tcMar>
+          </w:tcPr>
+          <w:p>
+            <w:pPr>
+              <w:widowControl w:val="0"/>
+              <w:ind w:right="-260"/>
+              <w:rPr>
+                <w:rFonts w:ascii="Times New Roman" w:hAnsi="Times New Roman" w:cs="Times New Roman"/>
+                <w:color w:val="000000" w:themeColor="text1"/>
+                <w:sz w:val="24"/>
+                <w:szCs w:val="24"/>
+              </w:rPr>
+            </w:pPr>
+            <w:r>
+              <w:rPr>
+                <w:rFonts w:ascii="Times New Roman" w:hAnsi="Times New Roman" w:cs="Times New Roman"/>
+                <w:color w:val="000000" w:themeColor="text1"/>
+                <w:sz w:val="24"/>
+                <w:szCs w:val="24"/>
+              </w:rPr>
+              <w:t>200 OK</w:t>
+            </w:r>
+          </w:p>
+        </w:tc>
+        <w:tc>
+          <w:tcPr>
+            <w:tcW w:w="7400" w:type="dxa"/>
+            <w:tcMar>
+              <w:top w:w="100" w:type="dxa"/>
+              <w:left w:w="100" w:type="dxa"/>
+              <w:bottom w:w="100" w:type="dxa"/>
+              <w:right w:w="100" w:type="dxa"/>
+            </w:tcMar>
+          </w:tcPr>
+          <w:p>
+            <w:pPr>
+              <w:widowControl w:val="0"/>
+              <w:ind w:right="-260"/>
+              <w:rPr>
+                <w:rFonts w:ascii="Times New Roman" w:hAnsi="Times New Roman" w:cs="Times New Roman"/>
+                <w:b/>
+                <w:color w:val="000000" w:themeColor="text1"/>
+                <w:sz w:val="24"/>
+                <w:szCs w:val="24"/>
+              </w:rPr>
+            </w:pPr>
+            <w:r>
+              <w:rPr>
+                <w:rFonts w:ascii="Times New Roman" w:hAnsi="Times New Roman" w:cs="Times New Roman"/>
+                <w:b/>
+                <w:color w:val="000000" w:themeColor="text1"/>
+                <w:sz w:val="24"/>
+                <w:szCs w:val="24"/>
+              </w:rPr>
+              <w:t>Response trả về dữ liệu kiể</w:t>
+            </w:r>
+            <w:r>
+              <w:rPr>
+                <w:rFonts w:ascii="Times New Roman" w:hAnsi="Times New Roman" w:cs="Times New Roman"/>
+                <w:b/>
+                <w:color w:val="000000" w:themeColor="text1"/>
+                <w:sz w:val="24"/>
+                <w:szCs w:val="24"/>
+              </w:rPr>
+              <w:t>u JSON</w:t>
+            </w:r>
+          </w:p>
+          <w:p>
+            <w:pPr>
+              <w:widowControl w:val="0"/>
+              <w:ind w:right="-260"/>
+              <w:rPr>
+                <w:rFonts w:ascii="Times New Roman" w:hAnsi="Times New Roman" w:cs="Times New Roman"/>
+                <w:color w:val="000000" w:themeColor="text1"/>
+                <w:sz w:val="24"/>
+                <w:szCs w:val="24"/>
+              </w:rPr>
+            </w:pPr>
+            <w:r>
+              <w:rPr>
+                <w:rFonts w:ascii="Times New Roman" w:hAnsi="Times New Roman" w:cs="Times New Roman"/>
+                <w:color w:val="000000" w:themeColor="text1"/>
+                <w:sz w:val="24"/>
+                <w:szCs w:val="24"/>
+              </w:rPr>
+              <w:t>Lấy list</w:t>
+            </w:r>
+            <w:r>
+              <w:rPr>
+                <w:rFonts w:ascii="Times New Roman" w:hAnsi="Times New Roman" w:cs="Times New Roman"/>
+                <w:color w:val="000000" w:themeColor="text1"/>
+                <w:sz w:val="24"/>
+                <w:szCs w:val="24"/>
+              </w:rPr>
+              <w:t xml:space="preserve"> pet</w:t>
+            </w:r>
+            <w:r>
+              <w:rPr>
+                <w:rFonts w:ascii="Times New Roman" w:hAnsi="Times New Roman" w:cs="Times New Roman"/>
+                <w:color w:val="000000" w:themeColor="text1"/>
+                <w:sz w:val="24"/>
+                <w:szCs w:val="24"/>
+              </w:rPr>
+              <w:t xml:space="preserve"> </w:t>
+            </w:r>
+            <w:r>
+              <w:rPr>
+                <w:rFonts w:ascii="Times New Roman" w:hAnsi="Times New Roman" w:cs="Times New Roman"/>
+                <w:color w:val="000000" w:themeColor="text1"/>
+                <w:sz w:val="24"/>
+                <w:szCs w:val="24"/>
+              </w:rPr>
+              <w:t xml:space="preserve">images </w:t>
+            </w:r>
+            <w:r>
+              <w:rPr>
+                <w:rFonts w:ascii="Times New Roman" w:hAnsi="Times New Roman" w:cs="Times New Roman"/>
+                <w:color w:val="000000" w:themeColor="text1"/>
+                <w:sz w:val="24"/>
+                <w:szCs w:val="24"/>
+              </w:rPr>
+              <w:t>thành công sẽ trả về</w:t>
+            </w:r>
+          </w:p>
+          <w:p>
+            <w:pPr>
+              <w:widowControl w:val="0"/>
+              <w:ind w:right="-260"/>
+              <w:rPr>
+                <w:rFonts w:ascii="Times New Roman" w:hAnsi="Times New Roman" w:cs="Times New Roman"/>
+                <w:color w:val="000000" w:themeColor="text1"/>
+                <w:sz w:val="24"/>
+                <w:szCs w:val="24"/>
+              </w:rPr>
+            </w:pPr>
+            <w:r>
+              <w:rPr>
+                <w:rFonts w:ascii="Times New Roman" w:hAnsi="Times New Roman" w:cs="Times New Roman"/>
+                <w:color w:val="000000" w:themeColor="text1"/>
+                <w:sz w:val="24"/>
+                <w:szCs w:val="24"/>
+              </w:rPr>
+              <w:t>[</w:t>
+            </w:r>
+          </w:p>
+          <w:p>
+            <w:pPr>
+              <w:widowControl w:val="0"/>
+              <w:ind w:right="-260"/>
+              <w:rPr>
+                <w:rFonts w:ascii="Times New Roman" w:hAnsi="Times New Roman" w:cs="Times New Roman"/>
+                <w:color w:val="000000" w:themeColor="text1"/>
+                <w:sz w:val="24"/>
+                <w:szCs w:val="24"/>
+              </w:rPr>
+            </w:pPr>
+            <w:r>
+              <w:rPr>
+                <w:rFonts w:ascii="Times New Roman" w:hAnsi="Times New Roman" w:cs="Times New Roman"/>
+                <w:color w:val="000000" w:themeColor="text1"/>
+                <w:sz w:val="24"/>
+                <w:szCs w:val="24"/>
+              </w:rPr>
+              <w:t xml:space="preserve">  {</w:t>
+            </w:r>
+          </w:p>
+          <w:p>
+            <w:pPr>
+              <w:widowControl w:val="0"/>
+              <w:ind w:right="-260"/>
+              <w:rPr>
+                <w:rFonts w:ascii="Times New Roman" w:hAnsi="Times New Roman" w:cs="Times New Roman"/>
+                <w:color w:val="000000" w:themeColor="text1"/>
+                <w:sz w:val="24"/>
+                <w:szCs w:val="24"/>
+              </w:rPr>
+            </w:pPr>
+            <w:r>
+              <w:rPr>
+                <w:rFonts w:ascii="Times New Roman" w:hAnsi="Times New Roman" w:cs="Times New Roman"/>
+                <w:color w:val="000000" w:themeColor="text1"/>
+                <w:sz w:val="24"/>
+                <w:szCs w:val="24"/>
+              </w:rPr>
+              <w:t xml:space="preserve">    "id": 1,</w:t>
+            </w:r>
+          </w:p>
+          <w:p>
+            <w:pPr>
+              <w:widowControl w:val="0"/>
+              <w:ind w:right="-260"/>
+              <w:rPr>
+                <w:rFonts w:ascii="Times New Roman" w:hAnsi="Times New Roman" w:cs="Times New Roman"/>
+                <w:color w:val="000000" w:themeColor="text1"/>
+                <w:sz w:val="24"/>
+                <w:szCs w:val="24"/>
+              </w:rPr>
+            </w:pPr>
+            <w:r>
+              <w:rPr>
+                <w:rFonts w:ascii="Times New Roman" w:hAnsi="Times New Roman" w:cs="Times New Roman"/>
+                <w:color w:val="000000" w:themeColor="text1"/>
+                <w:sz w:val="24"/>
+                <w:szCs w:val="24"/>
+              </w:rPr>
+              <w:lastRenderedPageBreak/>
+              <w:t xml:space="preserve">    "thumbnail": "mimi.jpg"</w:t>
+            </w:r>
+          </w:p>
+          <w:p>
+            <w:pPr>
+              <w:widowControl w:val="0"/>
+              <w:ind w:right="-260"/>
+              <w:rPr>
+                <w:rFonts w:ascii="Times New Roman" w:hAnsi="Times New Roman" w:cs="Times New Roman"/>
+                <w:color w:val="000000" w:themeColor="text1"/>
+                <w:sz w:val="24"/>
+                <w:szCs w:val="24"/>
+              </w:rPr>
+            </w:pPr>
+            <w:r>
+              <w:rPr>
+                <w:rFonts w:ascii="Times New Roman" w:hAnsi="Times New Roman" w:cs="Times New Roman"/>
+                <w:color w:val="000000" w:themeColor="text1"/>
+                <w:sz w:val="24"/>
+                <w:szCs w:val="24"/>
+              </w:rPr>
+              <w:t xml:space="preserve">  },</w:t>
+            </w:r>
+          </w:p>
+          <w:p>
+            <w:pPr>
+              <w:widowControl w:val="0"/>
+              <w:ind w:right="-260"/>
+              <w:rPr>
+                <w:rFonts w:ascii="Times New Roman" w:hAnsi="Times New Roman" w:cs="Times New Roman"/>
+                <w:color w:val="000000" w:themeColor="text1"/>
+                <w:sz w:val="24"/>
+                <w:szCs w:val="24"/>
+              </w:rPr>
+            </w:pPr>
+            <w:r>
+              <w:rPr>
+                <w:rFonts w:ascii="Times New Roman" w:hAnsi="Times New Roman" w:cs="Times New Roman"/>
+                <w:color w:val="000000" w:themeColor="text1"/>
+                <w:sz w:val="24"/>
+                <w:szCs w:val="24"/>
+              </w:rPr>
+              <w:t xml:space="preserve">  {</w:t>
+            </w:r>
+          </w:p>
+          <w:p>
+            <w:pPr>
+              <w:widowControl w:val="0"/>
+              <w:ind w:right="-260"/>
+              <w:rPr>
+                <w:rFonts w:ascii="Times New Roman" w:hAnsi="Times New Roman" w:cs="Times New Roman"/>
+                <w:color w:val="000000" w:themeColor="text1"/>
+                <w:sz w:val="24"/>
+                <w:szCs w:val="24"/>
+              </w:rPr>
+            </w:pPr>
+            <w:r>
+              <w:rPr>
+                <w:rFonts w:ascii="Times New Roman" w:hAnsi="Times New Roman" w:cs="Times New Roman"/>
+                <w:color w:val="000000" w:themeColor="text1"/>
+                <w:sz w:val="24"/>
+                <w:szCs w:val="24"/>
+              </w:rPr>
+              <w:t xml:space="preserve">    "id": 2,</w:t>
+            </w:r>
+          </w:p>
+          <w:p>
+            <w:pPr>
+              <w:widowControl w:val="0"/>
+              <w:ind w:right="-260"/>
+              <w:rPr>
+                <w:rFonts w:ascii="Times New Roman" w:hAnsi="Times New Roman" w:cs="Times New Roman"/>
+                <w:color w:val="000000" w:themeColor="text1"/>
+                <w:sz w:val="24"/>
+                <w:szCs w:val="24"/>
+              </w:rPr>
+            </w:pPr>
+            <w:r>
+              <w:rPr>
+                <w:rFonts w:ascii="Times New Roman" w:hAnsi="Times New Roman" w:cs="Times New Roman"/>
+                <w:color w:val="000000" w:themeColor="text1"/>
+                <w:sz w:val="24"/>
+                <w:szCs w:val="24"/>
+              </w:rPr>
+              <w:t xml:space="preserve">    "thumbnail": "roNQFemU1Eyj8EMCagXIyg.jpg"</w:t>
+            </w:r>
+          </w:p>
+          <w:p>
+            <w:pPr>
+              <w:widowControl w:val="0"/>
+              <w:ind w:right="-260"/>
+              <w:rPr>
+                <w:rFonts w:ascii="Times New Roman" w:hAnsi="Times New Roman" w:cs="Times New Roman"/>
+                <w:color w:val="000000" w:themeColor="text1"/>
+                <w:sz w:val="24"/>
+                <w:szCs w:val="24"/>
+              </w:rPr>
+            </w:pPr>
+            <w:r>
+              <w:rPr>
+                <w:rFonts w:ascii="Times New Roman" w:hAnsi="Times New Roman" w:cs="Times New Roman"/>
+                <w:color w:val="000000" w:themeColor="text1"/>
+                <w:sz w:val="24"/>
+                <w:szCs w:val="24"/>
+              </w:rPr>
+              <w:t xml:space="preserve">  }</w:t>
+            </w:r>
+          </w:p>
+          <w:p>
+            <w:pPr>
+              <w:widowControl w:val="0"/>
+              <w:ind w:right="-260"/>
+              <w:rPr>
+                <w:rFonts w:ascii="Times New Roman" w:hAnsi="Times New Roman" w:cs="Times New Roman"/>
+                <w:color w:val="000000" w:themeColor="text1"/>
+                <w:sz w:val="24"/>
+                <w:szCs w:val="24"/>
+              </w:rPr>
+            </w:pPr>
+            <w:r>
+              <w:rPr>
+                <w:rFonts w:ascii="Times New Roman" w:hAnsi="Times New Roman" w:cs="Times New Roman"/>
+                <w:color w:val="000000" w:themeColor="text1"/>
+                <w:sz w:val="24"/>
+                <w:szCs w:val="24"/>
+              </w:rPr>
+              <w:t>]</w:t>
+            </w:r>
+          </w:p>
+        </w:tc>
+      </w:tr>
+      <w:tr>
+        <w:tc>
+          <w:tcPr>
+            <w:tcW w:w="1520" w:type="dxa"/>
+            <w:tcMar>
+              <w:top w:w="100" w:type="dxa"/>
+              <w:left w:w="100" w:type="dxa"/>
+              <w:bottom w:w="100" w:type="dxa"/>
+              <w:right w:w="100" w:type="dxa"/>
+            </w:tcMar>
+          </w:tcPr>
+          <w:p>
+            <w:pPr>
+              <w:widowControl w:val="0"/>
+              <w:ind w:right="-260"/>
+              <w:rPr>
+                <w:rFonts w:ascii="Times New Roman" w:eastAsia="Consolas" w:hAnsi="Times New Roman" w:cs="Times New Roman"/>
+                <w:color w:val="000000" w:themeColor="text1"/>
+                <w:sz w:val="24"/>
+                <w:szCs w:val="24"/>
+              </w:rPr>
+            </w:pPr>
+            <w:r>
+              <w:rPr>
+                <w:rFonts w:ascii="Times New Roman" w:eastAsia="Consolas" w:hAnsi="Times New Roman" w:cs="Times New Roman"/>
+                <w:color w:val="000000" w:themeColor="text1"/>
+                <w:sz w:val="24"/>
+                <w:szCs w:val="24"/>
+              </w:rPr>
+              <w:lastRenderedPageBreak/>
+              <w:t>500 InternalServer Error</w:t>
+            </w:r>
+          </w:p>
+        </w:tc>
+        <w:tc>
+          <w:tcPr>
+            <w:tcW w:w="7400" w:type="dxa"/>
+            <w:tcMar>
+              <w:top w:w="100" w:type="dxa"/>
+              <w:left w:w="100" w:type="dxa"/>
+              <w:bottom w:w="100" w:type="dxa"/>
+              <w:right w:w="100" w:type="dxa"/>
+            </w:tcMar>
+          </w:tcPr>
+          <w:p>
+            <w:pPr>
+              <w:widowControl w:val="0"/>
+              <w:ind w:right="-260"/>
+              <w:rPr>
+                <w:rFonts w:ascii="Times New Roman" w:hAnsi="Times New Roman" w:cs="Times New Roman"/>
+                <w:color w:val="000000" w:themeColor="text1"/>
+                <w:sz w:val="24"/>
+                <w:szCs w:val="24"/>
+              </w:rPr>
+            </w:pPr>
+            <w:r>
+              <w:rPr>
+                <w:rFonts w:ascii="Times New Roman" w:hAnsi="Times New Roman" w:cs="Times New Roman"/>
+                <w:color w:val="000000" w:themeColor="text1"/>
+                <w:sz w:val="24"/>
+                <w:szCs w:val="24"/>
+              </w:rPr>
+              <w:t>Lỗi do server</w:t>
+            </w:r>
+          </w:p>
+          <w:p>
+            <w:pPr>
+              <w:widowControl w:val="0"/>
+              <w:ind w:right="-260"/>
+              <w:rPr>
+                <w:rFonts w:ascii="Times New Roman" w:hAnsi="Times New Roman" w:cs="Times New Roman"/>
+                <w:color w:val="000000" w:themeColor="text1"/>
+                <w:sz w:val="24"/>
+                <w:szCs w:val="24"/>
+              </w:rPr>
+            </w:pPr>
+            <w:r>
+              <w:rPr>
+                <w:rFonts w:ascii="Times New Roman" w:hAnsi="Times New Roman" w:cs="Times New Roman"/>
+                <w:color w:val="000000" w:themeColor="text1"/>
+                <w:sz w:val="24"/>
+                <w:szCs w:val="24"/>
+              </w:rPr>
+              <w:t>{</w:t>
+            </w:r>
+          </w:p>
+          <w:p>
+            <w:pPr>
+              <w:widowControl w:val="0"/>
+              <w:ind w:right="-260"/>
+              <w:rPr>
+                <w:rFonts w:ascii="Times New Roman" w:hAnsi="Times New Roman" w:cs="Times New Roman"/>
+                <w:color w:val="000000" w:themeColor="text1"/>
+                <w:sz w:val="24"/>
+                <w:szCs w:val="24"/>
+              </w:rPr>
+            </w:pPr>
+            <w:r>
+              <w:rPr>
+                <w:rFonts w:ascii="Times New Roman" w:hAnsi="Times New Roman" w:cs="Times New Roman"/>
+                <w:color w:val="000000" w:themeColor="text1"/>
+                <w:sz w:val="24"/>
+                <w:szCs w:val="24"/>
+              </w:rPr>
+              <w:t>"errorCode":"500",</w:t>
+            </w:r>
+          </w:p>
+          <w:p>
+            <w:pPr>
+              <w:widowControl w:val="0"/>
+              <w:ind w:right="-260"/>
+              <w:rPr>
+                <w:rFonts w:ascii="Times New Roman" w:hAnsi="Times New Roman" w:cs="Times New Roman"/>
+                <w:color w:val="000000" w:themeColor="text1"/>
+                <w:sz w:val="24"/>
+                <w:szCs w:val="24"/>
+              </w:rPr>
+            </w:pPr>
+            <w:r>
+              <w:rPr>
+                <w:rFonts w:ascii="Times New Roman" w:hAnsi="Times New Roman" w:cs="Times New Roman"/>
+                <w:color w:val="000000" w:themeColor="text1"/>
+                <w:sz w:val="24"/>
+                <w:szCs w:val="24"/>
+              </w:rPr>
+              <w:t>"errorDes":"</w:t>
+            </w:r>
+            <w:r>
+              <w:rPr>
+                <w:rFonts w:ascii="Times New Roman" w:hAnsi="Times New Roman" w:cs="Times New Roman"/>
+                <w:sz w:val="24"/>
+                <w:szCs w:val="24"/>
+              </w:rPr>
+              <w:t>Server error</w:t>
+            </w:r>
+            <w:r>
+              <w:rPr>
+                <w:rFonts w:ascii="Times New Roman" w:hAnsi="Times New Roman" w:cs="Times New Roman"/>
+                <w:color w:val="000000" w:themeColor="text1"/>
+                <w:sz w:val="24"/>
+                <w:szCs w:val="24"/>
+              </w:rPr>
+              <w:t>",</w:t>
+            </w:r>
+          </w:p>
+          <w:p>
+            <w:pPr>
+              <w:widowControl w:val="0"/>
+              <w:ind w:right="-260"/>
+              <w:rPr>
+                <w:rFonts w:ascii="Times New Roman" w:hAnsi="Times New Roman" w:cs="Times New Roman"/>
+                <w:color w:val="000000" w:themeColor="text1"/>
+                <w:sz w:val="24"/>
+                <w:szCs w:val="24"/>
+              </w:rPr>
+            </w:pPr>
+            <w:r>
+              <w:rPr>
+                <w:rFonts w:ascii="Times New Roman" w:hAnsi="Times New Roman" w:cs="Times New Roman"/>
+                <w:color w:val="000000" w:themeColor="text1"/>
+                <w:sz w:val="24"/>
+                <w:szCs w:val="24"/>
+              </w:rPr>
+              <w:t>"errorMsg":"Server hiện tại đang gặp lỗi, xin vui lòng đợi cập nhật",</w:t>
+            </w:r>
+          </w:p>
+          <w:p>
+            <w:pPr>
+              <w:widowControl w:val="0"/>
+              <w:ind w:right="-260"/>
+              <w:rPr>
+                <w:rFonts w:ascii="Times New Roman" w:hAnsi="Times New Roman" w:cs="Times New Roman"/>
+                <w:color w:val="000000" w:themeColor="text1"/>
+                <w:sz w:val="24"/>
+                <w:szCs w:val="24"/>
+              </w:rPr>
+            </w:pPr>
+            <w:r>
+              <w:rPr>
+                <w:rFonts w:ascii="Times New Roman" w:hAnsi="Times New Roman" w:cs="Times New Roman"/>
+                <w:color w:val="000000" w:themeColor="text1"/>
+                <w:sz w:val="24"/>
+                <w:szCs w:val="24"/>
+              </w:rPr>
+              <w:t>"errorTrace":"Error_Trace"</w:t>
+            </w:r>
+          </w:p>
+          <w:p>
+            <w:pPr>
+              <w:widowControl w:val="0"/>
+              <w:ind w:right="-260"/>
+              <w:rPr>
+                <w:rFonts w:ascii="Times New Roman" w:hAnsi="Times New Roman" w:cs="Times New Roman"/>
+                <w:color w:val="000000" w:themeColor="text1"/>
+                <w:sz w:val="24"/>
+                <w:szCs w:val="24"/>
+              </w:rPr>
+            </w:pPr>
+            <w:r>
+              <w:rPr>
+                <w:rFonts w:ascii="Times New Roman" w:hAnsi="Times New Roman" w:cs="Times New Roman"/>
+                <w:color w:val="000000" w:themeColor="text1"/>
+                <w:sz w:val="24"/>
+                <w:szCs w:val="24"/>
+              </w:rPr>
+              <w:t>}</w:t>
+            </w:r>
+          </w:p>
+        </w:tc>
+      </w:tr>
+    </w:tbl>
     <w:p/>
     <w:p/>
     <w:sectPr>

</xml_diff>

<commit_message>
update api GetArticles with skip and take params
</commit_message>
<xml_diff>
--- a/Document/API_Specification/Pets_APIv1.docx
+++ b/Document/API_Specification/Pets_APIv1.docx
@@ -5084,6 +5084,403 @@
               <w:widowControl w:val="0"/>
               <w:ind w:right="-260"/>
               <w:rPr>
+                <w:rFonts w:ascii="Times New Roman" w:hAnsi="Times New Roman" w:cs="Times New Roman"/>
+                <w:color w:val="000000" w:themeColor="text1"/>
+                <w:sz w:val="24"/>
+                <w:szCs w:val="24"/>
+              </w:rPr>
+            </w:pPr>
+            <w:r>
+              <w:rPr>
+                <w:rFonts w:ascii="Times New Roman" w:hAnsi="Times New Roman" w:cs="Times New Roman"/>
+                <w:color w:val="000000" w:themeColor="text1"/>
+                <w:sz w:val="24"/>
+                <w:szCs w:val="24"/>
+              </w:rPr>
+              <w:t>400 Bad Request</w:t>
+            </w:r>
+          </w:p>
+        </w:tc>
+        <w:tc>
+          <w:tcPr>
+            <w:tcW w:w="7400" w:type="dxa"/>
+            <w:tcMar>
+              <w:top w:w="100" w:type="dxa"/>
+              <w:left w:w="100" w:type="dxa"/>
+              <w:bottom w:w="100" w:type="dxa"/>
+              <w:right w:w="100" w:type="dxa"/>
+            </w:tcMar>
+          </w:tcPr>
+          <w:p>
+            <w:pPr>
+              <w:widowControl w:val="0"/>
+              <w:ind w:right="-260"/>
+              <w:rPr>
+                <w:rFonts w:ascii="Times New Roman" w:hAnsi="Times New Roman" w:cs="Times New Roman"/>
+                <w:color w:val="000000" w:themeColor="text1"/>
+                <w:sz w:val="24"/>
+                <w:szCs w:val="24"/>
+              </w:rPr>
+            </w:pPr>
+            <w:r>
+              <w:rPr>
+                <w:rFonts w:ascii="Times New Roman" w:hAnsi="Times New Roman" w:cs="Times New Roman"/>
+                <w:color w:val="000000" w:themeColor="text1"/>
+                <w:sz w:val="24"/>
+                <w:szCs w:val="24"/>
+              </w:rPr>
+              <w:t xml:space="preserve">Tạo User </w:t>
+            </w:r>
+            <w:r>
+              <w:rPr>
+                <w:rFonts w:ascii="Times New Roman" w:hAnsi="Times New Roman" w:cs="Times New Roman"/>
+                <w:color w:val="000000" w:themeColor="text1"/>
+                <w:sz w:val="24"/>
+                <w:szCs w:val="24"/>
+              </w:rPr>
+              <w:t>thất bại sẽ trả về</w:t>
+            </w:r>
+          </w:p>
+          <w:p>
+            <w:pPr>
+              <w:widowControl w:val="0"/>
+              <w:ind w:right="-260"/>
+              <w:rPr>
+                <w:rFonts w:ascii="Times New Roman" w:hAnsi="Times New Roman" w:cs="Times New Roman"/>
+                <w:color w:val="000000" w:themeColor="text1"/>
+                <w:sz w:val="24"/>
+                <w:szCs w:val="24"/>
+              </w:rPr>
+            </w:pPr>
+            <w:r>
+              <w:rPr>
+                <w:rFonts w:ascii="Times New Roman" w:hAnsi="Times New Roman" w:cs="Times New Roman"/>
+                <w:color w:val="000000" w:themeColor="text1"/>
+                <w:sz w:val="24"/>
+                <w:szCs w:val="24"/>
+              </w:rPr>
+              <w:t xml:space="preserve">+ </w:t>
+            </w:r>
+            <w:r>
+              <w:rPr>
+                <w:rFonts w:ascii="Times New Roman" w:hAnsi="Times New Roman" w:cs="Times New Roman"/>
+                <w:color w:val="000000" w:themeColor="text1"/>
+                <w:sz w:val="24"/>
+                <w:szCs w:val="24"/>
+              </w:rPr>
+              <w:t>Email đã tồn tại</w:t>
+            </w:r>
+          </w:p>
+          <w:p>
+            <w:pPr>
+              <w:widowControl w:val="0"/>
+              <w:ind w:right="-260"/>
+              <w:rPr>
+                <w:rFonts w:ascii="Times New Roman" w:hAnsi="Times New Roman" w:cs="Times New Roman"/>
+                <w:color w:val="000000" w:themeColor="text1"/>
+                <w:sz w:val="24"/>
+                <w:szCs w:val="24"/>
+              </w:rPr>
+            </w:pPr>
+            <w:r>
+              <w:rPr>
+                <w:rFonts w:ascii="Times New Roman" w:hAnsi="Times New Roman" w:cs="Times New Roman"/>
+                <w:color w:val="000000" w:themeColor="text1"/>
+                <w:sz w:val="24"/>
+                <w:szCs w:val="24"/>
+              </w:rPr>
+              <w:t>{</w:t>
+            </w:r>
+          </w:p>
+          <w:p>
+            <w:pPr>
+              <w:widowControl w:val="0"/>
+              <w:ind w:right="-260"/>
+              <w:rPr>
+                <w:rFonts w:ascii="Times New Roman" w:hAnsi="Times New Roman" w:cs="Times New Roman"/>
+                <w:color w:val="000000" w:themeColor="text1"/>
+                <w:sz w:val="24"/>
+                <w:szCs w:val="24"/>
+              </w:rPr>
+            </w:pPr>
+            <w:r>
+              <w:rPr>
+                <w:rFonts w:ascii="Times New Roman" w:hAnsi="Times New Roman" w:cs="Times New Roman"/>
+                <w:color w:val="000000" w:themeColor="text1"/>
+                <w:sz w:val="24"/>
+                <w:szCs w:val="24"/>
+              </w:rPr>
+              <w:t xml:space="preserve">  "errorCode": 60,</w:t>
+            </w:r>
+          </w:p>
+          <w:p>
+            <w:pPr>
+              <w:widowControl w:val="0"/>
+              <w:ind w:right="-260"/>
+              <w:rPr>
+                <w:rFonts w:ascii="Times New Roman" w:hAnsi="Times New Roman" w:cs="Times New Roman"/>
+                <w:color w:val="000000" w:themeColor="text1"/>
+                <w:sz w:val="24"/>
+                <w:szCs w:val="24"/>
+              </w:rPr>
+            </w:pPr>
+            <w:r>
+              <w:rPr>
+                <w:rFonts w:ascii="Times New Roman" w:hAnsi="Times New Roman" w:cs="Times New Roman"/>
+                <w:color w:val="000000" w:themeColor="text1"/>
+                <w:sz w:val="24"/>
+                <w:szCs w:val="24"/>
+              </w:rPr>
+              <w:t xml:space="preserve">  "errorDes": "Email is already existed",</w:t>
+            </w:r>
+          </w:p>
+          <w:p>
+            <w:pPr>
+              <w:widowControl w:val="0"/>
+              <w:ind w:right="-260"/>
+              <w:rPr>
+                <w:rFonts w:ascii="Times New Roman" w:hAnsi="Times New Roman" w:cs="Times New Roman"/>
+                <w:color w:val="000000" w:themeColor="text1"/>
+                <w:sz w:val="24"/>
+                <w:szCs w:val="24"/>
+              </w:rPr>
+            </w:pPr>
+            <w:r>
+              <w:rPr>
+                <w:rFonts w:ascii="Times New Roman" w:hAnsi="Times New Roman" w:cs="Times New Roman"/>
+                <w:color w:val="000000" w:themeColor="text1"/>
+                <w:sz w:val="24"/>
+                <w:szCs w:val="24"/>
+              </w:rPr>
+              <w:t xml:space="preserve">  "errorMsg": "Email đã tồn tại",</w:t>
+            </w:r>
+          </w:p>
+          <w:p>
+            <w:pPr>
+              <w:widowControl w:val="0"/>
+              <w:ind w:right="-260"/>
+              <w:rPr>
+                <w:rFonts w:ascii="Times New Roman" w:hAnsi="Times New Roman" w:cs="Times New Roman"/>
+                <w:color w:val="000000" w:themeColor="text1"/>
+                <w:sz w:val="24"/>
+                <w:szCs w:val="24"/>
+              </w:rPr>
+            </w:pPr>
+            <w:r>
+              <w:rPr>
+                <w:rFonts w:ascii="Times New Roman" w:hAnsi="Times New Roman" w:cs="Times New Roman"/>
+                <w:color w:val="000000" w:themeColor="text1"/>
+                <w:sz w:val="24"/>
+                <w:szCs w:val="24"/>
+              </w:rPr>
+              <w:t xml:space="preserve">  "errorTrace": null</w:t>
+            </w:r>
+          </w:p>
+          <w:p>
+            <w:pPr>
+              <w:widowControl w:val="0"/>
+              <w:ind w:right="-260"/>
+              <w:rPr>
+                <w:rFonts w:ascii="Times New Roman" w:hAnsi="Times New Roman" w:cs="Times New Roman"/>
+                <w:color w:val="000000" w:themeColor="text1"/>
+                <w:sz w:val="24"/>
+                <w:szCs w:val="24"/>
+              </w:rPr>
+            </w:pPr>
+            <w:r>
+              <w:rPr>
+                <w:rFonts w:ascii="Times New Roman" w:hAnsi="Times New Roman" w:cs="Times New Roman"/>
+                <w:color w:val="000000" w:themeColor="text1"/>
+                <w:sz w:val="24"/>
+                <w:szCs w:val="24"/>
+              </w:rPr>
+              <w:t>}</w:t>
+            </w:r>
+          </w:p>
+          <w:p>
+            <w:pPr>
+              <w:widowControl w:val="0"/>
+              <w:ind w:right="-260"/>
+              <w:rPr>
+                <w:rFonts w:ascii="Times New Roman" w:hAnsi="Times New Roman" w:cs="Times New Roman"/>
+                <w:color w:val="000000" w:themeColor="text1"/>
+                <w:sz w:val="24"/>
+                <w:szCs w:val="24"/>
+              </w:rPr>
+            </w:pPr>
+            <w:r>
+              <w:rPr>
+                <w:rFonts w:ascii="Times New Roman" w:hAnsi="Times New Roman" w:cs="Times New Roman"/>
+                <w:color w:val="000000" w:themeColor="text1"/>
+                <w:sz w:val="24"/>
+                <w:szCs w:val="24"/>
+              </w:rPr>
+              <w:t xml:space="preserve">+ </w:t>
+            </w:r>
+            <w:r>
+              <w:rPr>
+                <w:rFonts w:ascii="Times New Roman" w:hAnsi="Times New Roman" w:cs="Times New Roman"/>
+                <w:color w:val="000000" w:themeColor="text1"/>
+                <w:sz w:val="24"/>
+                <w:szCs w:val="24"/>
+              </w:rPr>
+              <w:t>Phone đã tồn tại</w:t>
+            </w:r>
+          </w:p>
+          <w:p>
+            <w:pPr>
+              <w:widowControl w:val="0"/>
+              <w:ind w:right="-260"/>
+              <w:rPr>
+                <w:rFonts w:ascii="Times New Roman" w:hAnsi="Times New Roman" w:cs="Times New Roman"/>
+                <w:color w:val="000000" w:themeColor="text1"/>
+                <w:sz w:val="24"/>
+                <w:szCs w:val="24"/>
+              </w:rPr>
+            </w:pPr>
+            <w:r>
+              <w:rPr>
+                <w:rFonts w:ascii="Times New Roman" w:hAnsi="Times New Roman" w:cs="Times New Roman"/>
+                <w:color w:val="000000" w:themeColor="text1"/>
+                <w:sz w:val="24"/>
+                <w:szCs w:val="24"/>
+              </w:rPr>
+              <w:t>{</w:t>
+            </w:r>
+          </w:p>
+          <w:p>
+            <w:pPr>
+              <w:widowControl w:val="0"/>
+              <w:ind w:right="-260"/>
+              <w:rPr>
+                <w:rFonts w:ascii="Times New Roman" w:hAnsi="Times New Roman" w:cs="Times New Roman"/>
+                <w:color w:val="000000" w:themeColor="text1"/>
+                <w:sz w:val="24"/>
+                <w:szCs w:val="24"/>
+              </w:rPr>
+            </w:pPr>
+            <w:r>
+              <w:rPr>
+                <w:rFonts w:ascii="Times New Roman" w:hAnsi="Times New Roman" w:cs="Times New Roman"/>
+                <w:color w:val="000000" w:themeColor="text1"/>
+                <w:sz w:val="24"/>
+                <w:szCs w:val="24"/>
+              </w:rPr>
+              <w:lastRenderedPageBreak/>
+              <w:t xml:space="preserve"> </w:t>
+            </w:r>
+            <w:r>
+              <w:rPr>
+                <w:rFonts w:ascii="Times New Roman" w:hAnsi="Times New Roman" w:cs="Times New Roman"/>
+                <w:color w:val="000000" w:themeColor="text1"/>
+                <w:sz w:val="24"/>
+                <w:szCs w:val="24"/>
+              </w:rPr>
+              <w:t xml:space="preserve"> "errorCode": 61,</w:t>
+            </w:r>
+          </w:p>
+          <w:p>
+            <w:pPr>
+              <w:widowControl w:val="0"/>
+              <w:ind w:right="-260"/>
+              <w:rPr>
+                <w:rFonts w:ascii="Times New Roman" w:hAnsi="Times New Roman" w:cs="Times New Roman"/>
+                <w:color w:val="000000" w:themeColor="text1"/>
+                <w:sz w:val="24"/>
+                <w:szCs w:val="24"/>
+              </w:rPr>
+            </w:pPr>
+            <w:r>
+              <w:rPr>
+                <w:rFonts w:ascii="Times New Roman" w:hAnsi="Times New Roman" w:cs="Times New Roman"/>
+                <w:color w:val="000000" w:themeColor="text1"/>
+                <w:sz w:val="24"/>
+                <w:szCs w:val="24"/>
+              </w:rPr>
+              <w:t xml:space="preserve">  "errorDes": "Phone is already existed",</w:t>
+            </w:r>
+          </w:p>
+          <w:p>
+            <w:pPr>
+              <w:widowControl w:val="0"/>
+              <w:ind w:right="-260"/>
+              <w:rPr>
+                <w:rFonts w:ascii="Times New Roman" w:hAnsi="Times New Roman" w:cs="Times New Roman"/>
+                <w:color w:val="000000" w:themeColor="text1"/>
+                <w:sz w:val="24"/>
+                <w:szCs w:val="24"/>
+              </w:rPr>
+            </w:pPr>
+            <w:r>
+              <w:rPr>
+                <w:rFonts w:ascii="Times New Roman" w:hAnsi="Times New Roman" w:cs="Times New Roman"/>
+                <w:color w:val="000000" w:themeColor="text1"/>
+                <w:sz w:val="24"/>
+                <w:szCs w:val="24"/>
+              </w:rPr>
+              <w:t xml:space="preserve">  "errorMsg": "Phone đã tồn tại",</w:t>
+            </w:r>
+          </w:p>
+          <w:p>
+            <w:pPr>
+              <w:widowControl w:val="0"/>
+              <w:ind w:right="-260"/>
+              <w:rPr>
+                <w:rFonts w:ascii="Times New Roman" w:hAnsi="Times New Roman" w:cs="Times New Roman"/>
+                <w:color w:val="000000" w:themeColor="text1"/>
+                <w:sz w:val="24"/>
+                <w:szCs w:val="24"/>
+              </w:rPr>
+            </w:pPr>
+            <w:r>
+              <w:rPr>
+                <w:rFonts w:ascii="Times New Roman" w:hAnsi="Times New Roman" w:cs="Times New Roman"/>
+                <w:color w:val="000000" w:themeColor="text1"/>
+                <w:sz w:val="24"/>
+                <w:szCs w:val="24"/>
+              </w:rPr>
+              <w:t xml:space="preserve">  "errorTrace": null</w:t>
+            </w:r>
+          </w:p>
+          <w:p>
+            <w:pPr>
+              <w:widowControl w:val="0"/>
+              <w:ind w:right="-260"/>
+              <w:rPr>
+                <w:rFonts w:ascii="Times New Roman" w:hAnsi="Times New Roman" w:cs="Times New Roman"/>
+                <w:color w:val="000000" w:themeColor="text1"/>
+                <w:sz w:val="24"/>
+                <w:szCs w:val="24"/>
+              </w:rPr>
+            </w:pPr>
+            <w:r>
+              <w:rPr>
+                <w:rFonts w:ascii="Times New Roman" w:hAnsi="Times New Roman" w:cs="Times New Roman"/>
+                <w:color w:val="000000" w:themeColor="text1"/>
+                <w:sz w:val="24"/>
+                <w:szCs w:val="24"/>
+              </w:rPr>
+              <w:t>}</w:t>
+            </w:r>
+          </w:p>
+        </w:tc>
+      </w:tr>
+      <w:tr>
+        <w:tc>
+          <w:tcPr>
+            <w:tcW w:w="1520" w:type="dxa"/>
+            <w:tcMar>
+              <w:top w:w="100" w:type="dxa"/>
+              <w:left w:w="100" w:type="dxa"/>
+              <w:bottom w:w="100" w:type="dxa"/>
+              <w:right w:w="100" w:type="dxa"/>
+            </w:tcMar>
+          </w:tcPr>
+          <w:p>
+            <w:pPr>
+              <w:widowControl w:val="0"/>
+              <w:ind w:right="-260"/>
+              <w:rPr>
                 <w:rFonts w:ascii="Times New Roman" w:eastAsia="Consolas" w:hAnsi="Times New Roman" w:cs="Times New Roman"/>
                 <w:color w:val="000000" w:themeColor="text1"/>
                 <w:sz w:val="24"/>
@@ -5097,6 +5494,7 @@
                 <w:sz w:val="24"/>
                 <w:szCs w:val="24"/>
               </w:rPr>
+              <w:lastRenderedPageBreak/>
               <w:t>500 InternalServer Error</w:t>
             </w:r>
           </w:p>
@@ -5349,7 +5747,6 @@
           <w:sz w:val="24"/>
           <w:szCs w:val="24"/>
         </w:rPr>
-        <w:lastRenderedPageBreak/>
         <w:t>Tạo session mới cho user</w:t>
       </w:r>
     </w:p>
@@ -6029,6 +6426,7 @@
           <w:rFonts w:ascii="Times New Roman" w:hAnsi="Times New Roman" w:cs="Times New Roman"/>
           <w:color w:val="000000" w:themeColor="text1"/>
         </w:rPr>
+        <w:lastRenderedPageBreak/>
         <w:t>Response</w:t>
       </w:r>
       <w:bookmarkEnd w:id="10"/>
@@ -6476,17 +6874,7 @@
                 <w:sz w:val="24"/>
                 <w:szCs w:val="24"/>
               </w:rPr>
-              <w:t xml:space="preserve">Bad </w:t>
-            </w:r>
-            <w:r>
-              <w:rPr>
-                <w:rFonts w:ascii="Times New Roman" w:eastAsia="Consolas" w:hAnsi="Times New Roman" w:cs="Times New Roman"/>
-                <w:color w:val="000000" w:themeColor="text1"/>
-                <w:sz w:val="24"/>
-                <w:szCs w:val="24"/>
-              </w:rPr>
-              <w:lastRenderedPageBreak/>
-              <w:t>Request</w:t>
+              <w:t>Bad Request</w:t>
             </w:r>
           </w:p>
         </w:tc>
@@ -6518,7 +6906,6 @@
                 <w:sz w:val="24"/>
                 <w:szCs w:val="24"/>
               </w:rPr>
-              <w:lastRenderedPageBreak/>
               <w:t>verify</w:t>
             </w:r>
             <w:r>
@@ -6549,7 +6936,6 @@
                 <w:sz w:val="24"/>
                 <w:szCs w:val="24"/>
               </w:rPr>
-              <w:lastRenderedPageBreak/>
               <w:t xml:space="preserve">+ </w:t>
             </w:r>
             <w:r>
@@ -7469,7 +7855,6 @@
                 <w:sz w:val="24"/>
                 <w:szCs w:val="24"/>
               </w:rPr>
-              <w:lastRenderedPageBreak/>
               <w:t>POST</w:t>
             </w:r>
           </w:p>
@@ -8245,6 +8630,7 @@
                 <w:sz w:val="24"/>
                 <w:szCs w:val="24"/>
               </w:rPr>
+              <w:lastRenderedPageBreak/>
               <w:t xml:space="preserve">  "errorCode": 70,</w:t>
             </w:r>
           </w:p>
@@ -8510,17 +8896,8 @@
                 <w:sz w:val="24"/>
                 <w:szCs w:val="24"/>
               </w:rPr>
-              <w:t xml:space="preserve">500 </w:t>
-            </w:r>
-            <w:r>
-              <w:rPr>
-                <w:rFonts w:ascii="Times New Roman" w:eastAsia="Consolas" w:hAnsi="Times New Roman" w:cs="Times New Roman"/>
-                <w:color w:val="000000" w:themeColor="text1"/>
-                <w:sz w:val="24"/>
-                <w:szCs w:val="24"/>
-              </w:rPr>
               <w:lastRenderedPageBreak/>
-              <w:t>InternalServer Error</w:t>
+              <w:t>500 InternalServer Error</w:t>
             </w:r>
           </w:p>
         </w:tc>
@@ -8552,7 +8929,6 @@
                 <w:sz w:val="24"/>
                 <w:szCs w:val="24"/>
               </w:rPr>
-              <w:lastRenderedPageBreak/>
               <w:t>Lỗi do server</w:t>
             </w:r>
           </w:p>
@@ -8574,7 +8950,6 @@
                 <w:sz w:val="24"/>
                 <w:szCs w:val="24"/>
               </w:rPr>
-              <w:lastRenderedPageBreak/>
               <w:t>{</w:t>
             </w:r>
           </w:p>
@@ -9241,6 +9616,7 @@
                 <w:sz w:val="24"/>
                 <w:szCs w:val="24"/>
               </w:rPr>
+              <w:lastRenderedPageBreak/>
               <w:t>{</w:t>
             </w:r>
           </w:p>
@@ -9359,6 +9735,7 @@
                 <w:sz w:val="24"/>
                 <w:szCs w:val="24"/>
               </w:rPr>
+              <w:lastRenderedPageBreak/>
               <w:t xml:space="preserve">string </w:t>
             </w:r>
           </w:p>
@@ -9608,7 +9985,6 @@
                 <w:sz w:val="24"/>
                 <w:szCs w:val="24"/>
               </w:rPr>
-              <w:lastRenderedPageBreak/>
               <w:t>{</w:t>
             </w:r>
           </w:p>
@@ -10441,7 +10817,6 @@
                 <w:sz w:val="24"/>
                 <w:szCs w:val="24"/>
               </w:rPr>
-              <w:lastRenderedPageBreak/>
               <w:t xml:space="preserve">  "errorTrace": null</w:t>
             </w:r>
           </w:p>
@@ -10836,7 +11211,6 @@
                 <w:sz w:val="24"/>
                 <w:szCs w:val="24"/>
               </w:rPr>
-              <w:lastRenderedPageBreak/>
               <w:t>500 InternalServer Error</w:t>
             </w:r>
           </w:p>
@@ -11478,7 +11852,6 @@
                 <w:sz w:val="24"/>
                 <w:szCs w:val="24"/>
               </w:rPr>
-              <w:lastRenderedPageBreak/>
               <w:t>POST</w:t>
             </w:r>
           </w:p>
@@ -11509,7 +11882,6 @@
                 <w:sz w:val="24"/>
                 <w:szCs w:val="24"/>
               </w:rPr>
-              <w:lastRenderedPageBreak/>
               <w:t>title</w:t>
             </w:r>
           </w:p>
@@ -11529,7 +11901,6 @@
                 <w:sz w:val="24"/>
                 <w:szCs w:val="24"/>
               </w:rPr>
-              <w:lastRenderedPageBreak/>
               <w:t>description</w:t>
             </w:r>
           </w:p>
@@ -11806,7 +12177,6 @@
                 <w:sz w:val="24"/>
                 <w:szCs w:val="24"/>
               </w:rPr>
-              <w:lastRenderedPageBreak/>
               <w:t>s</w:t>
             </w:r>
             <w:r>
@@ -11836,7 +12206,6 @@
                 <w:sz w:val="24"/>
                 <w:szCs w:val="24"/>
               </w:rPr>
-              <w:lastRenderedPageBreak/>
               <w:t>string</w:t>
             </w:r>
           </w:p>
@@ -12165,6 +12534,7 @@
                 <w:sz w:val="24"/>
                 <w:szCs w:val="24"/>
               </w:rPr>
+              <w:lastRenderedPageBreak/>
               <w:tab/>
               <w:t>"title": "Bán pet",</w:t>
             </w:r>
@@ -12318,6 +12688,7 @@
                 <w:sz w:val="24"/>
                 <w:szCs w:val="24"/>
               </w:rPr>
+              <w:lastRenderedPageBreak/>
               <w:t>400 Bad Request</w:t>
             </w:r>
           </w:p>
@@ -12540,7 +12911,6 @@
                 <w:sz w:val="24"/>
                 <w:szCs w:val="24"/>
               </w:rPr>
-              <w:lastRenderedPageBreak/>
               <w:t>500 InternalServer Error</w:t>
             </w:r>
           </w:p>
@@ -13275,6 +13645,7 @@
                 <w:sz w:val="24"/>
                 <w:szCs w:val="24"/>
               </w:rPr>
+              <w:lastRenderedPageBreak/>
               <w:t>thumbNailInBase64</w:t>
             </w:r>
           </w:p>
@@ -13519,6 +13890,7 @@
                 <w:sz w:val="24"/>
                 <w:szCs w:val="24"/>
               </w:rPr>
+              <w:lastRenderedPageBreak/>
               <w:t>string</w:t>
             </w:r>
           </w:p>
@@ -13599,6 +13971,7 @@
                 <w:sz w:val="24"/>
                 <w:szCs w:val="24"/>
               </w:rPr>
+              <w:lastRenderedPageBreak/>
               <w:t>string</w:t>
             </w:r>
           </w:p>
@@ -13629,7 +14002,6 @@
           <w:rFonts w:ascii="Times New Roman" w:hAnsi="Times New Roman" w:cs="Times New Roman"/>
           <w:color w:val="000000" w:themeColor="text1"/>
         </w:rPr>
-        <w:lastRenderedPageBreak/>
         <w:t>Response</w:t>
       </w:r>
     </w:p>
@@ -14285,6 +14657,7 @@
           <w:rFonts w:ascii="Times New Roman" w:hAnsi="Times New Roman" w:cs="Times New Roman"/>
           <w:color w:val="000000" w:themeColor="text1"/>
         </w:rPr>
+        <w:lastRenderedPageBreak/>
         <w:t>Request</w:t>
       </w:r>
     </w:p>
@@ -14738,7 +15111,6 @@
                 <w:sz w:val="24"/>
                 <w:szCs w:val="24"/>
               </w:rPr>
-              <w:lastRenderedPageBreak/>
               <w:t xml:space="preserve">  "thumbnail": "mimi.jpg"</w:t>
             </w:r>
           </w:p>
@@ -14794,7 +15166,6 @@
                 <w:sz w:val="24"/>
                 <w:szCs w:val="24"/>
               </w:rPr>
-              <w:lastRenderedPageBreak/>
               <w:t>400 Bad Request</w:t>
             </w:r>
           </w:p>
@@ -15266,6 +15637,7 @@
           <w:rFonts w:ascii="Times New Roman" w:hAnsi="Times New Roman" w:cs="Times New Roman"/>
           <w:color w:val="000000" w:themeColor="text1"/>
         </w:rPr>
+        <w:lastRenderedPageBreak/>
         <w:t>Request</w:t>
       </w:r>
     </w:p>
@@ -15422,6 +15794,15 @@
                 <w:szCs w:val="24"/>
               </w:rPr>
               <w:t>/articles/{order}</w:t>
+            </w:r>
+            <w:r>
+              <w:rPr>
+                <w:rFonts w:ascii="Times New Roman" w:eastAsia="Consolas" w:hAnsi="Times New Roman" w:cs="Times New Roman"/>
+                <w:color w:val="000000" w:themeColor="text1"/>
+                <w:sz w:val="24"/>
+                <w:szCs w:val="24"/>
+              </w:rPr>
+              <w:t>/{skip}/{take}</w:t>
             </w:r>
           </w:p>
         </w:tc>
@@ -15639,6 +16020,31 @@
                 <w:szCs w:val="24"/>
               </w:rPr>
             </w:pPr>
+            <w:r>
+              <w:rPr>
+                <w:rFonts w:ascii="Times New Roman" w:hAnsi="Times New Roman" w:cs="Times New Roman"/>
+                <w:sz w:val="24"/>
+                <w:szCs w:val="24"/>
+              </w:rPr>
+              <w:t>Skip</w:t>
+            </w:r>
+          </w:p>
+          <w:p>
+            <w:pPr>
+              <w:rPr>
+                <w:rFonts w:ascii="Times New Roman" w:hAnsi="Times New Roman" w:cs="Times New Roman"/>
+                <w:sz w:val="24"/>
+                <w:szCs w:val="24"/>
+              </w:rPr>
+            </w:pPr>
+            <w:r>
+              <w:rPr>
+                <w:rFonts w:ascii="Times New Roman" w:hAnsi="Times New Roman" w:cs="Times New Roman"/>
+                <w:sz w:val="24"/>
+                <w:szCs w:val="24"/>
+              </w:rPr>
+              <w:t>Take</w:t>
+            </w:r>
           </w:p>
           <w:p>
             <w:pPr>
@@ -15675,6 +16081,17 @@
               </w:rPr>
               <w:t>/articles/0</w:t>
             </w:r>
+            <w:r>
+              <w:rPr>
+                <w:rFonts w:ascii="Times New Roman" w:eastAsia="Consolas" w:hAnsi="Times New Roman" w:cs="Times New Roman"/>
+                <w:color w:val="000000" w:themeColor="text1"/>
+                <w:sz w:val="24"/>
+                <w:szCs w:val="24"/>
+              </w:rPr>
+              <w:t>/0/10</w:t>
+            </w:r>
+            <w:bookmarkStart w:id="11" w:name="_GoBack"/>
+            <w:bookmarkEnd w:id="11"/>
           </w:p>
         </w:tc>
         <w:tc>
@@ -15705,6 +16122,46 @@
                 <w:szCs w:val="24"/>
               </w:rPr>
               <w:t>0: feature, 1: new</w:t>
+            </w:r>
+          </w:p>
+          <w:p>
+            <w:pPr>
+              <w:widowControl w:val="0"/>
+              <w:rPr>
+                <w:rFonts w:ascii="Times New Roman" w:hAnsi="Times New Roman" w:cs="Times New Roman"/>
+                <w:color w:val="000000" w:themeColor="text1"/>
+                <w:sz w:val="24"/>
+                <w:szCs w:val="24"/>
+              </w:rPr>
+            </w:pPr>
+            <w:r>
+              <w:rPr>
+                <w:rFonts w:ascii="Times New Roman" w:hAnsi="Times New Roman" w:cs="Times New Roman"/>
+                <w:color w:val="000000" w:themeColor="text1"/>
+                <w:sz w:val="24"/>
+                <w:szCs w:val="24"/>
+              </w:rPr>
+              <w:t>Int</w:t>
+            </w:r>
+          </w:p>
+          <w:p>
+            <w:pPr>
+              <w:widowControl w:val="0"/>
+              <w:rPr>
+                <w:rFonts w:ascii="Times New Roman" w:hAnsi="Times New Roman" w:cs="Times New Roman"/>
+                <w:color w:val="000000" w:themeColor="text1"/>
+                <w:sz w:val="24"/>
+                <w:szCs w:val="24"/>
+              </w:rPr>
+            </w:pPr>
+            <w:r>
+              <w:rPr>
+                <w:rFonts w:ascii="Times New Roman" w:hAnsi="Times New Roman" w:cs="Times New Roman"/>
+                <w:color w:val="000000" w:themeColor="text1"/>
+                <w:sz w:val="24"/>
+                <w:szCs w:val="24"/>
+              </w:rPr>
+              <w:t>int</w:t>
             </w:r>
           </w:p>
         </w:tc>
@@ -15734,7 +16191,6 @@
           <w:rFonts w:ascii="Times New Roman" w:hAnsi="Times New Roman" w:cs="Times New Roman"/>
           <w:color w:val="000000" w:themeColor="text1"/>
         </w:rPr>
-        <w:lastRenderedPageBreak/>
         <w:t>Response</w:t>
       </w:r>
     </w:p>
@@ -16090,6 +16546,364 @@
                 <w:sz w:val="24"/>
                 <w:szCs w:val="24"/>
               </w:rPr>
+              <w:t xml:space="preserve">      "User": {</w:t>
+            </w:r>
+          </w:p>
+          <w:p>
+            <w:pPr>
+              <w:widowControl w:val="0"/>
+              <w:ind w:right="-260"/>
+              <w:rPr>
+                <w:rFonts w:ascii="Times New Roman" w:hAnsi="Times New Roman" w:cs="Times New Roman"/>
+                <w:color w:val="000000" w:themeColor="text1"/>
+                <w:sz w:val="24"/>
+                <w:szCs w:val="24"/>
+              </w:rPr>
+            </w:pPr>
+            <w:r>
+              <w:rPr>
+                <w:rFonts w:ascii="Times New Roman" w:hAnsi="Times New Roman" w:cs="Times New Roman"/>
+                <w:color w:val="000000" w:themeColor="text1"/>
+                <w:sz w:val="24"/>
+                <w:szCs w:val="24"/>
+              </w:rPr>
+              <w:t xml:space="preserve">        "id": 1,</w:t>
+            </w:r>
+          </w:p>
+          <w:p>
+            <w:pPr>
+              <w:widowControl w:val="0"/>
+              <w:ind w:right="-260"/>
+              <w:rPr>
+                <w:rFonts w:ascii="Times New Roman" w:hAnsi="Times New Roman" w:cs="Times New Roman"/>
+                <w:color w:val="000000" w:themeColor="text1"/>
+                <w:sz w:val="24"/>
+                <w:szCs w:val="24"/>
+              </w:rPr>
+            </w:pPr>
+            <w:r>
+              <w:rPr>
+                <w:rFonts w:ascii="Times New Roman" w:hAnsi="Times New Roman" w:cs="Times New Roman"/>
+                <w:color w:val="000000" w:themeColor="text1"/>
+                <w:sz w:val="24"/>
+                <w:szCs w:val="24"/>
+              </w:rPr>
+              <w:t xml:space="preserve">        "email": "huynhducdangkhoa@gmail.com",</w:t>
+            </w:r>
+          </w:p>
+          <w:p>
+            <w:pPr>
+              <w:widowControl w:val="0"/>
+              <w:ind w:right="-260"/>
+              <w:rPr>
+                <w:rFonts w:ascii="Times New Roman" w:hAnsi="Times New Roman" w:cs="Times New Roman"/>
+                <w:color w:val="000000" w:themeColor="text1"/>
+                <w:sz w:val="24"/>
+                <w:szCs w:val="24"/>
+              </w:rPr>
+            </w:pPr>
+            <w:r>
+              <w:rPr>
+                <w:rFonts w:ascii="Times New Roman" w:hAnsi="Times New Roman" w:cs="Times New Roman"/>
+                <w:color w:val="000000" w:themeColor="text1"/>
+                <w:sz w:val="24"/>
+                <w:szCs w:val="24"/>
+              </w:rPr>
+              <w:t xml:space="preserve">        "phone": "09853641321",</w:t>
+            </w:r>
+          </w:p>
+          <w:p>
+            <w:pPr>
+              <w:widowControl w:val="0"/>
+              <w:ind w:right="-260"/>
+              <w:rPr>
+                <w:rFonts w:ascii="Times New Roman" w:hAnsi="Times New Roman" w:cs="Times New Roman"/>
+                <w:color w:val="000000" w:themeColor="text1"/>
+                <w:sz w:val="24"/>
+                <w:szCs w:val="24"/>
+              </w:rPr>
+            </w:pPr>
+            <w:r>
+              <w:rPr>
+                <w:rFonts w:ascii="Times New Roman" w:hAnsi="Times New Roman" w:cs="Times New Roman"/>
+                <w:color w:val="000000" w:themeColor="text1"/>
+                <w:sz w:val="24"/>
+                <w:szCs w:val="24"/>
+              </w:rPr>
+              <w:t xml:space="preserve">        "firstName": "Khoa",</w:t>
+            </w:r>
+          </w:p>
+          <w:p>
+            <w:pPr>
+              <w:widowControl w:val="0"/>
+              <w:ind w:right="-260"/>
+              <w:rPr>
+                <w:rFonts w:ascii="Times New Roman" w:hAnsi="Times New Roman" w:cs="Times New Roman"/>
+                <w:color w:val="000000" w:themeColor="text1"/>
+                <w:sz w:val="24"/>
+                <w:szCs w:val="24"/>
+              </w:rPr>
+            </w:pPr>
+            <w:r>
+              <w:rPr>
+                <w:rFonts w:ascii="Times New Roman" w:hAnsi="Times New Roman" w:cs="Times New Roman"/>
+                <w:color w:val="000000" w:themeColor="text1"/>
+                <w:sz w:val="24"/>
+                <w:szCs w:val="24"/>
+              </w:rPr>
+              <w:t xml:space="preserve">        "lastName": "Huynh",</w:t>
+            </w:r>
+          </w:p>
+          <w:p>
+            <w:pPr>
+              <w:widowControl w:val="0"/>
+              <w:ind w:right="-260"/>
+              <w:rPr>
+                <w:rFonts w:ascii="Times New Roman" w:hAnsi="Times New Roman" w:cs="Times New Roman"/>
+                <w:color w:val="000000" w:themeColor="text1"/>
+                <w:sz w:val="24"/>
+                <w:szCs w:val="24"/>
+              </w:rPr>
+            </w:pPr>
+            <w:r>
+              <w:rPr>
+                <w:rFonts w:ascii="Times New Roman" w:hAnsi="Times New Roman" w:cs="Times New Roman"/>
+                <w:color w:val="000000" w:themeColor="text1"/>
+                <w:sz w:val="24"/>
+                <w:szCs w:val="24"/>
+              </w:rPr>
+              <w:t xml:space="preserve">        "nationality": "VietNam",</w:t>
+            </w:r>
+          </w:p>
+          <w:p>
+            <w:pPr>
+              <w:widowControl w:val="0"/>
+              <w:ind w:right="-260"/>
+              <w:rPr>
+                <w:rFonts w:ascii="Times New Roman" w:hAnsi="Times New Roman" w:cs="Times New Roman"/>
+                <w:color w:val="000000" w:themeColor="text1"/>
+                <w:sz w:val="24"/>
+                <w:szCs w:val="24"/>
+              </w:rPr>
+            </w:pPr>
+            <w:r>
+              <w:rPr>
+                <w:rFonts w:ascii="Times New Roman" w:hAnsi="Times New Roman" w:cs="Times New Roman"/>
+                <w:color w:val="000000" w:themeColor="text1"/>
+                <w:sz w:val="24"/>
+                <w:szCs w:val="24"/>
+              </w:rPr>
+              <w:t xml:space="preserve">        "languages": "es",</w:t>
+            </w:r>
+          </w:p>
+          <w:p>
+            <w:pPr>
+              <w:widowControl w:val="0"/>
+              <w:ind w:right="-260"/>
+              <w:rPr>
+                <w:rFonts w:ascii="Times New Roman" w:hAnsi="Times New Roman" w:cs="Times New Roman"/>
+                <w:color w:val="000000" w:themeColor="text1"/>
+                <w:sz w:val="24"/>
+                <w:szCs w:val="24"/>
+              </w:rPr>
+            </w:pPr>
+            <w:r>
+              <w:rPr>
+                <w:rFonts w:ascii="Times New Roman" w:hAnsi="Times New Roman" w:cs="Times New Roman"/>
+                <w:color w:val="000000" w:themeColor="text1"/>
+                <w:sz w:val="24"/>
+                <w:szCs w:val="24"/>
+              </w:rPr>
+              <w:t xml:space="preserve">        "provinceId": null,</w:t>
+            </w:r>
+          </w:p>
+          <w:p>
+            <w:pPr>
+              <w:widowControl w:val="0"/>
+              <w:ind w:right="-260"/>
+              <w:rPr>
+                <w:rFonts w:ascii="Times New Roman" w:hAnsi="Times New Roman" w:cs="Times New Roman"/>
+                <w:color w:val="000000" w:themeColor="text1"/>
+                <w:sz w:val="24"/>
+                <w:szCs w:val="24"/>
+              </w:rPr>
+            </w:pPr>
+            <w:r>
+              <w:rPr>
+                <w:rFonts w:ascii="Times New Roman" w:hAnsi="Times New Roman" w:cs="Times New Roman"/>
+                <w:color w:val="000000" w:themeColor="text1"/>
+                <w:sz w:val="24"/>
+                <w:szCs w:val="24"/>
+              </w:rPr>
+              <w:t xml:space="preserve">        "districtId": null,</w:t>
+            </w:r>
+          </w:p>
+          <w:p>
+            <w:pPr>
+              <w:widowControl w:val="0"/>
+              <w:ind w:right="-260"/>
+              <w:rPr>
+                <w:rFonts w:ascii="Times New Roman" w:hAnsi="Times New Roman" w:cs="Times New Roman"/>
+                <w:color w:val="000000" w:themeColor="text1"/>
+                <w:sz w:val="24"/>
+                <w:szCs w:val="24"/>
+              </w:rPr>
+            </w:pPr>
+            <w:r>
+              <w:rPr>
+                <w:rFonts w:ascii="Times New Roman" w:hAnsi="Times New Roman" w:cs="Times New Roman"/>
+                <w:color w:val="000000" w:themeColor="text1"/>
+                <w:sz w:val="24"/>
+                <w:szCs w:val="24"/>
+              </w:rPr>
+              <w:t xml:space="preserve">        "wardId": null,</w:t>
+            </w:r>
+          </w:p>
+          <w:p>
+            <w:pPr>
+              <w:widowControl w:val="0"/>
+              <w:ind w:right="-260"/>
+              <w:rPr>
+                <w:rFonts w:ascii="Times New Roman" w:hAnsi="Times New Roman" w:cs="Times New Roman"/>
+                <w:color w:val="000000" w:themeColor="text1"/>
+                <w:sz w:val="24"/>
+                <w:szCs w:val="24"/>
+              </w:rPr>
+            </w:pPr>
+            <w:r>
+              <w:rPr>
+                <w:rFonts w:ascii="Times New Roman" w:hAnsi="Times New Roman" w:cs="Times New Roman"/>
+                <w:color w:val="000000" w:themeColor="text1"/>
+                <w:sz w:val="24"/>
+                <w:szCs w:val="24"/>
+              </w:rPr>
+              <w:t xml:space="preserve">        "avatarThumbnail": "hat.jpg",</w:t>
+            </w:r>
+          </w:p>
+          <w:p>
+            <w:pPr>
+              <w:widowControl w:val="0"/>
+              <w:ind w:right="-260"/>
+              <w:rPr>
+                <w:rFonts w:ascii="Times New Roman" w:hAnsi="Times New Roman" w:cs="Times New Roman"/>
+                <w:color w:val="000000" w:themeColor="text1"/>
+                <w:sz w:val="24"/>
+                <w:szCs w:val="24"/>
+              </w:rPr>
+            </w:pPr>
+            <w:r>
+              <w:rPr>
+                <w:rFonts w:ascii="Times New Roman" w:hAnsi="Times New Roman" w:cs="Times New Roman"/>
+                <w:color w:val="000000" w:themeColor="text1"/>
+                <w:sz w:val="24"/>
+                <w:szCs w:val="24"/>
+              </w:rPr>
+              <w:lastRenderedPageBreak/>
+              <w:t xml:space="preserve">        "coverThumbnail": "hat/jpg",</w:t>
+            </w:r>
+          </w:p>
+          <w:p>
+            <w:pPr>
+              <w:widowControl w:val="0"/>
+              <w:ind w:right="-260"/>
+              <w:rPr>
+                <w:rFonts w:ascii="Times New Roman" w:hAnsi="Times New Roman" w:cs="Times New Roman"/>
+                <w:color w:val="000000" w:themeColor="text1"/>
+                <w:sz w:val="24"/>
+                <w:szCs w:val="24"/>
+              </w:rPr>
+            </w:pPr>
+            <w:r>
+              <w:rPr>
+                <w:rFonts w:ascii="Times New Roman" w:hAnsi="Times New Roman" w:cs="Times New Roman"/>
+                <w:color w:val="000000" w:themeColor="text1"/>
+                <w:sz w:val="24"/>
+                <w:szCs w:val="24"/>
+              </w:rPr>
+              <w:t xml:space="preserve">        "createdOn": "2016-01-01T00:00:00",</w:t>
+            </w:r>
+          </w:p>
+          <w:p>
+            <w:pPr>
+              <w:widowControl w:val="0"/>
+              <w:ind w:right="-260"/>
+              <w:rPr>
+                <w:rFonts w:ascii="Times New Roman" w:hAnsi="Times New Roman" w:cs="Times New Roman"/>
+                <w:color w:val="000000" w:themeColor="text1"/>
+                <w:sz w:val="24"/>
+                <w:szCs w:val="24"/>
+              </w:rPr>
+            </w:pPr>
+            <w:r>
+              <w:rPr>
+                <w:rFonts w:ascii="Times New Roman" w:hAnsi="Times New Roman" w:cs="Times New Roman"/>
+                <w:color w:val="000000" w:themeColor="text1"/>
+                <w:sz w:val="24"/>
+                <w:szCs w:val="24"/>
+              </w:rPr>
+              <w:t xml:space="preserve">        "birthDate": "2016-01-01T00:00:00",</w:t>
+            </w:r>
+          </w:p>
+          <w:p>
+            <w:pPr>
+              <w:widowControl w:val="0"/>
+              <w:ind w:right="-260"/>
+              <w:rPr>
+                <w:rFonts w:ascii="Times New Roman" w:hAnsi="Times New Roman" w:cs="Times New Roman"/>
+                <w:color w:val="000000" w:themeColor="text1"/>
+                <w:sz w:val="24"/>
+                <w:szCs w:val="24"/>
+              </w:rPr>
+            </w:pPr>
+            <w:r>
+              <w:rPr>
+                <w:rFonts w:ascii="Times New Roman" w:hAnsi="Times New Roman" w:cs="Times New Roman"/>
+                <w:color w:val="000000" w:themeColor="text1"/>
+                <w:sz w:val="24"/>
+                <w:szCs w:val="24"/>
+              </w:rPr>
+              <w:t xml:space="preserve">        "LastConnectedOn": "2016-01-01T00:00:00"</w:t>
+            </w:r>
+          </w:p>
+          <w:p>
+            <w:pPr>
+              <w:widowControl w:val="0"/>
+              <w:ind w:right="-260"/>
+              <w:rPr>
+                <w:rFonts w:ascii="Times New Roman" w:hAnsi="Times New Roman" w:cs="Times New Roman"/>
+                <w:color w:val="000000" w:themeColor="text1"/>
+                <w:sz w:val="24"/>
+                <w:szCs w:val="24"/>
+              </w:rPr>
+            </w:pPr>
+            <w:r>
+              <w:rPr>
+                <w:rFonts w:ascii="Times New Roman" w:hAnsi="Times New Roman" w:cs="Times New Roman"/>
+                <w:color w:val="000000" w:themeColor="text1"/>
+                <w:sz w:val="24"/>
+                <w:szCs w:val="24"/>
+              </w:rPr>
+              <w:t xml:space="preserve">      },</w:t>
+            </w:r>
+          </w:p>
+          <w:p>
+            <w:pPr>
+              <w:widowControl w:val="0"/>
+              <w:ind w:right="-260"/>
+              <w:rPr>
+                <w:rFonts w:ascii="Times New Roman" w:hAnsi="Times New Roman" w:cs="Times New Roman"/>
+                <w:color w:val="000000" w:themeColor="text1"/>
+                <w:sz w:val="24"/>
+                <w:szCs w:val="24"/>
+              </w:rPr>
+            </w:pPr>
+            <w:r>
+              <w:rPr>
+                <w:rFonts w:ascii="Times New Roman" w:hAnsi="Times New Roman" w:cs="Times New Roman"/>
+                <w:color w:val="000000" w:themeColor="text1"/>
+                <w:sz w:val="24"/>
+                <w:szCs w:val="24"/>
+              </w:rPr>
               <w:t xml:space="preserve">      "id": 3,</w:t>
             </w:r>
           </w:p>
@@ -16573,6 +17387,364 @@
                 <w:sz w:val="24"/>
                 <w:szCs w:val="24"/>
               </w:rPr>
+              <w:t xml:space="preserve">      "User": {</w:t>
+            </w:r>
+          </w:p>
+          <w:p>
+            <w:pPr>
+              <w:widowControl w:val="0"/>
+              <w:ind w:right="-260"/>
+              <w:rPr>
+                <w:rFonts w:ascii="Times New Roman" w:hAnsi="Times New Roman" w:cs="Times New Roman"/>
+                <w:color w:val="000000" w:themeColor="text1"/>
+                <w:sz w:val="24"/>
+                <w:szCs w:val="24"/>
+              </w:rPr>
+            </w:pPr>
+            <w:r>
+              <w:rPr>
+                <w:rFonts w:ascii="Times New Roman" w:hAnsi="Times New Roman" w:cs="Times New Roman"/>
+                <w:color w:val="000000" w:themeColor="text1"/>
+                <w:sz w:val="24"/>
+                <w:szCs w:val="24"/>
+              </w:rPr>
+              <w:t xml:space="preserve">        "id": 1,</w:t>
+            </w:r>
+          </w:p>
+          <w:p>
+            <w:pPr>
+              <w:widowControl w:val="0"/>
+              <w:ind w:right="-260"/>
+              <w:rPr>
+                <w:rFonts w:ascii="Times New Roman" w:hAnsi="Times New Roman" w:cs="Times New Roman"/>
+                <w:color w:val="000000" w:themeColor="text1"/>
+                <w:sz w:val="24"/>
+                <w:szCs w:val="24"/>
+              </w:rPr>
+            </w:pPr>
+            <w:r>
+              <w:rPr>
+                <w:rFonts w:ascii="Times New Roman" w:hAnsi="Times New Roman" w:cs="Times New Roman"/>
+                <w:color w:val="000000" w:themeColor="text1"/>
+                <w:sz w:val="24"/>
+                <w:szCs w:val="24"/>
+              </w:rPr>
+              <w:t xml:space="preserve">        "email": "huynhducdangkhoa@gmail.com",</w:t>
+            </w:r>
+          </w:p>
+          <w:p>
+            <w:pPr>
+              <w:widowControl w:val="0"/>
+              <w:ind w:right="-260"/>
+              <w:rPr>
+                <w:rFonts w:ascii="Times New Roman" w:hAnsi="Times New Roman" w:cs="Times New Roman"/>
+                <w:color w:val="000000" w:themeColor="text1"/>
+                <w:sz w:val="24"/>
+                <w:szCs w:val="24"/>
+              </w:rPr>
+            </w:pPr>
+            <w:r>
+              <w:rPr>
+                <w:rFonts w:ascii="Times New Roman" w:hAnsi="Times New Roman" w:cs="Times New Roman"/>
+                <w:color w:val="000000" w:themeColor="text1"/>
+                <w:sz w:val="24"/>
+                <w:szCs w:val="24"/>
+              </w:rPr>
+              <w:t xml:space="preserve">        "phone": "09853641321",</w:t>
+            </w:r>
+          </w:p>
+          <w:p>
+            <w:pPr>
+              <w:widowControl w:val="0"/>
+              <w:ind w:right="-260"/>
+              <w:rPr>
+                <w:rFonts w:ascii="Times New Roman" w:hAnsi="Times New Roman" w:cs="Times New Roman"/>
+                <w:color w:val="000000" w:themeColor="text1"/>
+                <w:sz w:val="24"/>
+                <w:szCs w:val="24"/>
+              </w:rPr>
+            </w:pPr>
+            <w:r>
+              <w:rPr>
+                <w:rFonts w:ascii="Times New Roman" w:hAnsi="Times New Roman" w:cs="Times New Roman"/>
+                <w:color w:val="000000" w:themeColor="text1"/>
+                <w:sz w:val="24"/>
+                <w:szCs w:val="24"/>
+              </w:rPr>
+              <w:t xml:space="preserve">        "firstName": "Khoa",</w:t>
+            </w:r>
+          </w:p>
+          <w:p>
+            <w:pPr>
+              <w:widowControl w:val="0"/>
+              <w:ind w:right="-260"/>
+              <w:rPr>
+                <w:rFonts w:ascii="Times New Roman" w:hAnsi="Times New Roman" w:cs="Times New Roman"/>
+                <w:color w:val="000000" w:themeColor="text1"/>
+                <w:sz w:val="24"/>
+                <w:szCs w:val="24"/>
+              </w:rPr>
+            </w:pPr>
+            <w:r>
+              <w:rPr>
+                <w:rFonts w:ascii="Times New Roman" w:hAnsi="Times New Roman" w:cs="Times New Roman"/>
+                <w:color w:val="000000" w:themeColor="text1"/>
+                <w:sz w:val="24"/>
+                <w:szCs w:val="24"/>
+              </w:rPr>
+              <w:t xml:space="preserve">        "lastName": "Huynh",</w:t>
+            </w:r>
+          </w:p>
+          <w:p>
+            <w:pPr>
+              <w:widowControl w:val="0"/>
+              <w:ind w:right="-260"/>
+              <w:rPr>
+                <w:rFonts w:ascii="Times New Roman" w:hAnsi="Times New Roman" w:cs="Times New Roman"/>
+                <w:color w:val="000000" w:themeColor="text1"/>
+                <w:sz w:val="24"/>
+                <w:szCs w:val="24"/>
+              </w:rPr>
+            </w:pPr>
+            <w:r>
+              <w:rPr>
+                <w:rFonts w:ascii="Times New Roman" w:hAnsi="Times New Roman" w:cs="Times New Roman"/>
+                <w:color w:val="000000" w:themeColor="text1"/>
+                <w:sz w:val="24"/>
+                <w:szCs w:val="24"/>
+              </w:rPr>
+              <w:t xml:space="preserve">        "nationality": "VietNam",</w:t>
+            </w:r>
+          </w:p>
+          <w:p>
+            <w:pPr>
+              <w:widowControl w:val="0"/>
+              <w:ind w:right="-260"/>
+              <w:rPr>
+                <w:rFonts w:ascii="Times New Roman" w:hAnsi="Times New Roman" w:cs="Times New Roman"/>
+                <w:color w:val="000000" w:themeColor="text1"/>
+                <w:sz w:val="24"/>
+                <w:szCs w:val="24"/>
+              </w:rPr>
+            </w:pPr>
+            <w:r>
+              <w:rPr>
+                <w:rFonts w:ascii="Times New Roman" w:hAnsi="Times New Roman" w:cs="Times New Roman"/>
+                <w:color w:val="000000" w:themeColor="text1"/>
+                <w:sz w:val="24"/>
+                <w:szCs w:val="24"/>
+              </w:rPr>
+              <w:t xml:space="preserve">        "languages": "es",</w:t>
+            </w:r>
+          </w:p>
+          <w:p>
+            <w:pPr>
+              <w:widowControl w:val="0"/>
+              <w:ind w:right="-260"/>
+              <w:rPr>
+                <w:rFonts w:ascii="Times New Roman" w:hAnsi="Times New Roman" w:cs="Times New Roman"/>
+                <w:color w:val="000000" w:themeColor="text1"/>
+                <w:sz w:val="24"/>
+                <w:szCs w:val="24"/>
+              </w:rPr>
+            </w:pPr>
+            <w:r>
+              <w:rPr>
+                <w:rFonts w:ascii="Times New Roman" w:hAnsi="Times New Roman" w:cs="Times New Roman"/>
+                <w:color w:val="000000" w:themeColor="text1"/>
+                <w:sz w:val="24"/>
+                <w:szCs w:val="24"/>
+              </w:rPr>
+              <w:t xml:space="preserve">        "provinceId": null,</w:t>
+            </w:r>
+          </w:p>
+          <w:p>
+            <w:pPr>
+              <w:widowControl w:val="0"/>
+              <w:ind w:right="-260"/>
+              <w:rPr>
+                <w:rFonts w:ascii="Times New Roman" w:hAnsi="Times New Roman" w:cs="Times New Roman"/>
+                <w:color w:val="000000" w:themeColor="text1"/>
+                <w:sz w:val="24"/>
+                <w:szCs w:val="24"/>
+              </w:rPr>
+            </w:pPr>
+            <w:r>
+              <w:rPr>
+                <w:rFonts w:ascii="Times New Roman" w:hAnsi="Times New Roman" w:cs="Times New Roman"/>
+                <w:color w:val="000000" w:themeColor="text1"/>
+                <w:sz w:val="24"/>
+                <w:szCs w:val="24"/>
+              </w:rPr>
+              <w:t xml:space="preserve">        "districtId": null,</w:t>
+            </w:r>
+          </w:p>
+          <w:p>
+            <w:pPr>
+              <w:widowControl w:val="0"/>
+              <w:ind w:right="-260"/>
+              <w:rPr>
+                <w:rFonts w:ascii="Times New Roman" w:hAnsi="Times New Roman" w:cs="Times New Roman"/>
+                <w:color w:val="000000" w:themeColor="text1"/>
+                <w:sz w:val="24"/>
+                <w:szCs w:val="24"/>
+              </w:rPr>
+            </w:pPr>
+            <w:r>
+              <w:rPr>
+                <w:rFonts w:ascii="Times New Roman" w:hAnsi="Times New Roman" w:cs="Times New Roman"/>
+                <w:color w:val="000000" w:themeColor="text1"/>
+                <w:sz w:val="24"/>
+                <w:szCs w:val="24"/>
+              </w:rPr>
+              <w:t xml:space="preserve">        "wardId": null,</w:t>
+            </w:r>
+          </w:p>
+          <w:p>
+            <w:pPr>
+              <w:widowControl w:val="0"/>
+              <w:ind w:right="-260"/>
+              <w:rPr>
+                <w:rFonts w:ascii="Times New Roman" w:hAnsi="Times New Roman" w:cs="Times New Roman"/>
+                <w:color w:val="000000" w:themeColor="text1"/>
+                <w:sz w:val="24"/>
+                <w:szCs w:val="24"/>
+              </w:rPr>
+            </w:pPr>
+            <w:r>
+              <w:rPr>
+                <w:rFonts w:ascii="Times New Roman" w:hAnsi="Times New Roman" w:cs="Times New Roman"/>
+                <w:color w:val="000000" w:themeColor="text1"/>
+                <w:sz w:val="24"/>
+                <w:szCs w:val="24"/>
+              </w:rPr>
+              <w:t xml:space="preserve">        "avatarThumbnail": "hat.jpg",</w:t>
+            </w:r>
+          </w:p>
+          <w:p>
+            <w:pPr>
+              <w:widowControl w:val="0"/>
+              <w:ind w:right="-260"/>
+              <w:rPr>
+                <w:rFonts w:ascii="Times New Roman" w:hAnsi="Times New Roman" w:cs="Times New Roman"/>
+                <w:color w:val="000000" w:themeColor="text1"/>
+                <w:sz w:val="24"/>
+                <w:szCs w:val="24"/>
+              </w:rPr>
+            </w:pPr>
+            <w:r>
+              <w:rPr>
+                <w:rFonts w:ascii="Times New Roman" w:hAnsi="Times New Roman" w:cs="Times New Roman"/>
+                <w:color w:val="000000" w:themeColor="text1"/>
+                <w:sz w:val="24"/>
+                <w:szCs w:val="24"/>
+              </w:rPr>
+              <w:lastRenderedPageBreak/>
+              <w:t xml:space="preserve">        "coverThumbnail": "hat/jpg",</w:t>
+            </w:r>
+          </w:p>
+          <w:p>
+            <w:pPr>
+              <w:widowControl w:val="0"/>
+              <w:ind w:right="-260"/>
+              <w:rPr>
+                <w:rFonts w:ascii="Times New Roman" w:hAnsi="Times New Roman" w:cs="Times New Roman"/>
+                <w:color w:val="000000" w:themeColor="text1"/>
+                <w:sz w:val="24"/>
+                <w:szCs w:val="24"/>
+              </w:rPr>
+            </w:pPr>
+            <w:r>
+              <w:rPr>
+                <w:rFonts w:ascii="Times New Roman" w:hAnsi="Times New Roman" w:cs="Times New Roman"/>
+                <w:color w:val="000000" w:themeColor="text1"/>
+                <w:sz w:val="24"/>
+                <w:szCs w:val="24"/>
+              </w:rPr>
+              <w:t xml:space="preserve">        "createdOn": "2016-01-01T00:00:00",</w:t>
+            </w:r>
+          </w:p>
+          <w:p>
+            <w:pPr>
+              <w:widowControl w:val="0"/>
+              <w:ind w:right="-260"/>
+              <w:rPr>
+                <w:rFonts w:ascii="Times New Roman" w:hAnsi="Times New Roman" w:cs="Times New Roman"/>
+                <w:color w:val="000000" w:themeColor="text1"/>
+                <w:sz w:val="24"/>
+                <w:szCs w:val="24"/>
+              </w:rPr>
+            </w:pPr>
+            <w:r>
+              <w:rPr>
+                <w:rFonts w:ascii="Times New Roman" w:hAnsi="Times New Roman" w:cs="Times New Roman"/>
+                <w:color w:val="000000" w:themeColor="text1"/>
+                <w:sz w:val="24"/>
+                <w:szCs w:val="24"/>
+              </w:rPr>
+              <w:t xml:space="preserve">        "birthDate": "2016-01-01T00:00:00",</w:t>
+            </w:r>
+          </w:p>
+          <w:p>
+            <w:pPr>
+              <w:widowControl w:val="0"/>
+              <w:ind w:right="-260"/>
+              <w:rPr>
+                <w:rFonts w:ascii="Times New Roman" w:hAnsi="Times New Roman" w:cs="Times New Roman"/>
+                <w:color w:val="000000" w:themeColor="text1"/>
+                <w:sz w:val="24"/>
+                <w:szCs w:val="24"/>
+              </w:rPr>
+            </w:pPr>
+            <w:r>
+              <w:rPr>
+                <w:rFonts w:ascii="Times New Roman" w:hAnsi="Times New Roman" w:cs="Times New Roman"/>
+                <w:color w:val="000000" w:themeColor="text1"/>
+                <w:sz w:val="24"/>
+                <w:szCs w:val="24"/>
+              </w:rPr>
+              <w:t xml:space="preserve">        "LastConnectedOn": "2016-01-01T00:00:00"</w:t>
+            </w:r>
+          </w:p>
+          <w:p>
+            <w:pPr>
+              <w:widowControl w:val="0"/>
+              <w:ind w:right="-260"/>
+              <w:rPr>
+                <w:rFonts w:ascii="Times New Roman" w:hAnsi="Times New Roman" w:cs="Times New Roman"/>
+                <w:color w:val="000000" w:themeColor="text1"/>
+                <w:sz w:val="24"/>
+                <w:szCs w:val="24"/>
+              </w:rPr>
+            </w:pPr>
+            <w:r>
+              <w:rPr>
+                <w:rFonts w:ascii="Times New Roman" w:hAnsi="Times New Roman" w:cs="Times New Roman"/>
+                <w:color w:val="000000" w:themeColor="text1"/>
+                <w:sz w:val="24"/>
+                <w:szCs w:val="24"/>
+              </w:rPr>
+              <w:t xml:space="preserve">      },</w:t>
+            </w:r>
+          </w:p>
+          <w:p>
+            <w:pPr>
+              <w:widowControl w:val="0"/>
+              <w:ind w:right="-260"/>
+              <w:rPr>
+                <w:rFonts w:ascii="Times New Roman" w:hAnsi="Times New Roman" w:cs="Times New Roman"/>
+                <w:color w:val="000000" w:themeColor="text1"/>
+                <w:sz w:val="24"/>
+                <w:szCs w:val="24"/>
+              </w:rPr>
+            </w:pPr>
+            <w:r>
+              <w:rPr>
+                <w:rFonts w:ascii="Times New Roman" w:hAnsi="Times New Roman" w:cs="Times New Roman"/>
+                <w:color w:val="000000" w:themeColor="text1"/>
+                <w:sz w:val="24"/>
+                <w:szCs w:val="24"/>
+              </w:rPr>
               <w:t xml:space="preserve">      "id": 2,</w:t>
             </w:r>
           </w:p>
@@ -16678,7 +17850,6 @@
                 <w:sz w:val="24"/>
                 <w:szCs w:val="24"/>
               </w:rPr>
-              <w:lastRenderedPageBreak/>
               <w:t xml:space="preserve">      "userAuthInfoId": 1</w:t>
             </w:r>
           </w:p>
@@ -17658,7 +18829,6 @@
                 <w:sz w:val="24"/>
                 <w:szCs w:val="24"/>
               </w:rPr>
-              <w:lastRenderedPageBreak/>
               <w:t xml:space="preserve">    "Image": {</w:t>
             </w:r>
           </w:p>
@@ -18113,7 +19283,6 @@
                 <w:sz w:val="24"/>
                 <w:szCs w:val="24"/>
               </w:rPr>
-              <w:lastRenderedPageBreak/>
               <w:t>500 InternalServer Error</w:t>
             </w:r>
           </w:p>
@@ -18317,6 +19486,7 @@
           <w:sz w:val="24"/>
           <w:szCs w:val="24"/>
         </w:rPr>
+        <w:lastRenderedPageBreak/>
         <w:t>10</w:t>
       </w:r>
       <w:r>
@@ -18557,7 +19727,6 @@
           <w:rFonts w:ascii="Times New Roman" w:hAnsi="Times New Roman" w:cs="Times New Roman"/>
           <w:color w:val="000000" w:themeColor="text1"/>
         </w:rPr>
-        <w:lastRenderedPageBreak/>
         <w:t>Response</w:t>
       </w:r>
     </w:p>
@@ -19294,6 +20463,7 @@
                 <w:sz w:val="24"/>
                 <w:szCs w:val="24"/>
               </w:rPr>
+              <w:lastRenderedPageBreak/>
               <w:t xml:space="preserve">  "errorTrace": null</w:t>
             </w:r>
           </w:p>
@@ -19349,6 +20519,7 @@
                 <w:sz w:val="24"/>
                 <w:szCs w:val="24"/>
               </w:rPr>
+              <w:lastRenderedPageBreak/>
               <w:t>500 InternalServer Error</w:t>
             </w:r>
           </w:p>
@@ -19551,7 +20722,6 @@
           <w:sz w:val="24"/>
           <w:szCs w:val="24"/>
         </w:rPr>
-        <w:lastRenderedPageBreak/>
         <w:t>11</w:t>
       </w:r>
       <w:r>
@@ -20410,6 +21580,7 @@
                 <w:sz w:val="24"/>
                 <w:szCs w:val="24"/>
               </w:rPr>
+              <w:lastRenderedPageBreak/>
               <w:t>Update Avatar</w:t>
             </w:r>
             <w:r>
@@ -20650,7 +21821,6 @@
                 <w:sz w:val="24"/>
                 <w:szCs w:val="24"/>
               </w:rPr>
-              <w:lastRenderedPageBreak/>
               <w:t xml:space="preserve">  "wardId": null,</w:t>
             </w:r>
           </w:p>
@@ -21185,7 +22355,17 @@
                 <w:sz w:val="24"/>
                 <w:szCs w:val="24"/>
               </w:rPr>
-              <w:t>500 InternalServer Error</w:t>
+              <w:t xml:space="preserve">500 InternalServer </w:t>
+            </w:r>
+            <w:r>
+              <w:rPr>
+                <w:rFonts w:ascii="Times New Roman" w:eastAsia="Consolas" w:hAnsi="Times New Roman" w:cs="Times New Roman"/>
+                <w:color w:val="000000" w:themeColor="text1"/>
+                <w:sz w:val="24"/>
+                <w:szCs w:val="24"/>
+              </w:rPr>
+              <w:lastRenderedPageBreak/>
+              <w:t>Error</w:t>
             </w:r>
           </w:p>
         </w:tc>
@@ -21217,6 +22397,7 @@
                 <w:sz w:val="24"/>
                 <w:szCs w:val="24"/>
               </w:rPr>
+              <w:lastRenderedPageBreak/>
               <w:t>Lỗi do server</w:t>
             </w:r>
           </w:p>
@@ -21259,6 +22440,7 @@
                 <w:sz w:val="24"/>
                 <w:szCs w:val="24"/>
               </w:rPr>
+              <w:lastRenderedPageBreak/>
               <w:t>"errorCode":"500",</w:t>
             </w:r>
           </w:p>
@@ -21443,7 +22625,6 @@
           <w:rFonts w:ascii="Times New Roman" w:hAnsi="Times New Roman" w:cs="Times New Roman"/>
           <w:color w:val="000000" w:themeColor="text1"/>
         </w:rPr>
-        <w:lastRenderedPageBreak/>
         <w:t>Request</w:t>
       </w:r>
     </w:p>
@@ -22349,6 +23530,7 @@
                 <w:sz w:val="24"/>
                 <w:szCs w:val="24"/>
               </w:rPr>
+              <w:lastRenderedPageBreak/>
               <w:t xml:space="preserve">  "phone": "0985364132",</w:t>
             </w:r>
           </w:p>
@@ -22598,7 +23780,6 @@
                 <w:sz w:val="24"/>
                 <w:szCs w:val="24"/>
               </w:rPr>
-              <w:lastRenderedPageBreak/>
               <w:t xml:space="preserve">  "birthDate": null,</w:t>
             </w:r>
           </w:p>
@@ -23224,6 +24405,7 @@
                 <w:sz w:val="24"/>
                 <w:szCs w:val="24"/>
               </w:rPr>
+              <w:lastRenderedPageBreak/>
               <w:t>}</w:t>
             </w:r>
           </w:p>
@@ -24141,6 +25323,7 @@
                 <w:sz w:val="24"/>
                 <w:szCs w:val="24"/>
               </w:rPr>
+              <w:lastRenderedPageBreak/>
               <w:t xml:space="preserve">    "modifiedOn": null,</w:t>
             </w:r>
           </w:p>
@@ -24393,7 +25576,6 @@
                 <w:sz w:val="24"/>
                 <w:szCs w:val="24"/>
               </w:rPr>
-              <w:lastRenderedPageBreak/>
               <w:t xml:space="preserve">      "price": 50000,</w:t>
             </w:r>
           </w:p>
@@ -24944,16 +26126,7 @@
           <w:sz w:val="24"/>
           <w:szCs w:val="24"/>
         </w:rPr>
-        <w:t>Update</w:t>
-      </w:r>
-      <w:r>
-        <w:rPr>
-          <w:rFonts w:ascii="Times New Roman" w:hAnsi="Times New Roman" w:cs="Times New Roman"/>
-          <w:color w:val="000000" w:themeColor="text1"/>
-          <w:sz w:val="24"/>
-          <w:szCs w:val="24"/>
-        </w:rPr>
-        <w:t>UserInfo</w:t>
+        <w:t>UpdateUserInfo</w:t>
       </w:r>
     </w:p>
     <w:p>
@@ -24974,16 +26147,7 @@
           <w:sz w:val="24"/>
           <w:szCs w:val="24"/>
         </w:rPr>
-        <w:t xml:space="preserve">Update </w:t>
-      </w:r>
-      <w:r>
-        <w:rPr>
-          <w:rFonts w:ascii="Times New Roman" w:hAnsi="Times New Roman" w:cs="Times New Roman"/>
-          <w:color w:val="000000" w:themeColor="text1"/>
-          <w:sz w:val="24"/>
-          <w:szCs w:val="24"/>
-        </w:rPr>
-        <w:t>thông tin user</w:t>
+        <w:t>Update thông tin user</w:t>
       </w:r>
     </w:p>
     <w:p>
@@ -24999,6 +26163,7 @@
           <w:rFonts w:ascii="Times New Roman" w:hAnsi="Times New Roman" w:cs="Times New Roman"/>
           <w:color w:val="000000" w:themeColor="text1"/>
         </w:rPr>
+        <w:lastRenderedPageBreak/>
         <w:t>Request</w:t>
       </w:r>
     </w:p>
@@ -25448,7 +26613,6 @@
                 <w:sz w:val="24"/>
                 <w:szCs w:val="24"/>
               </w:rPr>
-              <w:lastRenderedPageBreak/>
               <w:t>firstname</w:t>
             </w:r>
           </w:p>
@@ -25942,7 +27106,6 @@
                 <w:sz w:val="24"/>
                 <w:szCs w:val="24"/>
               </w:rPr>
-              <w:lastRenderedPageBreak/>
               <w:t>Int</w:t>
             </w:r>
           </w:p>
@@ -26003,7 +27166,6 @@
                 <w:sz w:val="24"/>
                 <w:szCs w:val="24"/>
               </w:rPr>
-              <w:lastRenderedPageBreak/>
               <w:t>String</w:t>
             </w:r>
           </w:p>
@@ -26177,6 +27339,1028 @@
                 <w:szCs w:val="24"/>
               </w:rPr>
             </w:pPr>
+          </w:p>
+        </w:tc>
+      </w:tr>
+    </w:tbl>
+    <w:p>
+      <w:pPr>
+        <w:widowControl w:val="0"/>
+        <w:rPr>
+          <w:rFonts w:ascii="Times New Roman" w:hAnsi="Times New Roman" w:cs="Times New Roman"/>
+          <w:color w:val="000000" w:themeColor="text1"/>
+          <w:sz w:val="24"/>
+          <w:szCs w:val="24"/>
+        </w:rPr>
+      </w:pPr>
+    </w:p>
+    <w:p>
+      <w:pPr>
+        <w:pStyle w:val="Heading3"/>
+        <w:rPr>
+          <w:rFonts w:ascii="Times New Roman" w:hAnsi="Times New Roman" w:cs="Times New Roman"/>
+          <w:color w:val="000000" w:themeColor="text1"/>
+        </w:rPr>
+      </w:pPr>
+      <w:r>
+        <w:rPr>
+          <w:rFonts w:ascii="Times New Roman" w:hAnsi="Times New Roman" w:cs="Times New Roman"/>
+          <w:color w:val="000000" w:themeColor="text1"/>
+        </w:rPr>
+        <w:lastRenderedPageBreak/>
+        <w:t>Response</w:t>
+      </w:r>
+    </w:p>
+    <w:tbl>
+      <w:tblPr>
+        <w:tblW w:w="8920" w:type="dxa"/>
+        <w:tblBorders>
+          <w:top w:val="single" w:sz="8" w:space="0" w:color="000000"/>
+          <w:left w:val="single" w:sz="8" w:space="0" w:color="000000"/>
+          <w:bottom w:val="single" w:sz="8" w:space="0" w:color="000000"/>
+          <w:right w:val="single" w:sz="8" w:space="0" w:color="000000"/>
+          <w:insideH w:val="single" w:sz="8" w:space="0" w:color="000000"/>
+          <w:insideV w:val="single" w:sz="8" w:space="0" w:color="000000"/>
+        </w:tblBorders>
+        <w:tblLayout w:type="fixed"/>
+        <w:tblLook w:val="0600" w:firstRow="0" w:lastRow="0" w:firstColumn="0" w:lastColumn="0" w:noHBand="1" w:noVBand="1"/>
+      </w:tblPr>
+      <w:tblGrid>
+        <w:gridCol w:w="1520"/>
+        <w:gridCol w:w="7400"/>
+      </w:tblGrid>
+      <w:tr>
+        <w:tc>
+          <w:tcPr>
+            <w:tcW w:w="1520" w:type="dxa"/>
+            <w:shd w:val="clear" w:color="auto" w:fill="CFE2F3"/>
+            <w:tcMar>
+              <w:top w:w="100" w:type="dxa"/>
+              <w:left w:w="100" w:type="dxa"/>
+              <w:bottom w:w="100" w:type="dxa"/>
+              <w:right w:w="100" w:type="dxa"/>
+            </w:tcMar>
+          </w:tcPr>
+          <w:p>
+            <w:pPr>
+              <w:widowControl w:val="0"/>
+              <w:ind w:right="-260"/>
+              <w:rPr>
+                <w:rFonts w:ascii="Times New Roman" w:hAnsi="Times New Roman" w:cs="Times New Roman"/>
+                <w:color w:val="000000" w:themeColor="text1"/>
+                <w:sz w:val="24"/>
+                <w:szCs w:val="24"/>
+              </w:rPr>
+            </w:pPr>
+            <w:r>
+              <w:rPr>
+                <w:rFonts w:ascii="Times New Roman" w:hAnsi="Times New Roman" w:cs="Times New Roman"/>
+                <w:b/>
+                <w:color w:val="000000" w:themeColor="text1"/>
+                <w:sz w:val="24"/>
+                <w:szCs w:val="24"/>
+                <w:shd w:val="clear" w:color="auto" w:fill="CFE2F3"/>
+              </w:rPr>
+              <w:t>Code</w:t>
+            </w:r>
+          </w:p>
+        </w:tc>
+        <w:tc>
+          <w:tcPr>
+            <w:tcW w:w="7400" w:type="dxa"/>
+            <w:shd w:val="clear" w:color="auto" w:fill="CFE2F3"/>
+            <w:tcMar>
+              <w:top w:w="100" w:type="dxa"/>
+              <w:left w:w="100" w:type="dxa"/>
+              <w:bottom w:w="100" w:type="dxa"/>
+              <w:right w:w="100" w:type="dxa"/>
+            </w:tcMar>
+          </w:tcPr>
+          <w:p>
+            <w:pPr>
+              <w:widowControl w:val="0"/>
+              <w:ind w:right="-260"/>
+              <w:rPr>
+                <w:rFonts w:ascii="Times New Roman" w:hAnsi="Times New Roman" w:cs="Times New Roman"/>
+                <w:color w:val="000000" w:themeColor="text1"/>
+                <w:sz w:val="24"/>
+                <w:szCs w:val="24"/>
+              </w:rPr>
+            </w:pPr>
+            <w:r>
+              <w:rPr>
+                <w:rFonts w:ascii="Times New Roman" w:hAnsi="Times New Roman" w:cs="Times New Roman"/>
+                <w:b/>
+                <w:color w:val="000000" w:themeColor="text1"/>
+                <w:sz w:val="24"/>
+                <w:szCs w:val="24"/>
+                <w:shd w:val="clear" w:color="auto" w:fill="CFE2F3"/>
+              </w:rPr>
+              <w:t>Response</w:t>
+            </w:r>
+          </w:p>
+        </w:tc>
+      </w:tr>
+      <w:tr>
+        <w:tc>
+          <w:tcPr>
+            <w:tcW w:w="1520" w:type="dxa"/>
+            <w:tcMar>
+              <w:top w:w="100" w:type="dxa"/>
+              <w:left w:w="100" w:type="dxa"/>
+              <w:bottom w:w="100" w:type="dxa"/>
+              <w:right w:w="100" w:type="dxa"/>
+            </w:tcMar>
+          </w:tcPr>
+          <w:p>
+            <w:pPr>
+              <w:widowControl w:val="0"/>
+              <w:ind w:right="-260"/>
+              <w:rPr>
+                <w:rFonts w:ascii="Times New Roman" w:hAnsi="Times New Roman" w:cs="Times New Roman"/>
+                <w:color w:val="000000" w:themeColor="text1"/>
+                <w:sz w:val="24"/>
+                <w:szCs w:val="24"/>
+              </w:rPr>
+            </w:pPr>
+            <w:r>
+              <w:rPr>
+                <w:rFonts w:ascii="Times New Roman" w:hAnsi="Times New Roman" w:cs="Times New Roman"/>
+                <w:color w:val="000000" w:themeColor="text1"/>
+                <w:sz w:val="24"/>
+                <w:szCs w:val="24"/>
+              </w:rPr>
+              <w:t>200 OK</w:t>
+            </w:r>
+          </w:p>
+        </w:tc>
+        <w:tc>
+          <w:tcPr>
+            <w:tcW w:w="7400" w:type="dxa"/>
+            <w:tcMar>
+              <w:top w:w="100" w:type="dxa"/>
+              <w:left w:w="100" w:type="dxa"/>
+              <w:bottom w:w="100" w:type="dxa"/>
+              <w:right w:w="100" w:type="dxa"/>
+            </w:tcMar>
+          </w:tcPr>
+          <w:p>
+            <w:pPr>
+              <w:widowControl w:val="0"/>
+              <w:ind w:right="-260"/>
+              <w:rPr>
+                <w:rFonts w:ascii="Times New Roman" w:hAnsi="Times New Roman" w:cs="Times New Roman"/>
+                <w:b/>
+                <w:color w:val="000000" w:themeColor="text1"/>
+                <w:sz w:val="24"/>
+                <w:szCs w:val="24"/>
+              </w:rPr>
+            </w:pPr>
+            <w:r>
+              <w:rPr>
+                <w:rFonts w:ascii="Times New Roman" w:hAnsi="Times New Roman" w:cs="Times New Roman"/>
+                <w:b/>
+                <w:color w:val="000000" w:themeColor="text1"/>
+                <w:sz w:val="24"/>
+                <w:szCs w:val="24"/>
+              </w:rPr>
+              <w:t>Response trả về dữ liệu kiể</w:t>
+            </w:r>
+            <w:r>
+              <w:rPr>
+                <w:rFonts w:ascii="Times New Roman" w:hAnsi="Times New Roman" w:cs="Times New Roman"/>
+                <w:b/>
+                <w:color w:val="000000" w:themeColor="text1"/>
+                <w:sz w:val="24"/>
+                <w:szCs w:val="24"/>
+              </w:rPr>
+              <w:t>u JSON</w:t>
+            </w:r>
+          </w:p>
+          <w:p>
+            <w:pPr>
+              <w:widowControl w:val="0"/>
+              <w:ind w:right="-260"/>
+              <w:rPr>
+                <w:rFonts w:ascii="Times New Roman" w:hAnsi="Times New Roman" w:cs="Times New Roman"/>
+                <w:color w:val="000000" w:themeColor="text1"/>
+                <w:sz w:val="24"/>
+                <w:szCs w:val="24"/>
+              </w:rPr>
+            </w:pPr>
+            <w:r>
+              <w:rPr>
+                <w:rFonts w:ascii="Times New Roman" w:hAnsi="Times New Roman" w:cs="Times New Roman"/>
+                <w:color w:val="000000" w:themeColor="text1"/>
+                <w:sz w:val="24"/>
+                <w:szCs w:val="24"/>
+              </w:rPr>
+              <w:t>Update User Info thành công sẽ trả về</w:t>
+            </w:r>
+          </w:p>
+          <w:p>
+            <w:pPr>
+              <w:widowControl w:val="0"/>
+              <w:ind w:right="-260"/>
+              <w:rPr>
+                <w:rFonts w:ascii="Times New Roman" w:hAnsi="Times New Roman" w:cs="Times New Roman"/>
+                <w:color w:val="000000" w:themeColor="text1"/>
+                <w:sz w:val="24"/>
+                <w:szCs w:val="24"/>
+              </w:rPr>
+            </w:pPr>
+            <w:r>
+              <w:rPr>
+                <w:rFonts w:ascii="Times New Roman" w:hAnsi="Times New Roman" w:cs="Times New Roman"/>
+                <w:color w:val="000000" w:themeColor="text1"/>
+                <w:sz w:val="24"/>
+                <w:szCs w:val="24"/>
+              </w:rPr>
+              <w:t>{</w:t>
+            </w:r>
+          </w:p>
+          <w:p>
+            <w:pPr>
+              <w:widowControl w:val="0"/>
+              <w:ind w:right="-260"/>
+              <w:rPr>
+                <w:rFonts w:ascii="Times New Roman" w:hAnsi="Times New Roman" w:cs="Times New Roman"/>
+                <w:color w:val="000000" w:themeColor="text1"/>
+                <w:sz w:val="24"/>
+                <w:szCs w:val="24"/>
+              </w:rPr>
+            </w:pPr>
+            <w:r>
+              <w:rPr>
+                <w:rFonts w:ascii="Times New Roman" w:hAnsi="Times New Roman" w:cs="Times New Roman"/>
+                <w:color w:val="000000" w:themeColor="text1"/>
+                <w:sz w:val="24"/>
+                <w:szCs w:val="24"/>
+              </w:rPr>
+              <w:t xml:space="preserve">  "id": 1,</w:t>
+            </w:r>
+          </w:p>
+          <w:p>
+            <w:pPr>
+              <w:widowControl w:val="0"/>
+              <w:ind w:right="-260"/>
+              <w:rPr>
+                <w:rFonts w:ascii="Times New Roman" w:hAnsi="Times New Roman" w:cs="Times New Roman"/>
+                <w:color w:val="000000" w:themeColor="text1"/>
+                <w:sz w:val="24"/>
+                <w:szCs w:val="24"/>
+              </w:rPr>
+            </w:pPr>
+            <w:r>
+              <w:rPr>
+                <w:rFonts w:ascii="Times New Roman" w:hAnsi="Times New Roman" w:cs="Times New Roman"/>
+                <w:color w:val="000000" w:themeColor="text1"/>
+                <w:sz w:val="24"/>
+                <w:szCs w:val="24"/>
+              </w:rPr>
+              <w:t xml:space="preserve">  "email": "huynhducdangkhoa@gmail.com",</w:t>
+            </w:r>
+          </w:p>
+          <w:p>
+            <w:pPr>
+              <w:widowControl w:val="0"/>
+              <w:ind w:right="-260"/>
+              <w:rPr>
+                <w:rFonts w:ascii="Times New Roman" w:hAnsi="Times New Roman" w:cs="Times New Roman"/>
+                <w:color w:val="000000" w:themeColor="text1"/>
+                <w:sz w:val="24"/>
+                <w:szCs w:val="24"/>
+              </w:rPr>
+            </w:pPr>
+            <w:r>
+              <w:rPr>
+                <w:rFonts w:ascii="Times New Roman" w:hAnsi="Times New Roman" w:cs="Times New Roman"/>
+                <w:color w:val="000000" w:themeColor="text1"/>
+                <w:sz w:val="24"/>
+                <w:szCs w:val="24"/>
+              </w:rPr>
+              <w:t xml:space="preserve">  "phone": "09853641321",</w:t>
+            </w:r>
+          </w:p>
+          <w:p>
+            <w:pPr>
+              <w:widowControl w:val="0"/>
+              <w:ind w:right="-260"/>
+              <w:rPr>
+                <w:rFonts w:ascii="Times New Roman" w:hAnsi="Times New Roman" w:cs="Times New Roman"/>
+                <w:color w:val="000000" w:themeColor="text1"/>
+                <w:sz w:val="24"/>
+                <w:szCs w:val="24"/>
+              </w:rPr>
+            </w:pPr>
+            <w:r>
+              <w:rPr>
+                <w:rFonts w:ascii="Times New Roman" w:hAnsi="Times New Roman" w:cs="Times New Roman"/>
+                <w:color w:val="000000" w:themeColor="text1"/>
+                <w:sz w:val="24"/>
+                <w:szCs w:val="24"/>
+              </w:rPr>
+              <w:t xml:space="preserve">  "firstName": "Khoa",</w:t>
+            </w:r>
+          </w:p>
+          <w:p>
+            <w:pPr>
+              <w:widowControl w:val="0"/>
+              <w:ind w:right="-260"/>
+              <w:rPr>
+                <w:rFonts w:ascii="Times New Roman" w:hAnsi="Times New Roman" w:cs="Times New Roman"/>
+                <w:color w:val="000000" w:themeColor="text1"/>
+                <w:sz w:val="24"/>
+                <w:szCs w:val="24"/>
+              </w:rPr>
+            </w:pPr>
+            <w:r>
+              <w:rPr>
+                <w:rFonts w:ascii="Times New Roman" w:hAnsi="Times New Roman" w:cs="Times New Roman"/>
+                <w:color w:val="000000" w:themeColor="text1"/>
+                <w:sz w:val="24"/>
+                <w:szCs w:val="24"/>
+              </w:rPr>
+              <w:t xml:space="preserve">  "lastName": "Huynh",</w:t>
+            </w:r>
+          </w:p>
+          <w:p>
+            <w:pPr>
+              <w:widowControl w:val="0"/>
+              <w:ind w:right="-260"/>
+              <w:rPr>
+                <w:rFonts w:ascii="Times New Roman" w:hAnsi="Times New Roman" w:cs="Times New Roman"/>
+                <w:color w:val="000000" w:themeColor="text1"/>
+                <w:sz w:val="24"/>
+                <w:szCs w:val="24"/>
+              </w:rPr>
+            </w:pPr>
+            <w:r>
+              <w:rPr>
+                <w:rFonts w:ascii="Times New Roman" w:hAnsi="Times New Roman" w:cs="Times New Roman"/>
+                <w:color w:val="000000" w:themeColor="text1"/>
+                <w:sz w:val="24"/>
+                <w:szCs w:val="24"/>
+              </w:rPr>
+              <w:t xml:space="preserve">  "nationality": "VietNam",</w:t>
+            </w:r>
+          </w:p>
+          <w:p>
+            <w:pPr>
+              <w:widowControl w:val="0"/>
+              <w:ind w:right="-260"/>
+              <w:rPr>
+                <w:rFonts w:ascii="Times New Roman" w:hAnsi="Times New Roman" w:cs="Times New Roman"/>
+                <w:color w:val="000000" w:themeColor="text1"/>
+                <w:sz w:val="24"/>
+                <w:szCs w:val="24"/>
+              </w:rPr>
+            </w:pPr>
+            <w:r>
+              <w:rPr>
+                <w:rFonts w:ascii="Times New Roman" w:hAnsi="Times New Roman" w:cs="Times New Roman"/>
+                <w:color w:val="000000" w:themeColor="text1"/>
+                <w:sz w:val="24"/>
+                <w:szCs w:val="24"/>
+              </w:rPr>
+              <w:t xml:space="preserve">  "languages": "es",</w:t>
+            </w:r>
+          </w:p>
+          <w:p>
+            <w:pPr>
+              <w:widowControl w:val="0"/>
+              <w:ind w:right="-260"/>
+              <w:rPr>
+                <w:rFonts w:ascii="Times New Roman" w:hAnsi="Times New Roman" w:cs="Times New Roman"/>
+                <w:color w:val="000000" w:themeColor="text1"/>
+                <w:sz w:val="24"/>
+                <w:szCs w:val="24"/>
+              </w:rPr>
+            </w:pPr>
+            <w:r>
+              <w:rPr>
+                <w:rFonts w:ascii="Times New Roman" w:hAnsi="Times New Roman" w:cs="Times New Roman"/>
+                <w:color w:val="000000" w:themeColor="text1"/>
+                <w:sz w:val="24"/>
+                <w:szCs w:val="24"/>
+              </w:rPr>
+              <w:t xml:space="preserve">  "provinceId": null,</w:t>
+            </w:r>
+          </w:p>
+          <w:p>
+            <w:pPr>
+              <w:widowControl w:val="0"/>
+              <w:ind w:right="-260"/>
+              <w:rPr>
+                <w:rFonts w:ascii="Times New Roman" w:hAnsi="Times New Roman" w:cs="Times New Roman"/>
+                <w:color w:val="000000" w:themeColor="text1"/>
+                <w:sz w:val="24"/>
+                <w:szCs w:val="24"/>
+              </w:rPr>
+            </w:pPr>
+            <w:r>
+              <w:rPr>
+                <w:rFonts w:ascii="Times New Roman" w:hAnsi="Times New Roman" w:cs="Times New Roman"/>
+                <w:color w:val="000000" w:themeColor="text1"/>
+                <w:sz w:val="24"/>
+                <w:szCs w:val="24"/>
+              </w:rPr>
+              <w:t xml:space="preserve">  "districtId": null,</w:t>
+            </w:r>
+          </w:p>
+          <w:p>
+            <w:pPr>
+              <w:widowControl w:val="0"/>
+              <w:ind w:right="-260"/>
+              <w:rPr>
+                <w:rFonts w:ascii="Times New Roman" w:hAnsi="Times New Roman" w:cs="Times New Roman"/>
+                <w:color w:val="000000" w:themeColor="text1"/>
+                <w:sz w:val="24"/>
+                <w:szCs w:val="24"/>
+              </w:rPr>
+            </w:pPr>
+            <w:r>
+              <w:rPr>
+                <w:rFonts w:ascii="Times New Roman" w:hAnsi="Times New Roman" w:cs="Times New Roman"/>
+                <w:color w:val="000000" w:themeColor="text1"/>
+                <w:sz w:val="24"/>
+                <w:szCs w:val="24"/>
+              </w:rPr>
+              <w:t xml:space="preserve">  "wardId": null,</w:t>
+            </w:r>
+          </w:p>
+          <w:p>
+            <w:pPr>
+              <w:widowControl w:val="0"/>
+              <w:ind w:right="-260"/>
+              <w:rPr>
+                <w:rFonts w:ascii="Times New Roman" w:hAnsi="Times New Roman" w:cs="Times New Roman"/>
+                <w:color w:val="000000" w:themeColor="text1"/>
+                <w:sz w:val="24"/>
+                <w:szCs w:val="24"/>
+              </w:rPr>
+            </w:pPr>
+            <w:r>
+              <w:rPr>
+                <w:rFonts w:ascii="Times New Roman" w:hAnsi="Times New Roman" w:cs="Times New Roman"/>
+                <w:color w:val="000000" w:themeColor="text1"/>
+                <w:sz w:val="24"/>
+                <w:szCs w:val="24"/>
+              </w:rPr>
+              <w:t xml:space="preserve">  "avatarThumbnail": "hat.jpg",</w:t>
+            </w:r>
+          </w:p>
+          <w:p>
+            <w:pPr>
+              <w:widowControl w:val="0"/>
+              <w:ind w:right="-260"/>
+              <w:rPr>
+                <w:rFonts w:ascii="Times New Roman" w:hAnsi="Times New Roman" w:cs="Times New Roman"/>
+                <w:color w:val="000000" w:themeColor="text1"/>
+                <w:sz w:val="24"/>
+                <w:szCs w:val="24"/>
+              </w:rPr>
+            </w:pPr>
+            <w:r>
+              <w:rPr>
+                <w:rFonts w:ascii="Times New Roman" w:hAnsi="Times New Roman" w:cs="Times New Roman"/>
+                <w:color w:val="000000" w:themeColor="text1"/>
+                <w:sz w:val="24"/>
+                <w:szCs w:val="24"/>
+              </w:rPr>
+              <w:t xml:space="preserve">  "coverThumbnail": "hat/jpg",</w:t>
+            </w:r>
+          </w:p>
+          <w:p>
+            <w:pPr>
+              <w:widowControl w:val="0"/>
+              <w:ind w:right="-260"/>
+              <w:rPr>
+                <w:rFonts w:ascii="Times New Roman" w:hAnsi="Times New Roman" w:cs="Times New Roman"/>
+                <w:color w:val="000000" w:themeColor="text1"/>
+                <w:sz w:val="24"/>
+                <w:szCs w:val="24"/>
+              </w:rPr>
+            </w:pPr>
+            <w:r>
+              <w:rPr>
+                <w:rFonts w:ascii="Times New Roman" w:hAnsi="Times New Roman" w:cs="Times New Roman"/>
+                <w:color w:val="000000" w:themeColor="text1"/>
+                <w:sz w:val="24"/>
+                <w:szCs w:val="24"/>
+              </w:rPr>
+              <w:t xml:space="preserve">  "createdOn": "2016-01-01T00:00:00",</w:t>
+            </w:r>
+          </w:p>
+          <w:p>
+            <w:pPr>
+              <w:widowControl w:val="0"/>
+              <w:ind w:right="-260"/>
+              <w:rPr>
+                <w:rFonts w:ascii="Times New Roman" w:hAnsi="Times New Roman" w:cs="Times New Roman"/>
+                <w:color w:val="000000" w:themeColor="text1"/>
+                <w:sz w:val="24"/>
+                <w:szCs w:val="24"/>
+              </w:rPr>
+            </w:pPr>
+            <w:r>
+              <w:rPr>
+                <w:rFonts w:ascii="Times New Roman" w:hAnsi="Times New Roman" w:cs="Times New Roman"/>
+                <w:color w:val="000000" w:themeColor="text1"/>
+                <w:sz w:val="24"/>
+                <w:szCs w:val="24"/>
+              </w:rPr>
+              <w:t xml:space="preserve">  "birthDate": "2016-01-01T00:00:00",</w:t>
+            </w:r>
+          </w:p>
+          <w:p>
+            <w:pPr>
+              <w:widowControl w:val="0"/>
+              <w:ind w:right="-260"/>
+              <w:rPr>
+                <w:rFonts w:ascii="Times New Roman" w:hAnsi="Times New Roman" w:cs="Times New Roman"/>
+                <w:color w:val="000000" w:themeColor="text1"/>
+                <w:sz w:val="24"/>
+                <w:szCs w:val="24"/>
+              </w:rPr>
+            </w:pPr>
+            <w:r>
+              <w:rPr>
+                <w:rFonts w:ascii="Times New Roman" w:hAnsi="Times New Roman" w:cs="Times New Roman"/>
+                <w:color w:val="000000" w:themeColor="text1"/>
+                <w:sz w:val="24"/>
+                <w:szCs w:val="24"/>
+              </w:rPr>
+              <w:t xml:space="preserve">  "LastConnectedOn": "2016-01-01T00:00:00"</w:t>
+            </w:r>
+          </w:p>
+          <w:p>
+            <w:pPr>
+              <w:widowControl w:val="0"/>
+              <w:ind w:right="-260"/>
+              <w:rPr>
+                <w:rFonts w:ascii="Times New Roman" w:hAnsi="Times New Roman" w:cs="Times New Roman"/>
+                <w:color w:val="000000" w:themeColor="text1"/>
+                <w:sz w:val="24"/>
+                <w:szCs w:val="24"/>
+              </w:rPr>
+            </w:pPr>
+            <w:r>
+              <w:rPr>
+                <w:rFonts w:ascii="Times New Roman" w:hAnsi="Times New Roman" w:cs="Times New Roman"/>
+                <w:color w:val="000000" w:themeColor="text1"/>
+                <w:sz w:val="24"/>
+                <w:szCs w:val="24"/>
+              </w:rPr>
+              <w:t>}</w:t>
+            </w:r>
+          </w:p>
+        </w:tc>
+      </w:tr>
+      <w:tr>
+        <w:tc>
+          <w:tcPr>
+            <w:tcW w:w="1520" w:type="dxa"/>
+            <w:tcMar>
+              <w:top w:w="100" w:type="dxa"/>
+              <w:left w:w="100" w:type="dxa"/>
+              <w:bottom w:w="100" w:type="dxa"/>
+              <w:right w:w="100" w:type="dxa"/>
+            </w:tcMar>
+          </w:tcPr>
+          <w:p>
+            <w:pPr>
+              <w:widowControl w:val="0"/>
+              <w:ind w:right="-260"/>
+              <w:rPr>
+                <w:rFonts w:ascii="Times New Roman" w:eastAsia="Consolas" w:hAnsi="Times New Roman" w:cs="Times New Roman"/>
+                <w:color w:val="000000" w:themeColor="text1"/>
+                <w:sz w:val="24"/>
+                <w:szCs w:val="24"/>
+              </w:rPr>
+            </w:pPr>
+            <w:r>
+              <w:rPr>
+                <w:rFonts w:ascii="Times New Roman" w:eastAsia="Consolas" w:hAnsi="Times New Roman" w:cs="Times New Roman"/>
+                <w:color w:val="000000" w:themeColor="text1"/>
+                <w:sz w:val="24"/>
+                <w:szCs w:val="24"/>
+              </w:rPr>
+              <w:t>500 InternalServer Error</w:t>
+            </w:r>
+          </w:p>
+        </w:tc>
+        <w:tc>
+          <w:tcPr>
+            <w:tcW w:w="7400" w:type="dxa"/>
+            <w:tcMar>
+              <w:top w:w="100" w:type="dxa"/>
+              <w:left w:w="100" w:type="dxa"/>
+              <w:bottom w:w="100" w:type="dxa"/>
+              <w:right w:w="100" w:type="dxa"/>
+            </w:tcMar>
+          </w:tcPr>
+          <w:p>
+            <w:pPr>
+              <w:widowControl w:val="0"/>
+              <w:ind w:right="-260"/>
+              <w:rPr>
+                <w:rFonts w:ascii="Times New Roman" w:hAnsi="Times New Roman" w:cs="Times New Roman"/>
+                <w:color w:val="000000" w:themeColor="text1"/>
+                <w:sz w:val="24"/>
+                <w:szCs w:val="24"/>
+              </w:rPr>
+            </w:pPr>
+            <w:r>
+              <w:rPr>
+                <w:rFonts w:ascii="Times New Roman" w:hAnsi="Times New Roman" w:cs="Times New Roman"/>
+                <w:color w:val="000000" w:themeColor="text1"/>
+                <w:sz w:val="24"/>
+                <w:szCs w:val="24"/>
+              </w:rPr>
+              <w:t>Lỗi do server</w:t>
+            </w:r>
+          </w:p>
+          <w:p>
+            <w:pPr>
+              <w:widowControl w:val="0"/>
+              <w:ind w:right="-260"/>
+              <w:rPr>
+                <w:rFonts w:ascii="Times New Roman" w:hAnsi="Times New Roman" w:cs="Times New Roman"/>
+                <w:color w:val="000000" w:themeColor="text1"/>
+                <w:sz w:val="24"/>
+                <w:szCs w:val="24"/>
+              </w:rPr>
+            </w:pPr>
+            <w:r>
+              <w:rPr>
+                <w:rFonts w:ascii="Times New Roman" w:hAnsi="Times New Roman" w:cs="Times New Roman"/>
+                <w:color w:val="000000" w:themeColor="text1"/>
+                <w:sz w:val="24"/>
+                <w:szCs w:val="24"/>
+              </w:rPr>
+              <w:t>{</w:t>
+            </w:r>
+          </w:p>
+          <w:p>
+            <w:pPr>
+              <w:widowControl w:val="0"/>
+              <w:ind w:right="-260"/>
+              <w:rPr>
+                <w:rFonts w:ascii="Times New Roman" w:hAnsi="Times New Roman" w:cs="Times New Roman"/>
+                <w:color w:val="000000" w:themeColor="text1"/>
+                <w:sz w:val="24"/>
+                <w:szCs w:val="24"/>
+              </w:rPr>
+            </w:pPr>
+            <w:r>
+              <w:rPr>
+                <w:rFonts w:ascii="Times New Roman" w:hAnsi="Times New Roman" w:cs="Times New Roman"/>
+                <w:color w:val="000000" w:themeColor="text1"/>
+                <w:sz w:val="24"/>
+                <w:szCs w:val="24"/>
+              </w:rPr>
+              <w:t>"errorCode":"500",</w:t>
+            </w:r>
+          </w:p>
+          <w:p>
+            <w:pPr>
+              <w:widowControl w:val="0"/>
+              <w:ind w:right="-260"/>
+              <w:rPr>
+                <w:rFonts w:ascii="Times New Roman" w:hAnsi="Times New Roman" w:cs="Times New Roman"/>
+                <w:color w:val="000000" w:themeColor="text1"/>
+                <w:sz w:val="24"/>
+                <w:szCs w:val="24"/>
+              </w:rPr>
+            </w:pPr>
+            <w:r>
+              <w:rPr>
+                <w:rFonts w:ascii="Times New Roman" w:hAnsi="Times New Roman" w:cs="Times New Roman"/>
+                <w:color w:val="000000" w:themeColor="text1"/>
+                <w:sz w:val="24"/>
+                <w:szCs w:val="24"/>
+              </w:rPr>
+              <w:t>"errorDes":"</w:t>
+            </w:r>
+            <w:r>
+              <w:rPr>
+                <w:rFonts w:ascii="Times New Roman" w:hAnsi="Times New Roman" w:cs="Times New Roman"/>
+                <w:sz w:val="24"/>
+                <w:szCs w:val="24"/>
+              </w:rPr>
+              <w:t>Server error</w:t>
+            </w:r>
+            <w:r>
+              <w:rPr>
+                <w:rFonts w:ascii="Times New Roman" w:hAnsi="Times New Roman" w:cs="Times New Roman"/>
+                <w:color w:val="000000" w:themeColor="text1"/>
+                <w:sz w:val="24"/>
+                <w:szCs w:val="24"/>
+              </w:rPr>
+              <w:t>",</w:t>
+            </w:r>
+          </w:p>
+          <w:p>
+            <w:pPr>
+              <w:widowControl w:val="0"/>
+              <w:ind w:right="-260"/>
+              <w:rPr>
+                <w:rFonts w:ascii="Times New Roman" w:hAnsi="Times New Roman" w:cs="Times New Roman"/>
+                <w:color w:val="000000" w:themeColor="text1"/>
+                <w:sz w:val="24"/>
+                <w:szCs w:val="24"/>
+              </w:rPr>
+            </w:pPr>
+            <w:r>
+              <w:rPr>
+                <w:rFonts w:ascii="Times New Roman" w:hAnsi="Times New Roman" w:cs="Times New Roman"/>
+                <w:color w:val="000000" w:themeColor="text1"/>
+                <w:sz w:val="24"/>
+                <w:szCs w:val="24"/>
+              </w:rPr>
+              <w:t>"errorMsg":"Server hiện tại đang gặp lỗi, xin vui lòng đợi cập nhật",</w:t>
+            </w:r>
+          </w:p>
+          <w:p>
+            <w:pPr>
+              <w:widowControl w:val="0"/>
+              <w:ind w:right="-260"/>
+              <w:rPr>
+                <w:rFonts w:ascii="Times New Roman" w:hAnsi="Times New Roman" w:cs="Times New Roman"/>
+                <w:color w:val="000000" w:themeColor="text1"/>
+                <w:sz w:val="24"/>
+                <w:szCs w:val="24"/>
+              </w:rPr>
+            </w:pPr>
+            <w:r>
+              <w:rPr>
+                <w:rFonts w:ascii="Times New Roman" w:hAnsi="Times New Roman" w:cs="Times New Roman"/>
+                <w:color w:val="000000" w:themeColor="text1"/>
+                <w:sz w:val="24"/>
+                <w:szCs w:val="24"/>
+              </w:rPr>
+              <w:t>"errorTrace":"Error_Trace"</w:t>
+            </w:r>
+          </w:p>
+          <w:p>
+            <w:pPr>
+              <w:widowControl w:val="0"/>
+              <w:ind w:right="-260"/>
+              <w:rPr>
+                <w:rFonts w:ascii="Times New Roman" w:hAnsi="Times New Roman" w:cs="Times New Roman"/>
+                <w:color w:val="000000" w:themeColor="text1"/>
+                <w:sz w:val="24"/>
+                <w:szCs w:val="24"/>
+              </w:rPr>
+            </w:pPr>
+            <w:r>
+              <w:rPr>
+                <w:rFonts w:ascii="Times New Roman" w:hAnsi="Times New Roman" w:cs="Times New Roman"/>
+                <w:color w:val="000000" w:themeColor="text1"/>
+                <w:sz w:val="24"/>
+                <w:szCs w:val="24"/>
+              </w:rPr>
+              <w:t>}</w:t>
+            </w:r>
+          </w:p>
+        </w:tc>
+      </w:tr>
+    </w:tbl>
+    <w:p/>
+    <w:p>
+      <w:pPr>
+        <w:pStyle w:val="Heading2"/>
+        <w:keepNext w:val="0"/>
+        <w:keepLines w:val="0"/>
+        <w:widowControl w:val="0"/>
+        <w:contextualSpacing w:val="0"/>
+        <w:rPr>
+          <w:rFonts w:ascii="Times New Roman" w:hAnsi="Times New Roman" w:cs="Times New Roman"/>
+          <w:color w:val="000000" w:themeColor="text1"/>
+          <w:sz w:val="24"/>
+          <w:szCs w:val="24"/>
+        </w:rPr>
+      </w:pPr>
+      <w:r>
+        <w:rPr>
+          <w:rFonts w:ascii="Times New Roman" w:hAnsi="Times New Roman" w:cs="Times New Roman"/>
+          <w:color w:val="000000" w:themeColor="text1"/>
+          <w:sz w:val="24"/>
+          <w:szCs w:val="24"/>
+        </w:rPr>
+        <w:t>15</w:t>
+      </w:r>
+      <w:r>
+        <w:rPr>
+          <w:rFonts w:ascii="Times New Roman" w:hAnsi="Times New Roman" w:cs="Times New Roman"/>
+          <w:color w:val="000000" w:themeColor="text1"/>
+          <w:sz w:val="24"/>
+          <w:szCs w:val="24"/>
+        </w:rPr>
+        <w:t xml:space="preserve">. </w:t>
+      </w:r>
+      <w:r>
+        <w:rPr>
+          <w:rFonts w:ascii="Times New Roman" w:hAnsi="Times New Roman" w:cs="Times New Roman"/>
+          <w:color w:val="000000" w:themeColor="text1"/>
+          <w:sz w:val="24"/>
+          <w:szCs w:val="24"/>
+        </w:rPr>
+        <w:t>GetUserPetImages</w:t>
+      </w:r>
+    </w:p>
+    <w:p>
+      <w:pPr>
+        <w:widowControl w:val="0"/>
+        <w:ind w:right="-260"/>
+        <w:rPr>
+          <w:rFonts w:ascii="Times New Roman" w:hAnsi="Times New Roman" w:cs="Times New Roman"/>
+          <w:color w:val="000000" w:themeColor="text1"/>
+          <w:sz w:val="24"/>
+          <w:szCs w:val="24"/>
+        </w:rPr>
+      </w:pPr>
+      <w:r>
+        <w:rPr>
+          <w:rFonts w:ascii="Times New Roman" w:hAnsi="Times New Roman" w:cs="Times New Roman"/>
+          <w:color w:val="000000" w:themeColor="text1"/>
+          <w:sz w:val="24"/>
+          <w:szCs w:val="24"/>
+        </w:rPr>
+        <w:t>Lấy hình ảnh tất cả các pet của user</w:t>
+      </w:r>
+    </w:p>
+    <w:p>
+      <w:pPr>
+        <w:pStyle w:val="Heading3"/>
+        <w:rPr>
+          <w:rFonts w:ascii="Times New Roman" w:hAnsi="Times New Roman" w:cs="Times New Roman"/>
+          <w:color w:val="000000" w:themeColor="text1"/>
+        </w:rPr>
+      </w:pPr>
+      <w:r>
+        <w:rPr>
+          <w:rFonts w:ascii="Times New Roman" w:hAnsi="Times New Roman" w:cs="Times New Roman"/>
+          <w:color w:val="000000" w:themeColor="text1"/>
+        </w:rPr>
+        <w:t>Request</w:t>
+      </w:r>
+    </w:p>
+    <w:tbl>
+      <w:tblPr>
+        <w:tblW w:w="8910" w:type="dxa"/>
+        <w:tblBorders>
+          <w:top w:val="single" w:sz="8" w:space="0" w:color="000000"/>
+          <w:left w:val="single" w:sz="8" w:space="0" w:color="000000"/>
+          <w:bottom w:val="single" w:sz="8" w:space="0" w:color="000000"/>
+          <w:right w:val="single" w:sz="8" w:space="0" w:color="000000"/>
+          <w:insideH w:val="single" w:sz="8" w:space="0" w:color="000000"/>
+          <w:insideV w:val="single" w:sz="8" w:space="0" w:color="000000"/>
+        </w:tblBorders>
+        <w:tblLayout w:type="fixed"/>
+        <w:tblLook w:val="0600" w:firstRow="0" w:lastRow="0" w:firstColumn="0" w:lastColumn="0" w:noHBand="1" w:noVBand="1"/>
+      </w:tblPr>
+      <w:tblGrid>
+        <w:gridCol w:w="1080"/>
+        <w:gridCol w:w="7830"/>
+      </w:tblGrid>
+      <w:tr>
+        <w:tc>
+          <w:tcPr>
+            <w:tcW w:w="1080" w:type="dxa"/>
+            <w:shd w:val="clear" w:color="auto" w:fill="CFE2F3"/>
+            <w:tcMar>
+              <w:top w:w="100" w:type="dxa"/>
+              <w:left w:w="100" w:type="dxa"/>
+              <w:bottom w:w="100" w:type="dxa"/>
+              <w:right w:w="100" w:type="dxa"/>
+            </w:tcMar>
+          </w:tcPr>
+          <w:p>
+            <w:pPr>
+              <w:widowControl w:val="0"/>
+              <w:ind w:right="-260"/>
+              <w:rPr>
+                <w:rFonts w:ascii="Times New Roman" w:hAnsi="Times New Roman" w:cs="Times New Roman"/>
+                <w:color w:val="000000" w:themeColor="text1"/>
+                <w:sz w:val="24"/>
+                <w:szCs w:val="24"/>
+              </w:rPr>
+            </w:pPr>
+            <w:r>
+              <w:rPr>
+                <w:rFonts w:ascii="Times New Roman" w:hAnsi="Times New Roman" w:cs="Times New Roman"/>
+                <w:b/>
+                <w:color w:val="000000" w:themeColor="text1"/>
+                <w:sz w:val="24"/>
+                <w:szCs w:val="24"/>
+                <w:shd w:val="clear" w:color="auto" w:fill="CFE2F3"/>
+              </w:rPr>
+              <w:t>Method</w:t>
+            </w:r>
+          </w:p>
+        </w:tc>
+        <w:tc>
+          <w:tcPr>
+            <w:tcW w:w="7830" w:type="dxa"/>
+            <w:shd w:val="clear" w:color="auto" w:fill="CFE2F3"/>
+            <w:tcMar>
+              <w:top w:w="100" w:type="dxa"/>
+              <w:left w:w="100" w:type="dxa"/>
+              <w:bottom w:w="100" w:type="dxa"/>
+              <w:right w:w="100" w:type="dxa"/>
+            </w:tcMar>
+          </w:tcPr>
+          <w:p>
+            <w:pPr>
+              <w:widowControl w:val="0"/>
+              <w:ind w:right="-260"/>
+              <w:rPr>
+                <w:rFonts w:ascii="Times New Roman" w:hAnsi="Times New Roman" w:cs="Times New Roman"/>
+                <w:color w:val="000000" w:themeColor="text1"/>
+                <w:sz w:val="24"/>
+                <w:szCs w:val="24"/>
+              </w:rPr>
+            </w:pPr>
+            <w:r>
+              <w:rPr>
+                <w:rFonts w:ascii="Times New Roman" w:hAnsi="Times New Roman" w:cs="Times New Roman"/>
+                <w:b/>
+                <w:color w:val="000000" w:themeColor="text1"/>
+                <w:sz w:val="24"/>
+                <w:szCs w:val="24"/>
+                <w:shd w:val="clear" w:color="auto" w:fill="CFE2F3"/>
+              </w:rPr>
+              <w:t xml:space="preserve">URL            </w:t>
+            </w:r>
+          </w:p>
+        </w:tc>
+      </w:tr>
+      <w:tr>
+        <w:tc>
+          <w:tcPr>
+            <w:tcW w:w="1080" w:type="dxa"/>
+            <w:tcMar>
+              <w:top w:w="100" w:type="dxa"/>
+              <w:left w:w="100" w:type="dxa"/>
+              <w:bottom w:w="100" w:type="dxa"/>
+              <w:right w:w="100" w:type="dxa"/>
+            </w:tcMar>
+          </w:tcPr>
+          <w:p>
+            <w:pPr>
+              <w:widowControl w:val="0"/>
+              <w:ind w:right="-260"/>
+              <w:rPr>
+                <w:rFonts w:ascii="Times New Roman" w:hAnsi="Times New Roman" w:cs="Times New Roman"/>
+                <w:color w:val="000000" w:themeColor="text1"/>
+                <w:sz w:val="24"/>
+                <w:szCs w:val="24"/>
+              </w:rPr>
+            </w:pPr>
+            <w:r>
+              <w:rPr>
+                <w:rFonts w:ascii="Times New Roman" w:eastAsia="Consolas" w:hAnsi="Times New Roman" w:cs="Times New Roman"/>
+                <w:b/>
+                <w:color w:val="000000" w:themeColor="text1"/>
+                <w:sz w:val="24"/>
+                <w:szCs w:val="24"/>
+              </w:rPr>
+              <w:t>GET</w:t>
+            </w:r>
+          </w:p>
+        </w:tc>
+        <w:tc>
+          <w:tcPr>
+            <w:tcW w:w="7830" w:type="dxa"/>
+            <w:tcMar>
+              <w:top w:w="100" w:type="dxa"/>
+              <w:left w:w="100" w:type="dxa"/>
+              <w:bottom w:w="100" w:type="dxa"/>
+              <w:right w:w="100" w:type="dxa"/>
+            </w:tcMar>
+          </w:tcPr>
+          <w:p>
+            <w:pPr>
+              <w:widowControl w:val="0"/>
+              <w:ind w:right="-260"/>
+              <w:rPr>
+                <w:rFonts w:ascii="Times New Roman" w:hAnsi="Times New Roman" w:cs="Times New Roman"/>
+                <w:color w:val="000000" w:themeColor="text1"/>
+                <w:sz w:val="24"/>
+                <w:szCs w:val="24"/>
+              </w:rPr>
+            </w:pPr>
+            <w:r>
+              <w:rPr>
+                <w:rFonts w:ascii="Times New Roman" w:eastAsia="Consolas" w:hAnsi="Times New Roman" w:cs="Times New Roman"/>
+                <w:color w:val="000000" w:themeColor="text1"/>
+                <w:sz w:val="24"/>
+                <w:szCs w:val="24"/>
+              </w:rPr>
+              <w:t>/userauthinfos/{id}/petimages</w:t>
+            </w:r>
           </w:p>
         </w:tc>
       </w:tr>
@@ -26392,383 +28576,253 @@
                 <w:sz w:val="24"/>
                 <w:szCs w:val="24"/>
               </w:rPr>
-              <w:t xml:space="preserve">Update </w:t>
-            </w:r>
-            <w:r>
-              <w:rPr>
-                <w:rFonts w:ascii="Times New Roman" w:hAnsi="Times New Roman" w:cs="Times New Roman"/>
-                <w:color w:val="000000" w:themeColor="text1"/>
-                <w:sz w:val="24"/>
-                <w:szCs w:val="24"/>
-              </w:rPr>
-              <w:t>User Info</w:t>
-            </w:r>
-            <w:r>
-              <w:rPr>
-                <w:rFonts w:ascii="Times New Roman" w:hAnsi="Times New Roman" w:cs="Times New Roman"/>
-                <w:color w:val="000000" w:themeColor="text1"/>
-                <w:sz w:val="24"/>
-                <w:szCs w:val="24"/>
-              </w:rPr>
-              <w:t xml:space="preserve"> thành công sẽ trả về</w:t>
-            </w:r>
-          </w:p>
-          <w:p>
-            <w:pPr>
-              <w:widowControl w:val="0"/>
-              <w:ind w:right="-260"/>
-              <w:rPr>
-                <w:rFonts w:ascii="Times New Roman" w:hAnsi="Times New Roman" w:cs="Times New Roman"/>
-                <w:color w:val="000000" w:themeColor="text1"/>
-                <w:sz w:val="24"/>
-                <w:szCs w:val="24"/>
-              </w:rPr>
-            </w:pPr>
-            <w:r>
-              <w:rPr>
-                <w:rFonts w:ascii="Times New Roman" w:hAnsi="Times New Roman" w:cs="Times New Roman"/>
-                <w:color w:val="000000" w:themeColor="text1"/>
-                <w:sz w:val="24"/>
-                <w:szCs w:val="24"/>
-              </w:rPr>
-              <w:t>{</w:t>
-            </w:r>
-          </w:p>
-          <w:p>
-            <w:pPr>
-              <w:widowControl w:val="0"/>
-              <w:ind w:right="-260"/>
-              <w:rPr>
-                <w:rFonts w:ascii="Times New Roman" w:hAnsi="Times New Roman" w:cs="Times New Roman"/>
-                <w:color w:val="000000" w:themeColor="text1"/>
-                <w:sz w:val="24"/>
-                <w:szCs w:val="24"/>
-              </w:rPr>
-            </w:pPr>
-            <w:r>
-              <w:rPr>
-                <w:rFonts w:ascii="Times New Roman" w:hAnsi="Times New Roman" w:cs="Times New Roman"/>
-                <w:color w:val="000000" w:themeColor="text1"/>
-                <w:sz w:val="24"/>
-                <w:szCs w:val="24"/>
-              </w:rPr>
-              <w:t xml:space="preserve">  "id": 1,</w:t>
-            </w:r>
-          </w:p>
-          <w:p>
-            <w:pPr>
-              <w:widowControl w:val="0"/>
-              <w:ind w:right="-260"/>
-              <w:rPr>
-                <w:rFonts w:ascii="Times New Roman" w:hAnsi="Times New Roman" w:cs="Times New Roman"/>
-                <w:color w:val="000000" w:themeColor="text1"/>
-                <w:sz w:val="24"/>
-                <w:szCs w:val="24"/>
-              </w:rPr>
-            </w:pPr>
-            <w:r>
-              <w:rPr>
-                <w:rFonts w:ascii="Times New Roman" w:hAnsi="Times New Roman" w:cs="Times New Roman"/>
-                <w:color w:val="000000" w:themeColor="text1"/>
-                <w:sz w:val="24"/>
-                <w:szCs w:val="24"/>
-              </w:rPr>
-              <w:t xml:space="preserve">  "email": "huynhducdangkhoa@gmail.com",</w:t>
-            </w:r>
-          </w:p>
-          <w:p>
-            <w:pPr>
-              <w:widowControl w:val="0"/>
-              <w:ind w:right="-260"/>
-              <w:rPr>
-                <w:rFonts w:ascii="Times New Roman" w:hAnsi="Times New Roman" w:cs="Times New Roman"/>
-                <w:color w:val="000000" w:themeColor="text1"/>
-                <w:sz w:val="24"/>
-                <w:szCs w:val="24"/>
-              </w:rPr>
-            </w:pPr>
-            <w:r>
-              <w:rPr>
-                <w:rFonts w:ascii="Times New Roman" w:hAnsi="Times New Roman" w:cs="Times New Roman"/>
-                <w:color w:val="000000" w:themeColor="text1"/>
-                <w:sz w:val="24"/>
-                <w:szCs w:val="24"/>
-              </w:rPr>
-              <w:t xml:space="preserve">  "phone": "09853641321",</w:t>
-            </w:r>
-          </w:p>
-          <w:p>
-            <w:pPr>
-              <w:widowControl w:val="0"/>
-              <w:ind w:right="-260"/>
-              <w:rPr>
-                <w:rFonts w:ascii="Times New Roman" w:hAnsi="Times New Roman" w:cs="Times New Roman"/>
-                <w:color w:val="000000" w:themeColor="text1"/>
-                <w:sz w:val="24"/>
-                <w:szCs w:val="24"/>
-              </w:rPr>
-            </w:pPr>
-            <w:r>
-              <w:rPr>
-                <w:rFonts w:ascii="Times New Roman" w:hAnsi="Times New Roman" w:cs="Times New Roman"/>
-                <w:color w:val="000000" w:themeColor="text1"/>
-                <w:sz w:val="24"/>
-                <w:szCs w:val="24"/>
-              </w:rPr>
-              <w:t xml:space="preserve">  "firstName": "Khoa",</w:t>
-            </w:r>
-          </w:p>
-          <w:p>
-            <w:pPr>
-              <w:widowControl w:val="0"/>
-              <w:ind w:right="-260"/>
-              <w:rPr>
-                <w:rFonts w:ascii="Times New Roman" w:hAnsi="Times New Roman" w:cs="Times New Roman"/>
-                <w:color w:val="000000" w:themeColor="text1"/>
-                <w:sz w:val="24"/>
-                <w:szCs w:val="24"/>
-              </w:rPr>
-            </w:pPr>
-            <w:r>
-              <w:rPr>
-                <w:rFonts w:ascii="Times New Roman" w:hAnsi="Times New Roman" w:cs="Times New Roman"/>
-                <w:color w:val="000000" w:themeColor="text1"/>
-                <w:sz w:val="24"/>
-                <w:szCs w:val="24"/>
-              </w:rPr>
-              <w:t xml:space="preserve">  "lastName": "Huynh",</w:t>
-            </w:r>
-          </w:p>
-          <w:p>
-            <w:pPr>
-              <w:widowControl w:val="0"/>
-              <w:ind w:right="-260"/>
-              <w:rPr>
-                <w:rFonts w:ascii="Times New Roman" w:hAnsi="Times New Roman" w:cs="Times New Roman"/>
-                <w:color w:val="000000" w:themeColor="text1"/>
-                <w:sz w:val="24"/>
-                <w:szCs w:val="24"/>
-              </w:rPr>
-            </w:pPr>
-            <w:r>
-              <w:rPr>
-                <w:rFonts w:ascii="Times New Roman" w:hAnsi="Times New Roman" w:cs="Times New Roman"/>
-                <w:color w:val="000000" w:themeColor="text1"/>
-                <w:sz w:val="24"/>
-                <w:szCs w:val="24"/>
-              </w:rPr>
-              <w:lastRenderedPageBreak/>
-              <w:t xml:space="preserve">  "nationality": "VietNam",</w:t>
-            </w:r>
-          </w:p>
-          <w:p>
-            <w:pPr>
-              <w:widowControl w:val="0"/>
-              <w:ind w:right="-260"/>
-              <w:rPr>
-                <w:rFonts w:ascii="Times New Roman" w:hAnsi="Times New Roman" w:cs="Times New Roman"/>
-                <w:color w:val="000000" w:themeColor="text1"/>
-                <w:sz w:val="24"/>
-                <w:szCs w:val="24"/>
-              </w:rPr>
-            </w:pPr>
-            <w:r>
-              <w:rPr>
-                <w:rFonts w:ascii="Times New Roman" w:hAnsi="Times New Roman" w:cs="Times New Roman"/>
-                <w:color w:val="000000" w:themeColor="text1"/>
-                <w:sz w:val="24"/>
-                <w:szCs w:val="24"/>
-              </w:rPr>
-              <w:t xml:space="preserve">  "languages": "es",</w:t>
-            </w:r>
-          </w:p>
-          <w:p>
-            <w:pPr>
-              <w:widowControl w:val="0"/>
-              <w:ind w:right="-260"/>
-              <w:rPr>
-                <w:rFonts w:ascii="Times New Roman" w:hAnsi="Times New Roman" w:cs="Times New Roman"/>
-                <w:color w:val="000000" w:themeColor="text1"/>
-                <w:sz w:val="24"/>
-                <w:szCs w:val="24"/>
-              </w:rPr>
-            </w:pPr>
-            <w:r>
-              <w:rPr>
-                <w:rFonts w:ascii="Times New Roman" w:hAnsi="Times New Roman" w:cs="Times New Roman"/>
-                <w:color w:val="000000" w:themeColor="text1"/>
-                <w:sz w:val="24"/>
-                <w:szCs w:val="24"/>
-              </w:rPr>
-              <w:t xml:space="preserve">  "provinceId": null,</w:t>
-            </w:r>
-          </w:p>
-          <w:p>
-            <w:pPr>
-              <w:widowControl w:val="0"/>
-              <w:ind w:right="-260"/>
-              <w:rPr>
-                <w:rFonts w:ascii="Times New Roman" w:hAnsi="Times New Roman" w:cs="Times New Roman"/>
-                <w:color w:val="000000" w:themeColor="text1"/>
-                <w:sz w:val="24"/>
-                <w:szCs w:val="24"/>
-              </w:rPr>
-            </w:pPr>
-            <w:r>
-              <w:rPr>
-                <w:rFonts w:ascii="Times New Roman" w:hAnsi="Times New Roman" w:cs="Times New Roman"/>
-                <w:color w:val="000000" w:themeColor="text1"/>
-                <w:sz w:val="24"/>
-                <w:szCs w:val="24"/>
-              </w:rPr>
-              <w:t xml:space="preserve">  "districtId": null,</w:t>
-            </w:r>
-          </w:p>
-          <w:p>
-            <w:pPr>
-              <w:widowControl w:val="0"/>
-              <w:ind w:right="-260"/>
-              <w:rPr>
-                <w:rFonts w:ascii="Times New Roman" w:hAnsi="Times New Roman" w:cs="Times New Roman"/>
-                <w:color w:val="000000" w:themeColor="text1"/>
-                <w:sz w:val="24"/>
-                <w:szCs w:val="24"/>
-              </w:rPr>
-            </w:pPr>
-            <w:r>
-              <w:rPr>
-                <w:rFonts w:ascii="Times New Roman" w:hAnsi="Times New Roman" w:cs="Times New Roman"/>
-                <w:color w:val="000000" w:themeColor="text1"/>
-                <w:sz w:val="24"/>
-                <w:szCs w:val="24"/>
-              </w:rPr>
-              <w:t xml:space="preserve">  "wardId": null,</w:t>
-            </w:r>
-          </w:p>
-          <w:p>
-            <w:pPr>
-              <w:widowControl w:val="0"/>
-              <w:ind w:right="-260"/>
-              <w:rPr>
-                <w:rFonts w:ascii="Times New Roman" w:hAnsi="Times New Roman" w:cs="Times New Roman"/>
-                <w:color w:val="000000" w:themeColor="text1"/>
-                <w:sz w:val="24"/>
-                <w:szCs w:val="24"/>
-              </w:rPr>
-            </w:pPr>
-            <w:r>
-              <w:rPr>
-                <w:rFonts w:ascii="Times New Roman" w:hAnsi="Times New Roman" w:cs="Times New Roman"/>
-                <w:color w:val="000000" w:themeColor="text1"/>
-                <w:sz w:val="24"/>
-                <w:szCs w:val="24"/>
-              </w:rPr>
-              <w:t xml:space="preserve">  "avatarThumbnail": "hat.jpg",</w:t>
-            </w:r>
-          </w:p>
-          <w:p>
-            <w:pPr>
-              <w:widowControl w:val="0"/>
-              <w:ind w:right="-260"/>
-              <w:rPr>
-                <w:rFonts w:ascii="Times New Roman" w:hAnsi="Times New Roman" w:cs="Times New Roman"/>
-                <w:color w:val="000000" w:themeColor="text1"/>
-                <w:sz w:val="24"/>
-                <w:szCs w:val="24"/>
-              </w:rPr>
-            </w:pPr>
-            <w:r>
-              <w:rPr>
-                <w:rFonts w:ascii="Times New Roman" w:hAnsi="Times New Roman" w:cs="Times New Roman"/>
-                <w:color w:val="000000" w:themeColor="text1"/>
-                <w:sz w:val="24"/>
-                <w:szCs w:val="24"/>
-              </w:rPr>
-              <w:t xml:space="preserve">  "coverThumbnail": "hat/jpg",</w:t>
-            </w:r>
-          </w:p>
-          <w:p>
-            <w:pPr>
-              <w:widowControl w:val="0"/>
-              <w:ind w:right="-260"/>
-              <w:rPr>
-                <w:rFonts w:ascii="Times New Roman" w:hAnsi="Times New Roman" w:cs="Times New Roman"/>
-                <w:color w:val="000000" w:themeColor="text1"/>
-                <w:sz w:val="24"/>
-                <w:szCs w:val="24"/>
-              </w:rPr>
-            </w:pPr>
-            <w:r>
-              <w:rPr>
-                <w:rFonts w:ascii="Times New Roman" w:hAnsi="Times New Roman" w:cs="Times New Roman"/>
-                <w:color w:val="000000" w:themeColor="text1"/>
-                <w:sz w:val="24"/>
-                <w:szCs w:val="24"/>
-              </w:rPr>
-              <w:t xml:space="preserve">  "createdOn": "2016-01-01T00:00:00",</w:t>
-            </w:r>
-          </w:p>
-          <w:p>
-            <w:pPr>
-              <w:widowControl w:val="0"/>
-              <w:ind w:right="-260"/>
-              <w:rPr>
-                <w:rFonts w:ascii="Times New Roman" w:hAnsi="Times New Roman" w:cs="Times New Roman"/>
-                <w:color w:val="000000" w:themeColor="text1"/>
-                <w:sz w:val="24"/>
-                <w:szCs w:val="24"/>
-              </w:rPr>
-            </w:pPr>
-            <w:r>
-              <w:rPr>
-                <w:rFonts w:ascii="Times New Roman" w:hAnsi="Times New Roman" w:cs="Times New Roman"/>
-                <w:color w:val="000000" w:themeColor="text1"/>
-                <w:sz w:val="24"/>
-                <w:szCs w:val="24"/>
-              </w:rPr>
-              <w:t xml:space="preserve">  "birthDate": "2016-01-01T00:00:00",</w:t>
-            </w:r>
-          </w:p>
-          <w:p>
-            <w:pPr>
-              <w:widowControl w:val="0"/>
-              <w:ind w:right="-260"/>
-              <w:rPr>
-                <w:rFonts w:ascii="Times New Roman" w:hAnsi="Times New Roman" w:cs="Times New Roman"/>
-                <w:color w:val="000000" w:themeColor="text1"/>
-                <w:sz w:val="24"/>
-                <w:szCs w:val="24"/>
-              </w:rPr>
-            </w:pPr>
-            <w:r>
-              <w:rPr>
-                <w:rFonts w:ascii="Times New Roman" w:hAnsi="Times New Roman" w:cs="Times New Roman"/>
-                <w:color w:val="000000" w:themeColor="text1"/>
-                <w:sz w:val="24"/>
-                <w:szCs w:val="24"/>
-              </w:rPr>
-              <w:t xml:space="preserve">  "LastConnectedOn": "2016-01-01T00:00:00"</w:t>
-            </w:r>
-          </w:p>
-          <w:p>
-            <w:pPr>
-              <w:widowControl w:val="0"/>
-              <w:ind w:right="-260"/>
-              <w:rPr>
-                <w:rFonts w:ascii="Times New Roman" w:hAnsi="Times New Roman" w:cs="Times New Roman"/>
-                <w:color w:val="000000" w:themeColor="text1"/>
-                <w:sz w:val="24"/>
-                <w:szCs w:val="24"/>
-              </w:rPr>
-            </w:pPr>
-            <w:r>
-              <w:rPr>
-                <w:rFonts w:ascii="Times New Roman" w:hAnsi="Times New Roman" w:cs="Times New Roman"/>
-                <w:color w:val="000000" w:themeColor="text1"/>
-                <w:sz w:val="24"/>
-                <w:szCs w:val="24"/>
-              </w:rPr>
-              <w:t>}</w:t>
+              <w:t>Lấy list</w:t>
+            </w:r>
+            <w:r>
+              <w:rPr>
+                <w:rFonts w:ascii="Times New Roman" w:hAnsi="Times New Roman" w:cs="Times New Roman"/>
+                <w:color w:val="000000" w:themeColor="text1"/>
+                <w:sz w:val="24"/>
+                <w:szCs w:val="24"/>
+              </w:rPr>
+              <w:t xml:space="preserve"> pet</w:t>
+            </w:r>
+            <w:r>
+              <w:rPr>
+                <w:rFonts w:ascii="Times New Roman" w:hAnsi="Times New Roman" w:cs="Times New Roman"/>
+                <w:color w:val="000000" w:themeColor="text1"/>
+                <w:sz w:val="24"/>
+                <w:szCs w:val="24"/>
+              </w:rPr>
+              <w:t xml:space="preserve"> </w:t>
+            </w:r>
+            <w:r>
+              <w:rPr>
+                <w:rFonts w:ascii="Times New Roman" w:hAnsi="Times New Roman" w:cs="Times New Roman"/>
+                <w:color w:val="000000" w:themeColor="text1"/>
+                <w:sz w:val="24"/>
+                <w:szCs w:val="24"/>
+              </w:rPr>
+              <w:t xml:space="preserve">images </w:t>
+            </w:r>
+            <w:r>
+              <w:rPr>
+                <w:rFonts w:ascii="Times New Roman" w:hAnsi="Times New Roman" w:cs="Times New Roman"/>
+                <w:color w:val="000000" w:themeColor="text1"/>
+                <w:sz w:val="24"/>
+                <w:szCs w:val="24"/>
+              </w:rPr>
+              <w:t>thành công sẽ trả về</w:t>
+            </w:r>
+          </w:p>
+          <w:p>
+            <w:pPr>
+              <w:widowControl w:val="0"/>
+              <w:ind w:right="-260"/>
+              <w:rPr>
+                <w:rFonts w:ascii="Times New Roman" w:hAnsi="Times New Roman" w:cs="Times New Roman"/>
+                <w:color w:val="000000" w:themeColor="text1"/>
+                <w:sz w:val="24"/>
+                <w:szCs w:val="24"/>
+              </w:rPr>
+            </w:pPr>
+            <w:r>
+              <w:rPr>
+                <w:rFonts w:ascii="Times New Roman" w:hAnsi="Times New Roman" w:cs="Times New Roman"/>
+                <w:color w:val="000000" w:themeColor="text1"/>
+                <w:sz w:val="24"/>
+                <w:szCs w:val="24"/>
+              </w:rPr>
+              <w:t>[</w:t>
+            </w:r>
+          </w:p>
+          <w:p>
+            <w:pPr>
+              <w:widowControl w:val="0"/>
+              <w:ind w:right="-260"/>
+              <w:rPr>
+                <w:rFonts w:ascii="Times New Roman" w:hAnsi="Times New Roman" w:cs="Times New Roman"/>
+                <w:color w:val="000000" w:themeColor="text1"/>
+                <w:sz w:val="24"/>
+                <w:szCs w:val="24"/>
+              </w:rPr>
+            </w:pPr>
+            <w:r>
+              <w:rPr>
+                <w:rFonts w:ascii="Times New Roman" w:hAnsi="Times New Roman" w:cs="Times New Roman"/>
+                <w:color w:val="000000" w:themeColor="text1"/>
+                <w:sz w:val="24"/>
+                <w:szCs w:val="24"/>
+              </w:rPr>
+              <w:t xml:space="preserve">  {</w:t>
+            </w:r>
+          </w:p>
+          <w:p>
+            <w:pPr>
+              <w:widowControl w:val="0"/>
+              <w:ind w:right="-260"/>
+              <w:rPr>
+                <w:rFonts w:ascii="Times New Roman" w:hAnsi="Times New Roman" w:cs="Times New Roman"/>
+                <w:color w:val="000000" w:themeColor="text1"/>
+                <w:sz w:val="24"/>
+                <w:szCs w:val="24"/>
+              </w:rPr>
+            </w:pPr>
+            <w:r>
+              <w:rPr>
+                <w:rFonts w:ascii="Times New Roman" w:hAnsi="Times New Roman" w:cs="Times New Roman"/>
+                <w:color w:val="000000" w:themeColor="text1"/>
+                <w:sz w:val="24"/>
+                <w:szCs w:val="24"/>
+              </w:rPr>
+              <w:t xml:space="preserve">    "id": 1,</w:t>
+            </w:r>
+          </w:p>
+          <w:p>
+            <w:pPr>
+              <w:widowControl w:val="0"/>
+              <w:ind w:right="-260"/>
+              <w:rPr>
+                <w:rFonts w:ascii="Times New Roman" w:hAnsi="Times New Roman" w:cs="Times New Roman"/>
+                <w:color w:val="000000" w:themeColor="text1"/>
+                <w:sz w:val="24"/>
+                <w:szCs w:val="24"/>
+              </w:rPr>
+            </w:pPr>
+            <w:r>
+              <w:rPr>
+                <w:rFonts w:ascii="Times New Roman" w:hAnsi="Times New Roman" w:cs="Times New Roman"/>
+                <w:color w:val="000000" w:themeColor="text1"/>
+                <w:sz w:val="24"/>
+                <w:szCs w:val="24"/>
+              </w:rPr>
+              <w:t xml:space="preserve">    "thumbnail": "mimi.jpg"</w:t>
+            </w:r>
+          </w:p>
+          <w:p>
+            <w:pPr>
+              <w:widowControl w:val="0"/>
+              <w:ind w:right="-260"/>
+              <w:rPr>
+                <w:rFonts w:ascii="Times New Roman" w:hAnsi="Times New Roman" w:cs="Times New Roman"/>
+                <w:color w:val="000000" w:themeColor="text1"/>
+                <w:sz w:val="24"/>
+                <w:szCs w:val="24"/>
+              </w:rPr>
+            </w:pPr>
+            <w:r>
+              <w:rPr>
+                <w:rFonts w:ascii="Times New Roman" w:hAnsi="Times New Roman" w:cs="Times New Roman"/>
+                <w:color w:val="000000" w:themeColor="text1"/>
+                <w:sz w:val="24"/>
+                <w:szCs w:val="24"/>
+              </w:rPr>
+              <w:t xml:space="preserve">  },</w:t>
+            </w:r>
+          </w:p>
+          <w:p>
+            <w:pPr>
+              <w:widowControl w:val="0"/>
+              <w:ind w:right="-260"/>
+              <w:rPr>
+                <w:rFonts w:ascii="Times New Roman" w:hAnsi="Times New Roman" w:cs="Times New Roman"/>
+                <w:color w:val="000000" w:themeColor="text1"/>
+                <w:sz w:val="24"/>
+                <w:szCs w:val="24"/>
+              </w:rPr>
+            </w:pPr>
+            <w:r>
+              <w:rPr>
+                <w:rFonts w:ascii="Times New Roman" w:hAnsi="Times New Roman" w:cs="Times New Roman"/>
+                <w:color w:val="000000" w:themeColor="text1"/>
+                <w:sz w:val="24"/>
+                <w:szCs w:val="24"/>
+              </w:rPr>
+              <w:t xml:space="preserve">  {</w:t>
+            </w:r>
+          </w:p>
+          <w:p>
+            <w:pPr>
+              <w:widowControl w:val="0"/>
+              <w:ind w:right="-260"/>
+              <w:rPr>
+                <w:rFonts w:ascii="Times New Roman" w:hAnsi="Times New Roman" w:cs="Times New Roman"/>
+                <w:color w:val="000000" w:themeColor="text1"/>
+                <w:sz w:val="24"/>
+                <w:szCs w:val="24"/>
+              </w:rPr>
+            </w:pPr>
+            <w:r>
+              <w:rPr>
+                <w:rFonts w:ascii="Times New Roman" w:hAnsi="Times New Roman" w:cs="Times New Roman"/>
+                <w:color w:val="000000" w:themeColor="text1"/>
+                <w:sz w:val="24"/>
+                <w:szCs w:val="24"/>
+              </w:rPr>
+              <w:t xml:space="preserve">    "id": 2,</w:t>
+            </w:r>
+          </w:p>
+          <w:p>
+            <w:pPr>
+              <w:widowControl w:val="0"/>
+              <w:ind w:right="-260"/>
+              <w:rPr>
+                <w:rFonts w:ascii="Times New Roman" w:hAnsi="Times New Roman" w:cs="Times New Roman"/>
+                <w:color w:val="000000" w:themeColor="text1"/>
+                <w:sz w:val="24"/>
+                <w:szCs w:val="24"/>
+              </w:rPr>
+            </w:pPr>
+            <w:r>
+              <w:rPr>
+                <w:rFonts w:ascii="Times New Roman" w:hAnsi="Times New Roman" w:cs="Times New Roman"/>
+                <w:color w:val="000000" w:themeColor="text1"/>
+                <w:sz w:val="24"/>
+                <w:szCs w:val="24"/>
+              </w:rPr>
+              <w:t xml:space="preserve">    "thumbnail": "roNQFemU1Eyj8EMCagXIyg.jpg"</w:t>
+            </w:r>
+          </w:p>
+          <w:p>
+            <w:pPr>
+              <w:widowControl w:val="0"/>
+              <w:ind w:right="-260"/>
+              <w:rPr>
+                <w:rFonts w:ascii="Times New Roman" w:hAnsi="Times New Roman" w:cs="Times New Roman"/>
+                <w:color w:val="000000" w:themeColor="text1"/>
+                <w:sz w:val="24"/>
+                <w:szCs w:val="24"/>
+              </w:rPr>
+            </w:pPr>
+            <w:r>
+              <w:rPr>
+                <w:rFonts w:ascii="Times New Roman" w:hAnsi="Times New Roman" w:cs="Times New Roman"/>
+                <w:color w:val="000000" w:themeColor="text1"/>
+                <w:sz w:val="24"/>
+                <w:szCs w:val="24"/>
+              </w:rPr>
+              <w:t xml:space="preserve">  }</w:t>
+            </w:r>
+          </w:p>
+          <w:p>
+            <w:pPr>
+              <w:widowControl w:val="0"/>
+              <w:ind w:right="-260"/>
+              <w:rPr>
+                <w:rFonts w:ascii="Times New Roman" w:hAnsi="Times New Roman" w:cs="Times New Roman"/>
+                <w:color w:val="000000" w:themeColor="text1"/>
+                <w:sz w:val="24"/>
+                <w:szCs w:val="24"/>
+              </w:rPr>
+            </w:pPr>
+            <w:r>
+              <w:rPr>
+                <w:rFonts w:ascii="Times New Roman" w:hAnsi="Times New Roman" w:cs="Times New Roman"/>
+                <w:color w:val="000000" w:themeColor="text1"/>
+                <w:sz w:val="24"/>
+                <w:szCs w:val="24"/>
+              </w:rPr>
+              <w:t>]</w:t>
             </w:r>
           </w:p>
         </w:tc>
@@ -26802,948 +28856,6 @@
                 <w:sz w:val="24"/>
                 <w:szCs w:val="24"/>
               </w:rPr>
-              <w:lastRenderedPageBreak/>
-              <w:t>500 InternalServer Error</w:t>
-            </w:r>
-          </w:p>
-        </w:tc>
-        <w:tc>
-          <w:tcPr>
-            <w:tcW w:w="7400" w:type="dxa"/>
-            <w:tcMar>
-              <w:top w:w="100" w:type="dxa"/>
-              <w:left w:w="100" w:type="dxa"/>
-              <w:bottom w:w="100" w:type="dxa"/>
-              <w:right w:w="100" w:type="dxa"/>
-            </w:tcMar>
-          </w:tcPr>
-          <w:p>
-            <w:pPr>
-              <w:widowControl w:val="0"/>
-              <w:ind w:right="-260"/>
-              <w:rPr>
-                <w:rFonts w:ascii="Times New Roman" w:hAnsi="Times New Roman" w:cs="Times New Roman"/>
-                <w:color w:val="000000" w:themeColor="text1"/>
-                <w:sz w:val="24"/>
-                <w:szCs w:val="24"/>
-              </w:rPr>
-            </w:pPr>
-            <w:r>
-              <w:rPr>
-                <w:rFonts w:ascii="Times New Roman" w:hAnsi="Times New Roman" w:cs="Times New Roman"/>
-                <w:color w:val="000000" w:themeColor="text1"/>
-                <w:sz w:val="24"/>
-                <w:szCs w:val="24"/>
-              </w:rPr>
-              <w:t>Lỗi do server</w:t>
-            </w:r>
-          </w:p>
-          <w:p>
-            <w:pPr>
-              <w:widowControl w:val="0"/>
-              <w:ind w:right="-260"/>
-              <w:rPr>
-                <w:rFonts w:ascii="Times New Roman" w:hAnsi="Times New Roman" w:cs="Times New Roman"/>
-                <w:color w:val="000000" w:themeColor="text1"/>
-                <w:sz w:val="24"/>
-                <w:szCs w:val="24"/>
-              </w:rPr>
-            </w:pPr>
-            <w:r>
-              <w:rPr>
-                <w:rFonts w:ascii="Times New Roman" w:hAnsi="Times New Roman" w:cs="Times New Roman"/>
-                <w:color w:val="000000" w:themeColor="text1"/>
-                <w:sz w:val="24"/>
-                <w:szCs w:val="24"/>
-              </w:rPr>
-              <w:t>{</w:t>
-            </w:r>
-          </w:p>
-          <w:p>
-            <w:pPr>
-              <w:widowControl w:val="0"/>
-              <w:ind w:right="-260"/>
-              <w:rPr>
-                <w:rFonts w:ascii="Times New Roman" w:hAnsi="Times New Roman" w:cs="Times New Roman"/>
-                <w:color w:val="000000" w:themeColor="text1"/>
-                <w:sz w:val="24"/>
-                <w:szCs w:val="24"/>
-              </w:rPr>
-            </w:pPr>
-            <w:r>
-              <w:rPr>
-                <w:rFonts w:ascii="Times New Roman" w:hAnsi="Times New Roman" w:cs="Times New Roman"/>
-                <w:color w:val="000000" w:themeColor="text1"/>
-                <w:sz w:val="24"/>
-                <w:szCs w:val="24"/>
-              </w:rPr>
-              <w:t>"errorCode":"500",</w:t>
-            </w:r>
-          </w:p>
-          <w:p>
-            <w:pPr>
-              <w:widowControl w:val="0"/>
-              <w:ind w:right="-260"/>
-              <w:rPr>
-                <w:rFonts w:ascii="Times New Roman" w:hAnsi="Times New Roman" w:cs="Times New Roman"/>
-                <w:color w:val="000000" w:themeColor="text1"/>
-                <w:sz w:val="24"/>
-                <w:szCs w:val="24"/>
-              </w:rPr>
-            </w:pPr>
-            <w:r>
-              <w:rPr>
-                <w:rFonts w:ascii="Times New Roman" w:hAnsi="Times New Roman" w:cs="Times New Roman"/>
-                <w:color w:val="000000" w:themeColor="text1"/>
-                <w:sz w:val="24"/>
-                <w:szCs w:val="24"/>
-              </w:rPr>
-              <w:t>"errorDes":"</w:t>
-            </w:r>
-            <w:r>
-              <w:rPr>
-                <w:rFonts w:ascii="Times New Roman" w:hAnsi="Times New Roman" w:cs="Times New Roman"/>
-                <w:sz w:val="24"/>
-                <w:szCs w:val="24"/>
-              </w:rPr>
-              <w:t>Server error</w:t>
-            </w:r>
-            <w:r>
-              <w:rPr>
-                <w:rFonts w:ascii="Times New Roman" w:hAnsi="Times New Roman" w:cs="Times New Roman"/>
-                <w:color w:val="000000" w:themeColor="text1"/>
-                <w:sz w:val="24"/>
-                <w:szCs w:val="24"/>
-              </w:rPr>
-              <w:t>",</w:t>
-            </w:r>
-          </w:p>
-          <w:p>
-            <w:pPr>
-              <w:widowControl w:val="0"/>
-              <w:ind w:right="-260"/>
-              <w:rPr>
-                <w:rFonts w:ascii="Times New Roman" w:hAnsi="Times New Roman" w:cs="Times New Roman"/>
-                <w:color w:val="000000" w:themeColor="text1"/>
-                <w:sz w:val="24"/>
-                <w:szCs w:val="24"/>
-              </w:rPr>
-            </w:pPr>
-            <w:r>
-              <w:rPr>
-                <w:rFonts w:ascii="Times New Roman" w:hAnsi="Times New Roman" w:cs="Times New Roman"/>
-                <w:color w:val="000000" w:themeColor="text1"/>
-                <w:sz w:val="24"/>
-                <w:szCs w:val="24"/>
-              </w:rPr>
-              <w:t>"errorMsg":"Server hiện tại đang gặp lỗi, xin vui lòng đợi cập nhật",</w:t>
-            </w:r>
-          </w:p>
-          <w:p>
-            <w:pPr>
-              <w:widowControl w:val="0"/>
-              <w:ind w:right="-260"/>
-              <w:rPr>
-                <w:rFonts w:ascii="Times New Roman" w:hAnsi="Times New Roman" w:cs="Times New Roman"/>
-                <w:color w:val="000000" w:themeColor="text1"/>
-                <w:sz w:val="24"/>
-                <w:szCs w:val="24"/>
-              </w:rPr>
-            </w:pPr>
-            <w:r>
-              <w:rPr>
-                <w:rFonts w:ascii="Times New Roman" w:hAnsi="Times New Roman" w:cs="Times New Roman"/>
-                <w:color w:val="000000" w:themeColor="text1"/>
-                <w:sz w:val="24"/>
-                <w:szCs w:val="24"/>
-              </w:rPr>
-              <w:t>"errorTrace":"Error_Trace"</w:t>
-            </w:r>
-          </w:p>
-          <w:p>
-            <w:pPr>
-              <w:widowControl w:val="0"/>
-              <w:ind w:right="-260"/>
-              <w:rPr>
-                <w:rFonts w:ascii="Times New Roman" w:hAnsi="Times New Roman" w:cs="Times New Roman"/>
-                <w:color w:val="000000" w:themeColor="text1"/>
-                <w:sz w:val="24"/>
-                <w:szCs w:val="24"/>
-              </w:rPr>
-            </w:pPr>
-            <w:r>
-              <w:rPr>
-                <w:rFonts w:ascii="Times New Roman" w:hAnsi="Times New Roman" w:cs="Times New Roman"/>
-                <w:color w:val="000000" w:themeColor="text1"/>
-                <w:sz w:val="24"/>
-                <w:szCs w:val="24"/>
-              </w:rPr>
-              <w:t>}</w:t>
-            </w:r>
-          </w:p>
-        </w:tc>
-      </w:tr>
-    </w:tbl>
-    <w:p/>
-    <w:p>
-      <w:pPr>
-        <w:pStyle w:val="Heading2"/>
-        <w:keepNext w:val="0"/>
-        <w:keepLines w:val="0"/>
-        <w:widowControl w:val="0"/>
-        <w:contextualSpacing w:val="0"/>
-        <w:rPr>
-          <w:rFonts w:ascii="Times New Roman" w:hAnsi="Times New Roman" w:cs="Times New Roman"/>
-          <w:color w:val="000000" w:themeColor="text1"/>
-          <w:sz w:val="24"/>
-          <w:szCs w:val="24"/>
-        </w:rPr>
-      </w:pPr>
-      <w:r>
-        <w:rPr>
-          <w:rFonts w:ascii="Times New Roman" w:hAnsi="Times New Roman" w:cs="Times New Roman"/>
-          <w:color w:val="000000" w:themeColor="text1"/>
-          <w:sz w:val="24"/>
-          <w:szCs w:val="24"/>
-        </w:rPr>
-        <w:t>15</w:t>
-      </w:r>
-      <w:r>
-        <w:rPr>
-          <w:rFonts w:ascii="Times New Roman" w:hAnsi="Times New Roman" w:cs="Times New Roman"/>
-          <w:color w:val="000000" w:themeColor="text1"/>
-          <w:sz w:val="24"/>
-          <w:szCs w:val="24"/>
-        </w:rPr>
-        <w:t xml:space="preserve">. </w:t>
-      </w:r>
-      <w:r>
-        <w:rPr>
-          <w:rFonts w:ascii="Times New Roman" w:hAnsi="Times New Roman" w:cs="Times New Roman"/>
-          <w:color w:val="000000" w:themeColor="text1"/>
-          <w:sz w:val="24"/>
-          <w:szCs w:val="24"/>
-        </w:rPr>
-        <w:t>Get</w:t>
-      </w:r>
-      <w:r>
-        <w:rPr>
-          <w:rFonts w:ascii="Times New Roman" w:hAnsi="Times New Roman" w:cs="Times New Roman"/>
-          <w:color w:val="000000" w:themeColor="text1"/>
-          <w:sz w:val="24"/>
-          <w:szCs w:val="24"/>
-        </w:rPr>
-        <w:t>UserPetImages</w:t>
-      </w:r>
-      <w:bookmarkStart w:id="11" w:name="_GoBack"/>
-      <w:bookmarkEnd w:id="11"/>
-    </w:p>
-    <w:p>
-      <w:pPr>
-        <w:widowControl w:val="0"/>
-        <w:ind w:right="-260"/>
-        <w:rPr>
-          <w:rFonts w:ascii="Times New Roman" w:hAnsi="Times New Roman" w:cs="Times New Roman"/>
-          <w:color w:val="000000" w:themeColor="text1"/>
-          <w:sz w:val="24"/>
-          <w:szCs w:val="24"/>
-        </w:rPr>
-      </w:pPr>
-      <w:r>
-        <w:rPr>
-          <w:rFonts w:ascii="Times New Roman" w:hAnsi="Times New Roman" w:cs="Times New Roman"/>
-          <w:color w:val="000000" w:themeColor="text1"/>
-          <w:sz w:val="24"/>
-          <w:szCs w:val="24"/>
-        </w:rPr>
-        <w:t xml:space="preserve">Lấy </w:t>
-      </w:r>
-      <w:r>
-        <w:rPr>
-          <w:rFonts w:ascii="Times New Roman" w:hAnsi="Times New Roman" w:cs="Times New Roman"/>
-          <w:color w:val="000000" w:themeColor="text1"/>
-          <w:sz w:val="24"/>
-          <w:szCs w:val="24"/>
-        </w:rPr>
-        <w:t>hình ảnh tất cả các pet của user</w:t>
-      </w:r>
-    </w:p>
-    <w:p>
-      <w:pPr>
-        <w:pStyle w:val="Heading3"/>
-        <w:rPr>
-          <w:rFonts w:ascii="Times New Roman" w:hAnsi="Times New Roman" w:cs="Times New Roman"/>
-          <w:color w:val="000000" w:themeColor="text1"/>
-        </w:rPr>
-      </w:pPr>
-      <w:r>
-        <w:rPr>
-          <w:rFonts w:ascii="Times New Roman" w:hAnsi="Times New Roman" w:cs="Times New Roman"/>
-          <w:color w:val="000000" w:themeColor="text1"/>
-        </w:rPr>
-        <w:t>Request</w:t>
-      </w:r>
-    </w:p>
-    <w:tbl>
-      <w:tblPr>
-        <w:tblW w:w="8910" w:type="dxa"/>
-        <w:tblBorders>
-          <w:top w:val="single" w:sz="8" w:space="0" w:color="000000"/>
-          <w:left w:val="single" w:sz="8" w:space="0" w:color="000000"/>
-          <w:bottom w:val="single" w:sz="8" w:space="0" w:color="000000"/>
-          <w:right w:val="single" w:sz="8" w:space="0" w:color="000000"/>
-          <w:insideH w:val="single" w:sz="8" w:space="0" w:color="000000"/>
-          <w:insideV w:val="single" w:sz="8" w:space="0" w:color="000000"/>
-        </w:tblBorders>
-        <w:tblLayout w:type="fixed"/>
-        <w:tblLook w:val="0600" w:firstRow="0" w:lastRow="0" w:firstColumn="0" w:lastColumn="0" w:noHBand="1" w:noVBand="1"/>
-      </w:tblPr>
-      <w:tblGrid>
-        <w:gridCol w:w="1080"/>
-        <w:gridCol w:w="7830"/>
-      </w:tblGrid>
-      <w:tr>
-        <w:tc>
-          <w:tcPr>
-            <w:tcW w:w="1080" w:type="dxa"/>
-            <w:shd w:val="clear" w:color="auto" w:fill="CFE2F3"/>
-            <w:tcMar>
-              <w:top w:w="100" w:type="dxa"/>
-              <w:left w:w="100" w:type="dxa"/>
-              <w:bottom w:w="100" w:type="dxa"/>
-              <w:right w:w="100" w:type="dxa"/>
-            </w:tcMar>
-          </w:tcPr>
-          <w:p>
-            <w:pPr>
-              <w:widowControl w:val="0"/>
-              <w:ind w:right="-260"/>
-              <w:rPr>
-                <w:rFonts w:ascii="Times New Roman" w:hAnsi="Times New Roman" w:cs="Times New Roman"/>
-                <w:color w:val="000000" w:themeColor="text1"/>
-                <w:sz w:val="24"/>
-                <w:szCs w:val="24"/>
-              </w:rPr>
-            </w:pPr>
-            <w:r>
-              <w:rPr>
-                <w:rFonts w:ascii="Times New Roman" w:hAnsi="Times New Roman" w:cs="Times New Roman"/>
-                <w:b/>
-                <w:color w:val="000000" w:themeColor="text1"/>
-                <w:sz w:val="24"/>
-                <w:szCs w:val="24"/>
-                <w:shd w:val="clear" w:color="auto" w:fill="CFE2F3"/>
-              </w:rPr>
-              <w:t>Method</w:t>
-            </w:r>
-          </w:p>
-        </w:tc>
-        <w:tc>
-          <w:tcPr>
-            <w:tcW w:w="7830" w:type="dxa"/>
-            <w:shd w:val="clear" w:color="auto" w:fill="CFE2F3"/>
-            <w:tcMar>
-              <w:top w:w="100" w:type="dxa"/>
-              <w:left w:w="100" w:type="dxa"/>
-              <w:bottom w:w="100" w:type="dxa"/>
-              <w:right w:w="100" w:type="dxa"/>
-            </w:tcMar>
-          </w:tcPr>
-          <w:p>
-            <w:pPr>
-              <w:widowControl w:val="0"/>
-              <w:ind w:right="-260"/>
-              <w:rPr>
-                <w:rFonts w:ascii="Times New Roman" w:hAnsi="Times New Roman" w:cs="Times New Roman"/>
-                <w:color w:val="000000" w:themeColor="text1"/>
-                <w:sz w:val="24"/>
-                <w:szCs w:val="24"/>
-              </w:rPr>
-            </w:pPr>
-            <w:r>
-              <w:rPr>
-                <w:rFonts w:ascii="Times New Roman" w:hAnsi="Times New Roman" w:cs="Times New Roman"/>
-                <w:b/>
-                <w:color w:val="000000" w:themeColor="text1"/>
-                <w:sz w:val="24"/>
-                <w:szCs w:val="24"/>
-                <w:shd w:val="clear" w:color="auto" w:fill="CFE2F3"/>
-              </w:rPr>
-              <w:t xml:space="preserve">URL            </w:t>
-            </w:r>
-          </w:p>
-        </w:tc>
-      </w:tr>
-      <w:tr>
-        <w:tc>
-          <w:tcPr>
-            <w:tcW w:w="1080" w:type="dxa"/>
-            <w:tcMar>
-              <w:top w:w="100" w:type="dxa"/>
-              <w:left w:w="100" w:type="dxa"/>
-              <w:bottom w:w="100" w:type="dxa"/>
-              <w:right w:w="100" w:type="dxa"/>
-            </w:tcMar>
-          </w:tcPr>
-          <w:p>
-            <w:pPr>
-              <w:widowControl w:val="0"/>
-              <w:ind w:right="-260"/>
-              <w:rPr>
-                <w:rFonts w:ascii="Times New Roman" w:hAnsi="Times New Roman" w:cs="Times New Roman"/>
-                <w:color w:val="000000" w:themeColor="text1"/>
-                <w:sz w:val="24"/>
-                <w:szCs w:val="24"/>
-              </w:rPr>
-            </w:pPr>
-            <w:r>
-              <w:rPr>
-                <w:rFonts w:ascii="Times New Roman" w:eastAsia="Consolas" w:hAnsi="Times New Roman" w:cs="Times New Roman"/>
-                <w:b/>
-                <w:color w:val="000000" w:themeColor="text1"/>
-                <w:sz w:val="24"/>
-                <w:szCs w:val="24"/>
-              </w:rPr>
-              <w:t>GET</w:t>
-            </w:r>
-          </w:p>
-        </w:tc>
-        <w:tc>
-          <w:tcPr>
-            <w:tcW w:w="7830" w:type="dxa"/>
-            <w:tcMar>
-              <w:top w:w="100" w:type="dxa"/>
-              <w:left w:w="100" w:type="dxa"/>
-              <w:bottom w:w="100" w:type="dxa"/>
-              <w:right w:w="100" w:type="dxa"/>
-            </w:tcMar>
-          </w:tcPr>
-          <w:p>
-            <w:pPr>
-              <w:widowControl w:val="0"/>
-              <w:ind w:right="-260"/>
-              <w:rPr>
-                <w:rFonts w:ascii="Times New Roman" w:hAnsi="Times New Roman" w:cs="Times New Roman"/>
-                <w:color w:val="000000" w:themeColor="text1"/>
-                <w:sz w:val="24"/>
-                <w:szCs w:val="24"/>
-              </w:rPr>
-            </w:pPr>
-            <w:r>
-              <w:rPr>
-                <w:rFonts w:ascii="Times New Roman" w:eastAsia="Consolas" w:hAnsi="Times New Roman" w:cs="Times New Roman"/>
-                <w:color w:val="000000" w:themeColor="text1"/>
-                <w:sz w:val="24"/>
-                <w:szCs w:val="24"/>
-              </w:rPr>
-              <w:t>/userauthinfos/{id}/</w:t>
-            </w:r>
-            <w:r>
-              <w:rPr>
-                <w:rFonts w:ascii="Times New Roman" w:eastAsia="Consolas" w:hAnsi="Times New Roman" w:cs="Times New Roman"/>
-                <w:color w:val="000000" w:themeColor="text1"/>
-                <w:sz w:val="24"/>
-                <w:szCs w:val="24"/>
-              </w:rPr>
-              <w:t>petimages</w:t>
-            </w:r>
-          </w:p>
-        </w:tc>
-      </w:tr>
-    </w:tbl>
-    <w:p>
-      <w:pPr>
-        <w:widowControl w:val="0"/>
-        <w:rPr>
-          <w:rFonts w:ascii="Times New Roman" w:hAnsi="Times New Roman" w:cs="Times New Roman"/>
-          <w:color w:val="000000" w:themeColor="text1"/>
-          <w:sz w:val="24"/>
-          <w:szCs w:val="24"/>
-        </w:rPr>
-      </w:pPr>
-    </w:p>
-    <w:p>
-      <w:pPr>
-        <w:pStyle w:val="Heading3"/>
-        <w:rPr>
-          <w:rFonts w:ascii="Times New Roman" w:hAnsi="Times New Roman" w:cs="Times New Roman"/>
-          <w:color w:val="000000" w:themeColor="text1"/>
-        </w:rPr>
-      </w:pPr>
-      <w:r>
-        <w:rPr>
-          <w:rFonts w:ascii="Times New Roman" w:hAnsi="Times New Roman" w:cs="Times New Roman"/>
-          <w:color w:val="000000" w:themeColor="text1"/>
-        </w:rPr>
-        <w:t>Response</w:t>
-      </w:r>
-    </w:p>
-    <w:tbl>
-      <w:tblPr>
-        <w:tblW w:w="8920" w:type="dxa"/>
-        <w:tblBorders>
-          <w:top w:val="single" w:sz="8" w:space="0" w:color="000000"/>
-          <w:left w:val="single" w:sz="8" w:space="0" w:color="000000"/>
-          <w:bottom w:val="single" w:sz="8" w:space="0" w:color="000000"/>
-          <w:right w:val="single" w:sz="8" w:space="0" w:color="000000"/>
-          <w:insideH w:val="single" w:sz="8" w:space="0" w:color="000000"/>
-          <w:insideV w:val="single" w:sz="8" w:space="0" w:color="000000"/>
-        </w:tblBorders>
-        <w:tblLayout w:type="fixed"/>
-        <w:tblLook w:val="0600" w:firstRow="0" w:lastRow="0" w:firstColumn="0" w:lastColumn="0" w:noHBand="1" w:noVBand="1"/>
-      </w:tblPr>
-      <w:tblGrid>
-        <w:gridCol w:w="1520"/>
-        <w:gridCol w:w="7400"/>
-      </w:tblGrid>
-      <w:tr>
-        <w:tc>
-          <w:tcPr>
-            <w:tcW w:w="1520" w:type="dxa"/>
-            <w:shd w:val="clear" w:color="auto" w:fill="CFE2F3"/>
-            <w:tcMar>
-              <w:top w:w="100" w:type="dxa"/>
-              <w:left w:w="100" w:type="dxa"/>
-              <w:bottom w:w="100" w:type="dxa"/>
-              <w:right w:w="100" w:type="dxa"/>
-            </w:tcMar>
-          </w:tcPr>
-          <w:p>
-            <w:pPr>
-              <w:widowControl w:val="0"/>
-              <w:ind w:right="-260"/>
-              <w:rPr>
-                <w:rFonts w:ascii="Times New Roman" w:hAnsi="Times New Roman" w:cs="Times New Roman"/>
-                <w:color w:val="000000" w:themeColor="text1"/>
-                <w:sz w:val="24"/>
-                <w:szCs w:val="24"/>
-              </w:rPr>
-            </w:pPr>
-            <w:r>
-              <w:rPr>
-                <w:rFonts w:ascii="Times New Roman" w:hAnsi="Times New Roman" w:cs="Times New Roman"/>
-                <w:b/>
-                <w:color w:val="000000" w:themeColor="text1"/>
-                <w:sz w:val="24"/>
-                <w:szCs w:val="24"/>
-                <w:shd w:val="clear" w:color="auto" w:fill="CFE2F3"/>
-              </w:rPr>
-              <w:t>Code</w:t>
-            </w:r>
-          </w:p>
-        </w:tc>
-        <w:tc>
-          <w:tcPr>
-            <w:tcW w:w="7400" w:type="dxa"/>
-            <w:shd w:val="clear" w:color="auto" w:fill="CFE2F3"/>
-            <w:tcMar>
-              <w:top w:w="100" w:type="dxa"/>
-              <w:left w:w="100" w:type="dxa"/>
-              <w:bottom w:w="100" w:type="dxa"/>
-              <w:right w:w="100" w:type="dxa"/>
-            </w:tcMar>
-          </w:tcPr>
-          <w:p>
-            <w:pPr>
-              <w:widowControl w:val="0"/>
-              <w:ind w:right="-260"/>
-              <w:rPr>
-                <w:rFonts w:ascii="Times New Roman" w:hAnsi="Times New Roman" w:cs="Times New Roman"/>
-                <w:color w:val="000000" w:themeColor="text1"/>
-                <w:sz w:val="24"/>
-                <w:szCs w:val="24"/>
-              </w:rPr>
-            </w:pPr>
-            <w:r>
-              <w:rPr>
-                <w:rFonts w:ascii="Times New Roman" w:hAnsi="Times New Roman" w:cs="Times New Roman"/>
-                <w:b/>
-                <w:color w:val="000000" w:themeColor="text1"/>
-                <w:sz w:val="24"/>
-                <w:szCs w:val="24"/>
-                <w:shd w:val="clear" w:color="auto" w:fill="CFE2F3"/>
-              </w:rPr>
-              <w:t>Response</w:t>
-            </w:r>
-          </w:p>
-        </w:tc>
-      </w:tr>
-      <w:tr>
-        <w:tc>
-          <w:tcPr>
-            <w:tcW w:w="1520" w:type="dxa"/>
-            <w:tcMar>
-              <w:top w:w="100" w:type="dxa"/>
-              <w:left w:w="100" w:type="dxa"/>
-              <w:bottom w:w="100" w:type="dxa"/>
-              <w:right w:w="100" w:type="dxa"/>
-            </w:tcMar>
-          </w:tcPr>
-          <w:p>
-            <w:pPr>
-              <w:widowControl w:val="0"/>
-              <w:ind w:right="-260"/>
-              <w:rPr>
-                <w:rFonts w:ascii="Times New Roman" w:hAnsi="Times New Roman" w:cs="Times New Roman"/>
-                <w:color w:val="000000" w:themeColor="text1"/>
-                <w:sz w:val="24"/>
-                <w:szCs w:val="24"/>
-              </w:rPr>
-            </w:pPr>
-            <w:r>
-              <w:rPr>
-                <w:rFonts w:ascii="Times New Roman" w:hAnsi="Times New Roman" w:cs="Times New Roman"/>
-                <w:color w:val="000000" w:themeColor="text1"/>
-                <w:sz w:val="24"/>
-                <w:szCs w:val="24"/>
-              </w:rPr>
-              <w:t>200 OK</w:t>
-            </w:r>
-          </w:p>
-        </w:tc>
-        <w:tc>
-          <w:tcPr>
-            <w:tcW w:w="7400" w:type="dxa"/>
-            <w:tcMar>
-              <w:top w:w="100" w:type="dxa"/>
-              <w:left w:w="100" w:type="dxa"/>
-              <w:bottom w:w="100" w:type="dxa"/>
-              <w:right w:w="100" w:type="dxa"/>
-            </w:tcMar>
-          </w:tcPr>
-          <w:p>
-            <w:pPr>
-              <w:widowControl w:val="0"/>
-              <w:ind w:right="-260"/>
-              <w:rPr>
-                <w:rFonts w:ascii="Times New Roman" w:hAnsi="Times New Roman" w:cs="Times New Roman"/>
-                <w:b/>
-                <w:color w:val="000000" w:themeColor="text1"/>
-                <w:sz w:val="24"/>
-                <w:szCs w:val="24"/>
-              </w:rPr>
-            </w:pPr>
-            <w:r>
-              <w:rPr>
-                <w:rFonts w:ascii="Times New Roman" w:hAnsi="Times New Roman" w:cs="Times New Roman"/>
-                <w:b/>
-                <w:color w:val="000000" w:themeColor="text1"/>
-                <w:sz w:val="24"/>
-                <w:szCs w:val="24"/>
-              </w:rPr>
-              <w:t>Response trả về dữ liệu kiể</w:t>
-            </w:r>
-            <w:r>
-              <w:rPr>
-                <w:rFonts w:ascii="Times New Roman" w:hAnsi="Times New Roman" w:cs="Times New Roman"/>
-                <w:b/>
-                <w:color w:val="000000" w:themeColor="text1"/>
-                <w:sz w:val="24"/>
-                <w:szCs w:val="24"/>
-              </w:rPr>
-              <w:t>u JSON</w:t>
-            </w:r>
-          </w:p>
-          <w:p>
-            <w:pPr>
-              <w:widowControl w:val="0"/>
-              <w:ind w:right="-260"/>
-              <w:rPr>
-                <w:rFonts w:ascii="Times New Roman" w:hAnsi="Times New Roman" w:cs="Times New Roman"/>
-                <w:color w:val="000000" w:themeColor="text1"/>
-                <w:sz w:val="24"/>
-                <w:szCs w:val="24"/>
-              </w:rPr>
-            </w:pPr>
-            <w:r>
-              <w:rPr>
-                <w:rFonts w:ascii="Times New Roman" w:hAnsi="Times New Roman" w:cs="Times New Roman"/>
-                <w:color w:val="000000" w:themeColor="text1"/>
-                <w:sz w:val="24"/>
-                <w:szCs w:val="24"/>
-              </w:rPr>
-              <w:t>Lấy list</w:t>
-            </w:r>
-            <w:r>
-              <w:rPr>
-                <w:rFonts w:ascii="Times New Roman" w:hAnsi="Times New Roman" w:cs="Times New Roman"/>
-                <w:color w:val="000000" w:themeColor="text1"/>
-                <w:sz w:val="24"/>
-                <w:szCs w:val="24"/>
-              </w:rPr>
-              <w:t xml:space="preserve"> pet</w:t>
-            </w:r>
-            <w:r>
-              <w:rPr>
-                <w:rFonts w:ascii="Times New Roman" w:hAnsi="Times New Roman" w:cs="Times New Roman"/>
-                <w:color w:val="000000" w:themeColor="text1"/>
-                <w:sz w:val="24"/>
-                <w:szCs w:val="24"/>
-              </w:rPr>
-              <w:t xml:space="preserve"> </w:t>
-            </w:r>
-            <w:r>
-              <w:rPr>
-                <w:rFonts w:ascii="Times New Roman" w:hAnsi="Times New Roman" w:cs="Times New Roman"/>
-                <w:color w:val="000000" w:themeColor="text1"/>
-                <w:sz w:val="24"/>
-                <w:szCs w:val="24"/>
-              </w:rPr>
-              <w:t xml:space="preserve">images </w:t>
-            </w:r>
-            <w:r>
-              <w:rPr>
-                <w:rFonts w:ascii="Times New Roman" w:hAnsi="Times New Roman" w:cs="Times New Roman"/>
-                <w:color w:val="000000" w:themeColor="text1"/>
-                <w:sz w:val="24"/>
-                <w:szCs w:val="24"/>
-              </w:rPr>
-              <w:t>thành công sẽ trả về</w:t>
-            </w:r>
-          </w:p>
-          <w:p>
-            <w:pPr>
-              <w:widowControl w:val="0"/>
-              <w:ind w:right="-260"/>
-              <w:rPr>
-                <w:rFonts w:ascii="Times New Roman" w:hAnsi="Times New Roman" w:cs="Times New Roman"/>
-                <w:color w:val="000000" w:themeColor="text1"/>
-                <w:sz w:val="24"/>
-                <w:szCs w:val="24"/>
-              </w:rPr>
-            </w:pPr>
-            <w:r>
-              <w:rPr>
-                <w:rFonts w:ascii="Times New Roman" w:hAnsi="Times New Roman" w:cs="Times New Roman"/>
-                <w:color w:val="000000" w:themeColor="text1"/>
-                <w:sz w:val="24"/>
-                <w:szCs w:val="24"/>
-              </w:rPr>
-              <w:t>[</w:t>
-            </w:r>
-          </w:p>
-          <w:p>
-            <w:pPr>
-              <w:widowControl w:val="0"/>
-              <w:ind w:right="-260"/>
-              <w:rPr>
-                <w:rFonts w:ascii="Times New Roman" w:hAnsi="Times New Roman" w:cs="Times New Roman"/>
-                <w:color w:val="000000" w:themeColor="text1"/>
-                <w:sz w:val="24"/>
-                <w:szCs w:val="24"/>
-              </w:rPr>
-            </w:pPr>
-            <w:r>
-              <w:rPr>
-                <w:rFonts w:ascii="Times New Roman" w:hAnsi="Times New Roman" w:cs="Times New Roman"/>
-                <w:color w:val="000000" w:themeColor="text1"/>
-                <w:sz w:val="24"/>
-                <w:szCs w:val="24"/>
-              </w:rPr>
-              <w:t xml:space="preserve">  {</w:t>
-            </w:r>
-          </w:p>
-          <w:p>
-            <w:pPr>
-              <w:widowControl w:val="0"/>
-              <w:ind w:right="-260"/>
-              <w:rPr>
-                <w:rFonts w:ascii="Times New Roman" w:hAnsi="Times New Roman" w:cs="Times New Roman"/>
-                <w:color w:val="000000" w:themeColor="text1"/>
-                <w:sz w:val="24"/>
-                <w:szCs w:val="24"/>
-              </w:rPr>
-            </w:pPr>
-            <w:r>
-              <w:rPr>
-                <w:rFonts w:ascii="Times New Roman" w:hAnsi="Times New Roman" w:cs="Times New Roman"/>
-                <w:color w:val="000000" w:themeColor="text1"/>
-                <w:sz w:val="24"/>
-                <w:szCs w:val="24"/>
-              </w:rPr>
-              <w:t xml:space="preserve">    "id": 1,</w:t>
-            </w:r>
-          </w:p>
-          <w:p>
-            <w:pPr>
-              <w:widowControl w:val="0"/>
-              <w:ind w:right="-260"/>
-              <w:rPr>
-                <w:rFonts w:ascii="Times New Roman" w:hAnsi="Times New Roman" w:cs="Times New Roman"/>
-                <w:color w:val="000000" w:themeColor="text1"/>
-                <w:sz w:val="24"/>
-                <w:szCs w:val="24"/>
-              </w:rPr>
-            </w:pPr>
-            <w:r>
-              <w:rPr>
-                <w:rFonts w:ascii="Times New Roman" w:hAnsi="Times New Roman" w:cs="Times New Roman"/>
-                <w:color w:val="000000" w:themeColor="text1"/>
-                <w:sz w:val="24"/>
-                <w:szCs w:val="24"/>
-              </w:rPr>
-              <w:lastRenderedPageBreak/>
-              <w:t xml:space="preserve">    "thumbnail": "mimi.jpg"</w:t>
-            </w:r>
-          </w:p>
-          <w:p>
-            <w:pPr>
-              <w:widowControl w:val="0"/>
-              <w:ind w:right="-260"/>
-              <w:rPr>
-                <w:rFonts w:ascii="Times New Roman" w:hAnsi="Times New Roman" w:cs="Times New Roman"/>
-                <w:color w:val="000000" w:themeColor="text1"/>
-                <w:sz w:val="24"/>
-                <w:szCs w:val="24"/>
-              </w:rPr>
-            </w:pPr>
-            <w:r>
-              <w:rPr>
-                <w:rFonts w:ascii="Times New Roman" w:hAnsi="Times New Roman" w:cs="Times New Roman"/>
-                <w:color w:val="000000" w:themeColor="text1"/>
-                <w:sz w:val="24"/>
-                <w:szCs w:val="24"/>
-              </w:rPr>
-              <w:t xml:space="preserve">  },</w:t>
-            </w:r>
-          </w:p>
-          <w:p>
-            <w:pPr>
-              <w:widowControl w:val="0"/>
-              <w:ind w:right="-260"/>
-              <w:rPr>
-                <w:rFonts w:ascii="Times New Roman" w:hAnsi="Times New Roman" w:cs="Times New Roman"/>
-                <w:color w:val="000000" w:themeColor="text1"/>
-                <w:sz w:val="24"/>
-                <w:szCs w:val="24"/>
-              </w:rPr>
-            </w:pPr>
-            <w:r>
-              <w:rPr>
-                <w:rFonts w:ascii="Times New Roman" w:hAnsi="Times New Roman" w:cs="Times New Roman"/>
-                <w:color w:val="000000" w:themeColor="text1"/>
-                <w:sz w:val="24"/>
-                <w:szCs w:val="24"/>
-              </w:rPr>
-              <w:t xml:space="preserve">  {</w:t>
-            </w:r>
-          </w:p>
-          <w:p>
-            <w:pPr>
-              <w:widowControl w:val="0"/>
-              <w:ind w:right="-260"/>
-              <w:rPr>
-                <w:rFonts w:ascii="Times New Roman" w:hAnsi="Times New Roman" w:cs="Times New Roman"/>
-                <w:color w:val="000000" w:themeColor="text1"/>
-                <w:sz w:val="24"/>
-                <w:szCs w:val="24"/>
-              </w:rPr>
-            </w:pPr>
-            <w:r>
-              <w:rPr>
-                <w:rFonts w:ascii="Times New Roman" w:hAnsi="Times New Roman" w:cs="Times New Roman"/>
-                <w:color w:val="000000" w:themeColor="text1"/>
-                <w:sz w:val="24"/>
-                <w:szCs w:val="24"/>
-              </w:rPr>
-              <w:t xml:space="preserve">    "id": 2,</w:t>
-            </w:r>
-          </w:p>
-          <w:p>
-            <w:pPr>
-              <w:widowControl w:val="0"/>
-              <w:ind w:right="-260"/>
-              <w:rPr>
-                <w:rFonts w:ascii="Times New Roman" w:hAnsi="Times New Roman" w:cs="Times New Roman"/>
-                <w:color w:val="000000" w:themeColor="text1"/>
-                <w:sz w:val="24"/>
-                <w:szCs w:val="24"/>
-              </w:rPr>
-            </w:pPr>
-            <w:r>
-              <w:rPr>
-                <w:rFonts w:ascii="Times New Roman" w:hAnsi="Times New Roman" w:cs="Times New Roman"/>
-                <w:color w:val="000000" w:themeColor="text1"/>
-                <w:sz w:val="24"/>
-                <w:szCs w:val="24"/>
-              </w:rPr>
-              <w:t xml:space="preserve">    "thumbnail": "roNQFemU1Eyj8EMCagXIyg.jpg"</w:t>
-            </w:r>
-          </w:p>
-          <w:p>
-            <w:pPr>
-              <w:widowControl w:val="0"/>
-              <w:ind w:right="-260"/>
-              <w:rPr>
-                <w:rFonts w:ascii="Times New Roman" w:hAnsi="Times New Roman" w:cs="Times New Roman"/>
-                <w:color w:val="000000" w:themeColor="text1"/>
-                <w:sz w:val="24"/>
-                <w:szCs w:val="24"/>
-              </w:rPr>
-            </w:pPr>
-            <w:r>
-              <w:rPr>
-                <w:rFonts w:ascii="Times New Roman" w:hAnsi="Times New Roman" w:cs="Times New Roman"/>
-                <w:color w:val="000000" w:themeColor="text1"/>
-                <w:sz w:val="24"/>
-                <w:szCs w:val="24"/>
-              </w:rPr>
-              <w:t xml:space="preserve">  }</w:t>
-            </w:r>
-          </w:p>
-          <w:p>
-            <w:pPr>
-              <w:widowControl w:val="0"/>
-              <w:ind w:right="-260"/>
-              <w:rPr>
-                <w:rFonts w:ascii="Times New Roman" w:hAnsi="Times New Roman" w:cs="Times New Roman"/>
-                <w:color w:val="000000" w:themeColor="text1"/>
-                <w:sz w:val="24"/>
-                <w:szCs w:val="24"/>
-              </w:rPr>
-            </w:pPr>
-            <w:r>
-              <w:rPr>
-                <w:rFonts w:ascii="Times New Roman" w:hAnsi="Times New Roman" w:cs="Times New Roman"/>
-                <w:color w:val="000000" w:themeColor="text1"/>
-                <w:sz w:val="24"/>
-                <w:szCs w:val="24"/>
-              </w:rPr>
-              <w:t>]</w:t>
-            </w:r>
-          </w:p>
-        </w:tc>
-      </w:tr>
-      <w:tr>
-        <w:tc>
-          <w:tcPr>
-            <w:tcW w:w="1520" w:type="dxa"/>
-            <w:tcMar>
-              <w:top w:w="100" w:type="dxa"/>
-              <w:left w:w="100" w:type="dxa"/>
-              <w:bottom w:w="100" w:type="dxa"/>
-              <w:right w:w="100" w:type="dxa"/>
-            </w:tcMar>
-          </w:tcPr>
-          <w:p>
-            <w:pPr>
-              <w:widowControl w:val="0"/>
-              <w:ind w:right="-260"/>
-              <w:rPr>
-                <w:rFonts w:ascii="Times New Roman" w:eastAsia="Consolas" w:hAnsi="Times New Roman" w:cs="Times New Roman"/>
-                <w:color w:val="000000" w:themeColor="text1"/>
-                <w:sz w:val="24"/>
-                <w:szCs w:val="24"/>
-              </w:rPr>
-            </w:pPr>
-            <w:r>
-              <w:rPr>
-                <w:rFonts w:ascii="Times New Roman" w:eastAsia="Consolas" w:hAnsi="Times New Roman" w:cs="Times New Roman"/>
-                <w:color w:val="000000" w:themeColor="text1"/>
-                <w:sz w:val="24"/>
-                <w:szCs w:val="24"/>
-              </w:rPr>
-              <w:lastRenderedPageBreak/>
               <w:t>500 InternalServer Error</w:t>
             </w:r>
           </w:p>

</xml_diff>

<commit_message>
update search Articles + fix bug get article detail
</commit_message>
<xml_diff>
--- a/Document/API_Specification/Pets_APIv1.docx
+++ b/Document/API_Specification/Pets_APIv1.docx
@@ -5129,16 +5129,7 @@
                 <w:sz w:val="24"/>
                 <w:szCs w:val="24"/>
               </w:rPr>
-              <w:t xml:space="preserve">Tạo User </w:t>
-            </w:r>
-            <w:r>
-              <w:rPr>
-                <w:rFonts w:ascii="Times New Roman" w:hAnsi="Times New Roman" w:cs="Times New Roman"/>
-                <w:color w:val="000000" w:themeColor="text1"/>
-                <w:sz w:val="24"/>
-                <w:szCs w:val="24"/>
-              </w:rPr>
-              <w:t>thất bại sẽ trả về</w:t>
+              <w:t>Tạo User thất bại sẽ trả về</w:t>
             </w:r>
           </w:p>
           <w:p>
@@ -16090,8 +16081,6 @@
               </w:rPr>
               <w:t>/0/10</w:t>
             </w:r>
-            <w:bookmarkStart w:id="11" w:name="_GoBack"/>
-            <w:bookmarkEnd w:id="11"/>
           </w:p>
         </w:tc>
         <w:tc>
@@ -29037,6 +29026,3276 @@
         </w:tc>
       </w:tr>
     </w:tbl>
+    <w:p>
+      <w:pPr>
+        <w:pStyle w:val="Heading2"/>
+        <w:keepNext w:val="0"/>
+        <w:keepLines w:val="0"/>
+        <w:widowControl w:val="0"/>
+        <w:contextualSpacing w:val="0"/>
+        <w:rPr>
+          <w:rFonts w:ascii="Times New Roman" w:hAnsi="Times New Roman" w:cs="Times New Roman"/>
+          <w:color w:val="000000" w:themeColor="text1"/>
+          <w:sz w:val="24"/>
+          <w:szCs w:val="24"/>
+        </w:rPr>
+      </w:pPr>
+      <w:r>
+        <w:rPr>
+          <w:rFonts w:ascii="Times New Roman" w:hAnsi="Times New Roman" w:cs="Times New Roman"/>
+          <w:color w:val="000000" w:themeColor="text1"/>
+          <w:sz w:val="24"/>
+          <w:szCs w:val="24"/>
+        </w:rPr>
+        <w:t>16</w:t>
+      </w:r>
+      <w:r>
+        <w:rPr>
+          <w:rFonts w:ascii="Times New Roman" w:hAnsi="Times New Roman" w:cs="Times New Roman"/>
+          <w:color w:val="000000" w:themeColor="text1"/>
+          <w:sz w:val="24"/>
+          <w:szCs w:val="24"/>
+        </w:rPr>
+        <w:t xml:space="preserve">. </w:t>
+      </w:r>
+      <w:r>
+        <w:rPr>
+          <w:rFonts w:ascii="Times New Roman" w:hAnsi="Times New Roman" w:cs="Times New Roman"/>
+          <w:color w:val="000000" w:themeColor="text1"/>
+          <w:sz w:val="24"/>
+          <w:szCs w:val="24"/>
+        </w:rPr>
+        <w:t>SearchArticles</w:t>
+      </w:r>
+    </w:p>
+    <w:p>
+      <w:pPr>
+        <w:widowControl w:val="0"/>
+        <w:ind w:right="-260"/>
+        <w:rPr>
+          <w:rFonts w:ascii="Times New Roman" w:hAnsi="Times New Roman" w:cs="Times New Roman"/>
+          <w:color w:val="000000" w:themeColor="text1"/>
+          <w:sz w:val="24"/>
+          <w:szCs w:val="24"/>
+        </w:rPr>
+      </w:pPr>
+      <w:r>
+        <w:rPr>
+          <w:rFonts w:ascii="Times New Roman" w:hAnsi="Times New Roman" w:cs="Times New Roman"/>
+          <w:color w:val="000000" w:themeColor="text1"/>
+          <w:sz w:val="24"/>
+          <w:szCs w:val="24"/>
+        </w:rPr>
+        <w:t>Tìm kiếm articles</w:t>
+      </w:r>
+    </w:p>
+    <w:p>
+      <w:pPr>
+        <w:pStyle w:val="Heading3"/>
+        <w:rPr>
+          <w:rFonts w:ascii="Times New Roman" w:hAnsi="Times New Roman" w:cs="Times New Roman"/>
+          <w:color w:val="000000" w:themeColor="text1"/>
+        </w:rPr>
+      </w:pPr>
+      <w:r>
+        <w:rPr>
+          <w:rFonts w:ascii="Times New Roman" w:hAnsi="Times New Roman" w:cs="Times New Roman"/>
+          <w:color w:val="000000" w:themeColor="text1"/>
+        </w:rPr>
+        <w:t>Request</w:t>
+      </w:r>
+    </w:p>
+    <w:tbl>
+      <w:tblPr>
+        <w:tblW w:w="8910" w:type="dxa"/>
+        <w:tblBorders>
+          <w:top w:val="single" w:sz="8" w:space="0" w:color="000000"/>
+          <w:left w:val="single" w:sz="8" w:space="0" w:color="000000"/>
+          <w:bottom w:val="single" w:sz="8" w:space="0" w:color="000000"/>
+          <w:right w:val="single" w:sz="8" w:space="0" w:color="000000"/>
+          <w:insideH w:val="single" w:sz="8" w:space="0" w:color="000000"/>
+          <w:insideV w:val="single" w:sz="8" w:space="0" w:color="000000"/>
+        </w:tblBorders>
+        <w:tblLayout w:type="fixed"/>
+        <w:tblLook w:val="0600" w:firstRow="0" w:lastRow="0" w:firstColumn="0" w:lastColumn="0" w:noHBand="1" w:noVBand="1"/>
+      </w:tblPr>
+      <w:tblGrid>
+        <w:gridCol w:w="1080"/>
+        <w:gridCol w:w="7830"/>
+      </w:tblGrid>
+      <w:tr>
+        <w:tc>
+          <w:tcPr>
+            <w:tcW w:w="1080" w:type="dxa"/>
+            <w:shd w:val="clear" w:color="auto" w:fill="CFE2F3"/>
+            <w:tcMar>
+              <w:top w:w="100" w:type="dxa"/>
+              <w:left w:w="100" w:type="dxa"/>
+              <w:bottom w:w="100" w:type="dxa"/>
+              <w:right w:w="100" w:type="dxa"/>
+            </w:tcMar>
+          </w:tcPr>
+          <w:p>
+            <w:pPr>
+              <w:widowControl w:val="0"/>
+              <w:ind w:right="-260"/>
+              <w:rPr>
+                <w:rFonts w:ascii="Times New Roman" w:hAnsi="Times New Roman" w:cs="Times New Roman"/>
+                <w:color w:val="000000" w:themeColor="text1"/>
+                <w:sz w:val="24"/>
+                <w:szCs w:val="24"/>
+              </w:rPr>
+            </w:pPr>
+            <w:r>
+              <w:rPr>
+                <w:rFonts w:ascii="Times New Roman" w:hAnsi="Times New Roman" w:cs="Times New Roman"/>
+                <w:b/>
+                <w:color w:val="000000" w:themeColor="text1"/>
+                <w:sz w:val="24"/>
+                <w:szCs w:val="24"/>
+                <w:shd w:val="clear" w:color="auto" w:fill="CFE2F3"/>
+              </w:rPr>
+              <w:t>Method</w:t>
+            </w:r>
+          </w:p>
+        </w:tc>
+        <w:tc>
+          <w:tcPr>
+            <w:tcW w:w="7830" w:type="dxa"/>
+            <w:shd w:val="clear" w:color="auto" w:fill="CFE2F3"/>
+            <w:tcMar>
+              <w:top w:w="100" w:type="dxa"/>
+              <w:left w:w="100" w:type="dxa"/>
+              <w:bottom w:w="100" w:type="dxa"/>
+              <w:right w:w="100" w:type="dxa"/>
+            </w:tcMar>
+          </w:tcPr>
+          <w:p>
+            <w:pPr>
+              <w:widowControl w:val="0"/>
+              <w:ind w:right="-260"/>
+              <w:rPr>
+                <w:rFonts w:ascii="Times New Roman" w:hAnsi="Times New Roman" w:cs="Times New Roman"/>
+                <w:color w:val="000000" w:themeColor="text1"/>
+                <w:sz w:val="24"/>
+                <w:szCs w:val="24"/>
+              </w:rPr>
+            </w:pPr>
+            <w:r>
+              <w:rPr>
+                <w:rFonts w:ascii="Times New Roman" w:hAnsi="Times New Roman" w:cs="Times New Roman"/>
+                <w:b/>
+                <w:color w:val="000000" w:themeColor="text1"/>
+                <w:sz w:val="24"/>
+                <w:szCs w:val="24"/>
+                <w:shd w:val="clear" w:color="auto" w:fill="CFE2F3"/>
+              </w:rPr>
+              <w:t xml:space="preserve">URL            </w:t>
+            </w:r>
+          </w:p>
+        </w:tc>
+      </w:tr>
+      <w:tr>
+        <w:tc>
+          <w:tcPr>
+            <w:tcW w:w="1080" w:type="dxa"/>
+            <w:tcMar>
+              <w:top w:w="100" w:type="dxa"/>
+              <w:left w:w="100" w:type="dxa"/>
+              <w:bottom w:w="100" w:type="dxa"/>
+              <w:right w:w="100" w:type="dxa"/>
+            </w:tcMar>
+          </w:tcPr>
+          <w:p>
+            <w:pPr>
+              <w:widowControl w:val="0"/>
+              <w:ind w:right="-260"/>
+              <w:rPr>
+                <w:rFonts w:ascii="Times New Roman" w:hAnsi="Times New Roman" w:cs="Times New Roman"/>
+                <w:color w:val="000000" w:themeColor="text1"/>
+                <w:sz w:val="24"/>
+                <w:szCs w:val="24"/>
+              </w:rPr>
+            </w:pPr>
+            <w:r>
+              <w:rPr>
+                <w:rFonts w:ascii="Times New Roman" w:eastAsia="Consolas" w:hAnsi="Times New Roman" w:cs="Times New Roman"/>
+                <w:b/>
+                <w:color w:val="000000" w:themeColor="text1"/>
+                <w:sz w:val="24"/>
+                <w:szCs w:val="24"/>
+              </w:rPr>
+              <w:t>GET</w:t>
+            </w:r>
+          </w:p>
+        </w:tc>
+        <w:tc>
+          <w:tcPr>
+            <w:tcW w:w="7830" w:type="dxa"/>
+            <w:tcMar>
+              <w:top w:w="100" w:type="dxa"/>
+              <w:left w:w="100" w:type="dxa"/>
+              <w:bottom w:w="100" w:type="dxa"/>
+              <w:right w:w="100" w:type="dxa"/>
+            </w:tcMar>
+          </w:tcPr>
+          <w:p>
+            <w:pPr>
+              <w:widowControl w:val="0"/>
+              <w:ind w:right="-260"/>
+              <w:rPr>
+                <w:rFonts w:ascii="Times New Roman" w:hAnsi="Times New Roman" w:cs="Times New Roman"/>
+                <w:color w:val="000000" w:themeColor="text1"/>
+                <w:sz w:val="24"/>
+                <w:szCs w:val="24"/>
+              </w:rPr>
+            </w:pPr>
+            <w:r>
+              <w:rPr>
+                <w:rFonts w:ascii="Times New Roman" w:eastAsia="Consolas" w:hAnsi="Times New Roman" w:cs="Times New Roman"/>
+                <w:color w:val="000000" w:themeColor="text1"/>
+                <w:sz w:val="24"/>
+                <w:szCs w:val="24"/>
+              </w:rPr>
+              <w:t>/</w:t>
+            </w:r>
+            <w:r>
+              <w:rPr>
+                <w:rFonts w:ascii="Times New Roman" w:eastAsia="Consolas" w:hAnsi="Times New Roman" w:cs="Times New Roman"/>
+                <w:color w:val="000000" w:themeColor="text1"/>
+                <w:sz w:val="24"/>
+                <w:szCs w:val="24"/>
+              </w:rPr>
+              <w:t>articles/search</w:t>
+            </w:r>
+            <w:r>
+              <w:rPr>
+                <w:rFonts w:ascii="Times New Roman" w:eastAsia="Consolas" w:hAnsi="Times New Roman" w:cs="Times New Roman"/>
+                <w:color w:val="000000" w:themeColor="text1"/>
+                <w:sz w:val="24"/>
+                <w:szCs w:val="24"/>
+              </w:rPr>
+              <w:t>/</w:t>
+            </w:r>
+            <w:r>
+              <w:rPr>
+                <w:rFonts w:ascii="Times New Roman" w:eastAsia="Consolas" w:hAnsi="Times New Roman" w:cs="Times New Roman"/>
+                <w:color w:val="000000" w:themeColor="text1"/>
+                <w:sz w:val="24"/>
+                <w:szCs w:val="24"/>
+              </w:rPr>
+              <w:t>searchString</w:t>
+            </w:r>
+            <w:bookmarkStart w:id="11" w:name="_GoBack"/>
+            <w:bookmarkEnd w:id="11"/>
+          </w:p>
+        </w:tc>
+      </w:tr>
+    </w:tbl>
+    <w:p>
+      <w:pPr>
+        <w:widowControl w:val="0"/>
+        <w:rPr>
+          <w:rFonts w:ascii="Times New Roman" w:hAnsi="Times New Roman" w:cs="Times New Roman"/>
+          <w:color w:val="000000" w:themeColor="text1"/>
+          <w:sz w:val="24"/>
+          <w:szCs w:val="24"/>
+        </w:rPr>
+      </w:pPr>
+    </w:p>
+    <w:p>
+      <w:pPr>
+        <w:pStyle w:val="Heading3"/>
+        <w:rPr>
+          <w:rFonts w:ascii="Times New Roman" w:hAnsi="Times New Roman" w:cs="Times New Roman"/>
+          <w:color w:val="000000" w:themeColor="text1"/>
+        </w:rPr>
+      </w:pPr>
+      <w:r>
+        <w:rPr>
+          <w:rFonts w:ascii="Times New Roman" w:hAnsi="Times New Roman" w:cs="Times New Roman"/>
+          <w:color w:val="000000" w:themeColor="text1"/>
+        </w:rPr>
+        <w:t>Response</w:t>
+      </w:r>
+    </w:p>
+    <w:tbl>
+      <w:tblPr>
+        <w:tblW w:w="8920" w:type="dxa"/>
+        <w:tblBorders>
+          <w:top w:val="single" w:sz="8" w:space="0" w:color="000000"/>
+          <w:left w:val="single" w:sz="8" w:space="0" w:color="000000"/>
+          <w:bottom w:val="single" w:sz="8" w:space="0" w:color="000000"/>
+          <w:right w:val="single" w:sz="8" w:space="0" w:color="000000"/>
+          <w:insideH w:val="single" w:sz="8" w:space="0" w:color="000000"/>
+          <w:insideV w:val="single" w:sz="8" w:space="0" w:color="000000"/>
+        </w:tblBorders>
+        <w:tblLayout w:type="fixed"/>
+        <w:tblLook w:val="0600" w:firstRow="0" w:lastRow="0" w:firstColumn="0" w:lastColumn="0" w:noHBand="1" w:noVBand="1"/>
+      </w:tblPr>
+      <w:tblGrid>
+        <w:gridCol w:w="1520"/>
+        <w:gridCol w:w="7400"/>
+      </w:tblGrid>
+      <w:tr>
+        <w:tc>
+          <w:tcPr>
+            <w:tcW w:w="1520" w:type="dxa"/>
+            <w:shd w:val="clear" w:color="auto" w:fill="CFE2F3"/>
+            <w:tcMar>
+              <w:top w:w="100" w:type="dxa"/>
+              <w:left w:w="100" w:type="dxa"/>
+              <w:bottom w:w="100" w:type="dxa"/>
+              <w:right w:w="100" w:type="dxa"/>
+            </w:tcMar>
+          </w:tcPr>
+          <w:p>
+            <w:pPr>
+              <w:widowControl w:val="0"/>
+              <w:ind w:right="-260"/>
+              <w:rPr>
+                <w:rFonts w:ascii="Times New Roman" w:hAnsi="Times New Roman" w:cs="Times New Roman"/>
+                <w:color w:val="000000" w:themeColor="text1"/>
+                <w:sz w:val="24"/>
+                <w:szCs w:val="24"/>
+              </w:rPr>
+            </w:pPr>
+            <w:r>
+              <w:rPr>
+                <w:rFonts w:ascii="Times New Roman" w:hAnsi="Times New Roman" w:cs="Times New Roman"/>
+                <w:b/>
+                <w:color w:val="000000" w:themeColor="text1"/>
+                <w:sz w:val="24"/>
+                <w:szCs w:val="24"/>
+                <w:shd w:val="clear" w:color="auto" w:fill="CFE2F3"/>
+              </w:rPr>
+              <w:t>Code</w:t>
+            </w:r>
+          </w:p>
+        </w:tc>
+        <w:tc>
+          <w:tcPr>
+            <w:tcW w:w="7400" w:type="dxa"/>
+            <w:shd w:val="clear" w:color="auto" w:fill="CFE2F3"/>
+            <w:tcMar>
+              <w:top w:w="100" w:type="dxa"/>
+              <w:left w:w="100" w:type="dxa"/>
+              <w:bottom w:w="100" w:type="dxa"/>
+              <w:right w:w="100" w:type="dxa"/>
+            </w:tcMar>
+          </w:tcPr>
+          <w:p>
+            <w:pPr>
+              <w:widowControl w:val="0"/>
+              <w:ind w:right="-260"/>
+              <w:rPr>
+                <w:rFonts w:ascii="Times New Roman" w:hAnsi="Times New Roman" w:cs="Times New Roman"/>
+                <w:color w:val="000000" w:themeColor="text1"/>
+                <w:sz w:val="24"/>
+                <w:szCs w:val="24"/>
+              </w:rPr>
+            </w:pPr>
+            <w:r>
+              <w:rPr>
+                <w:rFonts w:ascii="Times New Roman" w:hAnsi="Times New Roman" w:cs="Times New Roman"/>
+                <w:b/>
+                <w:color w:val="000000" w:themeColor="text1"/>
+                <w:sz w:val="24"/>
+                <w:szCs w:val="24"/>
+                <w:shd w:val="clear" w:color="auto" w:fill="CFE2F3"/>
+              </w:rPr>
+              <w:t>Response</w:t>
+            </w:r>
+          </w:p>
+        </w:tc>
+      </w:tr>
+      <w:tr>
+        <w:tc>
+          <w:tcPr>
+            <w:tcW w:w="1520" w:type="dxa"/>
+            <w:tcMar>
+              <w:top w:w="100" w:type="dxa"/>
+              <w:left w:w="100" w:type="dxa"/>
+              <w:bottom w:w="100" w:type="dxa"/>
+              <w:right w:w="100" w:type="dxa"/>
+            </w:tcMar>
+          </w:tcPr>
+          <w:p>
+            <w:pPr>
+              <w:widowControl w:val="0"/>
+              <w:ind w:right="-260"/>
+              <w:rPr>
+                <w:rFonts w:ascii="Times New Roman" w:hAnsi="Times New Roman" w:cs="Times New Roman"/>
+                <w:color w:val="000000" w:themeColor="text1"/>
+                <w:sz w:val="24"/>
+                <w:szCs w:val="24"/>
+              </w:rPr>
+            </w:pPr>
+            <w:r>
+              <w:rPr>
+                <w:rFonts w:ascii="Times New Roman" w:hAnsi="Times New Roman" w:cs="Times New Roman"/>
+                <w:color w:val="000000" w:themeColor="text1"/>
+                <w:sz w:val="24"/>
+                <w:szCs w:val="24"/>
+              </w:rPr>
+              <w:t>200 OK</w:t>
+            </w:r>
+          </w:p>
+        </w:tc>
+        <w:tc>
+          <w:tcPr>
+            <w:tcW w:w="7400" w:type="dxa"/>
+            <w:tcMar>
+              <w:top w:w="100" w:type="dxa"/>
+              <w:left w:w="100" w:type="dxa"/>
+              <w:bottom w:w="100" w:type="dxa"/>
+              <w:right w:w="100" w:type="dxa"/>
+            </w:tcMar>
+          </w:tcPr>
+          <w:p>
+            <w:pPr>
+              <w:widowControl w:val="0"/>
+              <w:ind w:right="-260"/>
+              <w:rPr>
+                <w:rFonts w:ascii="Times New Roman" w:hAnsi="Times New Roman" w:cs="Times New Roman"/>
+                <w:b/>
+                <w:color w:val="000000" w:themeColor="text1"/>
+                <w:sz w:val="24"/>
+                <w:szCs w:val="24"/>
+              </w:rPr>
+            </w:pPr>
+            <w:r>
+              <w:rPr>
+                <w:rFonts w:ascii="Times New Roman" w:hAnsi="Times New Roman" w:cs="Times New Roman"/>
+                <w:b/>
+                <w:color w:val="000000" w:themeColor="text1"/>
+                <w:sz w:val="24"/>
+                <w:szCs w:val="24"/>
+              </w:rPr>
+              <w:t>Response trả về dữ liệu kiể</w:t>
+            </w:r>
+            <w:r>
+              <w:rPr>
+                <w:rFonts w:ascii="Times New Roman" w:hAnsi="Times New Roman" w:cs="Times New Roman"/>
+                <w:b/>
+                <w:color w:val="000000" w:themeColor="text1"/>
+                <w:sz w:val="24"/>
+                <w:szCs w:val="24"/>
+              </w:rPr>
+              <w:t>u JSON</w:t>
+            </w:r>
+          </w:p>
+          <w:p>
+            <w:pPr>
+              <w:widowControl w:val="0"/>
+              <w:ind w:right="-260"/>
+              <w:rPr>
+                <w:rFonts w:ascii="Times New Roman" w:hAnsi="Times New Roman" w:cs="Times New Roman"/>
+                <w:color w:val="000000" w:themeColor="text1"/>
+                <w:sz w:val="24"/>
+                <w:szCs w:val="24"/>
+              </w:rPr>
+            </w:pPr>
+            <w:r>
+              <w:rPr>
+                <w:rFonts w:ascii="Times New Roman" w:hAnsi="Times New Roman" w:cs="Times New Roman"/>
+                <w:color w:val="000000" w:themeColor="text1"/>
+                <w:sz w:val="24"/>
+                <w:szCs w:val="24"/>
+              </w:rPr>
+              <w:lastRenderedPageBreak/>
+              <w:t>Search Articles</w:t>
+            </w:r>
+            <w:r>
+              <w:rPr>
+                <w:rFonts w:ascii="Times New Roman" w:hAnsi="Times New Roman" w:cs="Times New Roman"/>
+                <w:color w:val="000000" w:themeColor="text1"/>
+                <w:sz w:val="24"/>
+                <w:szCs w:val="24"/>
+              </w:rPr>
+              <w:t xml:space="preserve"> thành công sẽ trả về</w:t>
+            </w:r>
+          </w:p>
+          <w:p>
+            <w:pPr>
+              <w:widowControl w:val="0"/>
+              <w:ind w:right="-260"/>
+              <w:rPr>
+                <w:rFonts w:ascii="Times New Roman" w:hAnsi="Times New Roman" w:cs="Times New Roman"/>
+                <w:color w:val="000000" w:themeColor="text1"/>
+                <w:sz w:val="24"/>
+                <w:szCs w:val="24"/>
+              </w:rPr>
+            </w:pPr>
+            <w:r>
+              <w:rPr>
+                <w:rFonts w:ascii="Times New Roman" w:hAnsi="Times New Roman" w:cs="Times New Roman"/>
+                <w:color w:val="000000" w:themeColor="text1"/>
+                <w:sz w:val="24"/>
+                <w:szCs w:val="24"/>
+              </w:rPr>
+              <w:t>[</w:t>
+            </w:r>
+          </w:p>
+          <w:p>
+            <w:pPr>
+              <w:widowControl w:val="0"/>
+              <w:ind w:right="-260"/>
+              <w:rPr>
+                <w:rFonts w:ascii="Times New Roman" w:hAnsi="Times New Roman" w:cs="Times New Roman"/>
+                <w:color w:val="000000" w:themeColor="text1"/>
+                <w:sz w:val="24"/>
+                <w:szCs w:val="24"/>
+              </w:rPr>
+            </w:pPr>
+            <w:r>
+              <w:rPr>
+                <w:rFonts w:ascii="Times New Roman" w:hAnsi="Times New Roman" w:cs="Times New Roman"/>
+                <w:color w:val="000000" w:themeColor="text1"/>
+                <w:sz w:val="24"/>
+                <w:szCs w:val="24"/>
+              </w:rPr>
+              <w:t xml:space="preserve">  {</w:t>
+            </w:r>
+          </w:p>
+          <w:p>
+            <w:pPr>
+              <w:widowControl w:val="0"/>
+              <w:ind w:right="-260"/>
+              <w:rPr>
+                <w:rFonts w:ascii="Times New Roman" w:hAnsi="Times New Roman" w:cs="Times New Roman"/>
+                <w:color w:val="000000" w:themeColor="text1"/>
+                <w:sz w:val="24"/>
+                <w:szCs w:val="24"/>
+              </w:rPr>
+            </w:pPr>
+            <w:r>
+              <w:rPr>
+                <w:rFonts w:ascii="Times New Roman" w:hAnsi="Times New Roman" w:cs="Times New Roman"/>
+                <w:color w:val="000000" w:themeColor="text1"/>
+                <w:sz w:val="24"/>
+                <w:szCs w:val="24"/>
+              </w:rPr>
+              <w:t xml:space="preserve">    "Pet": {</w:t>
+            </w:r>
+          </w:p>
+          <w:p>
+            <w:pPr>
+              <w:widowControl w:val="0"/>
+              <w:ind w:right="-260"/>
+              <w:rPr>
+                <w:rFonts w:ascii="Times New Roman" w:hAnsi="Times New Roman" w:cs="Times New Roman"/>
+                <w:color w:val="000000" w:themeColor="text1"/>
+                <w:sz w:val="24"/>
+                <w:szCs w:val="24"/>
+              </w:rPr>
+            </w:pPr>
+            <w:r>
+              <w:rPr>
+                <w:rFonts w:ascii="Times New Roman" w:hAnsi="Times New Roman" w:cs="Times New Roman"/>
+                <w:color w:val="000000" w:themeColor="text1"/>
+                <w:sz w:val="24"/>
+                <w:szCs w:val="24"/>
+              </w:rPr>
+              <w:t xml:space="preserve">      "Image": {</w:t>
+            </w:r>
+          </w:p>
+          <w:p>
+            <w:pPr>
+              <w:widowControl w:val="0"/>
+              <w:ind w:right="-260"/>
+              <w:rPr>
+                <w:rFonts w:ascii="Times New Roman" w:hAnsi="Times New Roman" w:cs="Times New Roman"/>
+                <w:color w:val="000000" w:themeColor="text1"/>
+                <w:sz w:val="24"/>
+                <w:szCs w:val="24"/>
+              </w:rPr>
+            </w:pPr>
+            <w:r>
+              <w:rPr>
+                <w:rFonts w:ascii="Times New Roman" w:hAnsi="Times New Roman" w:cs="Times New Roman"/>
+                <w:color w:val="000000" w:themeColor="text1"/>
+                <w:sz w:val="24"/>
+                <w:szCs w:val="24"/>
+              </w:rPr>
+              <w:t xml:space="preserve">        "id": 1,</w:t>
+            </w:r>
+          </w:p>
+          <w:p>
+            <w:pPr>
+              <w:widowControl w:val="0"/>
+              <w:ind w:right="-260"/>
+              <w:rPr>
+                <w:rFonts w:ascii="Times New Roman" w:hAnsi="Times New Roman" w:cs="Times New Roman"/>
+                <w:color w:val="000000" w:themeColor="text1"/>
+                <w:sz w:val="24"/>
+                <w:szCs w:val="24"/>
+              </w:rPr>
+            </w:pPr>
+            <w:r>
+              <w:rPr>
+                <w:rFonts w:ascii="Times New Roman" w:hAnsi="Times New Roman" w:cs="Times New Roman"/>
+                <w:color w:val="000000" w:themeColor="text1"/>
+                <w:sz w:val="24"/>
+                <w:szCs w:val="24"/>
+              </w:rPr>
+              <w:t xml:space="preserve">        "thumbnail": "mimi.jpg"</w:t>
+            </w:r>
+          </w:p>
+          <w:p>
+            <w:pPr>
+              <w:widowControl w:val="0"/>
+              <w:ind w:right="-260"/>
+              <w:rPr>
+                <w:rFonts w:ascii="Times New Roman" w:hAnsi="Times New Roman" w:cs="Times New Roman"/>
+                <w:color w:val="000000" w:themeColor="text1"/>
+                <w:sz w:val="24"/>
+                <w:szCs w:val="24"/>
+              </w:rPr>
+            </w:pPr>
+            <w:r>
+              <w:rPr>
+                <w:rFonts w:ascii="Times New Roman" w:hAnsi="Times New Roman" w:cs="Times New Roman"/>
+                <w:color w:val="000000" w:themeColor="text1"/>
+                <w:sz w:val="24"/>
+                <w:szCs w:val="24"/>
+              </w:rPr>
+              <w:t xml:space="preserve">      },</w:t>
+            </w:r>
+          </w:p>
+          <w:p>
+            <w:pPr>
+              <w:widowControl w:val="0"/>
+              <w:ind w:right="-260"/>
+              <w:rPr>
+                <w:rFonts w:ascii="Times New Roman" w:hAnsi="Times New Roman" w:cs="Times New Roman"/>
+                <w:color w:val="000000" w:themeColor="text1"/>
+                <w:sz w:val="24"/>
+                <w:szCs w:val="24"/>
+              </w:rPr>
+            </w:pPr>
+            <w:r>
+              <w:rPr>
+                <w:rFonts w:ascii="Times New Roman" w:hAnsi="Times New Roman" w:cs="Times New Roman"/>
+                <w:color w:val="000000" w:themeColor="text1"/>
+                <w:sz w:val="24"/>
+                <w:szCs w:val="24"/>
+              </w:rPr>
+              <w:t xml:space="preserve">      "User": {</w:t>
+            </w:r>
+          </w:p>
+          <w:p>
+            <w:pPr>
+              <w:widowControl w:val="0"/>
+              <w:ind w:right="-260"/>
+              <w:rPr>
+                <w:rFonts w:ascii="Times New Roman" w:hAnsi="Times New Roman" w:cs="Times New Roman"/>
+                <w:color w:val="000000" w:themeColor="text1"/>
+                <w:sz w:val="24"/>
+                <w:szCs w:val="24"/>
+              </w:rPr>
+            </w:pPr>
+            <w:r>
+              <w:rPr>
+                <w:rFonts w:ascii="Times New Roman" w:hAnsi="Times New Roman" w:cs="Times New Roman"/>
+                <w:color w:val="000000" w:themeColor="text1"/>
+                <w:sz w:val="24"/>
+                <w:szCs w:val="24"/>
+              </w:rPr>
+              <w:t xml:space="preserve">        "id": 1,</w:t>
+            </w:r>
+          </w:p>
+          <w:p>
+            <w:pPr>
+              <w:widowControl w:val="0"/>
+              <w:ind w:right="-260"/>
+              <w:rPr>
+                <w:rFonts w:ascii="Times New Roman" w:hAnsi="Times New Roman" w:cs="Times New Roman"/>
+                <w:color w:val="000000" w:themeColor="text1"/>
+                <w:sz w:val="24"/>
+                <w:szCs w:val="24"/>
+              </w:rPr>
+            </w:pPr>
+            <w:r>
+              <w:rPr>
+                <w:rFonts w:ascii="Times New Roman" w:hAnsi="Times New Roman" w:cs="Times New Roman"/>
+                <w:color w:val="000000" w:themeColor="text1"/>
+                <w:sz w:val="24"/>
+                <w:szCs w:val="24"/>
+              </w:rPr>
+              <w:t xml:space="preserve">        "email": "huynhducdangkhoa@gmail.com",</w:t>
+            </w:r>
+          </w:p>
+          <w:p>
+            <w:pPr>
+              <w:widowControl w:val="0"/>
+              <w:ind w:right="-260"/>
+              <w:rPr>
+                <w:rFonts w:ascii="Times New Roman" w:hAnsi="Times New Roman" w:cs="Times New Roman"/>
+                <w:color w:val="000000" w:themeColor="text1"/>
+                <w:sz w:val="24"/>
+                <w:szCs w:val="24"/>
+              </w:rPr>
+            </w:pPr>
+            <w:r>
+              <w:rPr>
+                <w:rFonts w:ascii="Times New Roman" w:hAnsi="Times New Roman" w:cs="Times New Roman"/>
+                <w:color w:val="000000" w:themeColor="text1"/>
+                <w:sz w:val="24"/>
+                <w:szCs w:val="24"/>
+              </w:rPr>
+              <w:t xml:space="preserve">        "phone": "09853641321",</w:t>
+            </w:r>
+          </w:p>
+          <w:p>
+            <w:pPr>
+              <w:widowControl w:val="0"/>
+              <w:ind w:right="-260"/>
+              <w:rPr>
+                <w:rFonts w:ascii="Times New Roman" w:hAnsi="Times New Roman" w:cs="Times New Roman"/>
+                <w:color w:val="000000" w:themeColor="text1"/>
+                <w:sz w:val="24"/>
+                <w:szCs w:val="24"/>
+              </w:rPr>
+            </w:pPr>
+            <w:r>
+              <w:rPr>
+                <w:rFonts w:ascii="Times New Roman" w:hAnsi="Times New Roman" w:cs="Times New Roman"/>
+                <w:color w:val="000000" w:themeColor="text1"/>
+                <w:sz w:val="24"/>
+                <w:szCs w:val="24"/>
+              </w:rPr>
+              <w:t xml:space="preserve">        "firstName": "Khoa",</w:t>
+            </w:r>
+          </w:p>
+          <w:p>
+            <w:pPr>
+              <w:widowControl w:val="0"/>
+              <w:ind w:right="-260"/>
+              <w:rPr>
+                <w:rFonts w:ascii="Times New Roman" w:hAnsi="Times New Roman" w:cs="Times New Roman"/>
+                <w:color w:val="000000" w:themeColor="text1"/>
+                <w:sz w:val="24"/>
+                <w:szCs w:val="24"/>
+              </w:rPr>
+            </w:pPr>
+            <w:r>
+              <w:rPr>
+                <w:rFonts w:ascii="Times New Roman" w:hAnsi="Times New Roman" w:cs="Times New Roman"/>
+                <w:color w:val="000000" w:themeColor="text1"/>
+                <w:sz w:val="24"/>
+                <w:szCs w:val="24"/>
+              </w:rPr>
+              <w:t xml:space="preserve">        "lastName": "Huynh",</w:t>
+            </w:r>
+          </w:p>
+          <w:p>
+            <w:pPr>
+              <w:widowControl w:val="0"/>
+              <w:ind w:right="-260"/>
+              <w:rPr>
+                <w:rFonts w:ascii="Times New Roman" w:hAnsi="Times New Roman" w:cs="Times New Roman"/>
+                <w:color w:val="000000" w:themeColor="text1"/>
+                <w:sz w:val="24"/>
+                <w:szCs w:val="24"/>
+              </w:rPr>
+            </w:pPr>
+            <w:r>
+              <w:rPr>
+                <w:rFonts w:ascii="Times New Roman" w:hAnsi="Times New Roman" w:cs="Times New Roman"/>
+                <w:color w:val="000000" w:themeColor="text1"/>
+                <w:sz w:val="24"/>
+                <w:szCs w:val="24"/>
+              </w:rPr>
+              <w:t xml:space="preserve">        "nationality": "VietNam",</w:t>
+            </w:r>
+          </w:p>
+          <w:p>
+            <w:pPr>
+              <w:widowControl w:val="0"/>
+              <w:ind w:right="-260"/>
+              <w:rPr>
+                <w:rFonts w:ascii="Times New Roman" w:hAnsi="Times New Roman" w:cs="Times New Roman"/>
+                <w:color w:val="000000" w:themeColor="text1"/>
+                <w:sz w:val="24"/>
+                <w:szCs w:val="24"/>
+              </w:rPr>
+            </w:pPr>
+            <w:r>
+              <w:rPr>
+                <w:rFonts w:ascii="Times New Roman" w:hAnsi="Times New Roman" w:cs="Times New Roman"/>
+                <w:color w:val="000000" w:themeColor="text1"/>
+                <w:sz w:val="24"/>
+                <w:szCs w:val="24"/>
+              </w:rPr>
+              <w:t xml:space="preserve">        "languages": "es",</w:t>
+            </w:r>
+          </w:p>
+          <w:p>
+            <w:pPr>
+              <w:widowControl w:val="0"/>
+              <w:ind w:right="-260"/>
+              <w:rPr>
+                <w:rFonts w:ascii="Times New Roman" w:hAnsi="Times New Roman" w:cs="Times New Roman"/>
+                <w:color w:val="000000" w:themeColor="text1"/>
+                <w:sz w:val="24"/>
+                <w:szCs w:val="24"/>
+              </w:rPr>
+            </w:pPr>
+            <w:r>
+              <w:rPr>
+                <w:rFonts w:ascii="Times New Roman" w:hAnsi="Times New Roman" w:cs="Times New Roman"/>
+                <w:color w:val="000000" w:themeColor="text1"/>
+                <w:sz w:val="24"/>
+                <w:szCs w:val="24"/>
+              </w:rPr>
+              <w:t xml:space="preserve">        "provinceId": null,</w:t>
+            </w:r>
+          </w:p>
+          <w:p>
+            <w:pPr>
+              <w:widowControl w:val="0"/>
+              <w:ind w:right="-260"/>
+              <w:rPr>
+                <w:rFonts w:ascii="Times New Roman" w:hAnsi="Times New Roman" w:cs="Times New Roman"/>
+                <w:color w:val="000000" w:themeColor="text1"/>
+                <w:sz w:val="24"/>
+                <w:szCs w:val="24"/>
+              </w:rPr>
+            </w:pPr>
+            <w:r>
+              <w:rPr>
+                <w:rFonts w:ascii="Times New Roman" w:hAnsi="Times New Roman" w:cs="Times New Roman"/>
+                <w:color w:val="000000" w:themeColor="text1"/>
+                <w:sz w:val="24"/>
+                <w:szCs w:val="24"/>
+              </w:rPr>
+              <w:t xml:space="preserve">        "districtId": null,</w:t>
+            </w:r>
+          </w:p>
+          <w:p>
+            <w:pPr>
+              <w:widowControl w:val="0"/>
+              <w:ind w:right="-260"/>
+              <w:rPr>
+                <w:rFonts w:ascii="Times New Roman" w:hAnsi="Times New Roman" w:cs="Times New Roman"/>
+                <w:color w:val="000000" w:themeColor="text1"/>
+                <w:sz w:val="24"/>
+                <w:szCs w:val="24"/>
+              </w:rPr>
+            </w:pPr>
+            <w:r>
+              <w:rPr>
+                <w:rFonts w:ascii="Times New Roman" w:hAnsi="Times New Roman" w:cs="Times New Roman"/>
+                <w:color w:val="000000" w:themeColor="text1"/>
+                <w:sz w:val="24"/>
+                <w:szCs w:val="24"/>
+              </w:rPr>
+              <w:t xml:space="preserve">        "wardId": null,</w:t>
+            </w:r>
+          </w:p>
+          <w:p>
+            <w:pPr>
+              <w:widowControl w:val="0"/>
+              <w:ind w:right="-260"/>
+              <w:rPr>
+                <w:rFonts w:ascii="Times New Roman" w:hAnsi="Times New Roman" w:cs="Times New Roman"/>
+                <w:color w:val="000000" w:themeColor="text1"/>
+                <w:sz w:val="24"/>
+                <w:szCs w:val="24"/>
+              </w:rPr>
+            </w:pPr>
+            <w:r>
+              <w:rPr>
+                <w:rFonts w:ascii="Times New Roman" w:hAnsi="Times New Roman" w:cs="Times New Roman"/>
+                <w:color w:val="000000" w:themeColor="text1"/>
+                <w:sz w:val="24"/>
+                <w:szCs w:val="24"/>
+              </w:rPr>
+              <w:t xml:space="preserve">        "avatarThumbnail": "hat.jpg",</w:t>
+            </w:r>
+          </w:p>
+          <w:p>
+            <w:pPr>
+              <w:widowControl w:val="0"/>
+              <w:ind w:right="-260"/>
+              <w:rPr>
+                <w:rFonts w:ascii="Times New Roman" w:hAnsi="Times New Roman" w:cs="Times New Roman"/>
+                <w:color w:val="000000" w:themeColor="text1"/>
+                <w:sz w:val="24"/>
+                <w:szCs w:val="24"/>
+              </w:rPr>
+            </w:pPr>
+            <w:r>
+              <w:rPr>
+                <w:rFonts w:ascii="Times New Roman" w:hAnsi="Times New Roman" w:cs="Times New Roman"/>
+                <w:color w:val="000000" w:themeColor="text1"/>
+                <w:sz w:val="24"/>
+                <w:szCs w:val="24"/>
+              </w:rPr>
+              <w:t xml:space="preserve">        "coverThumbnail": "hat/jpg",</w:t>
+            </w:r>
+          </w:p>
+          <w:p>
+            <w:pPr>
+              <w:widowControl w:val="0"/>
+              <w:ind w:right="-260"/>
+              <w:rPr>
+                <w:rFonts w:ascii="Times New Roman" w:hAnsi="Times New Roman" w:cs="Times New Roman"/>
+                <w:color w:val="000000" w:themeColor="text1"/>
+                <w:sz w:val="24"/>
+                <w:szCs w:val="24"/>
+              </w:rPr>
+            </w:pPr>
+            <w:r>
+              <w:rPr>
+                <w:rFonts w:ascii="Times New Roman" w:hAnsi="Times New Roman" w:cs="Times New Roman"/>
+                <w:color w:val="000000" w:themeColor="text1"/>
+                <w:sz w:val="24"/>
+                <w:szCs w:val="24"/>
+              </w:rPr>
+              <w:t xml:space="preserve">        "createdOn": "2016-01-01T00:00:00",</w:t>
+            </w:r>
+          </w:p>
+          <w:p>
+            <w:pPr>
+              <w:widowControl w:val="0"/>
+              <w:ind w:right="-260"/>
+              <w:rPr>
+                <w:rFonts w:ascii="Times New Roman" w:hAnsi="Times New Roman" w:cs="Times New Roman"/>
+                <w:color w:val="000000" w:themeColor="text1"/>
+                <w:sz w:val="24"/>
+                <w:szCs w:val="24"/>
+              </w:rPr>
+            </w:pPr>
+            <w:r>
+              <w:rPr>
+                <w:rFonts w:ascii="Times New Roman" w:hAnsi="Times New Roman" w:cs="Times New Roman"/>
+                <w:color w:val="000000" w:themeColor="text1"/>
+                <w:sz w:val="24"/>
+                <w:szCs w:val="24"/>
+              </w:rPr>
+              <w:t xml:space="preserve">        "birthDate": "2016-01-01T00:00:00",</w:t>
+            </w:r>
+          </w:p>
+          <w:p>
+            <w:pPr>
+              <w:widowControl w:val="0"/>
+              <w:ind w:right="-260"/>
+              <w:rPr>
+                <w:rFonts w:ascii="Times New Roman" w:hAnsi="Times New Roman" w:cs="Times New Roman"/>
+                <w:color w:val="000000" w:themeColor="text1"/>
+                <w:sz w:val="24"/>
+                <w:szCs w:val="24"/>
+              </w:rPr>
+            </w:pPr>
+            <w:r>
+              <w:rPr>
+                <w:rFonts w:ascii="Times New Roman" w:hAnsi="Times New Roman" w:cs="Times New Roman"/>
+                <w:color w:val="000000" w:themeColor="text1"/>
+                <w:sz w:val="24"/>
+                <w:szCs w:val="24"/>
+              </w:rPr>
+              <w:t xml:space="preserve">        "LastConnectedOn": "2016-01-01T00:00:00"</w:t>
+            </w:r>
+          </w:p>
+          <w:p>
+            <w:pPr>
+              <w:widowControl w:val="0"/>
+              <w:ind w:right="-260"/>
+              <w:rPr>
+                <w:rFonts w:ascii="Times New Roman" w:hAnsi="Times New Roman" w:cs="Times New Roman"/>
+                <w:color w:val="000000" w:themeColor="text1"/>
+                <w:sz w:val="24"/>
+                <w:szCs w:val="24"/>
+              </w:rPr>
+            </w:pPr>
+            <w:r>
+              <w:rPr>
+                <w:rFonts w:ascii="Times New Roman" w:hAnsi="Times New Roman" w:cs="Times New Roman"/>
+                <w:color w:val="000000" w:themeColor="text1"/>
+                <w:sz w:val="24"/>
+                <w:szCs w:val="24"/>
+              </w:rPr>
+              <w:t xml:space="preserve">      },</w:t>
+            </w:r>
+          </w:p>
+          <w:p>
+            <w:pPr>
+              <w:widowControl w:val="0"/>
+              <w:ind w:right="-260"/>
+              <w:rPr>
+                <w:rFonts w:ascii="Times New Roman" w:hAnsi="Times New Roman" w:cs="Times New Roman"/>
+                <w:color w:val="000000" w:themeColor="text1"/>
+                <w:sz w:val="24"/>
+                <w:szCs w:val="24"/>
+              </w:rPr>
+            </w:pPr>
+            <w:r>
+              <w:rPr>
+                <w:rFonts w:ascii="Times New Roman" w:hAnsi="Times New Roman" w:cs="Times New Roman"/>
+                <w:color w:val="000000" w:themeColor="text1"/>
+                <w:sz w:val="24"/>
+                <w:szCs w:val="24"/>
+              </w:rPr>
+              <w:t xml:space="preserve">      "id": 2,</w:t>
+            </w:r>
+          </w:p>
+          <w:p>
+            <w:pPr>
+              <w:widowControl w:val="0"/>
+              <w:ind w:right="-260"/>
+              <w:rPr>
+                <w:rFonts w:ascii="Times New Roman" w:hAnsi="Times New Roman" w:cs="Times New Roman"/>
+                <w:color w:val="000000" w:themeColor="text1"/>
+                <w:sz w:val="24"/>
+                <w:szCs w:val="24"/>
+              </w:rPr>
+            </w:pPr>
+            <w:r>
+              <w:rPr>
+                <w:rFonts w:ascii="Times New Roman" w:hAnsi="Times New Roman" w:cs="Times New Roman"/>
+                <w:color w:val="000000" w:themeColor="text1"/>
+                <w:sz w:val="24"/>
+                <w:szCs w:val="24"/>
+              </w:rPr>
+              <w:t xml:space="preserve">      "name": "Mimi",</w:t>
+            </w:r>
+          </w:p>
+          <w:p>
+            <w:pPr>
+              <w:widowControl w:val="0"/>
+              <w:ind w:right="-260"/>
+              <w:rPr>
+                <w:rFonts w:ascii="Times New Roman" w:hAnsi="Times New Roman" w:cs="Times New Roman"/>
+                <w:color w:val="000000" w:themeColor="text1"/>
+                <w:sz w:val="24"/>
+                <w:szCs w:val="24"/>
+              </w:rPr>
+            </w:pPr>
+            <w:r>
+              <w:rPr>
+                <w:rFonts w:ascii="Times New Roman" w:hAnsi="Times New Roman" w:cs="Times New Roman"/>
+                <w:color w:val="000000" w:themeColor="text1"/>
+                <w:sz w:val="24"/>
+                <w:szCs w:val="24"/>
+              </w:rPr>
+              <w:t xml:space="preserve">      "birthDate": "2016-01-01T00:00:00",</w:t>
+            </w:r>
+          </w:p>
+          <w:p>
+            <w:pPr>
+              <w:widowControl w:val="0"/>
+              <w:ind w:right="-260"/>
+              <w:rPr>
+                <w:rFonts w:ascii="Times New Roman" w:hAnsi="Times New Roman" w:cs="Times New Roman"/>
+                <w:color w:val="000000" w:themeColor="text1"/>
+                <w:sz w:val="24"/>
+                <w:szCs w:val="24"/>
+              </w:rPr>
+            </w:pPr>
+            <w:r>
+              <w:rPr>
+                <w:rFonts w:ascii="Times New Roman" w:hAnsi="Times New Roman" w:cs="Times New Roman"/>
+                <w:color w:val="000000" w:themeColor="text1"/>
+                <w:sz w:val="24"/>
+                <w:szCs w:val="24"/>
+              </w:rPr>
+              <w:t xml:space="preserve">      "price": 1000,</w:t>
+            </w:r>
+          </w:p>
+          <w:p>
+            <w:pPr>
+              <w:widowControl w:val="0"/>
+              <w:ind w:right="-260"/>
+              <w:rPr>
+                <w:rFonts w:ascii="Times New Roman" w:hAnsi="Times New Roman" w:cs="Times New Roman"/>
+                <w:color w:val="000000" w:themeColor="text1"/>
+                <w:sz w:val="24"/>
+                <w:szCs w:val="24"/>
+              </w:rPr>
+            </w:pPr>
+            <w:r>
+              <w:rPr>
+                <w:rFonts w:ascii="Times New Roman" w:hAnsi="Times New Roman" w:cs="Times New Roman"/>
+                <w:color w:val="000000" w:themeColor="text1"/>
+                <w:sz w:val="24"/>
+                <w:szCs w:val="24"/>
+              </w:rPr>
+              <w:t xml:space="preserve">      "imageId": 1,</w:t>
+            </w:r>
+          </w:p>
+          <w:p>
+            <w:pPr>
+              <w:widowControl w:val="0"/>
+              <w:ind w:right="-260"/>
+              <w:rPr>
+                <w:rFonts w:ascii="Times New Roman" w:hAnsi="Times New Roman" w:cs="Times New Roman"/>
+                <w:color w:val="000000" w:themeColor="text1"/>
+                <w:sz w:val="24"/>
+                <w:szCs w:val="24"/>
+              </w:rPr>
+            </w:pPr>
+            <w:r>
+              <w:rPr>
+                <w:rFonts w:ascii="Times New Roman" w:hAnsi="Times New Roman" w:cs="Times New Roman"/>
+                <w:color w:val="000000" w:themeColor="text1"/>
+                <w:sz w:val="24"/>
+                <w:szCs w:val="24"/>
+              </w:rPr>
+              <w:t xml:space="preserve">      "userAuthInfoId": 1</w:t>
+            </w:r>
+          </w:p>
+          <w:p>
+            <w:pPr>
+              <w:widowControl w:val="0"/>
+              <w:ind w:right="-260"/>
+              <w:rPr>
+                <w:rFonts w:ascii="Times New Roman" w:hAnsi="Times New Roman" w:cs="Times New Roman"/>
+                <w:color w:val="000000" w:themeColor="text1"/>
+                <w:sz w:val="24"/>
+                <w:szCs w:val="24"/>
+              </w:rPr>
+            </w:pPr>
+            <w:r>
+              <w:rPr>
+                <w:rFonts w:ascii="Times New Roman" w:hAnsi="Times New Roman" w:cs="Times New Roman"/>
+                <w:color w:val="000000" w:themeColor="text1"/>
+                <w:sz w:val="24"/>
+                <w:szCs w:val="24"/>
+              </w:rPr>
+              <w:t xml:space="preserve">    },</w:t>
+            </w:r>
+          </w:p>
+          <w:p>
+            <w:pPr>
+              <w:widowControl w:val="0"/>
+              <w:ind w:right="-260"/>
+              <w:rPr>
+                <w:rFonts w:ascii="Times New Roman" w:hAnsi="Times New Roman" w:cs="Times New Roman"/>
+                <w:color w:val="000000" w:themeColor="text1"/>
+                <w:sz w:val="24"/>
+                <w:szCs w:val="24"/>
+              </w:rPr>
+            </w:pPr>
+            <w:r>
+              <w:rPr>
+                <w:rFonts w:ascii="Times New Roman" w:hAnsi="Times New Roman" w:cs="Times New Roman"/>
+                <w:color w:val="000000" w:themeColor="text1"/>
+                <w:sz w:val="24"/>
+                <w:szCs w:val="24"/>
+              </w:rPr>
+              <w:t xml:space="preserve">    "id": 1,</w:t>
+            </w:r>
+          </w:p>
+          <w:p>
+            <w:pPr>
+              <w:widowControl w:val="0"/>
+              <w:ind w:right="-260"/>
+              <w:rPr>
+                <w:rFonts w:ascii="Times New Roman" w:hAnsi="Times New Roman" w:cs="Times New Roman"/>
+                <w:color w:val="000000" w:themeColor="text1"/>
+                <w:sz w:val="24"/>
+                <w:szCs w:val="24"/>
+              </w:rPr>
+            </w:pPr>
+            <w:r>
+              <w:rPr>
+                <w:rFonts w:ascii="Times New Roman" w:hAnsi="Times New Roman" w:cs="Times New Roman"/>
+                <w:color w:val="000000" w:themeColor="text1"/>
+                <w:sz w:val="24"/>
+                <w:szCs w:val="24"/>
+              </w:rPr>
+              <w:t xml:space="preserve">    "title": "Bán pet",</w:t>
+            </w:r>
+          </w:p>
+          <w:p>
+            <w:pPr>
+              <w:widowControl w:val="0"/>
+              <w:ind w:right="-260"/>
+              <w:rPr>
+                <w:rFonts w:ascii="Times New Roman" w:hAnsi="Times New Roman" w:cs="Times New Roman"/>
+                <w:color w:val="000000" w:themeColor="text1"/>
+                <w:sz w:val="24"/>
+                <w:szCs w:val="24"/>
+              </w:rPr>
+            </w:pPr>
+            <w:r>
+              <w:rPr>
+                <w:rFonts w:ascii="Times New Roman" w:hAnsi="Times New Roman" w:cs="Times New Roman"/>
+                <w:color w:val="000000" w:themeColor="text1"/>
+                <w:sz w:val="24"/>
+                <w:szCs w:val="24"/>
+              </w:rPr>
+              <w:t xml:space="preserve">    "description": "Bán pet mới giá rẻ",</w:t>
+            </w:r>
+          </w:p>
+          <w:p>
+            <w:pPr>
+              <w:widowControl w:val="0"/>
+              <w:ind w:right="-260"/>
+              <w:rPr>
+                <w:rFonts w:ascii="Times New Roman" w:hAnsi="Times New Roman" w:cs="Times New Roman"/>
+                <w:color w:val="000000" w:themeColor="text1"/>
+                <w:sz w:val="24"/>
+                <w:szCs w:val="24"/>
+              </w:rPr>
+            </w:pPr>
+            <w:r>
+              <w:rPr>
+                <w:rFonts w:ascii="Times New Roman" w:hAnsi="Times New Roman" w:cs="Times New Roman"/>
+                <w:color w:val="000000" w:themeColor="text1"/>
+                <w:sz w:val="24"/>
+                <w:szCs w:val="24"/>
+              </w:rPr>
+              <w:t xml:space="preserve">    "content": "Pet mới giá rẻ mại dô bà con, còn dễ thưn nữa",</w:t>
+            </w:r>
+          </w:p>
+          <w:p>
+            <w:pPr>
+              <w:widowControl w:val="0"/>
+              <w:ind w:right="-260"/>
+              <w:rPr>
+                <w:rFonts w:ascii="Times New Roman" w:hAnsi="Times New Roman" w:cs="Times New Roman"/>
+                <w:color w:val="000000" w:themeColor="text1"/>
+                <w:sz w:val="24"/>
+                <w:szCs w:val="24"/>
+              </w:rPr>
+            </w:pPr>
+            <w:r>
+              <w:rPr>
+                <w:rFonts w:ascii="Times New Roman" w:hAnsi="Times New Roman" w:cs="Times New Roman"/>
+                <w:color w:val="000000" w:themeColor="text1"/>
+                <w:sz w:val="24"/>
+                <w:szCs w:val="24"/>
+              </w:rPr>
+              <w:t xml:space="preserve">    "price": 10000,</w:t>
+            </w:r>
+          </w:p>
+          <w:p>
+            <w:pPr>
+              <w:widowControl w:val="0"/>
+              <w:ind w:right="-260"/>
+              <w:rPr>
+                <w:rFonts w:ascii="Times New Roman" w:hAnsi="Times New Roman" w:cs="Times New Roman"/>
+                <w:color w:val="000000" w:themeColor="text1"/>
+                <w:sz w:val="24"/>
+                <w:szCs w:val="24"/>
+              </w:rPr>
+            </w:pPr>
+            <w:r>
+              <w:rPr>
+                <w:rFonts w:ascii="Times New Roman" w:hAnsi="Times New Roman" w:cs="Times New Roman"/>
+                <w:color w:val="000000" w:themeColor="text1"/>
+                <w:sz w:val="24"/>
+                <w:szCs w:val="24"/>
+              </w:rPr>
+              <w:t xml:space="preserve">    "petId": 2,</w:t>
+            </w:r>
+          </w:p>
+          <w:p>
+            <w:pPr>
+              <w:widowControl w:val="0"/>
+              <w:ind w:right="-260"/>
+              <w:rPr>
+                <w:rFonts w:ascii="Times New Roman" w:hAnsi="Times New Roman" w:cs="Times New Roman"/>
+                <w:color w:val="000000" w:themeColor="text1"/>
+                <w:sz w:val="24"/>
+                <w:szCs w:val="24"/>
+              </w:rPr>
+            </w:pPr>
+            <w:r>
+              <w:rPr>
+                <w:rFonts w:ascii="Times New Roman" w:hAnsi="Times New Roman" w:cs="Times New Roman"/>
+                <w:color w:val="000000" w:themeColor="text1"/>
+                <w:sz w:val="24"/>
+                <w:szCs w:val="24"/>
+              </w:rPr>
+              <w:t xml:space="preserve">    "createdOn": "2016-10-07T00:00:00",</w:t>
+            </w:r>
+          </w:p>
+          <w:p>
+            <w:pPr>
+              <w:widowControl w:val="0"/>
+              <w:ind w:right="-260"/>
+              <w:rPr>
+                <w:rFonts w:ascii="Times New Roman" w:hAnsi="Times New Roman" w:cs="Times New Roman"/>
+                <w:color w:val="000000" w:themeColor="text1"/>
+                <w:sz w:val="24"/>
+                <w:szCs w:val="24"/>
+              </w:rPr>
+            </w:pPr>
+            <w:r>
+              <w:rPr>
+                <w:rFonts w:ascii="Times New Roman" w:hAnsi="Times New Roman" w:cs="Times New Roman"/>
+                <w:color w:val="000000" w:themeColor="text1"/>
+                <w:sz w:val="24"/>
+                <w:szCs w:val="24"/>
+              </w:rPr>
+              <w:t xml:space="preserve">    "modifiedOn": null,</w:t>
+            </w:r>
+          </w:p>
+          <w:p>
+            <w:pPr>
+              <w:widowControl w:val="0"/>
+              <w:ind w:right="-260"/>
+              <w:rPr>
+                <w:rFonts w:ascii="Times New Roman" w:hAnsi="Times New Roman" w:cs="Times New Roman"/>
+                <w:color w:val="000000" w:themeColor="text1"/>
+                <w:sz w:val="24"/>
+                <w:szCs w:val="24"/>
+              </w:rPr>
+            </w:pPr>
+            <w:r>
+              <w:rPr>
+                <w:rFonts w:ascii="Times New Roman" w:hAnsi="Times New Roman" w:cs="Times New Roman"/>
+                <w:color w:val="000000" w:themeColor="text1"/>
+                <w:sz w:val="24"/>
+                <w:szCs w:val="24"/>
+              </w:rPr>
+              <w:lastRenderedPageBreak/>
+              <w:t xml:space="preserve">    "view": 1</w:t>
+            </w:r>
+          </w:p>
+          <w:p>
+            <w:pPr>
+              <w:widowControl w:val="0"/>
+              <w:ind w:right="-260"/>
+              <w:rPr>
+                <w:rFonts w:ascii="Times New Roman" w:hAnsi="Times New Roman" w:cs="Times New Roman"/>
+                <w:color w:val="000000" w:themeColor="text1"/>
+                <w:sz w:val="24"/>
+                <w:szCs w:val="24"/>
+              </w:rPr>
+            </w:pPr>
+            <w:r>
+              <w:rPr>
+                <w:rFonts w:ascii="Times New Roman" w:hAnsi="Times New Roman" w:cs="Times New Roman"/>
+                <w:color w:val="000000" w:themeColor="text1"/>
+                <w:sz w:val="24"/>
+                <w:szCs w:val="24"/>
+              </w:rPr>
+              <w:t xml:space="preserve">  },</w:t>
+            </w:r>
+          </w:p>
+          <w:p>
+            <w:pPr>
+              <w:widowControl w:val="0"/>
+              <w:ind w:right="-260"/>
+              <w:rPr>
+                <w:rFonts w:ascii="Times New Roman" w:hAnsi="Times New Roman" w:cs="Times New Roman"/>
+                <w:color w:val="000000" w:themeColor="text1"/>
+                <w:sz w:val="24"/>
+                <w:szCs w:val="24"/>
+              </w:rPr>
+            </w:pPr>
+            <w:r>
+              <w:rPr>
+                <w:rFonts w:ascii="Times New Roman" w:hAnsi="Times New Roman" w:cs="Times New Roman"/>
+                <w:color w:val="000000" w:themeColor="text1"/>
+                <w:sz w:val="24"/>
+                <w:szCs w:val="24"/>
+              </w:rPr>
+              <w:t xml:space="preserve">  {</w:t>
+            </w:r>
+          </w:p>
+          <w:p>
+            <w:pPr>
+              <w:widowControl w:val="0"/>
+              <w:ind w:right="-260"/>
+              <w:rPr>
+                <w:rFonts w:ascii="Times New Roman" w:hAnsi="Times New Roman" w:cs="Times New Roman"/>
+                <w:color w:val="000000" w:themeColor="text1"/>
+                <w:sz w:val="24"/>
+                <w:szCs w:val="24"/>
+              </w:rPr>
+            </w:pPr>
+            <w:r>
+              <w:rPr>
+                <w:rFonts w:ascii="Times New Roman" w:hAnsi="Times New Roman" w:cs="Times New Roman"/>
+                <w:color w:val="000000" w:themeColor="text1"/>
+                <w:sz w:val="24"/>
+                <w:szCs w:val="24"/>
+              </w:rPr>
+              <w:t xml:space="preserve">    "Pet": {</w:t>
+            </w:r>
+          </w:p>
+          <w:p>
+            <w:pPr>
+              <w:widowControl w:val="0"/>
+              <w:ind w:right="-260"/>
+              <w:rPr>
+                <w:rFonts w:ascii="Times New Roman" w:hAnsi="Times New Roman" w:cs="Times New Roman"/>
+                <w:color w:val="000000" w:themeColor="text1"/>
+                <w:sz w:val="24"/>
+                <w:szCs w:val="24"/>
+              </w:rPr>
+            </w:pPr>
+            <w:r>
+              <w:rPr>
+                <w:rFonts w:ascii="Times New Roman" w:hAnsi="Times New Roman" w:cs="Times New Roman"/>
+                <w:color w:val="000000" w:themeColor="text1"/>
+                <w:sz w:val="24"/>
+                <w:szCs w:val="24"/>
+              </w:rPr>
+              <w:t xml:space="preserve">      "Image": {</w:t>
+            </w:r>
+          </w:p>
+          <w:p>
+            <w:pPr>
+              <w:widowControl w:val="0"/>
+              <w:ind w:right="-260"/>
+              <w:rPr>
+                <w:rFonts w:ascii="Times New Roman" w:hAnsi="Times New Roman" w:cs="Times New Roman"/>
+                <w:color w:val="000000" w:themeColor="text1"/>
+                <w:sz w:val="24"/>
+                <w:szCs w:val="24"/>
+              </w:rPr>
+            </w:pPr>
+            <w:r>
+              <w:rPr>
+                <w:rFonts w:ascii="Times New Roman" w:hAnsi="Times New Roman" w:cs="Times New Roman"/>
+                <w:color w:val="000000" w:themeColor="text1"/>
+                <w:sz w:val="24"/>
+                <w:szCs w:val="24"/>
+              </w:rPr>
+              <w:t xml:space="preserve">        "id": 2,</w:t>
+            </w:r>
+          </w:p>
+          <w:p>
+            <w:pPr>
+              <w:widowControl w:val="0"/>
+              <w:ind w:right="-260"/>
+              <w:rPr>
+                <w:rFonts w:ascii="Times New Roman" w:hAnsi="Times New Roman" w:cs="Times New Roman"/>
+                <w:color w:val="000000" w:themeColor="text1"/>
+                <w:sz w:val="24"/>
+                <w:szCs w:val="24"/>
+              </w:rPr>
+            </w:pPr>
+            <w:r>
+              <w:rPr>
+                <w:rFonts w:ascii="Times New Roman" w:hAnsi="Times New Roman" w:cs="Times New Roman"/>
+                <w:color w:val="000000" w:themeColor="text1"/>
+                <w:sz w:val="24"/>
+                <w:szCs w:val="24"/>
+              </w:rPr>
+              <w:t xml:space="preserve">        "thumbnail": "roNQFemU1Eyj8EMCagXIyg.jpg"</w:t>
+            </w:r>
+          </w:p>
+          <w:p>
+            <w:pPr>
+              <w:widowControl w:val="0"/>
+              <w:ind w:right="-260"/>
+              <w:rPr>
+                <w:rFonts w:ascii="Times New Roman" w:hAnsi="Times New Roman" w:cs="Times New Roman"/>
+                <w:color w:val="000000" w:themeColor="text1"/>
+                <w:sz w:val="24"/>
+                <w:szCs w:val="24"/>
+              </w:rPr>
+            </w:pPr>
+            <w:r>
+              <w:rPr>
+                <w:rFonts w:ascii="Times New Roman" w:hAnsi="Times New Roman" w:cs="Times New Roman"/>
+                <w:color w:val="000000" w:themeColor="text1"/>
+                <w:sz w:val="24"/>
+                <w:szCs w:val="24"/>
+              </w:rPr>
+              <w:t xml:space="preserve">      },</w:t>
+            </w:r>
+          </w:p>
+          <w:p>
+            <w:pPr>
+              <w:widowControl w:val="0"/>
+              <w:ind w:right="-260"/>
+              <w:rPr>
+                <w:rFonts w:ascii="Times New Roman" w:hAnsi="Times New Roman" w:cs="Times New Roman"/>
+                <w:color w:val="000000" w:themeColor="text1"/>
+                <w:sz w:val="24"/>
+                <w:szCs w:val="24"/>
+              </w:rPr>
+            </w:pPr>
+            <w:r>
+              <w:rPr>
+                <w:rFonts w:ascii="Times New Roman" w:hAnsi="Times New Roman" w:cs="Times New Roman"/>
+                <w:color w:val="000000" w:themeColor="text1"/>
+                <w:sz w:val="24"/>
+                <w:szCs w:val="24"/>
+              </w:rPr>
+              <w:t xml:space="preserve">      "User": {</w:t>
+            </w:r>
+          </w:p>
+          <w:p>
+            <w:pPr>
+              <w:widowControl w:val="0"/>
+              <w:ind w:right="-260"/>
+              <w:rPr>
+                <w:rFonts w:ascii="Times New Roman" w:hAnsi="Times New Roman" w:cs="Times New Roman"/>
+                <w:color w:val="000000" w:themeColor="text1"/>
+                <w:sz w:val="24"/>
+                <w:szCs w:val="24"/>
+              </w:rPr>
+            </w:pPr>
+            <w:r>
+              <w:rPr>
+                <w:rFonts w:ascii="Times New Roman" w:hAnsi="Times New Roman" w:cs="Times New Roman"/>
+                <w:color w:val="000000" w:themeColor="text1"/>
+                <w:sz w:val="24"/>
+                <w:szCs w:val="24"/>
+              </w:rPr>
+              <w:t xml:space="preserve">        "id": 1,</w:t>
+            </w:r>
+          </w:p>
+          <w:p>
+            <w:pPr>
+              <w:widowControl w:val="0"/>
+              <w:ind w:right="-260"/>
+              <w:rPr>
+                <w:rFonts w:ascii="Times New Roman" w:hAnsi="Times New Roman" w:cs="Times New Roman"/>
+                <w:color w:val="000000" w:themeColor="text1"/>
+                <w:sz w:val="24"/>
+                <w:szCs w:val="24"/>
+              </w:rPr>
+            </w:pPr>
+            <w:r>
+              <w:rPr>
+                <w:rFonts w:ascii="Times New Roman" w:hAnsi="Times New Roman" w:cs="Times New Roman"/>
+                <w:color w:val="000000" w:themeColor="text1"/>
+                <w:sz w:val="24"/>
+                <w:szCs w:val="24"/>
+              </w:rPr>
+              <w:t xml:space="preserve">        "email": "huynhducdangkhoa@gmail.com",</w:t>
+            </w:r>
+          </w:p>
+          <w:p>
+            <w:pPr>
+              <w:widowControl w:val="0"/>
+              <w:ind w:right="-260"/>
+              <w:rPr>
+                <w:rFonts w:ascii="Times New Roman" w:hAnsi="Times New Roman" w:cs="Times New Roman"/>
+                <w:color w:val="000000" w:themeColor="text1"/>
+                <w:sz w:val="24"/>
+                <w:szCs w:val="24"/>
+              </w:rPr>
+            </w:pPr>
+            <w:r>
+              <w:rPr>
+                <w:rFonts w:ascii="Times New Roman" w:hAnsi="Times New Roman" w:cs="Times New Roman"/>
+                <w:color w:val="000000" w:themeColor="text1"/>
+                <w:sz w:val="24"/>
+                <w:szCs w:val="24"/>
+              </w:rPr>
+              <w:t xml:space="preserve">        "phone": "09853641321",</w:t>
+            </w:r>
+          </w:p>
+          <w:p>
+            <w:pPr>
+              <w:widowControl w:val="0"/>
+              <w:ind w:right="-260"/>
+              <w:rPr>
+                <w:rFonts w:ascii="Times New Roman" w:hAnsi="Times New Roman" w:cs="Times New Roman"/>
+                <w:color w:val="000000" w:themeColor="text1"/>
+                <w:sz w:val="24"/>
+                <w:szCs w:val="24"/>
+              </w:rPr>
+            </w:pPr>
+            <w:r>
+              <w:rPr>
+                <w:rFonts w:ascii="Times New Roman" w:hAnsi="Times New Roman" w:cs="Times New Roman"/>
+                <w:color w:val="000000" w:themeColor="text1"/>
+                <w:sz w:val="24"/>
+                <w:szCs w:val="24"/>
+              </w:rPr>
+              <w:t xml:space="preserve">        "firstName": "Khoa",</w:t>
+            </w:r>
+          </w:p>
+          <w:p>
+            <w:pPr>
+              <w:widowControl w:val="0"/>
+              <w:ind w:right="-260"/>
+              <w:rPr>
+                <w:rFonts w:ascii="Times New Roman" w:hAnsi="Times New Roman" w:cs="Times New Roman"/>
+                <w:color w:val="000000" w:themeColor="text1"/>
+                <w:sz w:val="24"/>
+                <w:szCs w:val="24"/>
+              </w:rPr>
+            </w:pPr>
+            <w:r>
+              <w:rPr>
+                <w:rFonts w:ascii="Times New Roman" w:hAnsi="Times New Roman" w:cs="Times New Roman"/>
+                <w:color w:val="000000" w:themeColor="text1"/>
+                <w:sz w:val="24"/>
+                <w:szCs w:val="24"/>
+              </w:rPr>
+              <w:t xml:space="preserve">        "lastName": "Huynh",</w:t>
+            </w:r>
+          </w:p>
+          <w:p>
+            <w:pPr>
+              <w:widowControl w:val="0"/>
+              <w:ind w:right="-260"/>
+              <w:rPr>
+                <w:rFonts w:ascii="Times New Roman" w:hAnsi="Times New Roman" w:cs="Times New Roman"/>
+                <w:color w:val="000000" w:themeColor="text1"/>
+                <w:sz w:val="24"/>
+                <w:szCs w:val="24"/>
+              </w:rPr>
+            </w:pPr>
+            <w:r>
+              <w:rPr>
+                <w:rFonts w:ascii="Times New Roman" w:hAnsi="Times New Roman" w:cs="Times New Roman"/>
+                <w:color w:val="000000" w:themeColor="text1"/>
+                <w:sz w:val="24"/>
+                <w:szCs w:val="24"/>
+              </w:rPr>
+              <w:t xml:space="preserve">        "nationality": "VietNam",</w:t>
+            </w:r>
+          </w:p>
+          <w:p>
+            <w:pPr>
+              <w:widowControl w:val="0"/>
+              <w:ind w:right="-260"/>
+              <w:rPr>
+                <w:rFonts w:ascii="Times New Roman" w:hAnsi="Times New Roman" w:cs="Times New Roman"/>
+                <w:color w:val="000000" w:themeColor="text1"/>
+                <w:sz w:val="24"/>
+                <w:szCs w:val="24"/>
+              </w:rPr>
+            </w:pPr>
+            <w:r>
+              <w:rPr>
+                <w:rFonts w:ascii="Times New Roman" w:hAnsi="Times New Roman" w:cs="Times New Roman"/>
+                <w:color w:val="000000" w:themeColor="text1"/>
+                <w:sz w:val="24"/>
+                <w:szCs w:val="24"/>
+              </w:rPr>
+              <w:t xml:space="preserve">        "languages": "es",</w:t>
+            </w:r>
+          </w:p>
+          <w:p>
+            <w:pPr>
+              <w:widowControl w:val="0"/>
+              <w:ind w:right="-260"/>
+              <w:rPr>
+                <w:rFonts w:ascii="Times New Roman" w:hAnsi="Times New Roman" w:cs="Times New Roman"/>
+                <w:color w:val="000000" w:themeColor="text1"/>
+                <w:sz w:val="24"/>
+                <w:szCs w:val="24"/>
+              </w:rPr>
+            </w:pPr>
+            <w:r>
+              <w:rPr>
+                <w:rFonts w:ascii="Times New Roman" w:hAnsi="Times New Roman" w:cs="Times New Roman"/>
+                <w:color w:val="000000" w:themeColor="text1"/>
+                <w:sz w:val="24"/>
+                <w:szCs w:val="24"/>
+              </w:rPr>
+              <w:t xml:space="preserve">        "provinceId": null,</w:t>
+            </w:r>
+          </w:p>
+          <w:p>
+            <w:pPr>
+              <w:widowControl w:val="0"/>
+              <w:ind w:right="-260"/>
+              <w:rPr>
+                <w:rFonts w:ascii="Times New Roman" w:hAnsi="Times New Roman" w:cs="Times New Roman"/>
+                <w:color w:val="000000" w:themeColor="text1"/>
+                <w:sz w:val="24"/>
+                <w:szCs w:val="24"/>
+              </w:rPr>
+            </w:pPr>
+            <w:r>
+              <w:rPr>
+                <w:rFonts w:ascii="Times New Roman" w:hAnsi="Times New Roman" w:cs="Times New Roman"/>
+                <w:color w:val="000000" w:themeColor="text1"/>
+                <w:sz w:val="24"/>
+                <w:szCs w:val="24"/>
+              </w:rPr>
+              <w:t xml:space="preserve">        "districtId": null,</w:t>
+            </w:r>
+          </w:p>
+          <w:p>
+            <w:pPr>
+              <w:widowControl w:val="0"/>
+              <w:ind w:right="-260"/>
+              <w:rPr>
+                <w:rFonts w:ascii="Times New Roman" w:hAnsi="Times New Roman" w:cs="Times New Roman"/>
+                <w:color w:val="000000" w:themeColor="text1"/>
+                <w:sz w:val="24"/>
+                <w:szCs w:val="24"/>
+              </w:rPr>
+            </w:pPr>
+            <w:r>
+              <w:rPr>
+                <w:rFonts w:ascii="Times New Roman" w:hAnsi="Times New Roman" w:cs="Times New Roman"/>
+                <w:color w:val="000000" w:themeColor="text1"/>
+                <w:sz w:val="24"/>
+                <w:szCs w:val="24"/>
+              </w:rPr>
+              <w:t xml:space="preserve">        "wardId": null,</w:t>
+            </w:r>
+          </w:p>
+          <w:p>
+            <w:pPr>
+              <w:widowControl w:val="0"/>
+              <w:ind w:right="-260"/>
+              <w:rPr>
+                <w:rFonts w:ascii="Times New Roman" w:hAnsi="Times New Roman" w:cs="Times New Roman"/>
+                <w:color w:val="000000" w:themeColor="text1"/>
+                <w:sz w:val="24"/>
+                <w:szCs w:val="24"/>
+              </w:rPr>
+            </w:pPr>
+            <w:r>
+              <w:rPr>
+                <w:rFonts w:ascii="Times New Roman" w:hAnsi="Times New Roman" w:cs="Times New Roman"/>
+                <w:color w:val="000000" w:themeColor="text1"/>
+                <w:sz w:val="24"/>
+                <w:szCs w:val="24"/>
+              </w:rPr>
+              <w:t xml:space="preserve">        "avatarThumbnail": "hat.jpg",</w:t>
+            </w:r>
+          </w:p>
+          <w:p>
+            <w:pPr>
+              <w:widowControl w:val="0"/>
+              <w:ind w:right="-260"/>
+              <w:rPr>
+                <w:rFonts w:ascii="Times New Roman" w:hAnsi="Times New Roman" w:cs="Times New Roman"/>
+                <w:color w:val="000000" w:themeColor="text1"/>
+                <w:sz w:val="24"/>
+                <w:szCs w:val="24"/>
+              </w:rPr>
+            </w:pPr>
+            <w:r>
+              <w:rPr>
+                <w:rFonts w:ascii="Times New Roman" w:hAnsi="Times New Roman" w:cs="Times New Roman"/>
+                <w:color w:val="000000" w:themeColor="text1"/>
+                <w:sz w:val="24"/>
+                <w:szCs w:val="24"/>
+              </w:rPr>
+              <w:t xml:space="preserve">        "coverThumbnail": "hat/jpg",</w:t>
+            </w:r>
+          </w:p>
+          <w:p>
+            <w:pPr>
+              <w:widowControl w:val="0"/>
+              <w:ind w:right="-260"/>
+              <w:rPr>
+                <w:rFonts w:ascii="Times New Roman" w:hAnsi="Times New Roman" w:cs="Times New Roman"/>
+                <w:color w:val="000000" w:themeColor="text1"/>
+                <w:sz w:val="24"/>
+                <w:szCs w:val="24"/>
+              </w:rPr>
+            </w:pPr>
+            <w:r>
+              <w:rPr>
+                <w:rFonts w:ascii="Times New Roman" w:hAnsi="Times New Roman" w:cs="Times New Roman"/>
+                <w:color w:val="000000" w:themeColor="text1"/>
+                <w:sz w:val="24"/>
+                <w:szCs w:val="24"/>
+              </w:rPr>
+              <w:t xml:space="preserve">        "createdOn": "2016-01-01T00:00:00",</w:t>
+            </w:r>
+          </w:p>
+          <w:p>
+            <w:pPr>
+              <w:widowControl w:val="0"/>
+              <w:ind w:right="-260"/>
+              <w:rPr>
+                <w:rFonts w:ascii="Times New Roman" w:hAnsi="Times New Roman" w:cs="Times New Roman"/>
+                <w:color w:val="000000" w:themeColor="text1"/>
+                <w:sz w:val="24"/>
+                <w:szCs w:val="24"/>
+              </w:rPr>
+            </w:pPr>
+            <w:r>
+              <w:rPr>
+                <w:rFonts w:ascii="Times New Roman" w:hAnsi="Times New Roman" w:cs="Times New Roman"/>
+                <w:color w:val="000000" w:themeColor="text1"/>
+                <w:sz w:val="24"/>
+                <w:szCs w:val="24"/>
+              </w:rPr>
+              <w:t xml:space="preserve">        "birthDate": "2016-01-01T00:00:00",</w:t>
+            </w:r>
+          </w:p>
+          <w:p>
+            <w:pPr>
+              <w:widowControl w:val="0"/>
+              <w:ind w:right="-260"/>
+              <w:rPr>
+                <w:rFonts w:ascii="Times New Roman" w:hAnsi="Times New Roman" w:cs="Times New Roman"/>
+                <w:color w:val="000000" w:themeColor="text1"/>
+                <w:sz w:val="24"/>
+                <w:szCs w:val="24"/>
+              </w:rPr>
+            </w:pPr>
+            <w:r>
+              <w:rPr>
+                <w:rFonts w:ascii="Times New Roman" w:hAnsi="Times New Roman" w:cs="Times New Roman"/>
+                <w:color w:val="000000" w:themeColor="text1"/>
+                <w:sz w:val="24"/>
+                <w:szCs w:val="24"/>
+              </w:rPr>
+              <w:t xml:space="preserve">        "LastConnectedOn": "2016-01-01T00:00:00"</w:t>
+            </w:r>
+          </w:p>
+          <w:p>
+            <w:pPr>
+              <w:widowControl w:val="0"/>
+              <w:ind w:right="-260"/>
+              <w:rPr>
+                <w:rFonts w:ascii="Times New Roman" w:hAnsi="Times New Roman" w:cs="Times New Roman"/>
+                <w:color w:val="000000" w:themeColor="text1"/>
+                <w:sz w:val="24"/>
+                <w:szCs w:val="24"/>
+              </w:rPr>
+            </w:pPr>
+            <w:r>
+              <w:rPr>
+                <w:rFonts w:ascii="Times New Roman" w:hAnsi="Times New Roman" w:cs="Times New Roman"/>
+                <w:color w:val="000000" w:themeColor="text1"/>
+                <w:sz w:val="24"/>
+                <w:szCs w:val="24"/>
+              </w:rPr>
+              <w:t xml:space="preserve">      },</w:t>
+            </w:r>
+          </w:p>
+          <w:p>
+            <w:pPr>
+              <w:widowControl w:val="0"/>
+              <w:ind w:right="-260"/>
+              <w:rPr>
+                <w:rFonts w:ascii="Times New Roman" w:hAnsi="Times New Roman" w:cs="Times New Roman"/>
+                <w:color w:val="000000" w:themeColor="text1"/>
+                <w:sz w:val="24"/>
+                <w:szCs w:val="24"/>
+              </w:rPr>
+            </w:pPr>
+            <w:r>
+              <w:rPr>
+                <w:rFonts w:ascii="Times New Roman" w:hAnsi="Times New Roman" w:cs="Times New Roman"/>
+                <w:color w:val="000000" w:themeColor="text1"/>
+                <w:sz w:val="24"/>
+                <w:szCs w:val="24"/>
+              </w:rPr>
+              <w:t xml:space="preserve">      "id": 3,</w:t>
+            </w:r>
+          </w:p>
+          <w:p>
+            <w:pPr>
+              <w:widowControl w:val="0"/>
+              <w:ind w:right="-260"/>
+              <w:rPr>
+                <w:rFonts w:ascii="Times New Roman" w:hAnsi="Times New Roman" w:cs="Times New Roman"/>
+                <w:color w:val="000000" w:themeColor="text1"/>
+                <w:sz w:val="24"/>
+                <w:szCs w:val="24"/>
+              </w:rPr>
+            </w:pPr>
+            <w:r>
+              <w:rPr>
+                <w:rFonts w:ascii="Times New Roman" w:hAnsi="Times New Roman" w:cs="Times New Roman"/>
+                <w:color w:val="000000" w:themeColor="text1"/>
+                <w:sz w:val="24"/>
+                <w:szCs w:val="24"/>
+              </w:rPr>
+              <w:t xml:space="preserve">      "name": "Tuấn",</w:t>
+            </w:r>
+          </w:p>
+          <w:p>
+            <w:pPr>
+              <w:widowControl w:val="0"/>
+              <w:ind w:right="-260"/>
+              <w:rPr>
+                <w:rFonts w:ascii="Times New Roman" w:hAnsi="Times New Roman" w:cs="Times New Roman"/>
+                <w:color w:val="000000" w:themeColor="text1"/>
+                <w:sz w:val="24"/>
+                <w:szCs w:val="24"/>
+              </w:rPr>
+            </w:pPr>
+            <w:r>
+              <w:rPr>
+                <w:rFonts w:ascii="Times New Roman" w:hAnsi="Times New Roman" w:cs="Times New Roman"/>
+                <w:color w:val="000000" w:themeColor="text1"/>
+                <w:sz w:val="24"/>
+                <w:szCs w:val="24"/>
+              </w:rPr>
+              <w:t xml:space="preserve">      "birthDate": null,</w:t>
+            </w:r>
+          </w:p>
+          <w:p>
+            <w:pPr>
+              <w:widowControl w:val="0"/>
+              <w:ind w:right="-260"/>
+              <w:rPr>
+                <w:rFonts w:ascii="Times New Roman" w:hAnsi="Times New Roman" w:cs="Times New Roman"/>
+                <w:color w:val="000000" w:themeColor="text1"/>
+                <w:sz w:val="24"/>
+                <w:szCs w:val="24"/>
+              </w:rPr>
+            </w:pPr>
+            <w:r>
+              <w:rPr>
+                <w:rFonts w:ascii="Times New Roman" w:hAnsi="Times New Roman" w:cs="Times New Roman"/>
+                <w:color w:val="000000" w:themeColor="text1"/>
+                <w:sz w:val="24"/>
+                <w:szCs w:val="24"/>
+              </w:rPr>
+              <w:t xml:space="preserve">      "price": 50000,</w:t>
+            </w:r>
+          </w:p>
+          <w:p>
+            <w:pPr>
+              <w:widowControl w:val="0"/>
+              <w:ind w:right="-260"/>
+              <w:rPr>
+                <w:rFonts w:ascii="Times New Roman" w:hAnsi="Times New Roman" w:cs="Times New Roman"/>
+                <w:color w:val="000000" w:themeColor="text1"/>
+                <w:sz w:val="24"/>
+                <w:szCs w:val="24"/>
+              </w:rPr>
+            </w:pPr>
+            <w:r>
+              <w:rPr>
+                <w:rFonts w:ascii="Times New Roman" w:hAnsi="Times New Roman" w:cs="Times New Roman"/>
+                <w:color w:val="000000" w:themeColor="text1"/>
+                <w:sz w:val="24"/>
+                <w:szCs w:val="24"/>
+              </w:rPr>
+              <w:t xml:space="preserve">      "imageId": 2,</w:t>
+            </w:r>
+          </w:p>
+          <w:p>
+            <w:pPr>
+              <w:widowControl w:val="0"/>
+              <w:ind w:right="-260"/>
+              <w:rPr>
+                <w:rFonts w:ascii="Times New Roman" w:hAnsi="Times New Roman" w:cs="Times New Roman"/>
+                <w:color w:val="000000" w:themeColor="text1"/>
+                <w:sz w:val="24"/>
+                <w:szCs w:val="24"/>
+              </w:rPr>
+            </w:pPr>
+            <w:r>
+              <w:rPr>
+                <w:rFonts w:ascii="Times New Roman" w:hAnsi="Times New Roman" w:cs="Times New Roman"/>
+                <w:color w:val="000000" w:themeColor="text1"/>
+                <w:sz w:val="24"/>
+                <w:szCs w:val="24"/>
+              </w:rPr>
+              <w:t xml:space="preserve">      "userAuthInfoId": 1</w:t>
+            </w:r>
+          </w:p>
+          <w:p>
+            <w:pPr>
+              <w:widowControl w:val="0"/>
+              <w:ind w:right="-260"/>
+              <w:rPr>
+                <w:rFonts w:ascii="Times New Roman" w:hAnsi="Times New Roman" w:cs="Times New Roman"/>
+                <w:color w:val="000000" w:themeColor="text1"/>
+                <w:sz w:val="24"/>
+                <w:szCs w:val="24"/>
+              </w:rPr>
+            </w:pPr>
+            <w:r>
+              <w:rPr>
+                <w:rFonts w:ascii="Times New Roman" w:hAnsi="Times New Roman" w:cs="Times New Roman"/>
+                <w:color w:val="000000" w:themeColor="text1"/>
+                <w:sz w:val="24"/>
+                <w:szCs w:val="24"/>
+              </w:rPr>
+              <w:t xml:space="preserve">    },</w:t>
+            </w:r>
+          </w:p>
+          <w:p>
+            <w:pPr>
+              <w:widowControl w:val="0"/>
+              <w:ind w:right="-260"/>
+              <w:rPr>
+                <w:rFonts w:ascii="Times New Roman" w:hAnsi="Times New Roman" w:cs="Times New Roman"/>
+                <w:color w:val="000000" w:themeColor="text1"/>
+                <w:sz w:val="24"/>
+                <w:szCs w:val="24"/>
+              </w:rPr>
+            </w:pPr>
+            <w:r>
+              <w:rPr>
+                <w:rFonts w:ascii="Times New Roman" w:hAnsi="Times New Roman" w:cs="Times New Roman"/>
+                <w:color w:val="000000" w:themeColor="text1"/>
+                <w:sz w:val="24"/>
+                <w:szCs w:val="24"/>
+              </w:rPr>
+              <w:t xml:space="preserve">    "id": 2,</w:t>
+            </w:r>
+          </w:p>
+          <w:p>
+            <w:pPr>
+              <w:widowControl w:val="0"/>
+              <w:ind w:right="-260"/>
+              <w:rPr>
+                <w:rFonts w:ascii="Times New Roman" w:hAnsi="Times New Roman" w:cs="Times New Roman"/>
+                <w:color w:val="000000" w:themeColor="text1"/>
+                <w:sz w:val="24"/>
+                <w:szCs w:val="24"/>
+              </w:rPr>
+            </w:pPr>
+            <w:r>
+              <w:rPr>
+                <w:rFonts w:ascii="Times New Roman" w:hAnsi="Times New Roman" w:cs="Times New Roman"/>
+                <w:color w:val="000000" w:themeColor="text1"/>
+                <w:sz w:val="24"/>
+                <w:szCs w:val="24"/>
+              </w:rPr>
+              <w:t xml:space="preserve">    "title": "Bán pet 2",</w:t>
+            </w:r>
+          </w:p>
+          <w:p>
+            <w:pPr>
+              <w:widowControl w:val="0"/>
+              <w:ind w:right="-260"/>
+              <w:rPr>
+                <w:rFonts w:ascii="Times New Roman" w:hAnsi="Times New Roman" w:cs="Times New Roman"/>
+                <w:color w:val="000000" w:themeColor="text1"/>
+                <w:sz w:val="24"/>
+                <w:szCs w:val="24"/>
+              </w:rPr>
+            </w:pPr>
+            <w:r>
+              <w:rPr>
+                <w:rFonts w:ascii="Times New Roman" w:hAnsi="Times New Roman" w:cs="Times New Roman"/>
+                <w:color w:val="000000" w:themeColor="text1"/>
+                <w:sz w:val="24"/>
+                <w:szCs w:val="24"/>
+              </w:rPr>
+              <w:t xml:space="preserve">    "description": "Bán pet mới giá rẻ",</w:t>
+            </w:r>
+          </w:p>
+          <w:p>
+            <w:pPr>
+              <w:widowControl w:val="0"/>
+              <w:ind w:right="-260"/>
+              <w:rPr>
+                <w:rFonts w:ascii="Times New Roman" w:hAnsi="Times New Roman" w:cs="Times New Roman"/>
+                <w:color w:val="000000" w:themeColor="text1"/>
+                <w:sz w:val="24"/>
+                <w:szCs w:val="24"/>
+              </w:rPr>
+            </w:pPr>
+            <w:r>
+              <w:rPr>
+                <w:rFonts w:ascii="Times New Roman" w:hAnsi="Times New Roman" w:cs="Times New Roman"/>
+                <w:color w:val="000000" w:themeColor="text1"/>
+                <w:sz w:val="24"/>
+                <w:szCs w:val="24"/>
+              </w:rPr>
+              <w:t xml:space="preserve">    "content": "Pet mới giá rẻ mại dô bà con, còn dễ thưn nữa",</w:t>
+            </w:r>
+          </w:p>
+          <w:p>
+            <w:pPr>
+              <w:widowControl w:val="0"/>
+              <w:ind w:right="-260"/>
+              <w:rPr>
+                <w:rFonts w:ascii="Times New Roman" w:hAnsi="Times New Roman" w:cs="Times New Roman"/>
+                <w:color w:val="000000" w:themeColor="text1"/>
+                <w:sz w:val="24"/>
+                <w:szCs w:val="24"/>
+              </w:rPr>
+            </w:pPr>
+            <w:r>
+              <w:rPr>
+                <w:rFonts w:ascii="Times New Roman" w:hAnsi="Times New Roman" w:cs="Times New Roman"/>
+                <w:color w:val="000000" w:themeColor="text1"/>
+                <w:sz w:val="24"/>
+                <w:szCs w:val="24"/>
+              </w:rPr>
+              <w:t xml:space="preserve">    "price": 10000,</w:t>
+            </w:r>
+          </w:p>
+          <w:p>
+            <w:pPr>
+              <w:widowControl w:val="0"/>
+              <w:ind w:right="-260"/>
+              <w:rPr>
+                <w:rFonts w:ascii="Times New Roman" w:hAnsi="Times New Roman" w:cs="Times New Roman"/>
+                <w:color w:val="000000" w:themeColor="text1"/>
+                <w:sz w:val="24"/>
+                <w:szCs w:val="24"/>
+              </w:rPr>
+            </w:pPr>
+            <w:r>
+              <w:rPr>
+                <w:rFonts w:ascii="Times New Roman" w:hAnsi="Times New Roman" w:cs="Times New Roman"/>
+                <w:color w:val="000000" w:themeColor="text1"/>
+                <w:sz w:val="24"/>
+                <w:szCs w:val="24"/>
+              </w:rPr>
+              <w:t xml:space="preserve">    "petId": 3,</w:t>
+            </w:r>
+          </w:p>
+          <w:p>
+            <w:pPr>
+              <w:widowControl w:val="0"/>
+              <w:ind w:right="-260"/>
+              <w:rPr>
+                <w:rFonts w:ascii="Times New Roman" w:hAnsi="Times New Roman" w:cs="Times New Roman"/>
+                <w:color w:val="000000" w:themeColor="text1"/>
+                <w:sz w:val="24"/>
+                <w:szCs w:val="24"/>
+              </w:rPr>
+            </w:pPr>
+            <w:r>
+              <w:rPr>
+                <w:rFonts w:ascii="Times New Roman" w:hAnsi="Times New Roman" w:cs="Times New Roman"/>
+                <w:color w:val="000000" w:themeColor="text1"/>
+                <w:sz w:val="24"/>
+                <w:szCs w:val="24"/>
+              </w:rPr>
+              <w:t xml:space="preserve">    "createdOn": "2016-10-06T00:00:00",</w:t>
+            </w:r>
+          </w:p>
+          <w:p>
+            <w:pPr>
+              <w:widowControl w:val="0"/>
+              <w:ind w:right="-260"/>
+              <w:rPr>
+                <w:rFonts w:ascii="Times New Roman" w:hAnsi="Times New Roman" w:cs="Times New Roman"/>
+                <w:color w:val="000000" w:themeColor="text1"/>
+                <w:sz w:val="24"/>
+                <w:szCs w:val="24"/>
+              </w:rPr>
+            </w:pPr>
+            <w:r>
+              <w:rPr>
+                <w:rFonts w:ascii="Times New Roman" w:hAnsi="Times New Roman" w:cs="Times New Roman"/>
+                <w:color w:val="000000" w:themeColor="text1"/>
+                <w:sz w:val="24"/>
+                <w:szCs w:val="24"/>
+              </w:rPr>
+              <w:t xml:space="preserve">    "modifiedOn": null,</w:t>
+            </w:r>
+          </w:p>
+          <w:p>
+            <w:pPr>
+              <w:widowControl w:val="0"/>
+              <w:ind w:right="-260"/>
+              <w:rPr>
+                <w:rFonts w:ascii="Times New Roman" w:hAnsi="Times New Roman" w:cs="Times New Roman"/>
+                <w:color w:val="000000" w:themeColor="text1"/>
+                <w:sz w:val="24"/>
+                <w:szCs w:val="24"/>
+              </w:rPr>
+            </w:pPr>
+            <w:r>
+              <w:rPr>
+                <w:rFonts w:ascii="Times New Roman" w:hAnsi="Times New Roman" w:cs="Times New Roman"/>
+                <w:color w:val="000000" w:themeColor="text1"/>
+                <w:sz w:val="24"/>
+                <w:szCs w:val="24"/>
+              </w:rPr>
+              <w:lastRenderedPageBreak/>
+              <w:t xml:space="preserve">    "view": 2</w:t>
+            </w:r>
+          </w:p>
+          <w:p>
+            <w:pPr>
+              <w:widowControl w:val="0"/>
+              <w:ind w:right="-260"/>
+              <w:rPr>
+                <w:rFonts w:ascii="Times New Roman" w:hAnsi="Times New Roman" w:cs="Times New Roman"/>
+                <w:color w:val="000000" w:themeColor="text1"/>
+                <w:sz w:val="24"/>
+                <w:szCs w:val="24"/>
+              </w:rPr>
+            </w:pPr>
+            <w:r>
+              <w:rPr>
+                <w:rFonts w:ascii="Times New Roman" w:hAnsi="Times New Roman" w:cs="Times New Roman"/>
+                <w:color w:val="000000" w:themeColor="text1"/>
+                <w:sz w:val="24"/>
+                <w:szCs w:val="24"/>
+              </w:rPr>
+              <w:t xml:space="preserve">  },</w:t>
+            </w:r>
+          </w:p>
+          <w:p>
+            <w:pPr>
+              <w:widowControl w:val="0"/>
+              <w:ind w:right="-260"/>
+              <w:rPr>
+                <w:rFonts w:ascii="Times New Roman" w:hAnsi="Times New Roman" w:cs="Times New Roman"/>
+                <w:color w:val="000000" w:themeColor="text1"/>
+                <w:sz w:val="24"/>
+                <w:szCs w:val="24"/>
+              </w:rPr>
+            </w:pPr>
+            <w:r>
+              <w:rPr>
+                <w:rFonts w:ascii="Times New Roman" w:hAnsi="Times New Roman" w:cs="Times New Roman"/>
+                <w:color w:val="000000" w:themeColor="text1"/>
+                <w:sz w:val="24"/>
+                <w:szCs w:val="24"/>
+              </w:rPr>
+              <w:t xml:space="preserve">  {</w:t>
+            </w:r>
+          </w:p>
+          <w:p>
+            <w:pPr>
+              <w:widowControl w:val="0"/>
+              <w:ind w:right="-260"/>
+              <w:rPr>
+                <w:rFonts w:ascii="Times New Roman" w:hAnsi="Times New Roman" w:cs="Times New Roman"/>
+                <w:color w:val="000000" w:themeColor="text1"/>
+                <w:sz w:val="24"/>
+                <w:szCs w:val="24"/>
+              </w:rPr>
+            </w:pPr>
+            <w:r>
+              <w:rPr>
+                <w:rFonts w:ascii="Times New Roman" w:hAnsi="Times New Roman" w:cs="Times New Roman"/>
+                <w:color w:val="000000" w:themeColor="text1"/>
+                <w:sz w:val="24"/>
+                <w:szCs w:val="24"/>
+              </w:rPr>
+              <w:t xml:space="preserve">    "Pet": {</w:t>
+            </w:r>
+          </w:p>
+          <w:p>
+            <w:pPr>
+              <w:widowControl w:val="0"/>
+              <w:ind w:right="-260"/>
+              <w:rPr>
+                <w:rFonts w:ascii="Times New Roman" w:hAnsi="Times New Roman" w:cs="Times New Roman"/>
+                <w:color w:val="000000" w:themeColor="text1"/>
+                <w:sz w:val="24"/>
+                <w:szCs w:val="24"/>
+              </w:rPr>
+            </w:pPr>
+            <w:r>
+              <w:rPr>
+                <w:rFonts w:ascii="Times New Roman" w:hAnsi="Times New Roman" w:cs="Times New Roman"/>
+                <w:color w:val="000000" w:themeColor="text1"/>
+                <w:sz w:val="24"/>
+                <w:szCs w:val="24"/>
+              </w:rPr>
+              <w:t xml:space="preserve">      "Image": {</w:t>
+            </w:r>
+          </w:p>
+          <w:p>
+            <w:pPr>
+              <w:widowControl w:val="0"/>
+              <w:ind w:right="-260"/>
+              <w:rPr>
+                <w:rFonts w:ascii="Times New Roman" w:hAnsi="Times New Roman" w:cs="Times New Roman"/>
+                <w:color w:val="000000" w:themeColor="text1"/>
+                <w:sz w:val="24"/>
+                <w:szCs w:val="24"/>
+              </w:rPr>
+            </w:pPr>
+            <w:r>
+              <w:rPr>
+                <w:rFonts w:ascii="Times New Roman" w:hAnsi="Times New Roman" w:cs="Times New Roman"/>
+                <w:color w:val="000000" w:themeColor="text1"/>
+                <w:sz w:val="24"/>
+                <w:szCs w:val="24"/>
+              </w:rPr>
+              <w:t xml:space="preserve">        "id": 3,</w:t>
+            </w:r>
+          </w:p>
+          <w:p>
+            <w:pPr>
+              <w:widowControl w:val="0"/>
+              <w:ind w:right="-260"/>
+              <w:rPr>
+                <w:rFonts w:ascii="Times New Roman" w:hAnsi="Times New Roman" w:cs="Times New Roman"/>
+                <w:color w:val="000000" w:themeColor="text1"/>
+                <w:sz w:val="24"/>
+                <w:szCs w:val="24"/>
+              </w:rPr>
+            </w:pPr>
+            <w:r>
+              <w:rPr>
+                <w:rFonts w:ascii="Times New Roman" w:hAnsi="Times New Roman" w:cs="Times New Roman"/>
+                <w:color w:val="000000" w:themeColor="text1"/>
+                <w:sz w:val="24"/>
+                <w:szCs w:val="24"/>
+              </w:rPr>
+              <w:t xml:space="preserve">        "thumbnail": "ty1HE2JWGE2Rk4L4XuzHqw.jpg"</w:t>
+            </w:r>
+          </w:p>
+          <w:p>
+            <w:pPr>
+              <w:widowControl w:val="0"/>
+              <w:ind w:right="-260"/>
+              <w:rPr>
+                <w:rFonts w:ascii="Times New Roman" w:hAnsi="Times New Roman" w:cs="Times New Roman"/>
+                <w:color w:val="000000" w:themeColor="text1"/>
+                <w:sz w:val="24"/>
+                <w:szCs w:val="24"/>
+              </w:rPr>
+            </w:pPr>
+            <w:r>
+              <w:rPr>
+                <w:rFonts w:ascii="Times New Roman" w:hAnsi="Times New Roman" w:cs="Times New Roman"/>
+                <w:color w:val="000000" w:themeColor="text1"/>
+                <w:sz w:val="24"/>
+                <w:szCs w:val="24"/>
+              </w:rPr>
+              <w:t xml:space="preserve">      },</w:t>
+            </w:r>
+          </w:p>
+          <w:p>
+            <w:pPr>
+              <w:widowControl w:val="0"/>
+              <w:ind w:right="-260"/>
+              <w:rPr>
+                <w:rFonts w:ascii="Times New Roman" w:hAnsi="Times New Roman" w:cs="Times New Roman"/>
+                <w:color w:val="000000" w:themeColor="text1"/>
+                <w:sz w:val="24"/>
+                <w:szCs w:val="24"/>
+              </w:rPr>
+            </w:pPr>
+            <w:r>
+              <w:rPr>
+                <w:rFonts w:ascii="Times New Roman" w:hAnsi="Times New Roman" w:cs="Times New Roman"/>
+                <w:color w:val="000000" w:themeColor="text1"/>
+                <w:sz w:val="24"/>
+                <w:szCs w:val="24"/>
+              </w:rPr>
+              <w:t xml:space="preserve">      "User": {</w:t>
+            </w:r>
+          </w:p>
+          <w:p>
+            <w:pPr>
+              <w:widowControl w:val="0"/>
+              <w:ind w:right="-260"/>
+              <w:rPr>
+                <w:rFonts w:ascii="Times New Roman" w:hAnsi="Times New Roman" w:cs="Times New Roman"/>
+                <w:color w:val="000000" w:themeColor="text1"/>
+                <w:sz w:val="24"/>
+                <w:szCs w:val="24"/>
+              </w:rPr>
+            </w:pPr>
+            <w:r>
+              <w:rPr>
+                <w:rFonts w:ascii="Times New Roman" w:hAnsi="Times New Roman" w:cs="Times New Roman"/>
+                <w:color w:val="000000" w:themeColor="text1"/>
+                <w:sz w:val="24"/>
+                <w:szCs w:val="24"/>
+              </w:rPr>
+              <w:t xml:space="preserve">        "id": 1,</w:t>
+            </w:r>
+          </w:p>
+          <w:p>
+            <w:pPr>
+              <w:widowControl w:val="0"/>
+              <w:ind w:right="-260"/>
+              <w:rPr>
+                <w:rFonts w:ascii="Times New Roman" w:hAnsi="Times New Roman" w:cs="Times New Roman"/>
+                <w:color w:val="000000" w:themeColor="text1"/>
+                <w:sz w:val="24"/>
+                <w:szCs w:val="24"/>
+              </w:rPr>
+            </w:pPr>
+            <w:r>
+              <w:rPr>
+                <w:rFonts w:ascii="Times New Roman" w:hAnsi="Times New Roman" w:cs="Times New Roman"/>
+                <w:color w:val="000000" w:themeColor="text1"/>
+                <w:sz w:val="24"/>
+                <w:szCs w:val="24"/>
+              </w:rPr>
+              <w:t xml:space="preserve">        "email": "huynhducdangkhoa@gmail.com",</w:t>
+            </w:r>
+          </w:p>
+          <w:p>
+            <w:pPr>
+              <w:widowControl w:val="0"/>
+              <w:ind w:right="-260"/>
+              <w:rPr>
+                <w:rFonts w:ascii="Times New Roman" w:hAnsi="Times New Roman" w:cs="Times New Roman"/>
+                <w:color w:val="000000" w:themeColor="text1"/>
+                <w:sz w:val="24"/>
+                <w:szCs w:val="24"/>
+              </w:rPr>
+            </w:pPr>
+            <w:r>
+              <w:rPr>
+                <w:rFonts w:ascii="Times New Roman" w:hAnsi="Times New Roman" w:cs="Times New Roman"/>
+                <w:color w:val="000000" w:themeColor="text1"/>
+                <w:sz w:val="24"/>
+                <w:szCs w:val="24"/>
+              </w:rPr>
+              <w:t xml:space="preserve">        "phone": "09853641321",</w:t>
+            </w:r>
+          </w:p>
+          <w:p>
+            <w:pPr>
+              <w:widowControl w:val="0"/>
+              <w:ind w:right="-260"/>
+              <w:rPr>
+                <w:rFonts w:ascii="Times New Roman" w:hAnsi="Times New Roman" w:cs="Times New Roman"/>
+                <w:color w:val="000000" w:themeColor="text1"/>
+                <w:sz w:val="24"/>
+                <w:szCs w:val="24"/>
+              </w:rPr>
+            </w:pPr>
+            <w:r>
+              <w:rPr>
+                <w:rFonts w:ascii="Times New Roman" w:hAnsi="Times New Roman" w:cs="Times New Roman"/>
+                <w:color w:val="000000" w:themeColor="text1"/>
+                <w:sz w:val="24"/>
+                <w:szCs w:val="24"/>
+              </w:rPr>
+              <w:t xml:space="preserve">        "firstName": "Khoa",</w:t>
+            </w:r>
+          </w:p>
+          <w:p>
+            <w:pPr>
+              <w:widowControl w:val="0"/>
+              <w:ind w:right="-260"/>
+              <w:rPr>
+                <w:rFonts w:ascii="Times New Roman" w:hAnsi="Times New Roman" w:cs="Times New Roman"/>
+                <w:color w:val="000000" w:themeColor="text1"/>
+                <w:sz w:val="24"/>
+                <w:szCs w:val="24"/>
+              </w:rPr>
+            </w:pPr>
+            <w:r>
+              <w:rPr>
+                <w:rFonts w:ascii="Times New Roman" w:hAnsi="Times New Roman" w:cs="Times New Roman"/>
+                <w:color w:val="000000" w:themeColor="text1"/>
+                <w:sz w:val="24"/>
+                <w:szCs w:val="24"/>
+              </w:rPr>
+              <w:t xml:space="preserve">        "lastName": "Huynh",</w:t>
+            </w:r>
+          </w:p>
+          <w:p>
+            <w:pPr>
+              <w:widowControl w:val="0"/>
+              <w:ind w:right="-260"/>
+              <w:rPr>
+                <w:rFonts w:ascii="Times New Roman" w:hAnsi="Times New Roman" w:cs="Times New Roman"/>
+                <w:color w:val="000000" w:themeColor="text1"/>
+                <w:sz w:val="24"/>
+                <w:szCs w:val="24"/>
+              </w:rPr>
+            </w:pPr>
+            <w:r>
+              <w:rPr>
+                <w:rFonts w:ascii="Times New Roman" w:hAnsi="Times New Roman" w:cs="Times New Roman"/>
+                <w:color w:val="000000" w:themeColor="text1"/>
+                <w:sz w:val="24"/>
+                <w:szCs w:val="24"/>
+              </w:rPr>
+              <w:t xml:space="preserve">        "nationality": "VietNam",</w:t>
+            </w:r>
+          </w:p>
+          <w:p>
+            <w:pPr>
+              <w:widowControl w:val="0"/>
+              <w:ind w:right="-260"/>
+              <w:rPr>
+                <w:rFonts w:ascii="Times New Roman" w:hAnsi="Times New Roman" w:cs="Times New Roman"/>
+                <w:color w:val="000000" w:themeColor="text1"/>
+                <w:sz w:val="24"/>
+                <w:szCs w:val="24"/>
+              </w:rPr>
+            </w:pPr>
+            <w:r>
+              <w:rPr>
+                <w:rFonts w:ascii="Times New Roman" w:hAnsi="Times New Roman" w:cs="Times New Roman"/>
+                <w:color w:val="000000" w:themeColor="text1"/>
+                <w:sz w:val="24"/>
+                <w:szCs w:val="24"/>
+              </w:rPr>
+              <w:t xml:space="preserve">        "languages": "es",</w:t>
+            </w:r>
+          </w:p>
+          <w:p>
+            <w:pPr>
+              <w:widowControl w:val="0"/>
+              <w:ind w:right="-260"/>
+              <w:rPr>
+                <w:rFonts w:ascii="Times New Roman" w:hAnsi="Times New Roman" w:cs="Times New Roman"/>
+                <w:color w:val="000000" w:themeColor="text1"/>
+                <w:sz w:val="24"/>
+                <w:szCs w:val="24"/>
+              </w:rPr>
+            </w:pPr>
+            <w:r>
+              <w:rPr>
+                <w:rFonts w:ascii="Times New Roman" w:hAnsi="Times New Roman" w:cs="Times New Roman"/>
+                <w:color w:val="000000" w:themeColor="text1"/>
+                <w:sz w:val="24"/>
+                <w:szCs w:val="24"/>
+              </w:rPr>
+              <w:t xml:space="preserve">        "provinceId": null,</w:t>
+            </w:r>
+          </w:p>
+          <w:p>
+            <w:pPr>
+              <w:widowControl w:val="0"/>
+              <w:ind w:right="-260"/>
+              <w:rPr>
+                <w:rFonts w:ascii="Times New Roman" w:hAnsi="Times New Roman" w:cs="Times New Roman"/>
+                <w:color w:val="000000" w:themeColor="text1"/>
+                <w:sz w:val="24"/>
+                <w:szCs w:val="24"/>
+              </w:rPr>
+            </w:pPr>
+            <w:r>
+              <w:rPr>
+                <w:rFonts w:ascii="Times New Roman" w:hAnsi="Times New Roman" w:cs="Times New Roman"/>
+                <w:color w:val="000000" w:themeColor="text1"/>
+                <w:sz w:val="24"/>
+                <w:szCs w:val="24"/>
+              </w:rPr>
+              <w:t xml:space="preserve">        "districtId": null,</w:t>
+            </w:r>
+          </w:p>
+          <w:p>
+            <w:pPr>
+              <w:widowControl w:val="0"/>
+              <w:ind w:right="-260"/>
+              <w:rPr>
+                <w:rFonts w:ascii="Times New Roman" w:hAnsi="Times New Roman" w:cs="Times New Roman"/>
+                <w:color w:val="000000" w:themeColor="text1"/>
+                <w:sz w:val="24"/>
+                <w:szCs w:val="24"/>
+              </w:rPr>
+            </w:pPr>
+            <w:r>
+              <w:rPr>
+                <w:rFonts w:ascii="Times New Roman" w:hAnsi="Times New Roman" w:cs="Times New Roman"/>
+                <w:color w:val="000000" w:themeColor="text1"/>
+                <w:sz w:val="24"/>
+                <w:szCs w:val="24"/>
+              </w:rPr>
+              <w:t xml:space="preserve">        "wardId": null,</w:t>
+            </w:r>
+          </w:p>
+          <w:p>
+            <w:pPr>
+              <w:widowControl w:val="0"/>
+              <w:ind w:right="-260"/>
+              <w:rPr>
+                <w:rFonts w:ascii="Times New Roman" w:hAnsi="Times New Roman" w:cs="Times New Roman"/>
+                <w:color w:val="000000" w:themeColor="text1"/>
+                <w:sz w:val="24"/>
+                <w:szCs w:val="24"/>
+              </w:rPr>
+            </w:pPr>
+            <w:r>
+              <w:rPr>
+                <w:rFonts w:ascii="Times New Roman" w:hAnsi="Times New Roman" w:cs="Times New Roman"/>
+                <w:color w:val="000000" w:themeColor="text1"/>
+                <w:sz w:val="24"/>
+                <w:szCs w:val="24"/>
+              </w:rPr>
+              <w:t xml:space="preserve">        "avatarThumbnail": "hat.jpg",</w:t>
+            </w:r>
+          </w:p>
+          <w:p>
+            <w:pPr>
+              <w:widowControl w:val="0"/>
+              <w:ind w:right="-260"/>
+              <w:rPr>
+                <w:rFonts w:ascii="Times New Roman" w:hAnsi="Times New Roman" w:cs="Times New Roman"/>
+                <w:color w:val="000000" w:themeColor="text1"/>
+                <w:sz w:val="24"/>
+                <w:szCs w:val="24"/>
+              </w:rPr>
+            </w:pPr>
+            <w:r>
+              <w:rPr>
+                <w:rFonts w:ascii="Times New Roman" w:hAnsi="Times New Roman" w:cs="Times New Roman"/>
+                <w:color w:val="000000" w:themeColor="text1"/>
+                <w:sz w:val="24"/>
+                <w:szCs w:val="24"/>
+              </w:rPr>
+              <w:t xml:space="preserve">        "coverThumbnail": "hat/jpg",</w:t>
+            </w:r>
+          </w:p>
+          <w:p>
+            <w:pPr>
+              <w:widowControl w:val="0"/>
+              <w:ind w:right="-260"/>
+              <w:rPr>
+                <w:rFonts w:ascii="Times New Roman" w:hAnsi="Times New Roman" w:cs="Times New Roman"/>
+                <w:color w:val="000000" w:themeColor="text1"/>
+                <w:sz w:val="24"/>
+                <w:szCs w:val="24"/>
+              </w:rPr>
+            </w:pPr>
+            <w:r>
+              <w:rPr>
+                <w:rFonts w:ascii="Times New Roman" w:hAnsi="Times New Roman" w:cs="Times New Roman"/>
+                <w:color w:val="000000" w:themeColor="text1"/>
+                <w:sz w:val="24"/>
+                <w:szCs w:val="24"/>
+              </w:rPr>
+              <w:t xml:space="preserve">        "createdOn": "2016-01-01T00:00:00",</w:t>
+            </w:r>
+          </w:p>
+          <w:p>
+            <w:pPr>
+              <w:widowControl w:val="0"/>
+              <w:ind w:right="-260"/>
+              <w:rPr>
+                <w:rFonts w:ascii="Times New Roman" w:hAnsi="Times New Roman" w:cs="Times New Roman"/>
+                <w:color w:val="000000" w:themeColor="text1"/>
+                <w:sz w:val="24"/>
+                <w:szCs w:val="24"/>
+              </w:rPr>
+            </w:pPr>
+            <w:r>
+              <w:rPr>
+                <w:rFonts w:ascii="Times New Roman" w:hAnsi="Times New Roman" w:cs="Times New Roman"/>
+                <w:color w:val="000000" w:themeColor="text1"/>
+                <w:sz w:val="24"/>
+                <w:szCs w:val="24"/>
+              </w:rPr>
+              <w:t xml:space="preserve">        "birthDate": "2016-01-01T00:00:00",</w:t>
+            </w:r>
+          </w:p>
+          <w:p>
+            <w:pPr>
+              <w:widowControl w:val="0"/>
+              <w:ind w:right="-260"/>
+              <w:rPr>
+                <w:rFonts w:ascii="Times New Roman" w:hAnsi="Times New Roman" w:cs="Times New Roman"/>
+                <w:color w:val="000000" w:themeColor="text1"/>
+                <w:sz w:val="24"/>
+                <w:szCs w:val="24"/>
+              </w:rPr>
+            </w:pPr>
+            <w:r>
+              <w:rPr>
+                <w:rFonts w:ascii="Times New Roman" w:hAnsi="Times New Roman" w:cs="Times New Roman"/>
+                <w:color w:val="000000" w:themeColor="text1"/>
+                <w:sz w:val="24"/>
+                <w:szCs w:val="24"/>
+              </w:rPr>
+              <w:t xml:space="preserve">        "LastConnectedOn": "2016-01-01T00:00:00"</w:t>
+            </w:r>
+          </w:p>
+          <w:p>
+            <w:pPr>
+              <w:widowControl w:val="0"/>
+              <w:ind w:right="-260"/>
+              <w:rPr>
+                <w:rFonts w:ascii="Times New Roman" w:hAnsi="Times New Roman" w:cs="Times New Roman"/>
+                <w:color w:val="000000" w:themeColor="text1"/>
+                <w:sz w:val="24"/>
+                <w:szCs w:val="24"/>
+              </w:rPr>
+            </w:pPr>
+            <w:r>
+              <w:rPr>
+                <w:rFonts w:ascii="Times New Roman" w:hAnsi="Times New Roman" w:cs="Times New Roman"/>
+                <w:color w:val="000000" w:themeColor="text1"/>
+                <w:sz w:val="24"/>
+                <w:szCs w:val="24"/>
+              </w:rPr>
+              <w:t xml:space="preserve">      },</w:t>
+            </w:r>
+          </w:p>
+          <w:p>
+            <w:pPr>
+              <w:widowControl w:val="0"/>
+              <w:ind w:right="-260"/>
+              <w:rPr>
+                <w:rFonts w:ascii="Times New Roman" w:hAnsi="Times New Roman" w:cs="Times New Roman"/>
+                <w:color w:val="000000" w:themeColor="text1"/>
+                <w:sz w:val="24"/>
+                <w:szCs w:val="24"/>
+              </w:rPr>
+            </w:pPr>
+            <w:r>
+              <w:rPr>
+                <w:rFonts w:ascii="Times New Roman" w:hAnsi="Times New Roman" w:cs="Times New Roman"/>
+                <w:color w:val="000000" w:themeColor="text1"/>
+                <w:sz w:val="24"/>
+                <w:szCs w:val="24"/>
+              </w:rPr>
+              <w:t xml:space="preserve">      "id": 4,</w:t>
+            </w:r>
+          </w:p>
+          <w:p>
+            <w:pPr>
+              <w:widowControl w:val="0"/>
+              <w:ind w:right="-260"/>
+              <w:rPr>
+                <w:rFonts w:ascii="Times New Roman" w:hAnsi="Times New Roman" w:cs="Times New Roman"/>
+                <w:color w:val="000000" w:themeColor="text1"/>
+                <w:sz w:val="24"/>
+                <w:szCs w:val="24"/>
+              </w:rPr>
+            </w:pPr>
+            <w:r>
+              <w:rPr>
+                <w:rFonts w:ascii="Times New Roman" w:hAnsi="Times New Roman" w:cs="Times New Roman"/>
+                <w:color w:val="000000" w:themeColor="text1"/>
+                <w:sz w:val="24"/>
+                <w:szCs w:val="24"/>
+              </w:rPr>
+              <w:t xml:space="preserve">      "name": "Tuấn",</w:t>
+            </w:r>
+          </w:p>
+          <w:p>
+            <w:pPr>
+              <w:widowControl w:val="0"/>
+              <w:ind w:right="-260"/>
+              <w:rPr>
+                <w:rFonts w:ascii="Times New Roman" w:hAnsi="Times New Roman" w:cs="Times New Roman"/>
+                <w:color w:val="000000" w:themeColor="text1"/>
+                <w:sz w:val="24"/>
+                <w:szCs w:val="24"/>
+              </w:rPr>
+            </w:pPr>
+            <w:r>
+              <w:rPr>
+                <w:rFonts w:ascii="Times New Roman" w:hAnsi="Times New Roman" w:cs="Times New Roman"/>
+                <w:color w:val="000000" w:themeColor="text1"/>
+                <w:sz w:val="24"/>
+                <w:szCs w:val="24"/>
+              </w:rPr>
+              <w:t xml:space="preserve">      "birthDate": null,</w:t>
+            </w:r>
+          </w:p>
+          <w:p>
+            <w:pPr>
+              <w:widowControl w:val="0"/>
+              <w:ind w:right="-260"/>
+              <w:rPr>
+                <w:rFonts w:ascii="Times New Roman" w:hAnsi="Times New Roman" w:cs="Times New Roman"/>
+                <w:color w:val="000000" w:themeColor="text1"/>
+                <w:sz w:val="24"/>
+                <w:szCs w:val="24"/>
+              </w:rPr>
+            </w:pPr>
+            <w:r>
+              <w:rPr>
+                <w:rFonts w:ascii="Times New Roman" w:hAnsi="Times New Roman" w:cs="Times New Roman"/>
+                <w:color w:val="000000" w:themeColor="text1"/>
+                <w:sz w:val="24"/>
+                <w:szCs w:val="24"/>
+              </w:rPr>
+              <w:t xml:space="preserve">      "price": 50000,</w:t>
+            </w:r>
+          </w:p>
+          <w:p>
+            <w:pPr>
+              <w:widowControl w:val="0"/>
+              <w:ind w:right="-260"/>
+              <w:rPr>
+                <w:rFonts w:ascii="Times New Roman" w:hAnsi="Times New Roman" w:cs="Times New Roman"/>
+                <w:color w:val="000000" w:themeColor="text1"/>
+                <w:sz w:val="24"/>
+                <w:szCs w:val="24"/>
+              </w:rPr>
+            </w:pPr>
+            <w:r>
+              <w:rPr>
+                <w:rFonts w:ascii="Times New Roman" w:hAnsi="Times New Roman" w:cs="Times New Roman"/>
+                <w:color w:val="000000" w:themeColor="text1"/>
+                <w:sz w:val="24"/>
+                <w:szCs w:val="24"/>
+              </w:rPr>
+              <w:t xml:space="preserve">      "imageId": 3,</w:t>
+            </w:r>
+          </w:p>
+          <w:p>
+            <w:pPr>
+              <w:widowControl w:val="0"/>
+              <w:ind w:right="-260"/>
+              <w:rPr>
+                <w:rFonts w:ascii="Times New Roman" w:hAnsi="Times New Roman" w:cs="Times New Roman"/>
+                <w:color w:val="000000" w:themeColor="text1"/>
+                <w:sz w:val="24"/>
+                <w:szCs w:val="24"/>
+              </w:rPr>
+            </w:pPr>
+            <w:r>
+              <w:rPr>
+                <w:rFonts w:ascii="Times New Roman" w:hAnsi="Times New Roman" w:cs="Times New Roman"/>
+                <w:color w:val="000000" w:themeColor="text1"/>
+                <w:sz w:val="24"/>
+                <w:szCs w:val="24"/>
+              </w:rPr>
+              <w:t xml:space="preserve">      "userAuthInfoId": 1</w:t>
+            </w:r>
+          </w:p>
+          <w:p>
+            <w:pPr>
+              <w:widowControl w:val="0"/>
+              <w:ind w:right="-260"/>
+              <w:rPr>
+                <w:rFonts w:ascii="Times New Roman" w:hAnsi="Times New Roman" w:cs="Times New Roman"/>
+                <w:color w:val="000000" w:themeColor="text1"/>
+                <w:sz w:val="24"/>
+                <w:szCs w:val="24"/>
+              </w:rPr>
+            </w:pPr>
+            <w:r>
+              <w:rPr>
+                <w:rFonts w:ascii="Times New Roman" w:hAnsi="Times New Roman" w:cs="Times New Roman"/>
+                <w:color w:val="000000" w:themeColor="text1"/>
+                <w:sz w:val="24"/>
+                <w:szCs w:val="24"/>
+              </w:rPr>
+              <w:t xml:space="preserve">    },</w:t>
+            </w:r>
+          </w:p>
+          <w:p>
+            <w:pPr>
+              <w:widowControl w:val="0"/>
+              <w:ind w:right="-260"/>
+              <w:rPr>
+                <w:rFonts w:ascii="Times New Roman" w:hAnsi="Times New Roman" w:cs="Times New Roman"/>
+                <w:color w:val="000000" w:themeColor="text1"/>
+                <w:sz w:val="24"/>
+                <w:szCs w:val="24"/>
+              </w:rPr>
+            </w:pPr>
+            <w:r>
+              <w:rPr>
+                <w:rFonts w:ascii="Times New Roman" w:hAnsi="Times New Roman" w:cs="Times New Roman"/>
+                <w:color w:val="000000" w:themeColor="text1"/>
+                <w:sz w:val="24"/>
+                <w:szCs w:val="24"/>
+              </w:rPr>
+              <w:t xml:space="preserve">    "id": 3,</w:t>
+            </w:r>
+          </w:p>
+          <w:p>
+            <w:pPr>
+              <w:widowControl w:val="0"/>
+              <w:ind w:right="-260"/>
+              <w:rPr>
+                <w:rFonts w:ascii="Times New Roman" w:hAnsi="Times New Roman" w:cs="Times New Roman"/>
+                <w:color w:val="000000" w:themeColor="text1"/>
+                <w:sz w:val="24"/>
+                <w:szCs w:val="24"/>
+              </w:rPr>
+            </w:pPr>
+            <w:r>
+              <w:rPr>
+                <w:rFonts w:ascii="Times New Roman" w:hAnsi="Times New Roman" w:cs="Times New Roman"/>
+                <w:color w:val="000000" w:themeColor="text1"/>
+                <w:sz w:val="24"/>
+                <w:szCs w:val="24"/>
+              </w:rPr>
+              <w:t xml:space="preserve">    "title": "Bán pet",</w:t>
+            </w:r>
+          </w:p>
+          <w:p>
+            <w:pPr>
+              <w:widowControl w:val="0"/>
+              <w:ind w:right="-260"/>
+              <w:rPr>
+                <w:rFonts w:ascii="Times New Roman" w:hAnsi="Times New Roman" w:cs="Times New Roman"/>
+                <w:color w:val="000000" w:themeColor="text1"/>
+                <w:sz w:val="24"/>
+                <w:szCs w:val="24"/>
+              </w:rPr>
+            </w:pPr>
+            <w:r>
+              <w:rPr>
+                <w:rFonts w:ascii="Times New Roman" w:hAnsi="Times New Roman" w:cs="Times New Roman"/>
+                <w:color w:val="000000" w:themeColor="text1"/>
+                <w:sz w:val="24"/>
+                <w:szCs w:val="24"/>
+              </w:rPr>
+              <w:t xml:space="preserve">    "description": "Bán pet mới giá rẻ",</w:t>
+            </w:r>
+          </w:p>
+          <w:p>
+            <w:pPr>
+              <w:widowControl w:val="0"/>
+              <w:ind w:right="-260"/>
+              <w:rPr>
+                <w:rFonts w:ascii="Times New Roman" w:hAnsi="Times New Roman" w:cs="Times New Roman"/>
+                <w:color w:val="000000" w:themeColor="text1"/>
+                <w:sz w:val="24"/>
+                <w:szCs w:val="24"/>
+              </w:rPr>
+            </w:pPr>
+            <w:r>
+              <w:rPr>
+                <w:rFonts w:ascii="Times New Roman" w:hAnsi="Times New Roman" w:cs="Times New Roman"/>
+                <w:color w:val="000000" w:themeColor="text1"/>
+                <w:sz w:val="24"/>
+                <w:szCs w:val="24"/>
+              </w:rPr>
+              <w:t xml:space="preserve">    "content": "Pet mới giá rẻ mại dô bà con, còn dễ thưn nữa",</w:t>
+            </w:r>
+          </w:p>
+          <w:p>
+            <w:pPr>
+              <w:widowControl w:val="0"/>
+              <w:ind w:right="-260"/>
+              <w:rPr>
+                <w:rFonts w:ascii="Times New Roman" w:hAnsi="Times New Roman" w:cs="Times New Roman"/>
+                <w:color w:val="000000" w:themeColor="text1"/>
+                <w:sz w:val="24"/>
+                <w:szCs w:val="24"/>
+              </w:rPr>
+            </w:pPr>
+            <w:r>
+              <w:rPr>
+                <w:rFonts w:ascii="Times New Roman" w:hAnsi="Times New Roman" w:cs="Times New Roman"/>
+                <w:color w:val="000000" w:themeColor="text1"/>
+                <w:sz w:val="24"/>
+                <w:szCs w:val="24"/>
+              </w:rPr>
+              <w:t xml:space="preserve">    "price": 10000,</w:t>
+            </w:r>
+          </w:p>
+          <w:p>
+            <w:pPr>
+              <w:widowControl w:val="0"/>
+              <w:ind w:right="-260"/>
+              <w:rPr>
+                <w:rFonts w:ascii="Times New Roman" w:hAnsi="Times New Roman" w:cs="Times New Roman"/>
+                <w:color w:val="000000" w:themeColor="text1"/>
+                <w:sz w:val="24"/>
+                <w:szCs w:val="24"/>
+              </w:rPr>
+            </w:pPr>
+            <w:r>
+              <w:rPr>
+                <w:rFonts w:ascii="Times New Roman" w:hAnsi="Times New Roman" w:cs="Times New Roman"/>
+                <w:color w:val="000000" w:themeColor="text1"/>
+                <w:sz w:val="24"/>
+                <w:szCs w:val="24"/>
+              </w:rPr>
+              <w:t xml:space="preserve">    "petId": 4,</w:t>
+            </w:r>
+          </w:p>
+          <w:p>
+            <w:pPr>
+              <w:widowControl w:val="0"/>
+              <w:ind w:right="-260"/>
+              <w:rPr>
+                <w:rFonts w:ascii="Times New Roman" w:hAnsi="Times New Roman" w:cs="Times New Roman"/>
+                <w:color w:val="000000" w:themeColor="text1"/>
+                <w:sz w:val="24"/>
+                <w:szCs w:val="24"/>
+              </w:rPr>
+            </w:pPr>
+            <w:r>
+              <w:rPr>
+                <w:rFonts w:ascii="Times New Roman" w:hAnsi="Times New Roman" w:cs="Times New Roman"/>
+                <w:color w:val="000000" w:themeColor="text1"/>
+                <w:sz w:val="24"/>
+                <w:szCs w:val="24"/>
+              </w:rPr>
+              <w:t xml:space="preserve">    "createdOn": "2016-12-17T23:35:38.68",</w:t>
+            </w:r>
+          </w:p>
+          <w:p>
+            <w:pPr>
+              <w:widowControl w:val="0"/>
+              <w:ind w:right="-260"/>
+              <w:rPr>
+                <w:rFonts w:ascii="Times New Roman" w:hAnsi="Times New Roman" w:cs="Times New Roman"/>
+                <w:color w:val="000000" w:themeColor="text1"/>
+                <w:sz w:val="24"/>
+                <w:szCs w:val="24"/>
+              </w:rPr>
+            </w:pPr>
+            <w:r>
+              <w:rPr>
+                <w:rFonts w:ascii="Times New Roman" w:hAnsi="Times New Roman" w:cs="Times New Roman"/>
+                <w:color w:val="000000" w:themeColor="text1"/>
+                <w:sz w:val="24"/>
+                <w:szCs w:val="24"/>
+              </w:rPr>
+              <w:t xml:space="preserve">    "modifiedOn": null,</w:t>
+            </w:r>
+          </w:p>
+          <w:p>
+            <w:pPr>
+              <w:widowControl w:val="0"/>
+              <w:ind w:right="-260"/>
+              <w:rPr>
+                <w:rFonts w:ascii="Times New Roman" w:hAnsi="Times New Roman" w:cs="Times New Roman"/>
+                <w:color w:val="000000" w:themeColor="text1"/>
+                <w:sz w:val="24"/>
+                <w:szCs w:val="24"/>
+              </w:rPr>
+            </w:pPr>
+            <w:r>
+              <w:rPr>
+                <w:rFonts w:ascii="Times New Roman" w:hAnsi="Times New Roman" w:cs="Times New Roman"/>
+                <w:color w:val="000000" w:themeColor="text1"/>
+                <w:sz w:val="24"/>
+                <w:szCs w:val="24"/>
+              </w:rPr>
+              <w:lastRenderedPageBreak/>
+              <w:t xml:space="preserve">    "view": null</w:t>
+            </w:r>
+          </w:p>
+          <w:p>
+            <w:pPr>
+              <w:widowControl w:val="0"/>
+              <w:ind w:right="-260"/>
+              <w:rPr>
+                <w:rFonts w:ascii="Times New Roman" w:hAnsi="Times New Roman" w:cs="Times New Roman"/>
+                <w:color w:val="000000" w:themeColor="text1"/>
+                <w:sz w:val="24"/>
+                <w:szCs w:val="24"/>
+              </w:rPr>
+            </w:pPr>
+            <w:r>
+              <w:rPr>
+                <w:rFonts w:ascii="Times New Roman" w:hAnsi="Times New Roman" w:cs="Times New Roman"/>
+                <w:color w:val="000000" w:themeColor="text1"/>
+                <w:sz w:val="24"/>
+                <w:szCs w:val="24"/>
+              </w:rPr>
+              <w:t xml:space="preserve">  }</w:t>
+            </w:r>
+          </w:p>
+          <w:p>
+            <w:pPr>
+              <w:widowControl w:val="0"/>
+              <w:ind w:right="-260"/>
+              <w:rPr>
+                <w:rFonts w:ascii="Times New Roman" w:hAnsi="Times New Roman" w:cs="Times New Roman"/>
+                <w:color w:val="000000" w:themeColor="text1"/>
+                <w:sz w:val="24"/>
+                <w:szCs w:val="24"/>
+              </w:rPr>
+            </w:pPr>
+            <w:r>
+              <w:rPr>
+                <w:rFonts w:ascii="Times New Roman" w:hAnsi="Times New Roman" w:cs="Times New Roman"/>
+                <w:color w:val="000000" w:themeColor="text1"/>
+                <w:sz w:val="24"/>
+                <w:szCs w:val="24"/>
+              </w:rPr>
+              <w:t>]</w:t>
+            </w:r>
+          </w:p>
+        </w:tc>
+      </w:tr>
+      <w:tr>
+        <w:tc>
+          <w:tcPr>
+            <w:tcW w:w="1520" w:type="dxa"/>
+            <w:tcMar>
+              <w:top w:w="100" w:type="dxa"/>
+              <w:left w:w="100" w:type="dxa"/>
+              <w:bottom w:w="100" w:type="dxa"/>
+              <w:right w:w="100" w:type="dxa"/>
+            </w:tcMar>
+          </w:tcPr>
+          <w:p>
+            <w:pPr>
+              <w:widowControl w:val="0"/>
+              <w:ind w:right="-260"/>
+              <w:rPr>
+                <w:rFonts w:ascii="Times New Roman" w:eastAsia="Consolas" w:hAnsi="Times New Roman" w:cs="Times New Roman"/>
+                <w:color w:val="000000" w:themeColor="text1"/>
+                <w:sz w:val="24"/>
+                <w:szCs w:val="24"/>
+              </w:rPr>
+            </w:pPr>
+            <w:r>
+              <w:rPr>
+                <w:rFonts w:ascii="Times New Roman" w:eastAsia="Consolas" w:hAnsi="Times New Roman" w:cs="Times New Roman"/>
+                <w:color w:val="000000" w:themeColor="text1"/>
+                <w:sz w:val="24"/>
+                <w:szCs w:val="24"/>
+              </w:rPr>
+              <w:lastRenderedPageBreak/>
+              <w:t>500 InternalServer Error</w:t>
+            </w:r>
+          </w:p>
+        </w:tc>
+        <w:tc>
+          <w:tcPr>
+            <w:tcW w:w="7400" w:type="dxa"/>
+            <w:tcMar>
+              <w:top w:w="100" w:type="dxa"/>
+              <w:left w:w="100" w:type="dxa"/>
+              <w:bottom w:w="100" w:type="dxa"/>
+              <w:right w:w="100" w:type="dxa"/>
+            </w:tcMar>
+          </w:tcPr>
+          <w:p>
+            <w:pPr>
+              <w:widowControl w:val="0"/>
+              <w:ind w:right="-260"/>
+              <w:rPr>
+                <w:rFonts w:ascii="Times New Roman" w:hAnsi="Times New Roman" w:cs="Times New Roman"/>
+                <w:color w:val="000000" w:themeColor="text1"/>
+                <w:sz w:val="24"/>
+                <w:szCs w:val="24"/>
+              </w:rPr>
+            </w:pPr>
+            <w:r>
+              <w:rPr>
+                <w:rFonts w:ascii="Times New Roman" w:hAnsi="Times New Roman" w:cs="Times New Roman"/>
+                <w:color w:val="000000" w:themeColor="text1"/>
+                <w:sz w:val="24"/>
+                <w:szCs w:val="24"/>
+              </w:rPr>
+              <w:t>Lỗi do server</w:t>
+            </w:r>
+          </w:p>
+          <w:p>
+            <w:pPr>
+              <w:widowControl w:val="0"/>
+              <w:ind w:right="-260"/>
+              <w:rPr>
+                <w:rFonts w:ascii="Times New Roman" w:hAnsi="Times New Roman" w:cs="Times New Roman"/>
+                <w:color w:val="000000" w:themeColor="text1"/>
+                <w:sz w:val="24"/>
+                <w:szCs w:val="24"/>
+              </w:rPr>
+            </w:pPr>
+            <w:r>
+              <w:rPr>
+                <w:rFonts w:ascii="Times New Roman" w:hAnsi="Times New Roman" w:cs="Times New Roman"/>
+                <w:color w:val="000000" w:themeColor="text1"/>
+                <w:sz w:val="24"/>
+                <w:szCs w:val="24"/>
+              </w:rPr>
+              <w:t>{</w:t>
+            </w:r>
+          </w:p>
+          <w:p>
+            <w:pPr>
+              <w:widowControl w:val="0"/>
+              <w:ind w:right="-260"/>
+              <w:rPr>
+                <w:rFonts w:ascii="Times New Roman" w:hAnsi="Times New Roman" w:cs="Times New Roman"/>
+                <w:color w:val="000000" w:themeColor="text1"/>
+                <w:sz w:val="24"/>
+                <w:szCs w:val="24"/>
+              </w:rPr>
+            </w:pPr>
+            <w:r>
+              <w:rPr>
+                <w:rFonts w:ascii="Times New Roman" w:hAnsi="Times New Roman" w:cs="Times New Roman"/>
+                <w:color w:val="000000" w:themeColor="text1"/>
+                <w:sz w:val="24"/>
+                <w:szCs w:val="24"/>
+              </w:rPr>
+              <w:t>"errorCode":"500",</w:t>
+            </w:r>
+          </w:p>
+          <w:p>
+            <w:pPr>
+              <w:widowControl w:val="0"/>
+              <w:ind w:right="-260"/>
+              <w:rPr>
+                <w:rFonts w:ascii="Times New Roman" w:hAnsi="Times New Roman" w:cs="Times New Roman"/>
+                <w:color w:val="000000" w:themeColor="text1"/>
+                <w:sz w:val="24"/>
+                <w:szCs w:val="24"/>
+              </w:rPr>
+            </w:pPr>
+            <w:r>
+              <w:rPr>
+                <w:rFonts w:ascii="Times New Roman" w:hAnsi="Times New Roman" w:cs="Times New Roman"/>
+                <w:color w:val="000000" w:themeColor="text1"/>
+                <w:sz w:val="24"/>
+                <w:szCs w:val="24"/>
+              </w:rPr>
+              <w:t>"errorDes":"</w:t>
+            </w:r>
+            <w:r>
+              <w:rPr>
+                <w:rFonts w:ascii="Times New Roman" w:hAnsi="Times New Roman" w:cs="Times New Roman"/>
+                <w:sz w:val="24"/>
+                <w:szCs w:val="24"/>
+              </w:rPr>
+              <w:t>Server error</w:t>
+            </w:r>
+            <w:r>
+              <w:rPr>
+                <w:rFonts w:ascii="Times New Roman" w:hAnsi="Times New Roman" w:cs="Times New Roman"/>
+                <w:color w:val="000000" w:themeColor="text1"/>
+                <w:sz w:val="24"/>
+                <w:szCs w:val="24"/>
+              </w:rPr>
+              <w:t>",</w:t>
+            </w:r>
+          </w:p>
+          <w:p>
+            <w:pPr>
+              <w:widowControl w:val="0"/>
+              <w:ind w:right="-260"/>
+              <w:rPr>
+                <w:rFonts w:ascii="Times New Roman" w:hAnsi="Times New Roman" w:cs="Times New Roman"/>
+                <w:color w:val="000000" w:themeColor="text1"/>
+                <w:sz w:val="24"/>
+                <w:szCs w:val="24"/>
+              </w:rPr>
+            </w:pPr>
+            <w:r>
+              <w:rPr>
+                <w:rFonts w:ascii="Times New Roman" w:hAnsi="Times New Roman" w:cs="Times New Roman"/>
+                <w:color w:val="000000" w:themeColor="text1"/>
+                <w:sz w:val="24"/>
+                <w:szCs w:val="24"/>
+              </w:rPr>
+              <w:t>"errorMsg":"Server hiện tại đang gặp lỗi, xin vui lòng đợi cập nhật",</w:t>
+            </w:r>
+          </w:p>
+          <w:p>
+            <w:pPr>
+              <w:widowControl w:val="0"/>
+              <w:ind w:right="-260"/>
+              <w:rPr>
+                <w:rFonts w:ascii="Times New Roman" w:hAnsi="Times New Roman" w:cs="Times New Roman"/>
+                <w:color w:val="000000" w:themeColor="text1"/>
+                <w:sz w:val="24"/>
+                <w:szCs w:val="24"/>
+              </w:rPr>
+            </w:pPr>
+            <w:r>
+              <w:rPr>
+                <w:rFonts w:ascii="Times New Roman" w:hAnsi="Times New Roman" w:cs="Times New Roman"/>
+                <w:color w:val="000000" w:themeColor="text1"/>
+                <w:sz w:val="24"/>
+                <w:szCs w:val="24"/>
+              </w:rPr>
+              <w:t>"errorTrace":"Error_Trace"</w:t>
+            </w:r>
+          </w:p>
+          <w:p>
+            <w:pPr>
+              <w:widowControl w:val="0"/>
+              <w:ind w:right="-260"/>
+              <w:rPr>
+                <w:rFonts w:ascii="Times New Roman" w:hAnsi="Times New Roman" w:cs="Times New Roman"/>
+                <w:color w:val="000000" w:themeColor="text1"/>
+                <w:sz w:val="24"/>
+                <w:szCs w:val="24"/>
+              </w:rPr>
+            </w:pPr>
+            <w:r>
+              <w:rPr>
+                <w:rFonts w:ascii="Times New Roman" w:hAnsi="Times New Roman" w:cs="Times New Roman"/>
+                <w:color w:val="000000" w:themeColor="text1"/>
+                <w:sz w:val="24"/>
+                <w:szCs w:val="24"/>
+              </w:rPr>
+              <w:t>}</w:t>
+            </w:r>
+          </w:p>
+        </w:tc>
+      </w:tr>
+    </w:tbl>
+    <w:p/>
+    <w:p/>
     <w:p/>
     <w:p/>
     <w:sectPr>

</xml_diff>

<commit_message>
add new API updateview
</commit_message>
<xml_diff>
--- a/Document/API_Specification/Pets_APIv1.docx
+++ b/Document/API_Specification/Pets_APIv1.docx
@@ -29296,8 +29296,6 @@
               </w:rPr>
               <w:t xml:space="preserve">    "User": null,</w:t>
             </w:r>
-            <w:bookmarkStart w:id="11" w:name="_GoBack"/>
-            <w:bookmarkEnd w:id="11"/>
           </w:p>
           <w:p>
             <w:pPr>
@@ -32863,6 +32861,948 @@
                 <w:szCs w:val="24"/>
               </w:rPr>
               <w:lastRenderedPageBreak/>
+              <w:t>"errorMsg":"Server hiện tại đang gặp lỗi, xin vui lòng đợi cập nhật",</w:t>
+            </w:r>
+          </w:p>
+          <w:p>
+            <w:pPr>
+              <w:widowControl w:val="0"/>
+              <w:ind w:right="-260"/>
+              <w:rPr>
+                <w:rFonts w:ascii="Times New Roman" w:hAnsi="Times New Roman" w:cs="Times New Roman"/>
+                <w:color w:val="000000" w:themeColor="text1"/>
+                <w:sz w:val="24"/>
+                <w:szCs w:val="24"/>
+              </w:rPr>
+            </w:pPr>
+            <w:r>
+              <w:rPr>
+                <w:rFonts w:ascii="Times New Roman" w:hAnsi="Times New Roman" w:cs="Times New Roman"/>
+                <w:color w:val="000000" w:themeColor="text1"/>
+                <w:sz w:val="24"/>
+                <w:szCs w:val="24"/>
+              </w:rPr>
+              <w:t>"errorTrace":"Error_Trace"</w:t>
+            </w:r>
+          </w:p>
+          <w:p>
+            <w:pPr>
+              <w:widowControl w:val="0"/>
+              <w:ind w:right="-260"/>
+              <w:rPr>
+                <w:rFonts w:ascii="Times New Roman" w:hAnsi="Times New Roman" w:cs="Times New Roman"/>
+                <w:color w:val="000000" w:themeColor="text1"/>
+                <w:sz w:val="24"/>
+                <w:szCs w:val="24"/>
+              </w:rPr>
+            </w:pPr>
+            <w:r>
+              <w:rPr>
+                <w:rFonts w:ascii="Times New Roman" w:hAnsi="Times New Roman" w:cs="Times New Roman"/>
+                <w:color w:val="000000" w:themeColor="text1"/>
+                <w:sz w:val="24"/>
+                <w:szCs w:val="24"/>
+              </w:rPr>
+              <w:t>}</w:t>
+            </w:r>
+          </w:p>
+        </w:tc>
+      </w:tr>
+    </w:tbl>
+    <w:p/>
+    <w:p>
+      <w:pPr>
+        <w:pStyle w:val="Heading2"/>
+        <w:keepNext w:val="0"/>
+        <w:keepLines w:val="0"/>
+        <w:widowControl w:val="0"/>
+        <w:contextualSpacing w:val="0"/>
+        <w:rPr>
+          <w:rFonts w:ascii="Times New Roman" w:hAnsi="Times New Roman" w:cs="Times New Roman"/>
+          <w:color w:val="000000" w:themeColor="text1"/>
+          <w:sz w:val="24"/>
+          <w:szCs w:val="24"/>
+        </w:rPr>
+      </w:pPr>
+      <w:r>
+        <w:rPr>
+          <w:rFonts w:ascii="Times New Roman" w:hAnsi="Times New Roman" w:cs="Times New Roman"/>
+          <w:color w:val="000000" w:themeColor="text1"/>
+          <w:sz w:val="24"/>
+          <w:szCs w:val="24"/>
+        </w:rPr>
+        <w:t>17</w:t>
+      </w:r>
+      <w:r>
+        <w:rPr>
+          <w:rFonts w:ascii="Times New Roman" w:hAnsi="Times New Roman" w:cs="Times New Roman"/>
+          <w:color w:val="000000" w:themeColor="text1"/>
+          <w:sz w:val="24"/>
+          <w:szCs w:val="24"/>
+        </w:rPr>
+        <w:t xml:space="preserve">. </w:t>
+      </w:r>
+      <w:r>
+        <w:rPr>
+          <w:rFonts w:ascii="Times New Roman" w:hAnsi="Times New Roman" w:cs="Times New Roman"/>
+          <w:color w:val="000000" w:themeColor="text1"/>
+          <w:sz w:val="24"/>
+          <w:szCs w:val="24"/>
+        </w:rPr>
+        <w:t>Update</w:t>
+      </w:r>
+      <w:r>
+        <w:rPr>
+          <w:rFonts w:ascii="Times New Roman" w:hAnsi="Times New Roman" w:cs="Times New Roman"/>
+          <w:color w:val="000000" w:themeColor="text1"/>
+          <w:sz w:val="24"/>
+          <w:szCs w:val="24"/>
+        </w:rPr>
+        <w:t>View</w:t>
+      </w:r>
+    </w:p>
+    <w:p>
+      <w:pPr>
+        <w:widowControl w:val="0"/>
+        <w:ind w:right="-260"/>
+        <w:rPr>
+          <w:rFonts w:ascii="Times New Roman" w:hAnsi="Times New Roman" w:cs="Times New Roman"/>
+          <w:color w:val="000000" w:themeColor="text1"/>
+          <w:sz w:val="24"/>
+          <w:szCs w:val="24"/>
+        </w:rPr>
+      </w:pPr>
+      <w:r>
+        <w:rPr>
+          <w:rFonts w:ascii="Times New Roman" w:hAnsi="Times New Roman" w:cs="Times New Roman"/>
+          <w:color w:val="000000" w:themeColor="text1"/>
+          <w:sz w:val="24"/>
+          <w:szCs w:val="24"/>
+        </w:rPr>
+        <w:t xml:space="preserve">Update </w:t>
+      </w:r>
+      <w:r>
+        <w:rPr>
+          <w:rFonts w:ascii="Times New Roman" w:hAnsi="Times New Roman" w:cs="Times New Roman"/>
+          <w:color w:val="000000" w:themeColor="text1"/>
+          <w:sz w:val="24"/>
+          <w:szCs w:val="24"/>
+        </w:rPr>
+        <w:t>view của article</w:t>
+      </w:r>
+    </w:p>
+    <w:p>
+      <w:pPr>
+        <w:pStyle w:val="Heading3"/>
+        <w:rPr>
+          <w:rFonts w:ascii="Times New Roman" w:hAnsi="Times New Roman" w:cs="Times New Roman"/>
+          <w:color w:val="000000" w:themeColor="text1"/>
+        </w:rPr>
+      </w:pPr>
+      <w:r>
+        <w:rPr>
+          <w:rFonts w:ascii="Times New Roman" w:hAnsi="Times New Roman" w:cs="Times New Roman"/>
+          <w:color w:val="000000" w:themeColor="text1"/>
+        </w:rPr>
+        <w:t>Request</w:t>
+      </w:r>
+    </w:p>
+    <w:tbl>
+      <w:tblPr>
+        <w:tblW w:w="8910" w:type="dxa"/>
+        <w:tblBorders>
+          <w:top w:val="single" w:sz="8" w:space="0" w:color="000000"/>
+          <w:left w:val="single" w:sz="8" w:space="0" w:color="000000"/>
+          <w:bottom w:val="single" w:sz="8" w:space="0" w:color="000000"/>
+          <w:right w:val="single" w:sz="8" w:space="0" w:color="000000"/>
+          <w:insideH w:val="single" w:sz="8" w:space="0" w:color="000000"/>
+          <w:insideV w:val="single" w:sz="8" w:space="0" w:color="000000"/>
+        </w:tblBorders>
+        <w:tblLayout w:type="fixed"/>
+        <w:tblLook w:val="0600" w:firstRow="0" w:lastRow="0" w:firstColumn="0" w:lastColumn="0" w:noHBand="1" w:noVBand="1"/>
+      </w:tblPr>
+      <w:tblGrid>
+        <w:gridCol w:w="1080"/>
+        <w:gridCol w:w="7830"/>
+      </w:tblGrid>
+      <w:tr>
+        <w:tc>
+          <w:tcPr>
+            <w:tcW w:w="1080" w:type="dxa"/>
+            <w:shd w:val="clear" w:color="auto" w:fill="CFE2F3"/>
+            <w:tcMar>
+              <w:top w:w="100" w:type="dxa"/>
+              <w:left w:w="100" w:type="dxa"/>
+              <w:bottom w:w="100" w:type="dxa"/>
+              <w:right w:w="100" w:type="dxa"/>
+            </w:tcMar>
+          </w:tcPr>
+          <w:p>
+            <w:pPr>
+              <w:widowControl w:val="0"/>
+              <w:ind w:right="-260"/>
+              <w:rPr>
+                <w:rFonts w:ascii="Times New Roman" w:hAnsi="Times New Roman" w:cs="Times New Roman"/>
+                <w:color w:val="000000" w:themeColor="text1"/>
+                <w:sz w:val="24"/>
+                <w:szCs w:val="24"/>
+              </w:rPr>
+            </w:pPr>
+            <w:r>
+              <w:rPr>
+                <w:rFonts w:ascii="Times New Roman" w:hAnsi="Times New Roman" w:cs="Times New Roman"/>
+                <w:b/>
+                <w:color w:val="000000" w:themeColor="text1"/>
+                <w:sz w:val="24"/>
+                <w:szCs w:val="24"/>
+                <w:shd w:val="clear" w:color="auto" w:fill="CFE2F3"/>
+              </w:rPr>
+              <w:t>Method</w:t>
+            </w:r>
+          </w:p>
+        </w:tc>
+        <w:tc>
+          <w:tcPr>
+            <w:tcW w:w="7830" w:type="dxa"/>
+            <w:shd w:val="clear" w:color="auto" w:fill="CFE2F3"/>
+            <w:tcMar>
+              <w:top w:w="100" w:type="dxa"/>
+              <w:left w:w="100" w:type="dxa"/>
+              <w:bottom w:w="100" w:type="dxa"/>
+              <w:right w:w="100" w:type="dxa"/>
+            </w:tcMar>
+          </w:tcPr>
+          <w:p>
+            <w:pPr>
+              <w:widowControl w:val="0"/>
+              <w:ind w:right="-260"/>
+              <w:rPr>
+                <w:rFonts w:ascii="Times New Roman" w:hAnsi="Times New Roman" w:cs="Times New Roman"/>
+                <w:color w:val="000000" w:themeColor="text1"/>
+                <w:sz w:val="24"/>
+                <w:szCs w:val="24"/>
+              </w:rPr>
+            </w:pPr>
+            <w:r>
+              <w:rPr>
+                <w:rFonts w:ascii="Times New Roman" w:hAnsi="Times New Roman" w:cs="Times New Roman"/>
+                <w:b/>
+                <w:color w:val="000000" w:themeColor="text1"/>
+                <w:sz w:val="24"/>
+                <w:szCs w:val="24"/>
+                <w:shd w:val="clear" w:color="auto" w:fill="CFE2F3"/>
+              </w:rPr>
+              <w:t xml:space="preserve">URL            </w:t>
+            </w:r>
+          </w:p>
+        </w:tc>
+      </w:tr>
+      <w:tr>
+        <w:tc>
+          <w:tcPr>
+            <w:tcW w:w="1080" w:type="dxa"/>
+            <w:tcMar>
+              <w:top w:w="100" w:type="dxa"/>
+              <w:left w:w="100" w:type="dxa"/>
+              <w:bottom w:w="100" w:type="dxa"/>
+              <w:right w:w="100" w:type="dxa"/>
+            </w:tcMar>
+          </w:tcPr>
+          <w:p>
+            <w:pPr>
+              <w:widowControl w:val="0"/>
+              <w:ind w:right="-260"/>
+              <w:rPr>
+                <w:rFonts w:ascii="Times New Roman" w:hAnsi="Times New Roman" w:cs="Times New Roman"/>
+                <w:color w:val="000000" w:themeColor="text1"/>
+                <w:sz w:val="24"/>
+                <w:szCs w:val="24"/>
+              </w:rPr>
+            </w:pPr>
+            <w:r>
+              <w:rPr>
+                <w:rFonts w:ascii="Times New Roman" w:eastAsia="Consolas" w:hAnsi="Times New Roman" w:cs="Times New Roman"/>
+                <w:b/>
+                <w:color w:val="000000" w:themeColor="text1"/>
+                <w:sz w:val="24"/>
+                <w:szCs w:val="24"/>
+              </w:rPr>
+              <w:t>PUT</w:t>
+            </w:r>
+          </w:p>
+        </w:tc>
+        <w:tc>
+          <w:tcPr>
+            <w:tcW w:w="7830" w:type="dxa"/>
+            <w:tcMar>
+              <w:top w:w="100" w:type="dxa"/>
+              <w:left w:w="100" w:type="dxa"/>
+              <w:bottom w:w="100" w:type="dxa"/>
+              <w:right w:w="100" w:type="dxa"/>
+            </w:tcMar>
+          </w:tcPr>
+          <w:p>
+            <w:pPr>
+              <w:widowControl w:val="0"/>
+              <w:ind w:right="-260"/>
+              <w:rPr>
+                <w:rFonts w:ascii="Times New Roman" w:hAnsi="Times New Roman" w:cs="Times New Roman"/>
+                <w:color w:val="000000" w:themeColor="text1"/>
+                <w:sz w:val="24"/>
+                <w:szCs w:val="24"/>
+              </w:rPr>
+            </w:pPr>
+            <w:r>
+              <w:rPr>
+                <w:rFonts w:ascii="Times New Roman" w:eastAsia="Consolas" w:hAnsi="Times New Roman" w:cs="Times New Roman"/>
+                <w:color w:val="000000" w:themeColor="text1"/>
+                <w:sz w:val="24"/>
+                <w:szCs w:val="24"/>
+              </w:rPr>
+              <w:t>/</w:t>
+            </w:r>
+            <w:r>
+              <w:rPr>
+                <w:rFonts w:ascii="Times New Roman" w:eastAsia="Consolas" w:hAnsi="Times New Roman" w:cs="Times New Roman"/>
+                <w:color w:val="000000" w:themeColor="text1"/>
+                <w:sz w:val="24"/>
+                <w:szCs w:val="24"/>
+              </w:rPr>
+              <w:t>articles/{id}/updateview</w:t>
+            </w:r>
+          </w:p>
+        </w:tc>
+      </w:tr>
+    </w:tbl>
+    <w:p>
+      <w:pPr>
+        <w:widowControl w:val="0"/>
+        <w:rPr>
+          <w:rFonts w:ascii="Times New Roman" w:hAnsi="Times New Roman" w:cs="Times New Roman"/>
+          <w:color w:val="000000" w:themeColor="text1"/>
+          <w:sz w:val="24"/>
+          <w:szCs w:val="24"/>
+        </w:rPr>
+      </w:pPr>
+    </w:p>
+    <w:p>
+      <w:pPr>
+        <w:pStyle w:val="Heading3"/>
+        <w:rPr>
+          <w:rFonts w:ascii="Times New Roman" w:hAnsi="Times New Roman" w:cs="Times New Roman"/>
+          <w:color w:val="000000" w:themeColor="text1"/>
+        </w:rPr>
+      </w:pPr>
+      <w:r>
+        <w:rPr>
+          <w:rFonts w:ascii="Times New Roman" w:hAnsi="Times New Roman" w:cs="Times New Roman"/>
+          <w:color w:val="000000" w:themeColor="text1"/>
+        </w:rPr>
+        <w:t>Response</w:t>
+      </w:r>
+    </w:p>
+    <w:tbl>
+      <w:tblPr>
+        <w:tblW w:w="8920" w:type="dxa"/>
+        <w:tblBorders>
+          <w:top w:val="single" w:sz="8" w:space="0" w:color="000000"/>
+          <w:left w:val="single" w:sz="8" w:space="0" w:color="000000"/>
+          <w:bottom w:val="single" w:sz="8" w:space="0" w:color="000000"/>
+          <w:right w:val="single" w:sz="8" w:space="0" w:color="000000"/>
+          <w:insideH w:val="single" w:sz="8" w:space="0" w:color="000000"/>
+          <w:insideV w:val="single" w:sz="8" w:space="0" w:color="000000"/>
+        </w:tblBorders>
+        <w:tblLayout w:type="fixed"/>
+        <w:tblLook w:val="0600" w:firstRow="0" w:lastRow="0" w:firstColumn="0" w:lastColumn="0" w:noHBand="1" w:noVBand="1"/>
+      </w:tblPr>
+      <w:tblGrid>
+        <w:gridCol w:w="1520"/>
+        <w:gridCol w:w="7400"/>
+      </w:tblGrid>
+      <w:tr>
+        <w:tc>
+          <w:tcPr>
+            <w:tcW w:w="1520" w:type="dxa"/>
+            <w:shd w:val="clear" w:color="auto" w:fill="CFE2F3"/>
+            <w:tcMar>
+              <w:top w:w="100" w:type="dxa"/>
+              <w:left w:w="100" w:type="dxa"/>
+              <w:bottom w:w="100" w:type="dxa"/>
+              <w:right w:w="100" w:type="dxa"/>
+            </w:tcMar>
+          </w:tcPr>
+          <w:p>
+            <w:pPr>
+              <w:widowControl w:val="0"/>
+              <w:ind w:right="-260"/>
+              <w:rPr>
+                <w:rFonts w:ascii="Times New Roman" w:hAnsi="Times New Roman" w:cs="Times New Roman"/>
+                <w:color w:val="000000" w:themeColor="text1"/>
+                <w:sz w:val="24"/>
+                <w:szCs w:val="24"/>
+              </w:rPr>
+            </w:pPr>
+            <w:r>
+              <w:rPr>
+                <w:rFonts w:ascii="Times New Roman" w:hAnsi="Times New Roman" w:cs="Times New Roman"/>
+                <w:b/>
+                <w:color w:val="000000" w:themeColor="text1"/>
+                <w:sz w:val="24"/>
+                <w:szCs w:val="24"/>
+                <w:shd w:val="clear" w:color="auto" w:fill="CFE2F3"/>
+              </w:rPr>
+              <w:t>Code</w:t>
+            </w:r>
+          </w:p>
+        </w:tc>
+        <w:tc>
+          <w:tcPr>
+            <w:tcW w:w="7400" w:type="dxa"/>
+            <w:shd w:val="clear" w:color="auto" w:fill="CFE2F3"/>
+            <w:tcMar>
+              <w:top w:w="100" w:type="dxa"/>
+              <w:left w:w="100" w:type="dxa"/>
+              <w:bottom w:w="100" w:type="dxa"/>
+              <w:right w:w="100" w:type="dxa"/>
+            </w:tcMar>
+          </w:tcPr>
+          <w:p>
+            <w:pPr>
+              <w:widowControl w:val="0"/>
+              <w:ind w:right="-260"/>
+              <w:rPr>
+                <w:rFonts w:ascii="Times New Roman" w:hAnsi="Times New Roman" w:cs="Times New Roman"/>
+                <w:color w:val="000000" w:themeColor="text1"/>
+                <w:sz w:val="24"/>
+                <w:szCs w:val="24"/>
+              </w:rPr>
+            </w:pPr>
+            <w:r>
+              <w:rPr>
+                <w:rFonts w:ascii="Times New Roman" w:hAnsi="Times New Roman" w:cs="Times New Roman"/>
+                <w:b/>
+                <w:color w:val="000000" w:themeColor="text1"/>
+                <w:sz w:val="24"/>
+                <w:szCs w:val="24"/>
+                <w:shd w:val="clear" w:color="auto" w:fill="CFE2F3"/>
+              </w:rPr>
+              <w:t>Response</w:t>
+            </w:r>
+          </w:p>
+        </w:tc>
+      </w:tr>
+      <w:tr>
+        <w:tc>
+          <w:tcPr>
+            <w:tcW w:w="1520" w:type="dxa"/>
+            <w:tcMar>
+              <w:top w:w="100" w:type="dxa"/>
+              <w:left w:w="100" w:type="dxa"/>
+              <w:bottom w:w="100" w:type="dxa"/>
+              <w:right w:w="100" w:type="dxa"/>
+            </w:tcMar>
+          </w:tcPr>
+          <w:p>
+            <w:pPr>
+              <w:widowControl w:val="0"/>
+              <w:ind w:right="-260"/>
+              <w:rPr>
+                <w:rFonts w:ascii="Times New Roman" w:hAnsi="Times New Roman" w:cs="Times New Roman"/>
+                <w:color w:val="000000" w:themeColor="text1"/>
+                <w:sz w:val="24"/>
+                <w:szCs w:val="24"/>
+              </w:rPr>
+            </w:pPr>
+            <w:r>
+              <w:rPr>
+                <w:rFonts w:ascii="Times New Roman" w:hAnsi="Times New Roman" w:cs="Times New Roman"/>
+                <w:color w:val="000000" w:themeColor="text1"/>
+                <w:sz w:val="24"/>
+                <w:szCs w:val="24"/>
+              </w:rPr>
+              <w:t>200 OK</w:t>
+            </w:r>
+          </w:p>
+        </w:tc>
+        <w:tc>
+          <w:tcPr>
+            <w:tcW w:w="7400" w:type="dxa"/>
+            <w:tcMar>
+              <w:top w:w="100" w:type="dxa"/>
+              <w:left w:w="100" w:type="dxa"/>
+              <w:bottom w:w="100" w:type="dxa"/>
+              <w:right w:w="100" w:type="dxa"/>
+            </w:tcMar>
+          </w:tcPr>
+          <w:p>
+            <w:pPr>
+              <w:widowControl w:val="0"/>
+              <w:ind w:right="-260"/>
+              <w:rPr>
+                <w:rFonts w:ascii="Times New Roman" w:hAnsi="Times New Roman" w:cs="Times New Roman"/>
+                <w:b/>
+                <w:color w:val="000000" w:themeColor="text1"/>
+                <w:sz w:val="24"/>
+                <w:szCs w:val="24"/>
+              </w:rPr>
+            </w:pPr>
+            <w:r>
+              <w:rPr>
+                <w:rFonts w:ascii="Times New Roman" w:hAnsi="Times New Roman" w:cs="Times New Roman"/>
+                <w:b/>
+                <w:color w:val="000000" w:themeColor="text1"/>
+                <w:sz w:val="24"/>
+                <w:szCs w:val="24"/>
+              </w:rPr>
+              <w:t>Response trả về dữ liệu kiể</w:t>
+            </w:r>
+            <w:r>
+              <w:rPr>
+                <w:rFonts w:ascii="Times New Roman" w:hAnsi="Times New Roman" w:cs="Times New Roman"/>
+                <w:b/>
+                <w:color w:val="000000" w:themeColor="text1"/>
+                <w:sz w:val="24"/>
+                <w:szCs w:val="24"/>
+              </w:rPr>
+              <w:t>u JSON</w:t>
+            </w:r>
+          </w:p>
+          <w:p>
+            <w:pPr>
+              <w:widowControl w:val="0"/>
+              <w:ind w:right="-260"/>
+              <w:rPr>
+                <w:rFonts w:ascii="Times New Roman" w:hAnsi="Times New Roman" w:cs="Times New Roman"/>
+                <w:color w:val="000000" w:themeColor="text1"/>
+                <w:sz w:val="24"/>
+                <w:szCs w:val="24"/>
+              </w:rPr>
+            </w:pPr>
+            <w:r>
+              <w:rPr>
+                <w:rFonts w:ascii="Times New Roman" w:hAnsi="Times New Roman" w:cs="Times New Roman"/>
+                <w:color w:val="000000" w:themeColor="text1"/>
+                <w:sz w:val="24"/>
+                <w:szCs w:val="24"/>
+              </w:rPr>
+              <w:t xml:space="preserve">Update </w:t>
+            </w:r>
+            <w:r>
+              <w:rPr>
+                <w:rFonts w:ascii="Times New Roman" w:hAnsi="Times New Roman" w:cs="Times New Roman"/>
+                <w:color w:val="000000" w:themeColor="text1"/>
+                <w:sz w:val="24"/>
+                <w:szCs w:val="24"/>
+              </w:rPr>
+              <w:t>View</w:t>
+            </w:r>
+            <w:r>
+              <w:rPr>
+                <w:rFonts w:ascii="Times New Roman" w:hAnsi="Times New Roman" w:cs="Times New Roman"/>
+                <w:color w:val="000000" w:themeColor="text1"/>
+                <w:sz w:val="24"/>
+                <w:szCs w:val="24"/>
+              </w:rPr>
+              <w:t xml:space="preserve"> thành công sẽ trả về</w:t>
+            </w:r>
+          </w:p>
+          <w:p>
+            <w:pPr>
+              <w:widowControl w:val="0"/>
+              <w:ind w:right="-260"/>
+              <w:rPr>
+                <w:rFonts w:ascii="Times New Roman" w:hAnsi="Times New Roman" w:cs="Times New Roman"/>
+                <w:color w:val="000000" w:themeColor="text1"/>
+                <w:sz w:val="24"/>
+                <w:szCs w:val="24"/>
+              </w:rPr>
+            </w:pPr>
+            <w:r>
+              <w:rPr>
+                <w:rFonts w:ascii="Times New Roman" w:hAnsi="Times New Roman" w:cs="Times New Roman"/>
+                <w:color w:val="000000" w:themeColor="text1"/>
+                <w:sz w:val="24"/>
+                <w:szCs w:val="24"/>
+              </w:rPr>
+              <w:t>{</w:t>
+            </w:r>
+          </w:p>
+          <w:p>
+            <w:pPr>
+              <w:widowControl w:val="0"/>
+              <w:ind w:right="-260"/>
+              <w:rPr>
+                <w:rFonts w:ascii="Times New Roman" w:hAnsi="Times New Roman" w:cs="Times New Roman"/>
+                <w:color w:val="000000" w:themeColor="text1"/>
+                <w:sz w:val="24"/>
+                <w:szCs w:val="24"/>
+              </w:rPr>
+            </w:pPr>
+            <w:r>
+              <w:rPr>
+                <w:rFonts w:ascii="Times New Roman" w:hAnsi="Times New Roman" w:cs="Times New Roman"/>
+                <w:color w:val="000000" w:themeColor="text1"/>
+                <w:sz w:val="24"/>
+                <w:szCs w:val="24"/>
+              </w:rPr>
+              <w:t xml:space="preserve">  "id": 2,</w:t>
+            </w:r>
+          </w:p>
+          <w:p>
+            <w:pPr>
+              <w:widowControl w:val="0"/>
+              <w:ind w:right="-260"/>
+              <w:rPr>
+                <w:rFonts w:ascii="Times New Roman" w:hAnsi="Times New Roman" w:cs="Times New Roman"/>
+                <w:color w:val="000000" w:themeColor="text1"/>
+                <w:sz w:val="24"/>
+                <w:szCs w:val="24"/>
+              </w:rPr>
+            </w:pPr>
+            <w:r>
+              <w:rPr>
+                <w:rFonts w:ascii="Times New Roman" w:hAnsi="Times New Roman" w:cs="Times New Roman"/>
+                <w:color w:val="000000" w:themeColor="text1"/>
+                <w:sz w:val="24"/>
+                <w:szCs w:val="24"/>
+              </w:rPr>
+              <w:t xml:space="preserve">  "title": "Bán pet 2",</w:t>
+            </w:r>
+          </w:p>
+          <w:p>
+            <w:pPr>
+              <w:widowControl w:val="0"/>
+              <w:ind w:right="-260"/>
+              <w:rPr>
+                <w:rFonts w:ascii="Times New Roman" w:hAnsi="Times New Roman" w:cs="Times New Roman"/>
+                <w:color w:val="000000" w:themeColor="text1"/>
+                <w:sz w:val="24"/>
+                <w:szCs w:val="24"/>
+              </w:rPr>
+            </w:pPr>
+            <w:r>
+              <w:rPr>
+                <w:rFonts w:ascii="Times New Roman" w:hAnsi="Times New Roman" w:cs="Times New Roman"/>
+                <w:color w:val="000000" w:themeColor="text1"/>
+                <w:sz w:val="24"/>
+                <w:szCs w:val="24"/>
+              </w:rPr>
+              <w:t xml:space="preserve">  "description": "Bán pet mới giá rẻ",</w:t>
+            </w:r>
+            <w:bookmarkStart w:id="11" w:name="_GoBack"/>
+            <w:bookmarkEnd w:id="11"/>
+          </w:p>
+          <w:p>
+            <w:pPr>
+              <w:widowControl w:val="0"/>
+              <w:ind w:right="-260"/>
+              <w:rPr>
+                <w:rFonts w:ascii="Times New Roman" w:hAnsi="Times New Roman" w:cs="Times New Roman"/>
+                <w:color w:val="000000" w:themeColor="text1"/>
+                <w:sz w:val="24"/>
+                <w:szCs w:val="24"/>
+              </w:rPr>
+            </w:pPr>
+            <w:r>
+              <w:rPr>
+                <w:rFonts w:ascii="Times New Roman" w:hAnsi="Times New Roman" w:cs="Times New Roman"/>
+                <w:color w:val="000000" w:themeColor="text1"/>
+                <w:sz w:val="24"/>
+                <w:szCs w:val="24"/>
+              </w:rPr>
+              <w:t xml:space="preserve">  "content": "Pet mới giá rẻ mại dô bà con, còn dễ thưn nữa",</w:t>
+            </w:r>
+          </w:p>
+          <w:p>
+            <w:pPr>
+              <w:widowControl w:val="0"/>
+              <w:ind w:right="-260"/>
+              <w:rPr>
+                <w:rFonts w:ascii="Times New Roman" w:hAnsi="Times New Roman" w:cs="Times New Roman"/>
+                <w:color w:val="000000" w:themeColor="text1"/>
+                <w:sz w:val="24"/>
+                <w:szCs w:val="24"/>
+              </w:rPr>
+            </w:pPr>
+            <w:r>
+              <w:rPr>
+                <w:rFonts w:ascii="Times New Roman" w:hAnsi="Times New Roman" w:cs="Times New Roman"/>
+                <w:color w:val="000000" w:themeColor="text1"/>
+                <w:sz w:val="24"/>
+                <w:szCs w:val="24"/>
+              </w:rPr>
+              <w:t xml:space="preserve">  "price": 10000,</w:t>
+            </w:r>
+          </w:p>
+          <w:p>
+            <w:pPr>
+              <w:widowControl w:val="0"/>
+              <w:ind w:right="-260"/>
+              <w:rPr>
+                <w:rFonts w:ascii="Times New Roman" w:hAnsi="Times New Roman" w:cs="Times New Roman"/>
+                <w:color w:val="000000" w:themeColor="text1"/>
+                <w:sz w:val="24"/>
+                <w:szCs w:val="24"/>
+              </w:rPr>
+            </w:pPr>
+            <w:r>
+              <w:rPr>
+                <w:rFonts w:ascii="Times New Roman" w:hAnsi="Times New Roman" w:cs="Times New Roman"/>
+                <w:color w:val="000000" w:themeColor="text1"/>
+                <w:sz w:val="24"/>
+                <w:szCs w:val="24"/>
+              </w:rPr>
+              <w:t xml:space="preserve">  "petId": 3,</w:t>
+            </w:r>
+          </w:p>
+          <w:p>
+            <w:pPr>
+              <w:widowControl w:val="0"/>
+              <w:ind w:right="-260"/>
+              <w:rPr>
+                <w:rFonts w:ascii="Times New Roman" w:hAnsi="Times New Roman" w:cs="Times New Roman"/>
+                <w:color w:val="000000" w:themeColor="text1"/>
+                <w:sz w:val="24"/>
+                <w:szCs w:val="24"/>
+              </w:rPr>
+            </w:pPr>
+            <w:r>
+              <w:rPr>
+                <w:rFonts w:ascii="Times New Roman" w:hAnsi="Times New Roman" w:cs="Times New Roman"/>
+                <w:color w:val="000000" w:themeColor="text1"/>
+                <w:sz w:val="24"/>
+                <w:szCs w:val="24"/>
+              </w:rPr>
+              <w:t xml:space="preserve">  "createdOn": "2016-10-06T00:00:00",</w:t>
+            </w:r>
+          </w:p>
+          <w:p>
+            <w:pPr>
+              <w:widowControl w:val="0"/>
+              <w:ind w:right="-260"/>
+              <w:rPr>
+                <w:rFonts w:ascii="Times New Roman" w:hAnsi="Times New Roman" w:cs="Times New Roman"/>
+                <w:color w:val="000000" w:themeColor="text1"/>
+                <w:sz w:val="24"/>
+                <w:szCs w:val="24"/>
+              </w:rPr>
+            </w:pPr>
+            <w:r>
+              <w:rPr>
+                <w:rFonts w:ascii="Times New Roman" w:hAnsi="Times New Roman" w:cs="Times New Roman"/>
+                <w:color w:val="000000" w:themeColor="text1"/>
+                <w:sz w:val="24"/>
+                <w:szCs w:val="24"/>
+              </w:rPr>
+              <w:t xml:space="preserve">  "modifiedOn": null,</w:t>
+            </w:r>
+          </w:p>
+          <w:p>
+            <w:pPr>
+              <w:widowControl w:val="0"/>
+              <w:ind w:right="-260"/>
+              <w:rPr>
+                <w:rFonts w:ascii="Times New Roman" w:hAnsi="Times New Roman" w:cs="Times New Roman"/>
+                <w:color w:val="000000" w:themeColor="text1"/>
+                <w:sz w:val="24"/>
+                <w:szCs w:val="24"/>
+              </w:rPr>
+            </w:pPr>
+            <w:r>
+              <w:rPr>
+                <w:rFonts w:ascii="Times New Roman" w:hAnsi="Times New Roman" w:cs="Times New Roman"/>
+                <w:color w:val="000000" w:themeColor="text1"/>
+                <w:sz w:val="24"/>
+                <w:szCs w:val="24"/>
+              </w:rPr>
+              <w:t xml:space="preserve">  "view": 3</w:t>
+            </w:r>
+          </w:p>
+          <w:p>
+            <w:pPr>
+              <w:widowControl w:val="0"/>
+              <w:ind w:right="-260"/>
+              <w:rPr>
+                <w:rFonts w:ascii="Times New Roman" w:hAnsi="Times New Roman" w:cs="Times New Roman"/>
+                <w:color w:val="000000" w:themeColor="text1"/>
+                <w:sz w:val="24"/>
+                <w:szCs w:val="24"/>
+              </w:rPr>
+            </w:pPr>
+            <w:r>
+              <w:rPr>
+                <w:rFonts w:ascii="Times New Roman" w:hAnsi="Times New Roman" w:cs="Times New Roman"/>
+                <w:color w:val="000000" w:themeColor="text1"/>
+                <w:sz w:val="24"/>
+                <w:szCs w:val="24"/>
+              </w:rPr>
+              <w:t>}</w:t>
+            </w:r>
+          </w:p>
+        </w:tc>
+      </w:tr>
+      <w:tr>
+        <w:tc>
+          <w:tcPr>
+            <w:tcW w:w="1520" w:type="dxa"/>
+            <w:tcMar>
+              <w:top w:w="100" w:type="dxa"/>
+              <w:left w:w="100" w:type="dxa"/>
+              <w:bottom w:w="100" w:type="dxa"/>
+              <w:right w:w="100" w:type="dxa"/>
+            </w:tcMar>
+          </w:tcPr>
+          <w:p>
+            <w:pPr>
+              <w:widowControl w:val="0"/>
+              <w:ind w:right="-260"/>
+              <w:rPr>
+                <w:rFonts w:ascii="Times New Roman" w:eastAsia="Consolas" w:hAnsi="Times New Roman" w:cs="Times New Roman"/>
+                <w:color w:val="000000" w:themeColor="text1"/>
+                <w:sz w:val="24"/>
+                <w:szCs w:val="24"/>
+              </w:rPr>
+            </w:pPr>
+            <w:r>
+              <w:rPr>
+                <w:rFonts w:ascii="Times New Roman" w:eastAsia="Consolas" w:hAnsi="Times New Roman" w:cs="Times New Roman"/>
+                <w:color w:val="000000" w:themeColor="text1"/>
+                <w:sz w:val="24"/>
+                <w:szCs w:val="24"/>
+              </w:rPr>
+              <w:t>500 InternalServer Error</w:t>
+            </w:r>
+          </w:p>
+        </w:tc>
+        <w:tc>
+          <w:tcPr>
+            <w:tcW w:w="7400" w:type="dxa"/>
+            <w:tcMar>
+              <w:top w:w="100" w:type="dxa"/>
+              <w:left w:w="100" w:type="dxa"/>
+              <w:bottom w:w="100" w:type="dxa"/>
+              <w:right w:w="100" w:type="dxa"/>
+            </w:tcMar>
+          </w:tcPr>
+          <w:p>
+            <w:pPr>
+              <w:widowControl w:val="0"/>
+              <w:ind w:right="-260"/>
+              <w:rPr>
+                <w:rFonts w:ascii="Times New Roman" w:hAnsi="Times New Roman" w:cs="Times New Roman"/>
+                <w:color w:val="000000" w:themeColor="text1"/>
+                <w:sz w:val="24"/>
+                <w:szCs w:val="24"/>
+              </w:rPr>
+            </w:pPr>
+            <w:r>
+              <w:rPr>
+                <w:rFonts w:ascii="Times New Roman" w:hAnsi="Times New Roman" w:cs="Times New Roman"/>
+                <w:color w:val="000000" w:themeColor="text1"/>
+                <w:sz w:val="24"/>
+                <w:szCs w:val="24"/>
+              </w:rPr>
+              <w:t>Lỗi do server</w:t>
+            </w:r>
+          </w:p>
+          <w:p>
+            <w:pPr>
+              <w:widowControl w:val="0"/>
+              <w:ind w:right="-260"/>
+              <w:rPr>
+                <w:rFonts w:ascii="Times New Roman" w:hAnsi="Times New Roman" w:cs="Times New Roman"/>
+                <w:color w:val="000000" w:themeColor="text1"/>
+                <w:sz w:val="24"/>
+                <w:szCs w:val="24"/>
+              </w:rPr>
+            </w:pPr>
+            <w:r>
+              <w:rPr>
+                <w:rFonts w:ascii="Times New Roman" w:hAnsi="Times New Roman" w:cs="Times New Roman"/>
+                <w:color w:val="000000" w:themeColor="text1"/>
+                <w:sz w:val="24"/>
+                <w:szCs w:val="24"/>
+              </w:rPr>
+              <w:t>{</w:t>
+            </w:r>
+          </w:p>
+          <w:p>
+            <w:pPr>
+              <w:widowControl w:val="0"/>
+              <w:ind w:right="-260"/>
+              <w:rPr>
+                <w:rFonts w:ascii="Times New Roman" w:hAnsi="Times New Roman" w:cs="Times New Roman"/>
+                <w:color w:val="000000" w:themeColor="text1"/>
+                <w:sz w:val="24"/>
+                <w:szCs w:val="24"/>
+              </w:rPr>
+            </w:pPr>
+            <w:r>
+              <w:rPr>
+                <w:rFonts w:ascii="Times New Roman" w:hAnsi="Times New Roman" w:cs="Times New Roman"/>
+                <w:color w:val="000000" w:themeColor="text1"/>
+                <w:sz w:val="24"/>
+                <w:szCs w:val="24"/>
+              </w:rPr>
+              <w:t>"errorCode":"500",</w:t>
+            </w:r>
+          </w:p>
+          <w:p>
+            <w:pPr>
+              <w:widowControl w:val="0"/>
+              <w:ind w:right="-260"/>
+              <w:rPr>
+                <w:rFonts w:ascii="Times New Roman" w:hAnsi="Times New Roman" w:cs="Times New Roman"/>
+                <w:color w:val="000000" w:themeColor="text1"/>
+                <w:sz w:val="24"/>
+                <w:szCs w:val="24"/>
+              </w:rPr>
+            </w:pPr>
+            <w:r>
+              <w:rPr>
+                <w:rFonts w:ascii="Times New Roman" w:hAnsi="Times New Roman" w:cs="Times New Roman"/>
+                <w:color w:val="000000" w:themeColor="text1"/>
+                <w:sz w:val="24"/>
+                <w:szCs w:val="24"/>
+              </w:rPr>
+              <w:t>"errorDes":"</w:t>
+            </w:r>
+            <w:r>
+              <w:rPr>
+                <w:rFonts w:ascii="Times New Roman" w:hAnsi="Times New Roman" w:cs="Times New Roman"/>
+                <w:sz w:val="24"/>
+                <w:szCs w:val="24"/>
+              </w:rPr>
+              <w:t>Server error</w:t>
+            </w:r>
+            <w:r>
+              <w:rPr>
+                <w:rFonts w:ascii="Times New Roman" w:hAnsi="Times New Roman" w:cs="Times New Roman"/>
+                <w:color w:val="000000" w:themeColor="text1"/>
+                <w:sz w:val="24"/>
+                <w:szCs w:val="24"/>
+              </w:rPr>
+              <w:t>",</w:t>
+            </w:r>
+          </w:p>
+          <w:p>
+            <w:pPr>
+              <w:widowControl w:val="0"/>
+              <w:ind w:right="-260"/>
+              <w:rPr>
+                <w:rFonts w:ascii="Times New Roman" w:hAnsi="Times New Roman" w:cs="Times New Roman"/>
+                <w:color w:val="000000" w:themeColor="text1"/>
+                <w:sz w:val="24"/>
+                <w:szCs w:val="24"/>
+              </w:rPr>
+            </w:pPr>
+            <w:r>
+              <w:rPr>
+                <w:rFonts w:ascii="Times New Roman" w:hAnsi="Times New Roman" w:cs="Times New Roman"/>
+                <w:color w:val="000000" w:themeColor="text1"/>
+                <w:sz w:val="24"/>
+                <w:szCs w:val="24"/>
+              </w:rPr>
               <w:t>"errorMsg":"Server hiện tại đang gặp lỗi, xin vui lòng đợi cập nhật",</w:t>
             </w:r>
           </w:p>

</xml_diff>